<commit_message>
[Rapport] Ajout de la partie ADE.
</commit_message>
<xml_diff>
--- a/docs/Projet E3 2015 - MyESIEE (E-Room) - Rapport.docx
+++ b/docs/Projet E3 2015 - MyESIEE (E-Room) - Rapport.docx
@@ -29,13 +29,13 @@
               <o:lock v:ext="edit" aspectratio="t"/>
             </v:shapetype>
             <v:shape id="_x0000_s1032" type="#_x0000_t75" style="position:absolute;left:8401;top:12519;width:3452;height:740;mso-position-horizontal-relative:text;mso-position-vertical-relative:page;mso-width-relative:page;mso-height-relative:page">
-              <v:imagedata r:id="rId7" o:title="ccip_transparent_1024"/>
+              <v:imagedata r:id="rId8" o:title="ccip_transparent_1024"/>
             </v:shape>
             <v:shape id="_x0000_s1029" type="#_x0000_t75" style="position:absolute;left:4864;top:12419;width:2192;height:1038;mso-position-horizontal-relative:text;mso-position-vertical-relative:page;mso-width-relative:page;mso-height-relative:page">
-              <v:imagedata r:id="rId8" o:title="esiee_transparent"/>
+              <v:imagedata r:id="rId9" o:title="esiee_transparent"/>
             </v:shape>
             <v:shape id="_x0000_s1030" type="#_x0000_t75" style="position:absolute;left:448;top:12220;width:2390;height:1413;mso-position-horizontal-relative:text;mso-position-vertical-relative:page;mso-width-relative:page;mso-height-relative:page">
-              <v:imagedata r:id="rId9" o:title="jdp-transparent_1024"/>
+              <v:imagedata r:id="rId10" o:title="jdp-transparent_1024"/>
             </v:shape>
             <w10:wrap anchory="page"/>
           </v:group>
@@ -593,7 +593,7 @@
         </w:rPr>
         <w:pict>
           <v:shape id="_x0000_s1026" type="#_x0000_t75" style="position:absolute;left:0;text-align:left;margin-left:26pt;margin-top:10.05pt;width:401.9pt;height:90.4pt;z-index:251660288;mso-position-horizontal-relative:text;mso-position-vertical-relative:page;mso-width-relative:page;mso-height-relative:page">
-            <v:imagedata r:id="rId10" o:title="logomyesieeflat" croptop="4108f" cropbottom="4735f" cropleft="3516f" cropright="3877f"/>
+            <v:imagedata r:id="rId11" o:title="logomyesieeflat" croptop="4108f" cropbottom="4735f" cropleft="3516f" cropright="3877f"/>
             <w10:wrap anchory="page"/>
           </v:shape>
         </w:pict>
@@ -604,7 +604,7 @@
         </w:rPr>
         <w:pict>
           <v:shape id="_x0000_s1027" type="#_x0000_t75" style="position:absolute;left:0;text-align:left;margin-left:394.05pt;margin-top:227.8pt;width:58.5pt;height:58.5pt;z-index:251666432;mso-position-horizontal-relative:text;mso-position-vertical-relative:page;mso-width-relative:page;mso-height-relative:page">
-            <v:imagedata r:id="rId11" o:title="ic_action_search"/>
+            <v:imagedata r:id="rId12" o:title="ic_action_search"/>
             <w10:wrap anchory="page"/>
           </v:shape>
         </w:pict>
@@ -1110,8 +1110,8 @@
     <w:p>
       <w:pPr>
         <w:sectPr>
-          <w:headerReference w:type="default" r:id="rId12"/>
-          <w:headerReference w:type="first" r:id="rId13"/>
+          <w:headerReference w:type="default" r:id="rId13"/>
+          <w:headerReference w:type="first" r:id="rId14"/>
           <w:pgSz w:w="11906" w:h="16838"/>
           <w:pgMar w:top="1417" w:right="1417" w:bottom="1417" w:left="1417" w:header="708" w:footer="708" w:gutter="0"/>
           <w:cols w:space="708"/>
@@ -1983,16 +1983,7 @@
     </w:p>
     <w:p>
       <w:r>
-        <w:t xml:space="preserve">Nous avons choisi de tenir à jour notre propre document Excel avec ces informations manquantes sur les salles que nous sommes allé vérifier par </w:t>
-      </w:r>
-      <w:r>
-        <w:t>nous-mêmes</w:t>
-      </w:r>
-      <w:r>
-        <w:t xml:space="preserve"> (notamment Johann) dans presque toutes les salles de l’école sur une durée approximative d’une semain</w:t>
-      </w:r>
-      <w:r>
-        <w:t>e.</w:t>
+        <w:t>Nous avons choisi de tenir à jour notre propre document Excel avec ces informations manquantes sur les salles que nous sommes allé vérifier par nous-mêmes (notamment Johann) dans presque toutes les salles de l’école sur une durée approximative d’une semaine.</w:t>
       </w:r>
     </w:p>
     <w:p>
@@ -2006,26 +1997,18 @@
         <w:t>.csv</w:t>
       </w:r>
       <w:r>
-        <w:t xml:space="preserve">. Une fois toutes ces données stockées dans une structure Python, je les ai stockés dans notre base de données </w:t>
-      </w:r>
-      <w:r>
-        <w:t>grâce</w:t>
-      </w:r>
-      <w:r>
-        <w:t xml:space="preserve"> à une bibliothèque Python permettant des interactions avec une base de données MySQL : </w:t>
-      </w:r>
-      <w:proofErr w:type="spellStart"/>
+        <w:t xml:space="preserve">. Une fois toutes ces données stockées dans une structure Python, je les ai stockés dans notre base de données grâce à une bibliothèque Python permettant des interactions avec une base de données MySQL : </w:t>
+      </w:r>
       <w:r>
         <w:rPr>
           <w:rFonts w:ascii="Courier New" w:hAnsi="Courier New" w:cs="Courier New"/>
         </w:rPr>
         <w:t>mysql-connector</w:t>
       </w:r>
-      <w:proofErr w:type="spellEnd"/>
       <w:r>
         <w:t xml:space="preserve">. Voici des exemples de code assez simples provenant de la documentation de cette libraire montrant comment créer une table en Python dans une base de données par le biais d’instruction SQL standard : </w:t>
       </w:r>
-      <w:hyperlink r:id="rId14" w:history="1">
+      <w:hyperlink r:id="rId15" w:history="1">
         <w:r>
           <w:rPr>
             <w:rStyle w:val="Hyperlink"/>
@@ -2048,15 +2031,7 @@
         <w:t>prof</w:t>
       </w:r>
       <w:r>
-        <w:t xml:space="preserve"> est constituée d’un numéro de bureau provenant des fichiers </w:t>
-      </w:r>
-      <w:proofErr w:type="spellStart"/>
-      <w:r>
-        <w:t>Excels</w:t>
-      </w:r>
-      <w:proofErr w:type="spellEnd"/>
-      <w:r>
-        <w:t xml:space="preserve"> cités plus tôt, leur nom provient d’une liste de noms extraites de ces documents  Excel et d’ADE par le biais de sa Web API, et leur adresse mail est générée par un simple script Python selon l’expression suivante : les sept premières lettres du nom de famille suivies de la première lettre du pr</w:t>
+        <w:t xml:space="preserve"> est constituée d’un numéro de bureau provenant des fichiers Excels cités plus tôt, leur nom provient d’une liste de noms extraites de ces documents  Excel et d’ADE par le biais de sa Web API, et leur adresse mail est générée par un simple script Python selon l’expression suivante : les sept premières lettres du nom de famille suivies de la première lettre du pr</w:t>
       </w:r>
       <w:r>
         <w:t>é</w:t>
@@ -2065,15 +2040,7 @@
         <w:t xml:space="preserve">nom ou bien </w:t>
       </w:r>
       <w:r>
-        <w:t>"</w:t>
-      </w:r>
-      <w:proofErr w:type="spellStart"/>
-      <w:r>
-        <w:t>nom.prénom</w:t>
-      </w:r>
-      <w:proofErr w:type="spellEnd"/>
-      <w:r>
-        <w:t>"</w:t>
+        <w:t>"nom.prénom"</w:t>
       </w:r>
       <w:r>
         <w:t xml:space="preserve"> si la taille du nom est inférieure à 7 lettres puis </w:t>
@@ -2157,17 +2124,9 @@
     </w:p>
     <w:p>
       <w:r>
-        <w:t xml:space="preserve">Afin de garder synchrones la base de données </w:t>
-      </w:r>
-      <w:proofErr w:type="spellStart"/>
-      <w:r>
-        <w:t>SQLite</w:t>
-      </w:r>
-      <w:proofErr w:type="spellEnd"/>
-      <w:r>
-        <w:t xml:space="preserve"> Android et la base de données MySQL du serveur, j’ai suivi ce tutoriel dans les grandes lignes : </w:t>
-      </w:r>
-      <w:hyperlink r:id="rId15" w:history="1">
+        <w:t xml:space="preserve">Afin de garder synchrones la base de données SQLite Android et la base de données MySQL du serveur, j’ai suivi ce tutoriel dans les grandes lignes : </w:t>
+      </w:r>
+      <w:hyperlink r:id="rId16" w:history="1">
         <w:r>
           <w:rPr>
             <w:rStyle w:val="Hyperlink"/>
@@ -2212,18 +2171,16 @@
       <w:r>
         <w:t xml:space="preserve"> au format JSON, en particulier le script </w:t>
       </w:r>
-      <w:proofErr w:type="spellStart"/>
       <w:r>
         <w:rPr>
           <w:rStyle w:val="Technicname"/>
         </w:rPr>
         <w:t>getData.php</w:t>
       </w:r>
-      <w:proofErr w:type="spellEnd"/>
       <w:r>
         <w:t xml:space="preserve"> qui est utilisé par l’application : </w:t>
       </w:r>
-      <w:hyperlink r:id="rId16" w:history="1">
+      <w:hyperlink r:id="rId17" w:history="1">
         <w:r>
           <w:rPr>
             <w:rStyle w:val="Hyperlink"/>
@@ -2280,15 +2237,7 @@
         <w:t xml:space="preserve"> </w:t>
       </w:r>
       <w:r>
-        <w:t xml:space="preserve">Ce script est stocké dans le fichier </w:t>
-      </w:r>
-      <w:proofErr w:type="spellStart"/>
-      <w:r>
-        <w:t>bdd.php</w:t>
-      </w:r>
-      <w:proofErr w:type="spellEnd"/>
-      <w:r>
-        <w:t xml:space="preserve"> et accessible par cette URL :</w:t>
+        <w:t>Ce script est stocké dans le fichier bdd.php et accessible par cette URL :</w:t>
       </w:r>
       <w:r>
         <w:t xml:space="preserve"> </w:t>
@@ -2298,7 +2247,7 @@
       <w:pPr>
         <w:jc w:val="center"/>
       </w:pPr>
-      <w:hyperlink r:id="rId17" w:history="1">
+      <w:hyperlink r:id="rId18" w:history="1">
         <w:r>
           <w:rPr>
             <w:rStyle w:val="Hyperlink"/>
@@ -2327,25 +2276,21 @@
       <w:r>
         <w:t xml:space="preserve">Afin de pouvoir afficher dans l’écran “À propos” de l’application la date de dernière mise à jour de la base de données principale, j’ai ajouté la fonction </w:t>
       </w:r>
-      <w:proofErr w:type="spellStart"/>
       <w:r>
         <w:rPr>
           <w:rStyle w:val="Technicname"/>
         </w:rPr>
         <w:t>getLastUpdate</w:t>
       </w:r>
-      <w:proofErr w:type="spellEnd"/>
       <w:r>
         <w:t xml:space="preserve"> au script </w:t>
       </w:r>
-      <w:proofErr w:type="spellStart"/>
       <w:r>
         <w:rPr>
           <w:rStyle w:val="Technicname"/>
         </w:rPr>
         <w:t>bdd.php</w:t>
       </w:r>
-      <w:proofErr w:type="spellEnd"/>
       <w:r>
         <w:t xml:space="preserve">, accessible par cette URL : </w:t>
       </w:r>
@@ -2354,7 +2299,7 @@
       <w:pPr>
         <w:jc w:val="center"/>
       </w:pPr>
-      <w:hyperlink r:id="rId18" w:history="1">
+      <w:hyperlink r:id="rId19" w:history="1">
         <w:r>
           <w:rPr>
             <w:rStyle w:val="Hyperlink"/>
@@ -2367,14 +2312,12 @@
       <w:r>
         <w:t xml:space="preserve">Ce script se contente de récupérer la valeur de la clé </w:t>
       </w:r>
-      <w:proofErr w:type="spellStart"/>
       <w:r>
         <w:rPr>
           <w:rStyle w:val="Technicname"/>
         </w:rPr>
         <w:t>db_last_update</w:t>
       </w:r>
-      <w:proofErr w:type="spellEnd"/>
       <w:r>
         <w:t xml:space="preserve"> stockée dans la table </w:t>
       </w:r>
@@ -2393,19 +2336,1182 @@
         <w:pStyle w:val="Heading1"/>
       </w:pPr>
       <w:bookmarkStart w:id="8" w:name="_Toc422532216"/>
-      <w:proofErr w:type="spellStart"/>
       <w:r>
         <w:t>Aurion</w:t>
       </w:r>
       <w:bookmarkEnd w:id="8"/>
-      <w:proofErr w:type="spellEnd"/>
-    </w:p>
-    <w:p>
+    </w:p>
+    <w:p/>
+    <w:p/>
+    <w:p>
+      <w:pPr>
+        <w:spacing w:before="0" w:after="160"/>
+        <w:jc w:val="left"/>
+      </w:pPr>
+      <w:r>
+        <w:br w:type="page"/>
+      </w:r>
+    </w:p>
+    <w:p>
+      <w:pPr>
+        <w:pStyle w:val="Heading1"/>
+      </w:pPr>
+      <w:r>
+        <w:lastRenderedPageBreak/>
+        <w:t>ADE</w:t>
+      </w:r>
+    </w:p>
+    <w:p>
+      <w:pPr>
+        <w:spacing w:after="240"/>
+      </w:pPr>
+      <w:r>
+        <w:t xml:space="preserve">Pour déterminer si une salle est libre ou non, nous avons choisi de nous baser sur l’emploi du temps de l’ESIEE, lequel est géré par le logiciel ADE. </w:t>
+      </w:r>
+    </w:p>
+    <w:p>
+      <w:pPr>
+        <w:pStyle w:val="Heading2"/>
+      </w:pPr>
+      <w:r>
+        <w:t>La Web API d’ADE</w:t>
+      </w:r>
+    </w:p>
+    <w:p>
+      <w:r>
+        <w:t>Contrairement à Aurion, ADE propose une API Web étoffée, permettant d’obtenir n’importe quelle information disponible sur cette plateforme relativement facilement. Nous avons obtenu la documentation de cette API grâce à M. Bruno Rougier.</w:t>
+      </w:r>
+    </w:p>
+    <w:p>
+      <w:pPr>
+        <w:spacing w:after="240"/>
+      </w:pPr>
+      <w:r>
+        <w:t xml:space="preserve">Cette API fonctionne par requêtes HTTP de type GET et fournit des réponses au format XML. Les requêtes sont de cette forme : </w:t>
+      </w:r>
+      <w:hyperlink r:id="rId20" w:history="1">
+        <w:r>
+          <w:rPr>
+            <w:rStyle w:val="Hyperlink"/>
+          </w:rPr>
+          <w:t>https://planif.esiee.fr:8443/jsp/webapi?function=xxx</w:t>
+        </w:r>
+      </w:hyperlink>
+      <w:r>
+        <w:t>. Il s’agit à chaque fois de préciser la bonne fonction et les paramètres qui l’accompagnent.</w:t>
+      </w:r>
+      <w:r>
+        <w:t xml:space="preserve"> </w:t>
+      </w:r>
+      <w:r>
+        <w:t xml:space="preserve">En général, </w:t>
+      </w:r>
+      <w:r>
+        <w:t xml:space="preserve">il est nécessaire d’effectuer </w:t>
+      </w:r>
+      <w:r>
+        <w:t>plusieurs requêtes d’affilée pour obtenir l’information désirée. Voici, par exemple</w:t>
+      </w:r>
+      <w:r>
+        <w:t xml:space="preserve">, comment </w:t>
+      </w:r>
+      <w:r>
+        <w:t>obtenir la liste des cours utilisant la salle 5201V le 19/06/2015 :</w:t>
+      </w:r>
+    </w:p>
+    <w:tbl>
+      <w:tblPr>
+        <w:tblStyle w:val="TableGrid"/>
+        <w:tblW w:w="0" w:type="auto"/>
+        <w:tblBorders>
+          <w:top w:val="dashed" w:sz="4" w:space="0" w:color="B6B6B6"/>
+          <w:left w:val="dashed" w:sz="4" w:space="0" w:color="B6B6B6"/>
+          <w:bottom w:val="dashed" w:sz="4" w:space="0" w:color="B6B6B6"/>
+          <w:right w:val="dashed" w:sz="4" w:space="0" w:color="B6B6B6"/>
+          <w:insideH w:val="dashed" w:sz="4" w:space="0" w:color="B6B6B6"/>
+          <w:insideV w:val="dashed" w:sz="4" w:space="0" w:color="B6B6B6"/>
+        </w:tblBorders>
+        <w:tblLook w:val="04A0" w:firstRow="1" w:lastRow="0" w:firstColumn="1" w:lastColumn="0" w:noHBand="0" w:noVBand="1"/>
+      </w:tblPr>
+      <w:tblGrid>
+        <w:gridCol w:w="9062"/>
+      </w:tblGrid>
+      <w:tr>
+        <w:trPr>
+          <w:trHeight w:val="5579"/>
+        </w:trPr>
+        <w:tc>
+          <w:tcPr>
+            <w:tcW w:w="9062" w:type="dxa"/>
+            <w:vAlign w:val="center"/>
+          </w:tcPr>
+          <w:p>
+            <w:pPr>
+              <w:pStyle w:val="ListParagraph"/>
+              <w:spacing w:before="0"/>
+            </w:pPr>
+            <w:r>
+              <w:t>Connexion à une session. Afin de récupérer un sessionID :</w:t>
+            </w:r>
+          </w:p>
+          <w:p>
+            <w:pPr>
+              <w:spacing w:before="0"/>
+              <w:ind w:left="720"/>
+              <w:jc w:val="center"/>
+              <w:rPr>
+                <w:rStyle w:val="Technicname"/>
+              </w:rPr>
+            </w:pPr>
+            <w:r>
+              <w:rPr>
+                <w:rStyle w:val="Technicname"/>
+              </w:rPr>
+              <w:t>?function=connect&amp;login=lecteur1&amp;password=</w:t>
+            </w:r>
+          </w:p>
+          <w:p>
+            <w:pPr>
+              <w:pStyle w:val="ListParagraph"/>
+            </w:pPr>
+            <w:r>
+              <w:t>Choix du projet ADE. L’ESIEE crée un nouveau projet par année, le projet de l’année 2014-2015 est le numéro 4 :</w:t>
+            </w:r>
+          </w:p>
+          <w:p>
+            <w:pPr>
+              <w:spacing w:before="0"/>
+              <w:jc w:val="center"/>
+              <w:rPr>
+                <w:rStyle w:val="Technicname"/>
+                <w:lang w:val="en-US"/>
+              </w:rPr>
+            </w:pPr>
+            <w:r>
+              <w:rPr>
+                <w:rStyle w:val="Technicname"/>
+                <w:lang w:val="en-US"/>
+              </w:rPr>
+              <w:t>?sessionId=14e0dae2bb6&amp;function=setProject&amp;projectId=4</w:t>
+            </w:r>
+          </w:p>
+          <w:p>
+            <w:pPr>
+              <w:pStyle w:val="ListParagraph"/>
+            </w:pPr>
+            <w:r>
+              <w:t>Récupération du resourceID lié à la salle 5201V :</w:t>
+            </w:r>
+          </w:p>
+          <w:p>
+            <w:pPr>
+              <w:spacing w:before="0"/>
+              <w:ind w:left="360"/>
+              <w:jc w:val="center"/>
+              <w:rPr>
+                <w:rStyle w:val="Technicname"/>
+                <w:lang w:val="en-US"/>
+              </w:rPr>
+            </w:pPr>
+            <w:r>
+              <w:rPr>
+                <w:rStyle w:val="Technicname"/>
+                <w:lang w:val="en-US"/>
+              </w:rPr>
+              <w:t>?sessionId=14e0dae2bb6&amp;function=getResources&amp;name=5201V&amp;detail=0</w:t>
+            </w:r>
+          </w:p>
+          <w:p>
+            <w:pPr>
+              <w:pStyle w:val="ListParagraph"/>
+            </w:pPr>
+            <w:r>
+              <w:t>Récupération des événements planifiés le 19/06/2015 utilisant la ressource 659 :</w:t>
+            </w:r>
+          </w:p>
+          <w:p>
+            <w:pPr>
+              <w:spacing w:before="0"/>
+              <w:ind w:left="360"/>
+              <w:jc w:val="center"/>
+              <w:rPr>
+                <w:rStyle w:val="Technicname"/>
+                <w:lang w:val="en-US"/>
+              </w:rPr>
+            </w:pPr>
+            <w:r>
+              <w:rPr>
+                <w:rStyle w:val="Technicname"/>
+                <w:lang w:val="en-US"/>
+              </w:rPr>
+              <w:t>?sessionId=14e0dae2bb6&amp;function=getEvents&amp;resources=659&amp;detail=0&amp;date=06/19/2015</w:t>
+            </w:r>
+          </w:p>
+          <w:p>
+            <w:pPr>
+              <w:pStyle w:val="ListParagraph"/>
+              <w:numPr>
+                <w:ilvl w:val="0"/>
+                <w:numId w:val="0"/>
+              </w:numPr>
+              <w:ind w:left="720"/>
+            </w:pPr>
+            <w:r>
+              <w:t>Ceci nous retourne une liste d’éléments XML représentant ch</w:t>
+            </w:r>
+            <w:r>
+              <w:t xml:space="preserve">acun un cours planifié et ayant, entre autres, </w:t>
+            </w:r>
+            <w:r>
+              <w:t xml:space="preserve">deux attributs intéressants de la forme : </w:t>
+            </w:r>
+            <w:r>
+              <w:rPr>
+                <w:rStyle w:val="Technicname"/>
+              </w:rPr>
+              <w:t>endHour="10:00" startHour="08:30"</w:t>
+            </w:r>
+            <w:r>
+              <w:t>.</w:t>
+            </w:r>
+          </w:p>
+          <w:p>
+            <w:pPr>
+              <w:pStyle w:val="ListParagraph"/>
+            </w:pPr>
+            <w:r>
+              <w:t>Déconnexion de la session :</w:t>
+            </w:r>
+          </w:p>
+          <w:p>
+            <w:pPr>
+              <w:spacing w:before="0"/>
+              <w:jc w:val="center"/>
+              <w:rPr>
+                <w:rFonts w:ascii="Courier New" w:hAnsi="Courier New" w:cs="Courier New"/>
+              </w:rPr>
+            </w:pPr>
+            <w:r>
+              <w:rPr>
+                <w:rStyle w:val="Technicname"/>
+              </w:rPr>
+              <w:t>?sessionId=14e0dae2bb6&amp;function=disconnect</w:t>
+            </w:r>
+          </w:p>
+        </w:tc>
+      </w:tr>
+    </w:tbl>
+    <w:p>
+      <w:pPr>
+        <w:pStyle w:val="Heading2"/>
+        <w:spacing w:before="240"/>
+      </w:pPr>
+      <w:r>
+        <w:t>Notre API personnalisée</w:t>
+      </w:r>
+    </w:p>
+    <w:p>
+      <w:r>
+        <w:t xml:space="preserve">Comme nous le voyons, cette API permet de récupérer les informations souhaitées mais nécessite beaucoup de requêtes et d’interprétations des réponses XML. De plus, il n’est pas possible de rechercher les salles par des caractéristiques telles que la présence d’un projecteur ou d’une imprimante. Il nous a donc fallu créer notre propre API capable d’accepter les paramètres dont nous avons besoin (comme les caractéristiques d’une salle), de coupler les informations de notre base de données </w:t>
+      </w:r>
+      <w:r>
+        <w:lastRenderedPageBreak/>
+        <w:t xml:space="preserve">avec celles d’ADE, d’effectuer un algorithme pour déterminer les disponibilités d’une salle donnée, et de nous renvoyer la réponse dans un format clair et léger. </w:t>
+      </w:r>
+    </w:p>
+    <w:p>
+      <w:r>
+        <w:t xml:space="preserve">Pour cela j’ai créé une classe PHP </w:t>
+      </w:r>
+      <w:r>
+        <w:rPr>
+          <w:rStyle w:val="Technicname"/>
+        </w:rPr>
+        <w:t>ADE</w:t>
+      </w:r>
+      <w:r>
+        <w:t xml:space="preserve"> munie de toutes les fonctions nécessaires pour effectuer des requêtes vers notre base de données et vers ADE, ainsi que de choisir les salles concernées par nos critères de recherche. Cette classe permet d’obtenir une liste de salles avec leurs disponibilités</w:t>
+      </w:r>
+      <w:r>
+        <w:t xml:space="preserve"> au format JSON</w:t>
+      </w:r>
+      <w:r>
+        <w:t xml:space="preserve">, mais également de générer une image de l’emploi du temps d’une salle ou d’un professeur à une date donnée (cette image est générée par la Web API d’ADE grâce à la fonction </w:t>
+      </w:r>
+      <w:r>
+        <w:rPr>
+          <w:rStyle w:val="Technicname"/>
+        </w:rPr>
+        <w:t>imageET</w:t>
+      </w:r>
+      <w:r>
+        <w:t xml:space="preserve">). Voici le contenu du fichier </w:t>
+      </w:r>
+      <w:r>
+        <w:rPr>
+          <w:rStyle w:val="Technicname"/>
+        </w:rPr>
+        <w:t>readme.md</w:t>
+      </w:r>
+      <w:r>
+        <w:t xml:space="preserve"> que j’ai écrit pour accompagner cette API :</w:t>
+      </w:r>
+    </w:p>
+    <w:p>
+      <w:pPr>
+        <w:pStyle w:val="Heading3"/>
+      </w:pPr>
+      <w:r>
+        <w:t>Utilisation de la fonction rechSalle</w:t>
+      </w:r>
+    </w:p>
+    <w:p>
+      <w:pPr>
+        <w:pStyle w:val="Normal2"/>
+      </w:pPr>
+      <w:r>
+        <w:t xml:space="preserve">Cette fonction permet </w:t>
+      </w:r>
+      <w:r>
+        <w:t>d'obtenir</w:t>
+      </w:r>
+      <w:r>
+        <w:t xml:space="preserve"> une liste de salles répondant à certains critères optionnels ainsi que leur disponibilité.</w:t>
+      </w:r>
+    </w:p>
+    <w:p>
+      <w:pPr>
+        <w:pStyle w:val="Normal2"/>
+        <w:spacing w:after="240"/>
+      </w:pPr>
+      <w:r>
+        <w:t xml:space="preserve">La réponse au format JSON est de cette forme : </w:t>
+      </w:r>
+      <w:r>
+        <w:rPr>
+          <w:rStyle w:val="Technicname"/>
+        </w:rPr>
+        <w:t>[{"5004":"45"}, ...]</w:t>
+      </w:r>
+      <w:r>
+        <w:t>, o</w:t>
+      </w:r>
+      <w:r>
+        <w:t xml:space="preserve">ù </w:t>
+      </w:r>
+      <w:r>
+        <w:rPr>
+          <w:rStyle w:val="Technicname"/>
+        </w:rPr>
+        <w:t>"5004"</w:t>
+      </w:r>
+      <w:r>
+        <w:t xml:space="preserve"> est le nom de la salle et </w:t>
+      </w:r>
+      <w:r>
+        <w:rPr>
+          <w:rStyle w:val="Technicname"/>
+        </w:rPr>
+        <w:t>"43"</w:t>
+      </w:r>
+      <w:r>
+        <w:t xml:space="preserve"> la disponibilité.</w:t>
+      </w:r>
+    </w:p>
+    <w:p>
+      <w:pPr>
+        <w:pStyle w:val="Heading4"/>
+      </w:pPr>
+      <w:r>
+        <w:t xml:space="preserve">Format de l'URL et critères de </w:t>
+      </w:r>
+      <w:r>
+        <w:t>recherche</w:t>
+      </w:r>
+    </w:p>
+    <w:p>
+      <w:pPr>
+        <w:pStyle w:val="Normal2"/>
+      </w:pPr>
+      <w:r>
+        <w:t>Une requête peut être de la forme :</w:t>
+      </w:r>
+      <w:r>
+        <w:t xml:space="preserve"> </w:t>
+      </w:r>
+    </w:p>
+    <w:p>
+      <w:pPr>
+        <w:pStyle w:val="Normal2"/>
+        <w:spacing w:before="0"/>
+        <w:jc w:val="center"/>
+      </w:pPr>
+      <w:hyperlink r:id="rId21" w:history="1">
+        <w:r>
+          <w:rPr>
+            <w:rStyle w:val="Hyperlink"/>
+            <w:rFonts w:cs="Arial"/>
+            <w:color w:val="1155CC"/>
+            <w:sz w:val="22"/>
+          </w:rPr>
+          <w:t>https://mvx2.esiee.fr/api/ade.php?func=rechSalle&amp;nom=5004&amp;type=it&amp;taille=m&amp;projecteur=0&amp;tableau=1&amp;imprimante=0</w:t>
+        </w:r>
+      </w:hyperlink>
+    </w:p>
+    <w:p>
+      <w:pPr>
+        <w:pStyle w:val="Normal2"/>
+      </w:pPr>
+      <w:r>
+        <w:t>Voici la liste des paramètres possibles :</w:t>
+      </w:r>
+    </w:p>
+    <w:p>
+      <w:pPr>
+        <w:pStyle w:val="Normal2"/>
+        <w:numPr>
+          <w:ilvl w:val="0"/>
+          <w:numId w:val="10"/>
+        </w:numPr>
+        <w:spacing w:before="0"/>
+        <w:rPr>
+          <w:rFonts w:ascii="Arial" w:hAnsi="Arial" w:cs="Arial"/>
+          <w:color w:val="000000"/>
+          <w:sz w:val="22"/>
+        </w:rPr>
+      </w:pPr>
+      <w:r>
+        <w:rPr>
+          <w:rStyle w:val="Technicname"/>
+        </w:rPr>
+        <w:t>func=rechSalle</w:t>
+      </w:r>
+      <w:r>
+        <w:rPr>
+          <w:rFonts w:ascii="Arial" w:hAnsi="Arial" w:cs="Arial"/>
+          <w:color w:val="000000"/>
+          <w:sz w:val="22"/>
+        </w:rPr>
+        <w:t xml:space="preserve"> : pour utiliser la fonction de recherche de salles (seul paramètre obligatoire).</w:t>
+      </w:r>
+    </w:p>
+    <w:p>
+      <w:pPr>
+        <w:pStyle w:val="Normal2"/>
+        <w:numPr>
+          <w:ilvl w:val="0"/>
+          <w:numId w:val="10"/>
+        </w:numPr>
+        <w:spacing w:before="0"/>
+      </w:pPr>
+      <w:r>
+        <w:rPr>
+          <w:rStyle w:val="Technicname"/>
+        </w:rPr>
+        <w:t>nom</w:t>
+      </w:r>
+      <w:r>
+        <w:rPr>
+          <w:rFonts w:ascii="Arial" w:hAnsi="Arial" w:cs="Arial"/>
+          <w:color w:val="000000"/>
+          <w:sz w:val="22"/>
+        </w:rPr>
+        <w:t xml:space="preserve"> : le nom complet de la salle en BDD. Si au moins un des paramètres </w:t>
+      </w:r>
+      <w:r>
+        <w:rPr>
+          <w:rStyle w:val="Technicname"/>
+        </w:rPr>
+        <w:t>epi</w:t>
+      </w:r>
+      <w:r>
+        <w:rPr>
+          <w:rFonts w:ascii="Arial" w:hAnsi="Arial" w:cs="Arial"/>
+          <w:color w:val="000000"/>
+          <w:sz w:val="22"/>
+        </w:rPr>
+        <w:t xml:space="preserve"> ou </w:t>
+      </w:r>
+      <w:r>
+        <w:rPr>
+          <w:rStyle w:val="Technicname"/>
+        </w:rPr>
+        <w:t>etage</w:t>
+      </w:r>
+      <w:r>
+        <w:rPr>
+          <w:rFonts w:ascii="Arial" w:hAnsi="Arial" w:cs="Arial"/>
+          <w:color w:val="000000"/>
+          <w:sz w:val="22"/>
+        </w:rPr>
+        <w:t xml:space="preserve"> est spécifié, le paramètre </w:t>
+      </w:r>
+      <w:r>
+        <w:rPr>
+          <w:rStyle w:val="Technicname"/>
+        </w:rPr>
+        <w:t>nom</w:t>
+      </w:r>
+      <w:r>
+        <w:rPr>
+          <w:rFonts w:ascii="Arial" w:hAnsi="Arial" w:cs="Arial"/>
+          <w:color w:val="000000"/>
+          <w:sz w:val="22"/>
+        </w:rPr>
+        <w:t xml:space="preserve"> ne sera pas pris en compte.</w:t>
+      </w:r>
+    </w:p>
+    <w:p>
+      <w:pPr>
+        <w:pStyle w:val="Normal2"/>
+        <w:numPr>
+          <w:ilvl w:val="0"/>
+          <w:numId w:val="10"/>
+        </w:numPr>
+        <w:spacing w:before="0"/>
+      </w:pPr>
+      <w:r>
+        <w:rPr>
+          <w:rStyle w:val="Technicname"/>
+        </w:rPr>
+        <w:t>type</w:t>
+      </w:r>
+      <w:r>
+        <w:rPr>
+          <w:rFonts w:ascii="Arial" w:hAnsi="Arial" w:cs="Arial"/>
+          <w:color w:val="000000"/>
+          <w:sz w:val="22"/>
+        </w:rPr>
+        <w:t xml:space="preserve"> : le type de salle recherchée (</w:t>
+      </w:r>
+      <w:r>
+        <w:rPr>
+          <w:rStyle w:val="Technicname"/>
+        </w:rPr>
+        <w:t>it</w:t>
+      </w:r>
+      <w:r>
+        <w:rPr>
+          <w:rFonts w:ascii="Arial" w:hAnsi="Arial" w:cs="Arial"/>
+          <w:color w:val="000000"/>
+          <w:sz w:val="22"/>
+        </w:rPr>
+        <w:t xml:space="preserve">, </w:t>
+      </w:r>
+      <w:r>
+        <w:rPr>
+          <w:rStyle w:val="Technicname"/>
+        </w:rPr>
+        <w:t>elec</w:t>
+      </w:r>
+      <w:r>
+        <w:rPr>
+          <w:rFonts w:ascii="Arial" w:hAnsi="Arial" w:cs="Arial"/>
+          <w:color w:val="000000"/>
+          <w:sz w:val="22"/>
+        </w:rPr>
+        <w:t xml:space="preserve"> ou </w:t>
+      </w:r>
+      <w:r>
+        <w:rPr>
+          <w:rStyle w:val="Technicname"/>
+        </w:rPr>
+        <w:t>banal</w:t>
+      </w:r>
+      <w:r>
+        <w:rPr>
+          <w:rFonts w:ascii="Arial" w:hAnsi="Arial" w:cs="Arial"/>
+          <w:color w:val="000000"/>
+          <w:sz w:val="22"/>
+        </w:rPr>
+        <w:t>).</w:t>
+      </w:r>
+    </w:p>
+    <w:p>
+      <w:pPr>
+        <w:pStyle w:val="Normal2"/>
+        <w:numPr>
+          <w:ilvl w:val="0"/>
+          <w:numId w:val="10"/>
+        </w:numPr>
+        <w:spacing w:before="0"/>
+      </w:pPr>
+      <w:r>
+        <w:rPr>
+          <w:rStyle w:val="Technicname"/>
+        </w:rPr>
+        <w:t>taille</w:t>
+      </w:r>
+      <w:r>
+        <w:rPr>
+          <w:rFonts w:ascii="Arial" w:hAnsi="Arial" w:cs="Arial"/>
+          <w:color w:val="000000"/>
+          <w:sz w:val="22"/>
+        </w:rPr>
+        <w:t xml:space="preserve"> : Peut prendre les valeurs </w:t>
+      </w:r>
+      <w:r>
+        <w:rPr>
+          <w:rStyle w:val="Technicname"/>
+        </w:rPr>
+        <w:t>S</w:t>
+      </w:r>
+      <w:r>
+        <w:rPr>
+          <w:rFonts w:ascii="Arial" w:hAnsi="Arial" w:cs="Arial"/>
+          <w:color w:val="000000"/>
+          <w:sz w:val="22"/>
+        </w:rPr>
+        <w:t xml:space="preserve">, </w:t>
+      </w:r>
+      <w:r>
+        <w:rPr>
+          <w:rStyle w:val="Technicname"/>
+        </w:rPr>
+        <w:t>M</w:t>
+      </w:r>
+      <w:r>
+        <w:rPr>
+          <w:rFonts w:ascii="Arial" w:hAnsi="Arial" w:cs="Arial"/>
+          <w:color w:val="000000"/>
+          <w:sz w:val="22"/>
+        </w:rPr>
+        <w:t xml:space="preserve"> ou </w:t>
+      </w:r>
+      <w:r>
+        <w:rPr>
+          <w:rStyle w:val="Technicname"/>
+        </w:rPr>
+        <w:t>L</w:t>
+      </w:r>
+      <w:r>
+        <w:rPr>
+          <w:rFonts w:ascii="Arial" w:hAnsi="Arial" w:cs="Arial"/>
+          <w:color w:val="000000"/>
+          <w:sz w:val="22"/>
+        </w:rPr>
+        <w:t xml:space="preserve"> (majuscule ou minuscule). Correspond à la taille de la salle, respectivement petite, moyenne et grande.</w:t>
+      </w:r>
+    </w:p>
+    <w:p>
+      <w:pPr>
+        <w:pStyle w:val="Normal2"/>
+        <w:numPr>
+          <w:ilvl w:val="0"/>
+          <w:numId w:val="10"/>
+        </w:numPr>
+        <w:spacing w:before="0"/>
+      </w:pPr>
+      <w:r>
+        <w:rPr>
+          <w:rStyle w:val="Technicname"/>
+        </w:rPr>
+        <w:t>projecteur</w:t>
+      </w:r>
+      <w:r>
+        <w:rPr>
+          <w:rFonts w:ascii="Arial" w:hAnsi="Arial" w:cs="Arial"/>
+          <w:color w:val="000000"/>
+          <w:sz w:val="22"/>
+        </w:rPr>
+        <w:t xml:space="preserve"> : la présence d'un projecteur (</w:t>
+      </w:r>
+      <w:r>
+        <w:rPr>
+          <w:rStyle w:val="Technicname"/>
+        </w:rPr>
+        <w:t>0</w:t>
+      </w:r>
+      <w:r>
+        <w:rPr>
+          <w:rFonts w:ascii="Arial" w:hAnsi="Arial" w:cs="Arial"/>
+          <w:color w:val="000000"/>
+          <w:sz w:val="22"/>
+        </w:rPr>
+        <w:t xml:space="preserve"> : non, </w:t>
+      </w:r>
+      <w:r>
+        <w:rPr>
+          <w:rStyle w:val="Technicname"/>
+        </w:rPr>
+        <w:t>1</w:t>
+      </w:r>
+      <w:r>
+        <w:rPr>
+          <w:rFonts w:ascii="Arial" w:hAnsi="Arial" w:cs="Arial"/>
+          <w:color w:val="000000"/>
+          <w:sz w:val="22"/>
+        </w:rPr>
+        <w:t xml:space="preserve"> : oui).</w:t>
+      </w:r>
+    </w:p>
+    <w:p>
+      <w:pPr>
+        <w:pStyle w:val="Normal2"/>
+        <w:numPr>
+          <w:ilvl w:val="0"/>
+          <w:numId w:val="10"/>
+        </w:numPr>
+        <w:spacing w:before="0"/>
+      </w:pPr>
+      <w:r>
+        <w:rPr>
+          <w:rStyle w:val="Technicname"/>
+        </w:rPr>
+        <w:t>tableau</w:t>
+      </w:r>
+      <w:r>
+        <w:rPr>
+          <w:rFonts w:ascii="Arial" w:hAnsi="Arial" w:cs="Arial"/>
+          <w:color w:val="000000"/>
+          <w:sz w:val="22"/>
+        </w:rPr>
+        <w:t xml:space="preserve"> : la présence de tableau(x) (</w:t>
+      </w:r>
+      <w:r>
+        <w:rPr>
+          <w:rStyle w:val="Technicname"/>
+        </w:rPr>
+        <w:t>0</w:t>
+      </w:r>
+      <w:r>
+        <w:rPr>
+          <w:rFonts w:ascii="Arial" w:hAnsi="Arial" w:cs="Arial"/>
+          <w:color w:val="000000"/>
+          <w:sz w:val="22"/>
+        </w:rPr>
+        <w:t xml:space="preserve"> : aucun, </w:t>
+      </w:r>
+      <w:r>
+        <w:rPr>
+          <w:rStyle w:val="Technicname"/>
+        </w:rPr>
+        <w:t>1</w:t>
+      </w:r>
+      <w:r>
+        <w:rPr>
+          <w:rFonts w:ascii="Arial" w:hAnsi="Arial" w:cs="Arial"/>
+          <w:color w:val="000000"/>
+          <w:sz w:val="22"/>
+        </w:rPr>
+        <w:t xml:space="preserve"> : blanc, </w:t>
+      </w:r>
+      <w:r>
+        <w:rPr>
+          <w:rStyle w:val="Technicname"/>
+        </w:rPr>
+        <w:t>2</w:t>
+      </w:r>
+      <w:r>
+        <w:rPr>
+          <w:rFonts w:ascii="Arial" w:hAnsi="Arial" w:cs="Arial"/>
+          <w:color w:val="000000"/>
+          <w:sz w:val="22"/>
+        </w:rPr>
+        <w:t xml:space="preserve"> : noir, </w:t>
+      </w:r>
+      <w:r>
+        <w:rPr>
+          <w:rStyle w:val="Technicname"/>
+        </w:rPr>
+        <w:t>3</w:t>
+      </w:r>
+      <w:r>
+        <w:rPr>
+          <w:rFonts w:ascii="Arial" w:hAnsi="Arial" w:cs="Arial"/>
+          <w:color w:val="000000"/>
+          <w:sz w:val="22"/>
+        </w:rPr>
+        <w:t xml:space="preserve"> : les deux).</w:t>
+      </w:r>
+    </w:p>
+    <w:p>
+      <w:pPr>
+        <w:pStyle w:val="Normal2"/>
+        <w:numPr>
+          <w:ilvl w:val="0"/>
+          <w:numId w:val="10"/>
+        </w:numPr>
+        <w:spacing w:before="0"/>
+      </w:pPr>
+      <w:r>
+        <w:rPr>
+          <w:rStyle w:val="Technicname"/>
+        </w:rPr>
+        <w:t>imprimante</w:t>
+      </w:r>
+      <w:r>
+        <w:rPr>
+          <w:rFonts w:ascii="Arial" w:hAnsi="Arial" w:cs="Arial"/>
+          <w:color w:val="000000"/>
+          <w:sz w:val="22"/>
+        </w:rPr>
+        <w:t xml:space="preserve"> : la présence d'une imprimante (</w:t>
+      </w:r>
+      <w:r>
+        <w:rPr>
+          <w:rStyle w:val="Technicname"/>
+        </w:rPr>
+        <w:t>0</w:t>
+      </w:r>
+      <w:r>
+        <w:rPr>
+          <w:rFonts w:ascii="Arial" w:hAnsi="Arial" w:cs="Arial"/>
+          <w:color w:val="000000"/>
+          <w:sz w:val="22"/>
+        </w:rPr>
+        <w:t xml:space="preserve"> : non, </w:t>
+      </w:r>
+      <w:r>
+        <w:rPr>
+          <w:rStyle w:val="Technicname"/>
+        </w:rPr>
+        <w:t>1</w:t>
+      </w:r>
+      <w:r>
+        <w:rPr>
+          <w:rFonts w:ascii="Arial" w:hAnsi="Arial" w:cs="Arial"/>
+          <w:color w:val="000000"/>
+          <w:sz w:val="22"/>
+        </w:rPr>
+        <w:t xml:space="preserve"> : oui).</w:t>
+      </w:r>
+    </w:p>
+    <w:p>
+      <w:pPr>
+        <w:pStyle w:val="Normal2"/>
+        <w:numPr>
+          <w:ilvl w:val="0"/>
+          <w:numId w:val="10"/>
+        </w:numPr>
+        <w:spacing w:before="0"/>
+      </w:pPr>
+      <w:r>
+        <w:rPr>
+          <w:rStyle w:val="Technicname"/>
+        </w:rPr>
+        <w:t>epi</w:t>
+      </w:r>
+      <w:r>
+        <w:rPr>
+          <w:rFonts w:ascii="Arial" w:hAnsi="Arial" w:cs="Arial"/>
+          <w:color w:val="000000"/>
+          <w:sz w:val="22"/>
+        </w:rPr>
+        <w:t xml:space="preserve"> : l'épi de la salle (correspond au premier chiffre des noms des salles).</w:t>
+      </w:r>
+    </w:p>
+    <w:p>
+      <w:pPr>
+        <w:pStyle w:val="Normal2"/>
+        <w:numPr>
+          <w:ilvl w:val="0"/>
+          <w:numId w:val="10"/>
+        </w:numPr>
+        <w:spacing w:before="0" w:after="240"/>
+      </w:pPr>
+      <w:r>
+        <w:rPr>
+          <w:rStyle w:val="Technicname"/>
+        </w:rPr>
+        <w:t>etage</w:t>
+      </w:r>
+      <w:r>
+        <w:rPr>
+          <w:rFonts w:ascii="Arial" w:hAnsi="Arial" w:cs="Arial"/>
+          <w:color w:val="000000"/>
+          <w:sz w:val="22"/>
+        </w:rPr>
+        <w:t xml:space="preserve"> : l'étage de la salle (correspond au deuxième chiffre des noms des salles).</w:t>
+      </w:r>
+    </w:p>
+    <w:p>
+      <w:pPr>
+        <w:pStyle w:val="Heading4"/>
+      </w:pPr>
+      <w:r>
+        <w:t>Format de la disponibilité d'une salle</w:t>
+      </w:r>
+    </w:p>
+    <w:p>
+      <w:pPr>
+        <w:pStyle w:val="Normal2"/>
+      </w:pPr>
+      <w:r>
+        <w:t>La disponibilité d'une salle peut prendre ces valeurs :</w:t>
+      </w:r>
+    </w:p>
+    <w:p>
+      <w:pPr>
+        <w:pStyle w:val="Normal2"/>
+        <w:spacing w:before="0"/>
+      </w:pPr>
+      <w:r>
+        <w:t xml:space="preserve">- </w:t>
+      </w:r>
+      <w:r>
+        <w:rPr>
+          <w:rStyle w:val="Technicname"/>
+        </w:rPr>
+        <w:t>"</w:t>
+      </w:r>
+      <w:r>
+        <w:rPr>
+          <w:rStyle w:val="Technicname"/>
+        </w:rPr>
+        <w:t>-1</w:t>
+      </w:r>
+      <w:r>
+        <w:rPr>
+          <w:rStyle w:val="Technicname"/>
+        </w:rPr>
+        <w:t>"</w:t>
+      </w:r>
+      <w:r>
+        <w:t xml:space="preserve"> si la salle n'est pas disponible actuellement.</w:t>
+      </w:r>
+    </w:p>
+    <w:p>
+      <w:pPr>
+        <w:pStyle w:val="Normal2"/>
+        <w:spacing w:before="0"/>
+      </w:pPr>
+      <w:r>
+        <w:t xml:space="preserve">- </w:t>
+      </w:r>
+      <w:r>
+        <w:rPr>
+          <w:rStyle w:val="Technicname"/>
+        </w:rPr>
+        <w:t>"</w:t>
+      </w:r>
+      <w:r>
+        <w:rPr>
+          <w:rStyle w:val="Technicname"/>
+        </w:rPr>
+        <w:t>0</w:t>
+      </w:r>
+      <w:r>
+        <w:rPr>
+          <w:rStyle w:val="Technicname"/>
+        </w:rPr>
+        <w:t>"</w:t>
+      </w:r>
+      <w:r>
+        <w:t xml:space="preserve"> si la salle est disponible jusqu'à la fin de la journée.</w:t>
+      </w:r>
+    </w:p>
+    <w:p>
+      <w:pPr>
+        <w:pStyle w:val="Normal2"/>
+        <w:spacing w:before="0"/>
+      </w:pPr>
+      <w:r>
+        <w:t>- un autre entier correspondant au nombre de minutes durant lesquelles la salle est encore libre. Par exemple, si à 14h15, une salle a une disponibilité de 45, cela signifie qu'elle est actuellement libre mais qu'elle sera occupée à 15h00.</w:t>
+      </w:r>
+    </w:p>
+    <w:p>
+      <w:pPr>
+        <w:pStyle w:val="Heading3"/>
+      </w:pPr>
+      <w:r>
+        <w:lastRenderedPageBreak/>
+        <w:t>Utilisation de la fonction dispoSalle</w:t>
+      </w:r>
+    </w:p>
+    <w:p>
+      <w:pPr>
+        <w:pStyle w:val="Normal2"/>
+      </w:pPr>
+      <w:r>
+        <w:t>Cette fonction permet d'obtenir une image au format GIF de l'emploi du temps d'une salle à un jour donné.</w:t>
+      </w:r>
+    </w:p>
+    <w:p>
+      <w:pPr>
+        <w:pStyle w:val="Heading4"/>
+      </w:pPr>
+      <w:r>
+        <w:t>Format de l'URL et paramètres</w:t>
+      </w:r>
+    </w:p>
+    <w:p>
+      <w:pPr>
+        <w:pStyle w:val="Normal2"/>
+      </w:pPr>
+      <w:r>
+        <w:t>Une requête peut être de la forme :</w:t>
+      </w:r>
+    </w:p>
+    <w:p>
+      <w:pPr>
+        <w:pStyle w:val="Normal2"/>
+        <w:spacing w:before="0"/>
+        <w:jc w:val="center"/>
+      </w:pPr>
+      <w:hyperlink r:id="rId22" w:history="1">
+        <w:r>
+          <w:rPr>
+            <w:rStyle w:val="Hyperlink"/>
+            <w:rFonts w:cs="Arial"/>
+            <w:color w:val="1155CC"/>
+            <w:sz w:val="22"/>
+          </w:rPr>
+          <w:t>https://mvx2.esiee.fr/api/ade.php?func=dispoSalle&amp;nom=5004&amp;date=06/18/2015</w:t>
+        </w:r>
+      </w:hyperlink>
+    </w:p>
+    <w:p>
+      <w:pPr>
+        <w:pStyle w:val="Normal2"/>
+      </w:pPr>
+      <w:r>
+        <w:t xml:space="preserve">Les paramètres </w:t>
+      </w:r>
+      <w:r>
+        <w:rPr>
+          <w:rStyle w:val="Technicname"/>
+        </w:rPr>
+        <w:t>func=dispoSalle</w:t>
+      </w:r>
+      <w:r>
+        <w:t xml:space="preserve"> et </w:t>
+      </w:r>
+      <w:r>
+        <w:rPr>
+          <w:rStyle w:val="Technicname"/>
+        </w:rPr>
+        <w:t>nom</w:t>
+      </w:r>
+      <w:r>
+        <w:t xml:space="preserve"> sont obligatoires. Le format du nom est le même que pour la fonction </w:t>
+      </w:r>
+      <w:r>
+        <w:rPr>
+          <w:rStyle w:val="Technicname"/>
+        </w:rPr>
+        <w:t>rechSalle</w:t>
+      </w:r>
+      <w:r>
+        <w:t>.</w:t>
+      </w:r>
+    </w:p>
+    <w:p>
+      <w:pPr>
+        <w:pStyle w:val="Normal2"/>
+      </w:pPr>
+      <w:r>
+        <w:t xml:space="preserve">Le paramètre </w:t>
+      </w:r>
+      <w:r>
+        <w:rPr>
+          <w:rStyle w:val="Technicname"/>
+        </w:rPr>
+        <w:t>date</w:t>
+      </w:r>
+      <w:r>
+        <w:t xml:space="preserve"> correspond à la date du jour souhaité au format américain </w:t>
+      </w:r>
+      <w:r>
+        <w:rPr>
+          <w:rStyle w:val="Technicname"/>
+        </w:rPr>
+        <w:t>"mm/jj/aaaa"</w:t>
+      </w:r>
+      <w:r>
+        <w:t xml:space="preserve"> (exemple : 06/18/2015 pour le 18 juin 2015). S'il est omis, la date d'aujourd'hui sera utilisée.</w:t>
+      </w:r>
+    </w:p>
+    <w:p>
+      <w:pPr>
+        <w:pStyle w:val="Normal2"/>
+      </w:pPr>
+      <w:r>
+        <w:t xml:space="preserve">Les paramètres </w:t>
+      </w:r>
+      <w:r>
+        <w:rPr>
+          <w:rStyle w:val="Technicname"/>
+        </w:rPr>
+        <w:t>largeur</w:t>
+      </w:r>
+      <w:r>
+        <w:t xml:space="preserve"> et </w:t>
+      </w:r>
+      <w:r>
+        <w:rPr>
+          <w:rStyle w:val="Technicname"/>
+        </w:rPr>
+        <w:t>hauteur</w:t>
+      </w:r>
+      <w:r>
+        <w:t xml:space="preserve"> correspondent aux dimensions en pixels de l'image à générer.</w:t>
+      </w:r>
+    </w:p>
+    <w:p>
+      <w:pPr>
+        <w:pStyle w:val="Heading3"/>
+      </w:pPr>
+      <w:r>
+        <w:t>Utilisation de la fonction dispoProf</w:t>
+      </w:r>
+    </w:p>
+    <w:p>
+      <w:pPr>
+        <w:pStyle w:val="Normal2"/>
+        <w:spacing w:after="240"/>
+      </w:pPr>
+      <w:r>
+        <w:t xml:space="preserve">Cette fonction permet d'obtenir une image au format GIF de l'emploi du temps d'un professeur à un jour donné. Cette fonction s’utilise comme la fonction </w:t>
+      </w:r>
+      <w:r>
+        <w:rPr>
+          <w:rStyle w:val="Technicname"/>
+        </w:rPr>
+        <w:t>dispoSalle</w:t>
+      </w:r>
+      <w:r>
+        <w:t xml:space="preserve">, avec </w:t>
+      </w:r>
+      <w:r>
+        <w:rPr>
+          <w:rStyle w:val="Technicname"/>
+        </w:rPr>
+        <w:t>func=dispoProf</w:t>
+      </w:r>
+      <w:r>
+        <w:t xml:space="preserve"> et le paramètre </w:t>
+      </w:r>
+      <w:r>
+        <w:rPr>
+          <w:rStyle w:val="Technicname"/>
+        </w:rPr>
+        <w:t>nom</w:t>
+      </w:r>
+      <w:r>
+        <w:t xml:space="preserve"> faisant référence au nom d’un professeur enregistré en base de données.</w:t>
+      </w:r>
+    </w:p>
+    <w:p>
+      <w:pPr>
+        <w:pStyle w:val="Heading2"/>
+      </w:pPr>
+      <w:r>
+        <w:t>Conclusion</w:t>
+      </w:r>
+    </w:p>
+    <w:p>
+      <w:r>
+        <w:t>Grâce à cette API personnalisée, basée elle-même sur la Web API d’ADE, nous pouvons obtenir facilement les informations nécessaires à notre projet à partir de la version Web comme de l’application Android avec une s</w:t>
+      </w:r>
       <w:bookmarkStart w:id="9" w:name="_GoBack"/>
       <w:bookmarkEnd w:id="9"/>
+      <w:r>
+        <w:t>imple URL. De plus, cela garantit que les informations affichées sur le site Web et sur l’application seront les mêmes et qu’une modification du script PHP influera sur les deux versions du produit.</w:t>
+      </w:r>
     </w:p>
     <w:sectPr>
-      <w:footerReference w:type="default" r:id="rId19"/>
+      <w:footerReference w:type="default" r:id="rId23"/>
       <w:pgSz w:w="11906" w:h="16838"/>
       <w:pgMar w:top="1417" w:right="1417" w:bottom="1417" w:left="1417" w:header="708" w:footer="708" w:gutter="0"/>
       <w:cols w:space="708"/>
@@ -2452,45 +3558,89 @@
 <w:ftr xmlns:wpc="http://schemas.microsoft.com/office/word/2010/wordprocessingCanvas" xmlns:mc="http://schemas.openxmlformats.org/markup-compatibility/2006" xmlns:o="urn:schemas-microsoft-com:office:office" xmlns:r="http://schemas.openxmlformats.org/officeDocument/2006/relationships" xmlns:m="http://schemas.openxmlformats.org/officeDocument/2006/math" xmlns:v="urn:schemas-microsoft-com:vml" xmlns:wp14="http://schemas.microsoft.com/office/word/2010/wordprocessingDrawing" xmlns:wp="http://schemas.openxmlformats.org/drawingml/2006/wordprocessingDrawing" xmlns:w10="urn:schemas-microsoft-com:office:word" xmlns:w="http://schemas.openxmlformats.org/wordprocessingml/2006/main" xmlns:w14="http://schemas.microsoft.com/office/word/2010/wordml" xmlns:w15="http://schemas.microsoft.com/office/word/2012/wordml" xmlns:wpg="http://schemas.microsoft.com/office/word/2010/wordprocessingGroup" xmlns:wpi="http://schemas.microsoft.com/office/word/2010/wordprocessingInk" xmlns:wne="http://schemas.microsoft.com/office/word/2006/wordml" xmlns:wps="http://schemas.microsoft.com/office/word/2010/wordprocessingShape" mc:Ignorable="w14 w15 wp14">
   <w:p>
     <w:pPr>
-      <w:pStyle w:val="ListParagraph"/>
+      <w:pStyle w:val="Footerpage"/>
+      <w:rPr>
+        <w:rStyle w:val="Strong"/>
+        <w:rFonts w:ascii="Montserrat Light" w:hAnsi="Montserrat Light"/>
+      </w:rPr>
     </w:pPr>
     <w:r>
+      <w:rPr>
+        <w:rStyle w:val="Strong"/>
+        <w:rFonts w:ascii="Montserrat Light" w:hAnsi="Montserrat Light"/>
+      </w:rPr>
       <w:fldChar w:fldCharType="begin"/>
     </w:r>
     <w:r>
+      <w:rPr>
+        <w:rStyle w:val="Strong"/>
+        <w:rFonts w:ascii="Montserrat Light" w:hAnsi="Montserrat Light"/>
+      </w:rPr>
       <w:instrText xml:space="preserve"> PAGE  \* Arabic  \* MERGEFORMAT </w:instrText>
     </w:r>
     <w:r>
+      <w:rPr>
+        <w:rStyle w:val="Strong"/>
+        <w:rFonts w:ascii="Montserrat Light" w:hAnsi="Montserrat Light"/>
+      </w:rPr>
       <w:fldChar w:fldCharType="separate"/>
     </w:r>
     <w:r>
       <w:rPr>
+        <w:rStyle w:val="Strong"/>
+        <w:rFonts w:ascii="Montserrat Light" w:hAnsi="Montserrat Light"/>
         <w:noProof/>
       </w:rPr>
-      <w:t>5</w:t>
+      <w:t>9</w:t>
     </w:r>
     <w:r>
+      <w:rPr>
+        <w:rStyle w:val="Strong"/>
+        <w:rFonts w:ascii="Montserrat Light" w:hAnsi="Montserrat Light"/>
+      </w:rPr>
       <w:fldChar w:fldCharType="end"/>
     </w:r>
     <w:r>
+      <w:rPr>
+        <w:rStyle w:val="Strong"/>
+        <w:rFonts w:ascii="Montserrat Light" w:hAnsi="Montserrat Light"/>
+      </w:rPr>
       <w:t xml:space="preserve"> / </w:t>
     </w:r>
     <w:r>
+      <w:rPr>
+        <w:rStyle w:val="Strong"/>
+        <w:rFonts w:ascii="Montserrat Light" w:hAnsi="Montserrat Light"/>
+      </w:rPr>
       <w:fldChar w:fldCharType="begin"/>
     </w:r>
     <w:r>
+      <w:rPr>
+        <w:rStyle w:val="Strong"/>
+        <w:rFonts w:ascii="Montserrat Light" w:hAnsi="Montserrat Light"/>
+      </w:rPr>
       <w:instrText xml:space="preserve"> NUMPAGES  \# "0" \* Arabic  \* MERGEFORMAT </w:instrText>
     </w:r>
     <w:r>
+      <w:rPr>
+        <w:rStyle w:val="Strong"/>
+        <w:rFonts w:ascii="Montserrat Light" w:hAnsi="Montserrat Light"/>
+      </w:rPr>
       <w:fldChar w:fldCharType="separate"/>
     </w:r>
     <w:r>
       <w:rPr>
+        <w:rStyle w:val="Strong"/>
+        <w:rFonts w:ascii="Montserrat Light" w:hAnsi="Montserrat Light"/>
         <w:noProof/>
       </w:rPr>
-      <w:t>6</w:t>
+      <w:t>9</w:t>
     </w:r>
     <w:r>
+      <w:rPr>
+        <w:rStyle w:val="Strong"/>
+        <w:rFonts w:ascii="Montserrat Light" w:hAnsi="Montserrat Light"/>
+      </w:rPr>
       <w:fldChar w:fldCharType="end"/>
     </w:r>
   </w:p>
@@ -2595,13 +3745,8 @@
                             <w:pStyle w:val="IntenseQuote"/>
                           </w:pPr>
                           <w:r>
-                            <w:t xml:space="preserve">Rapport de projet </w:t>
+                            <w:t>Rapport de projet de E3</w:t>
                           </w:r>
-                          <w:proofErr w:type="gramStart"/>
-                          <w:r>
-                            <w:t>de E3</w:t>
-                          </w:r>
-                          <w:proofErr w:type="gramEnd"/>
                         </w:p>
                       </w:txbxContent>
                     </wps:txbx>
@@ -2634,13 +3779,8 @@
                       <w:pStyle w:val="IntenseQuote"/>
                     </w:pPr>
                     <w:r>
-                      <w:t xml:space="preserve">Rapport de projet </w:t>
+                      <w:t>Rapport de projet de E3</w:t>
                     </w:r>
-                    <w:proofErr w:type="gramStart"/>
-                    <w:r>
-                      <w:t>de E3</w:t>
-                    </w:r>
-                    <w:proofErr w:type="gramEnd"/>
                   </w:p>
                 </w:txbxContent>
               </v:textbox>
@@ -2928,6 +4068,9 @@
       <w:pStyle w:val="Header"/>
     </w:pPr>
     <w:r>
+      <w:rPr>
+        <w:noProof/>
+      </w:rPr>
       <w:drawing>
         <wp:anchor distT="0" distB="0" distL="114300" distR="114300" simplePos="0" relativeHeight="251660288" behindDoc="0" locked="0" layoutInCell="1" allowOverlap="1" wp14:anchorId="6087FC59" wp14:editId="5BE8D558">
           <wp:simplePos x="0" y="0"/>
@@ -2989,6 +4132,9 @@
       </w:drawing>
     </w:r>
     <w:r>
+      <w:rPr>
+        <w:noProof/>
+      </w:rPr>
       <mc:AlternateContent>
         <mc:Choice Requires="wps">
           <w:drawing>
@@ -3086,6 +4232,9 @@
       </mc:AlternateContent>
     </w:r>
     <w:r>
+      <w:rPr>
+        <w:noProof/>
+      </w:rPr>
       <mc:AlternateContent>
         <mc:Choice Requires="wps">
           <w:drawing>
@@ -3141,13 +4290,8 @@
                             <w:pStyle w:val="IntenseQuote"/>
                           </w:pPr>
                           <w:r>
-                            <w:t xml:space="preserve">Rapport de projet </w:t>
+                            <w:t>Rapport de projet de E3</w:t>
                           </w:r>
-                          <w:proofErr w:type="gramStart"/>
-                          <w:r>
-                            <w:t>de E3</w:t>
-                          </w:r>
-                          <w:proofErr w:type="gramEnd"/>
                         </w:p>
                       </w:txbxContent>
                     </wps:txbx>
@@ -3180,13 +4324,8 @@
                       <w:pStyle w:val="IntenseQuote"/>
                     </w:pPr>
                     <w:r>
-                      <w:t xml:space="preserve">Rapport de projet </w:t>
+                      <w:t>Rapport de projet de E3</w:t>
                     </w:r>
-                    <w:proofErr w:type="gramStart"/>
-                    <w:r>
-                      <w:t>de E3</w:t>
-                    </w:r>
-                    <w:proofErr w:type="gramEnd"/>
                   </w:p>
                 </w:txbxContent>
               </v:textbox>
@@ -3197,6 +4336,9 @@
       </mc:AlternateContent>
     </w:r>
     <w:r>
+      <w:rPr>
+        <w:noProof/>
+      </w:rPr>
       <mc:AlternateContent>
         <mc:Choice Requires="wps">
           <w:drawing>
@@ -3297,6 +4439,1121 @@
 </w:hdr>
 </file>
 
+<file path=word/numbering.xml><?xml version="1.0" encoding="utf-8"?>
+<w:numbering xmlns:wpc="http://schemas.microsoft.com/office/word/2010/wordprocessingCanvas" xmlns:mc="http://schemas.openxmlformats.org/markup-compatibility/2006" xmlns:o="urn:schemas-microsoft-com:office:office" xmlns:r="http://schemas.openxmlformats.org/officeDocument/2006/relationships" xmlns:m="http://schemas.openxmlformats.org/officeDocument/2006/math" xmlns:v="urn:schemas-microsoft-com:vml" xmlns:wp14="http://schemas.microsoft.com/office/word/2010/wordprocessingDrawing" xmlns:wp="http://schemas.openxmlformats.org/drawingml/2006/wordprocessingDrawing" xmlns:w10="urn:schemas-microsoft-com:office:word" xmlns:w="http://schemas.openxmlformats.org/wordprocessingml/2006/main" xmlns:w14="http://schemas.microsoft.com/office/word/2010/wordml" xmlns:w15="http://schemas.microsoft.com/office/word/2012/wordml" xmlns:wpg="http://schemas.microsoft.com/office/word/2010/wordprocessingGroup" xmlns:wpi="http://schemas.microsoft.com/office/word/2010/wordprocessingInk" xmlns:wne="http://schemas.microsoft.com/office/word/2006/wordml" xmlns:wps="http://schemas.microsoft.com/office/word/2010/wordprocessingShape" mc:Ignorable="w14 w15 wp14">
+  <w:abstractNum w:abstractNumId="0" w15:restartNumberingAfterBreak="0">
+    <w:nsid w:val="08B81FA4"/>
+    <w:multiLevelType w:val="hybridMultilevel"/>
+    <w:tmpl w:val="0790875A"/>
+    <w:lvl w:ilvl="0" w:tplc="0A98E41E">
+      <w:numFmt w:val="bullet"/>
+      <w:lvlText w:val="-"/>
+      <w:lvlJc w:val="left"/>
+      <w:pPr>
+        <w:ind w:left="720" w:hanging="360"/>
+      </w:pPr>
+      <w:rPr>
+        <w:rFonts w:ascii="Arial" w:eastAsiaTheme="minorEastAsia" w:hAnsi="Arial" w:cs="Arial" w:hint="default"/>
+      </w:rPr>
+    </w:lvl>
+    <w:lvl w:ilvl="1" w:tplc="040C0003" w:tentative="1">
+      <w:start w:val="1"/>
+      <w:numFmt w:val="bullet"/>
+      <w:lvlText w:val="o"/>
+      <w:lvlJc w:val="left"/>
+      <w:pPr>
+        <w:ind w:left="1440" w:hanging="360"/>
+      </w:pPr>
+      <w:rPr>
+        <w:rFonts w:ascii="Courier New" w:hAnsi="Courier New" w:cs="Courier New" w:hint="default"/>
+      </w:rPr>
+    </w:lvl>
+    <w:lvl w:ilvl="2" w:tplc="040C0005" w:tentative="1">
+      <w:start w:val="1"/>
+      <w:numFmt w:val="bullet"/>
+      <w:lvlText w:val=""/>
+      <w:lvlJc w:val="left"/>
+      <w:pPr>
+        <w:ind w:left="2160" w:hanging="360"/>
+      </w:pPr>
+      <w:rPr>
+        <w:rFonts w:ascii="Wingdings" w:hAnsi="Wingdings" w:hint="default"/>
+      </w:rPr>
+    </w:lvl>
+    <w:lvl w:ilvl="3" w:tplc="040C0001" w:tentative="1">
+      <w:start w:val="1"/>
+      <w:numFmt w:val="bullet"/>
+      <w:lvlText w:val=""/>
+      <w:lvlJc w:val="left"/>
+      <w:pPr>
+        <w:ind w:left="2880" w:hanging="360"/>
+      </w:pPr>
+      <w:rPr>
+        <w:rFonts w:ascii="Symbol" w:hAnsi="Symbol" w:hint="default"/>
+      </w:rPr>
+    </w:lvl>
+    <w:lvl w:ilvl="4" w:tplc="040C0003" w:tentative="1">
+      <w:start w:val="1"/>
+      <w:numFmt w:val="bullet"/>
+      <w:lvlText w:val="o"/>
+      <w:lvlJc w:val="left"/>
+      <w:pPr>
+        <w:ind w:left="3600" w:hanging="360"/>
+      </w:pPr>
+      <w:rPr>
+        <w:rFonts w:ascii="Courier New" w:hAnsi="Courier New" w:cs="Courier New" w:hint="default"/>
+      </w:rPr>
+    </w:lvl>
+    <w:lvl w:ilvl="5" w:tplc="040C0005" w:tentative="1">
+      <w:start w:val="1"/>
+      <w:numFmt w:val="bullet"/>
+      <w:lvlText w:val=""/>
+      <w:lvlJc w:val="left"/>
+      <w:pPr>
+        <w:ind w:left="4320" w:hanging="360"/>
+      </w:pPr>
+      <w:rPr>
+        <w:rFonts w:ascii="Wingdings" w:hAnsi="Wingdings" w:hint="default"/>
+      </w:rPr>
+    </w:lvl>
+    <w:lvl w:ilvl="6" w:tplc="040C0001" w:tentative="1">
+      <w:start w:val="1"/>
+      <w:numFmt w:val="bullet"/>
+      <w:lvlText w:val=""/>
+      <w:lvlJc w:val="left"/>
+      <w:pPr>
+        <w:ind w:left="5040" w:hanging="360"/>
+      </w:pPr>
+      <w:rPr>
+        <w:rFonts w:ascii="Symbol" w:hAnsi="Symbol" w:hint="default"/>
+      </w:rPr>
+    </w:lvl>
+    <w:lvl w:ilvl="7" w:tplc="040C0003" w:tentative="1">
+      <w:start w:val="1"/>
+      <w:numFmt w:val="bullet"/>
+      <w:lvlText w:val="o"/>
+      <w:lvlJc w:val="left"/>
+      <w:pPr>
+        <w:ind w:left="5760" w:hanging="360"/>
+      </w:pPr>
+      <w:rPr>
+        <w:rFonts w:ascii="Courier New" w:hAnsi="Courier New" w:cs="Courier New" w:hint="default"/>
+      </w:rPr>
+    </w:lvl>
+    <w:lvl w:ilvl="8" w:tplc="040C0005" w:tentative="1">
+      <w:start w:val="1"/>
+      <w:numFmt w:val="bullet"/>
+      <w:lvlText w:val=""/>
+      <w:lvlJc w:val="left"/>
+      <w:pPr>
+        <w:ind w:left="6480" w:hanging="360"/>
+      </w:pPr>
+      <w:rPr>
+        <w:rFonts w:ascii="Wingdings" w:hAnsi="Wingdings" w:hint="default"/>
+      </w:rPr>
+    </w:lvl>
+  </w:abstractNum>
+  <w:abstractNum w:abstractNumId="1" w15:restartNumberingAfterBreak="0">
+    <w:nsid w:val="0C11166E"/>
+    <w:multiLevelType w:val="hybridMultilevel"/>
+    <w:tmpl w:val="45321C3A"/>
+    <w:lvl w:ilvl="0" w:tplc="E4CAB04E">
+      <w:start w:val="1"/>
+      <w:numFmt w:val="decimal"/>
+      <w:lvlText w:val="%1."/>
+      <w:lvlJc w:val="left"/>
+      <w:pPr>
+        <w:ind w:left="720" w:hanging="360"/>
+      </w:pPr>
+    </w:lvl>
+    <w:lvl w:ilvl="1" w:tplc="040C0019" w:tentative="1">
+      <w:start w:val="1"/>
+      <w:numFmt w:val="lowerLetter"/>
+      <w:lvlText w:val="%2."/>
+      <w:lvlJc w:val="left"/>
+      <w:pPr>
+        <w:ind w:left="1440" w:hanging="360"/>
+      </w:pPr>
+    </w:lvl>
+    <w:lvl w:ilvl="2" w:tplc="040C001B" w:tentative="1">
+      <w:start w:val="1"/>
+      <w:numFmt w:val="lowerRoman"/>
+      <w:lvlText w:val="%3."/>
+      <w:lvlJc w:val="right"/>
+      <w:pPr>
+        <w:ind w:left="2160" w:hanging="180"/>
+      </w:pPr>
+    </w:lvl>
+    <w:lvl w:ilvl="3" w:tplc="040C000F" w:tentative="1">
+      <w:start w:val="1"/>
+      <w:numFmt w:val="decimal"/>
+      <w:lvlText w:val="%4."/>
+      <w:lvlJc w:val="left"/>
+      <w:pPr>
+        <w:ind w:left="2880" w:hanging="360"/>
+      </w:pPr>
+    </w:lvl>
+    <w:lvl w:ilvl="4" w:tplc="040C0019" w:tentative="1">
+      <w:start w:val="1"/>
+      <w:numFmt w:val="lowerLetter"/>
+      <w:lvlText w:val="%5."/>
+      <w:lvlJc w:val="left"/>
+      <w:pPr>
+        <w:ind w:left="3600" w:hanging="360"/>
+      </w:pPr>
+    </w:lvl>
+    <w:lvl w:ilvl="5" w:tplc="040C001B" w:tentative="1">
+      <w:start w:val="1"/>
+      <w:numFmt w:val="lowerRoman"/>
+      <w:lvlText w:val="%6."/>
+      <w:lvlJc w:val="right"/>
+      <w:pPr>
+        <w:ind w:left="4320" w:hanging="180"/>
+      </w:pPr>
+    </w:lvl>
+    <w:lvl w:ilvl="6" w:tplc="040C000F" w:tentative="1">
+      <w:start w:val="1"/>
+      <w:numFmt w:val="decimal"/>
+      <w:lvlText w:val="%7."/>
+      <w:lvlJc w:val="left"/>
+      <w:pPr>
+        <w:ind w:left="5040" w:hanging="360"/>
+      </w:pPr>
+    </w:lvl>
+    <w:lvl w:ilvl="7" w:tplc="040C0019" w:tentative="1">
+      <w:start w:val="1"/>
+      <w:numFmt w:val="lowerLetter"/>
+      <w:lvlText w:val="%8."/>
+      <w:lvlJc w:val="left"/>
+      <w:pPr>
+        <w:ind w:left="5760" w:hanging="360"/>
+      </w:pPr>
+    </w:lvl>
+    <w:lvl w:ilvl="8" w:tplc="040C001B" w:tentative="1">
+      <w:start w:val="1"/>
+      <w:numFmt w:val="lowerRoman"/>
+      <w:lvlText w:val="%9."/>
+      <w:lvlJc w:val="right"/>
+      <w:pPr>
+        <w:ind w:left="6480" w:hanging="180"/>
+      </w:pPr>
+    </w:lvl>
+  </w:abstractNum>
+  <w:abstractNum w:abstractNumId="2" w15:restartNumberingAfterBreak="0">
+    <w:nsid w:val="22612587"/>
+    <w:multiLevelType w:val="multilevel"/>
+    <w:tmpl w:val="BF9C59E6"/>
+    <w:lvl w:ilvl="0">
+      <w:start w:val="2"/>
+      <w:numFmt w:val="decimal"/>
+      <w:lvlText w:val="%1."/>
+      <w:lvlJc w:val="left"/>
+      <w:pPr>
+        <w:tabs>
+          <w:tab w:val="num" w:pos="720"/>
+        </w:tabs>
+        <w:ind w:left="720" w:hanging="360"/>
+      </w:pPr>
+    </w:lvl>
+    <w:lvl w:ilvl="1" w:tentative="1">
+      <w:start w:val="1"/>
+      <w:numFmt w:val="decimal"/>
+      <w:lvlText w:val="%2."/>
+      <w:lvlJc w:val="left"/>
+      <w:pPr>
+        <w:tabs>
+          <w:tab w:val="num" w:pos="1440"/>
+        </w:tabs>
+        <w:ind w:left="1440" w:hanging="360"/>
+      </w:pPr>
+    </w:lvl>
+    <w:lvl w:ilvl="2" w:tentative="1">
+      <w:start w:val="1"/>
+      <w:numFmt w:val="decimal"/>
+      <w:lvlText w:val="%3."/>
+      <w:lvlJc w:val="left"/>
+      <w:pPr>
+        <w:tabs>
+          <w:tab w:val="num" w:pos="2160"/>
+        </w:tabs>
+        <w:ind w:left="2160" w:hanging="360"/>
+      </w:pPr>
+    </w:lvl>
+    <w:lvl w:ilvl="3" w:tentative="1">
+      <w:start w:val="1"/>
+      <w:numFmt w:val="decimal"/>
+      <w:lvlText w:val="%4."/>
+      <w:lvlJc w:val="left"/>
+      <w:pPr>
+        <w:tabs>
+          <w:tab w:val="num" w:pos="2880"/>
+        </w:tabs>
+        <w:ind w:left="2880" w:hanging="360"/>
+      </w:pPr>
+    </w:lvl>
+    <w:lvl w:ilvl="4" w:tentative="1">
+      <w:start w:val="1"/>
+      <w:numFmt w:val="decimal"/>
+      <w:lvlText w:val="%5."/>
+      <w:lvlJc w:val="left"/>
+      <w:pPr>
+        <w:tabs>
+          <w:tab w:val="num" w:pos="3600"/>
+        </w:tabs>
+        <w:ind w:left="3600" w:hanging="360"/>
+      </w:pPr>
+    </w:lvl>
+    <w:lvl w:ilvl="5" w:tentative="1">
+      <w:start w:val="1"/>
+      <w:numFmt w:val="decimal"/>
+      <w:lvlText w:val="%6."/>
+      <w:lvlJc w:val="left"/>
+      <w:pPr>
+        <w:tabs>
+          <w:tab w:val="num" w:pos="4320"/>
+        </w:tabs>
+        <w:ind w:left="4320" w:hanging="360"/>
+      </w:pPr>
+    </w:lvl>
+    <w:lvl w:ilvl="6" w:tentative="1">
+      <w:start w:val="1"/>
+      <w:numFmt w:val="decimal"/>
+      <w:lvlText w:val="%7."/>
+      <w:lvlJc w:val="left"/>
+      <w:pPr>
+        <w:tabs>
+          <w:tab w:val="num" w:pos="5040"/>
+        </w:tabs>
+        <w:ind w:left="5040" w:hanging="360"/>
+      </w:pPr>
+    </w:lvl>
+    <w:lvl w:ilvl="7" w:tentative="1">
+      <w:start w:val="1"/>
+      <w:numFmt w:val="decimal"/>
+      <w:lvlText w:val="%8."/>
+      <w:lvlJc w:val="left"/>
+      <w:pPr>
+        <w:tabs>
+          <w:tab w:val="num" w:pos="5760"/>
+        </w:tabs>
+        <w:ind w:left="5760" w:hanging="360"/>
+      </w:pPr>
+    </w:lvl>
+    <w:lvl w:ilvl="8" w:tentative="1">
+      <w:start w:val="1"/>
+      <w:numFmt w:val="decimal"/>
+      <w:lvlText w:val="%9."/>
+      <w:lvlJc w:val="left"/>
+      <w:pPr>
+        <w:tabs>
+          <w:tab w:val="num" w:pos="6480"/>
+        </w:tabs>
+        <w:ind w:left="6480" w:hanging="360"/>
+      </w:pPr>
+    </w:lvl>
+  </w:abstractNum>
+  <w:abstractNum w:abstractNumId="3" w15:restartNumberingAfterBreak="0">
+    <w:nsid w:val="335918A4"/>
+    <w:multiLevelType w:val="multilevel"/>
+    <w:tmpl w:val="1D28DDF0"/>
+    <w:lvl w:ilvl="0">
+      <w:start w:val="3"/>
+      <w:numFmt w:val="decimal"/>
+      <w:lvlText w:val="%1."/>
+      <w:lvlJc w:val="left"/>
+      <w:pPr>
+        <w:tabs>
+          <w:tab w:val="num" w:pos="720"/>
+        </w:tabs>
+        <w:ind w:left="720" w:hanging="360"/>
+      </w:pPr>
+    </w:lvl>
+    <w:lvl w:ilvl="1" w:tentative="1">
+      <w:start w:val="1"/>
+      <w:numFmt w:val="decimal"/>
+      <w:lvlText w:val="%2."/>
+      <w:lvlJc w:val="left"/>
+      <w:pPr>
+        <w:tabs>
+          <w:tab w:val="num" w:pos="1440"/>
+        </w:tabs>
+        <w:ind w:left="1440" w:hanging="360"/>
+      </w:pPr>
+    </w:lvl>
+    <w:lvl w:ilvl="2" w:tentative="1">
+      <w:start w:val="1"/>
+      <w:numFmt w:val="decimal"/>
+      <w:lvlText w:val="%3."/>
+      <w:lvlJc w:val="left"/>
+      <w:pPr>
+        <w:tabs>
+          <w:tab w:val="num" w:pos="2160"/>
+        </w:tabs>
+        <w:ind w:left="2160" w:hanging="360"/>
+      </w:pPr>
+    </w:lvl>
+    <w:lvl w:ilvl="3" w:tentative="1">
+      <w:start w:val="1"/>
+      <w:numFmt w:val="decimal"/>
+      <w:lvlText w:val="%4."/>
+      <w:lvlJc w:val="left"/>
+      <w:pPr>
+        <w:tabs>
+          <w:tab w:val="num" w:pos="2880"/>
+        </w:tabs>
+        <w:ind w:left="2880" w:hanging="360"/>
+      </w:pPr>
+    </w:lvl>
+    <w:lvl w:ilvl="4" w:tentative="1">
+      <w:start w:val="1"/>
+      <w:numFmt w:val="decimal"/>
+      <w:lvlText w:val="%5."/>
+      <w:lvlJc w:val="left"/>
+      <w:pPr>
+        <w:tabs>
+          <w:tab w:val="num" w:pos="3600"/>
+        </w:tabs>
+        <w:ind w:left="3600" w:hanging="360"/>
+      </w:pPr>
+    </w:lvl>
+    <w:lvl w:ilvl="5" w:tentative="1">
+      <w:start w:val="1"/>
+      <w:numFmt w:val="decimal"/>
+      <w:lvlText w:val="%6."/>
+      <w:lvlJc w:val="left"/>
+      <w:pPr>
+        <w:tabs>
+          <w:tab w:val="num" w:pos="4320"/>
+        </w:tabs>
+        <w:ind w:left="4320" w:hanging="360"/>
+      </w:pPr>
+    </w:lvl>
+    <w:lvl w:ilvl="6" w:tentative="1">
+      <w:start w:val="1"/>
+      <w:numFmt w:val="decimal"/>
+      <w:lvlText w:val="%7."/>
+      <w:lvlJc w:val="left"/>
+      <w:pPr>
+        <w:tabs>
+          <w:tab w:val="num" w:pos="5040"/>
+        </w:tabs>
+        <w:ind w:left="5040" w:hanging="360"/>
+      </w:pPr>
+    </w:lvl>
+    <w:lvl w:ilvl="7" w:tentative="1">
+      <w:start w:val="1"/>
+      <w:numFmt w:val="decimal"/>
+      <w:lvlText w:val="%8."/>
+      <w:lvlJc w:val="left"/>
+      <w:pPr>
+        <w:tabs>
+          <w:tab w:val="num" w:pos="5760"/>
+        </w:tabs>
+        <w:ind w:left="5760" w:hanging="360"/>
+      </w:pPr>
+    </w:lvl>
+    <w:lvl w:ilvl="8" w:tentative="1">
+      <w:start w:val="1"/>
+      <w:numFmt w:val="decimal"/>
+      <w:lvlText w:val="%9."/>
+      <w:lvlJc w:val="left"/>
+      <w:pPr>
+        <w:tabs>
+          <w:tab w:val="num" w:pos="6480"/>
+        </w:tabs>
+        <w:ind w:left="6480" w:hanging="360"/>
+      </w:pPr>
+    </w:lvl>
+  </w:abstractNum>
+  <w:abstractNum w:abstractNumId="4" w15:restartNumberingAfterBreak="0">
+    <w:nsid w:val="37737696"/>
+    <w:multiLevelType w:val="hybridMultilevel"/>
+    <w:tmpl w:val="3372F184"/>
+    <w:lvl w:ilvl="0" w:tplc="040C000F">
+      <w:start w:val="1"/>
+      <w:numFmt w:val="decimal"/>
+      <w:lvlText w:val="%1."/>
+      <w:lvlJc w:val="left"/>
+      <w:pPr>
+        <w:ind w:left="720" w:hanging="360"/>
+      </w:pPr>
+    </w:lvl>
+    <w:lvl w:ilvl="1" w:tplc="040C0019" w:tentative="1">
+      <w:start w:val="1"/>
+      <w:numFmt w:val="lowerLetter"/>
+      <w:lvlText w:val="%2."/>
+      <w:lvlJc w:val="left"/>
+      <w:pPr>
+        <w:ind w:left="1440" w:hanging="360"/>
+      </w:pPr>
+    </w:lvl>
+    <w:lvl w:ilvl="2" w:tplc="040C001B" w:tentative="1">
+      <w:start w:val="1"/>
+      <w:numFmt w:val="lowerRoman"/>
+      <w:lvlText w:val="%3."/>
+      <w:lvlJc w:val="right"/>
+      <w:pPr>
+        <w:ind w:left="2160" w:hanging="180"/>
+      </w:pPr>
+    </w:lvl>
+    <w:lvl w:ilvl="3" w:tplc="040C000F" w:tentative="1">
+      <w:start w:val="1"/>
+      <w:numFmt w:val="decimal"/>
+      <w:lvlText w:val="%4."/>
+      <w:lvlJc w:val="left"/>
+      <w:pPr>
+        <w:ind w:left="2880" w:hanging="360"/>
+      </w:pPr>
+    </w:lvl>
+    <w:lvl w:ilvl="4" w:tplc="040C0019" w:tentative="1">
+      <w:start w:val="1"/>
+      <w:numFmt w:val="lowerLetter"/>
+      <w:lvlText w:val="%5."/>
+      <w:lvlJc w:val="left"/>
+      <w:pPr>
+        <w:ind w:left="3600" w:hanging="360"/>
+      </w:pPr>
+    </w:lvl>
+    <w:lvl w:ilvl="5" w:tplc="040C001B" w:tentative="1">
+      <w:start w:val="1"/>
+      <w:numFmt w:val="lowerRoman"/>
+      <w:lvlText w:val="%6."/>
+      <w:lvlJc w:val="right"/>
+      <w:pPr>
+        <w:ind w:left="4320" w:hanging="180"/>
+      </w:pPr>
+    </w:lvl>
+    <w:lvl w:ilvl="6" w:tplc="040C000F" w:tentative="1">
+      <w:start w:val="1"/>
+      <w:numFmt w:val="decimal"/>
+      <w:lvlText w:val="%7."/>
+      <w:lvlJc w:val="left"/>
+      <w:pPr>
+        <w:ind w:left="5040" w:hanging="360"/>
+      </w:pPr>
+    </w:lvl>
+    <w:lvl w:ilvl="7" w:tplc="040C0019" w:tentative="1">
+      <w:start w:val="1"/>
+      <w:numFmt w:val="lowerLetter"/>
+      <w:lvlText w:val="%8."/>
+      <w:lvlJc w:val="left"/>
+      <w:pPr>
+        <w:ind w:left="5760" w:hanging="360"/>
+      </w:pPr>
+    </w:lvl>
+    <w:lvl w:ilvl="8" w:tplc="040C001B" w:tentative="1">
+      <w:start w:val="1"/>
+      <w:numFmt w:val="lowerRoman"/>
+      <w:lvlText w:val="%9."/>
+      <w:lvlJc w:val="right"/>
+      <w:pPr>
+        <w:ind w:left="6480" w:hanging="180"/>
+      </w:pPr>
+    </w:lvl>
+  </w:abstractNum>
+  <w:abstractNum w:abstractNumId="5" w15:restartNumberingAfterBreak="0">
+    <w:nsid w:val="40DC6773"/>
+    <w:multiLevelType w:val="hybridMultilevel"/>
+    <w:tmpl w:val="0C00D578"/>
+    <w:lvl w:ilvl="0" w:tplc="040C0001">
+      <w:start w:val="1"/>
+      <w:numFmt w:val="bullet"/>
+      <w:lvlText w:val=""/>
+      <w:lvlJc w:val="left"/>
+      <w:pPr>
+        <w:ind w:left="720" w:hanging="360"/>
+      </w:pPr>
+      <w:rPr>
+        <w:rFonts w:ascii="Symbol" w:hAnsi="Symbol" w:hint="default"/>
+      </w:rPr>
+    </w:lvl>
+    <w:lvl w:ilvl="1" w:tplc="040C0003" w:tentative="1">
+      <w:start w:val="1"/>
+      <w:numFmt w:val="bullet"/>
+      <w:lvlText w:val="o"/>
+      <w:lvlJc w:val="left"/>
+      <w:pPr>
+        <w:ind w:left="1440" w:hanging="360"/>
+      </w:pPr>
+      <w:rPr>
+        <w:rFonts w:ascii="Courier New" w:hAnsi="Courier New" w:cs="Courier New" w:hint="default"/>
+      </w:rPr>
+    </w:lvl>
+    <w:lvl w:ilvl="2" w:tplc="040C0005" w:tentative="1">
+      <w:start w:val="1"/>
+      <w:numFmt w:val="bullet"/>
+      <w:lvlText w:val=""/>
+      <w:lvlJc w:val="left"/>
+      <w:pPr>
+        <w:ind w:left="2160" w:hanging="360"/>
+      </w:pPr>
+      <w:rPr>
+        <w:rFonts w:ascii="Wingdings" w:hAnsi="Wingdings" w:hint="default"/>
+      </w:rPr>
+    </w:lvl>
+    <w:lvl w:ilvl="3" w:tplc="040C0001" w:tentative="1">
+      <w:start w:val="1"/>
+      <w:numFmt w:val="bullet"/>
+      <w:lvlText w:val=""/>
+      <w:lvlJc w:val="left"/>
+      <w:pPr>
+        <w:ind w:left="2880" w:hanging="360"/>
+      </w:pPr>
+      <w:rPr>
+        <w:rFonts w:ascii="Symbol" w:hAnsi="Symbol" w:hint="default"/>
+      </w:rPr>
+    </w:lvl>
+    <w:lvl w:ilvl="4" w:tplc="040C0003" w:tentative="1">
+      <w:start w:val="1"/>
+      <w:numFmt w:val="bullet"/>
+      <w:lvlText w:val="o"/>
+      <w:lvlJc w:val="left"/>
+      <w:pPr>
+        <w:ind w:left="3600" w:hanging="360"/>
+      </w:pPr>
+      <w:rPr>
+        <w:rFonts w:ascii="Courier New" w:hAnsi="Courier New" w:cs="Courier New" w:hint="default"/>
+      </w:rPr>
+    </w:lvl>
+    <w:lvl w:ilvl="5" w:tplc="040C0005" w:tentative="1">
+      <w:start w:val="1"/>
+      <w:numFmt w:val="bullet"/>
+      <w:lvlText w:val=""/>
+      <w:lvlJc w:val="left"/>
+      <w:pPr>
+        <w:ind w:left="4320" w:hanging="360"/>
+      </w:pPr>
+      <w:rPr>
+        <w:rFonts w:ascii="Wingdings" w:hAnsi="Wingdings" w:hint="default"/>
+      </w:rPr>
+    </w:lvl>
+    <w:lvl w:ilvl="6" w:tplc="040C0001" w:tentative="1">
+      <w:start w:val="1"/>
+      <w:numFmt w:val="bullet"/>
+      <w:lvlText w:val=""/>
+      <w:lvlJc w:val="left"/>
+      <w:pPr>
+        <w:ind w:left="5040" w:hanging="360"/>
+      </w:pPr>
+      <w:rPr>
+        <w:rFonts w:ascii="Symbol" w:hAnsi="Symbol" w:hint="default"/>
+      </w:rPr>
+    </w:lvl>
+    <w:lvl w:ilvl="7" w:tplc="040C0003" w:tentative="1">
+      <w:start w:val="1"/>
+      <w:numFmt w:val="bullet"/>
+      <w:lvlText w:val="o"/>
+      <w:lvlJc w:val="left"/>
+      <w:pPr>
+        <w:ind w:left="5760" w:hanging="360"/>
+      </w:pPr>
+      <w:rPr>
+        <w:rFonts w:ascii="Courier New" w:hAnsi="Courier New" w:cs="Courier New" w:hint="default"/>
+      </w:rPr>
+    </w:lvl>
+    <w:lvl w:ilvl="8" w:tplc="040C0005" w:tentative="1">
+      <w:start w:val="1"/>
+      <w:numFmt w:val="bullet"/>
+      <w:lvlText w:val=""/>
+      <w:lvlJc w:val="left"/>
+      <w:pPr>
+        <w:ind w:left="6480" w:hanging="360"/>
+      </w:pPr>
+      <w:rPr>
+        <w:rFonts w:ascii="Wingdings" w:hAnsi="Wingdings" w:hint="default"/>
+      </w:rPr>
+    </w:lvl>
+  </w:abstractNum>
+  <w:abstractNum w:abstractNumId="6" w15:restartNumberingAfterBreak="0">
+    <w:nsid w:val="44663AFC"/>
+    <w:multiLevelType w:val="hybridMultilevel"/>
+    <w:tmpl w:val="1B446A6E"/>
+    <w:lvl w:ilvl="0" w:tplc="9DB6B984">
+      <w:start w:val="1"/>
+      <w:numFmt w:val="decimal"/>
+      <w:pStyle w:val="ListParagraph"/>
+      <w:lvlText w:val="%1."/>
+      <w:lvlJc w:val="left"/>
+      <w:pPr>
+        <w:ind w:left="720" w:hanging="360"/>
+      </w:pPr>
+      <w:rPr>
+        <w:b/>
+      </w:rPr>
+    </w:lvl>
+    <w:lvl w:ilvl="1" w:tplc="040C0019" w:tentative="1">
+      <w:start w:val="1"/>
+      <w:numFmt w:val="lowerLetter"/>
+      <w:lvlText w:val="%2."/>
+      <w:lvlJc w:val="left"/>
+      <w:pPr>
+        <w:ind w:left="1440" w:hanging="360"/>
+      </w:pPr>
+    </w:lvl>
+    <w:lvl w:ilvl="2" w:tplc="040C001B" w:tentative="1">
+      <w:start w:val="1"/>
+      <w:numFmt w:val="lowerRoman"/>
+      <w:lvlText w:val="%3."/>
+      <w:lvlJc w:val="right"/>
+      <w:pPr>
+        <w:ind w:left="2160" w:hanging="180"/>
+      </w:pPr>
+    </w:lvl>
+    <w:lvl w:ilvl="3" w:tplc="040C000F" w:tentative="1">
+      <w:start w:val="1"/>
+      <w:numFmt w:val="decimal"/>
+      <w:lvlText w:val="%4."/>
+      <w:lvlJc w:val="left"/>
+      <w:pPr>
+        <w:ind w:left="2880" w:hanging="360"/>
+      </w:pPr>
+    </w:lvl>
+    <w:lvl w:ilvl="4" w:tplc="040C0019" w:tentative="1">
+      <w:start w:val="1"/>
+      <w:numFmt w:val="lowerLetter"/>
+      <w:lvlText w:val="%5."/>
+      <w:lvlJc w:val="left"/>
+      <w:pPr>
+        <w:ind w:left="3600" w:hanging="360"/>
+      </w:pPr>
+    </w:lvl>
+    <w:lvl w:ilvl="5" w:tplc="040C001B" w:tentative="1">
+      <w:start w:val="1"/>
+      <w:numFmt w:val="lowerRoman"/>
+      <w:lvlText w:val="%6."/>
+      <w:lvlJc w:val="right"/>
+      <w:pPr>
+        <w:ind w:left="4320" w:hanging="180"/>
+      </w:pPr>
+    </w:lvl>
+    <w:lvl w:ilvl="6" w:tplc="040C000F" w:tentative="1">
+      <w:start w:val="1"/>
+      <w:numFmt w:val="decimal"/>
+      <w:lvlText w:val="%7."/>
+      <w:lvlJc w:val="left"/>
+      <w:pPr>
+        <w:ind w:left="5040" w:hanging="360"/>
+      </w:pPr>
+    </w:lvl>
+    <w:lvl w:ilvl="7" w:tplc="040C0019" w:tentative="1">
+      <w:start w:val="1"/>
+      <w:numFmt w:val="lowerLetter"/>
+      <w:lvlText w:val="%8."/>
+      <w:lvlJc w:val="left"/>
+      <w:pPr>
+        <w:ind w:left="5760" w:hanging="360"/>
+      </w:pPr>
+    </w:lvl>
+    <w:lvl w:ilvl="8" w:tplc="040C001B" w:tentative="1">
+      <w:start w:val="1"/>
+      <w:numFmt w:val="lowerRoman"/>
+      <w:lvlText w:val="%9."/>
+      <w:lvlJc w:val="right"/>
+      <w:pPr>
+        <w:ind w:left="6480" w:hanging="180"/>
+      </w:pPr>
+    </w:lvl>
+  </w:abstractNum>
+  <w:abstractNum w:abstractNumId="7" w15:restartNumberingAfterBreak="0">
+    <w:nsid w:val="66906EFC"/>
+    <w:multiLevelType w:val="multilevel"/>
+    <w:tmpl w:val="2B0CD144"/>
+    <w:lvl w:ilvl="0">
+      <w:start w:val="4"/>
+      <w:numFmt w:val="decimal"/>
+      <w:lvlText w:val="%1."/>
+      <w:lvlJc w:val="left"/>
+      <w:pPr>
+        <w:tabs>
+          <w:tab w:val="num" w:pos="720"/>
+        </w:tabs>
+        <w:ind w:left="720" w:hanging="360"/>
+      </w:pPr>
+    </w:lvl>
+    <w:lvl w:ilvl="1" w:tentative="1">
+      <w:start w:val="1"/>
+      <w:numFmt w:val="decimal"/>
+      <w:lvlText w:val="%2."/>
+      <w:lvlJc w:val="left"/>
+      <w:pPr>
+        <w:tabs>
+          <w:tab w:val="num" w:pos="1440"/>
+        </w:tabs>
+        <w:ind w:left="1440" w:hanging="360"/>
+      </w:pPr>
+    </w:lvl>
+    <w:lvl w:ilvl="2" w:tentative="1">
+      <w:start w:val="1"/>
+      <w:numFmt w:val="decimal"/>
+      <w:lvlText w:val="%3."/>
+      <w:lvlJc w:val="left"/>
+      <w:pPr>
+        <w:tabs>
+          <w:tab w:val="num" w:pos="2160"/>
+        </w:tabs>
+        <w:ind w:left="2160" w:hanging="360"/>
+      </w:pPr>
+    </w:lvl>
+    <w:lvl w:ilvl="3" w:tentative="1">
+      <w:start w:val="1"/>
+      <w:numFmt w:val="decimal"/>
+      <w:lvlText w:val="%4."/>
+      <w:lvlJc w:val="left"/>
+      <w:pPr>
+        <w:tabs>
+          <w:tab w:val="num" w:pos="2880"/>
+        </w:tabs>
+        <w:ind w:left="2880" w:hanging="360"/>
+      </w:pPr>
+    </w:lvl>
+    <w:lvl w:ilvl="4" w:tentative="1">
+      <w:start w:val="1"/>
+      <w:numFmt w:val="decimal"/>
+      <w:lvlText w:val="%5."/>
+      <w:lvlJc w:val="left"/>
+      <w:pPr>
+        <w:tabs>
+          <w:tab w:val="num" w:pos="3600"/>
+        </w:tabs>
+        <w:ind w:left="3600" w:hanging="360"/>
+      </w:pPr>
+    </w:lvl>
+    <w:lvl w:ilvl="5" w:tentative="1">
+      <w:start w:val="1"/>
+      <w:numFmt w:val="decimal"/>
+      <w:lvlText w:val="%6."/>
+      <w:lvlJc w:val="left"/>
+      <w:pPr>
+        <w:tabs>
+          <w:tab w:val="num" w:pos="4320"/>
+        </w:tabs>
+        <w:ind w:left="4320" w:hanging="360"/>
+      </w:pPr>
+    </w:lvl>
+    <w:lvl w:ilvl="6" w:tentative="1">
+      <w:start w:val="1"/>
+      <w:numFmt w:val="decimal"/>
+      <w:lvlText w:val="%7."/>
+      <w:lvlJc w:val="left"/>
+      <w:pPr>
+        <w:tabs>
+          <w:tab w:val="num" w:pos="5040"/>
+        </w:tabs>
+        <w:ind w:left="5040" w:hanging="360"/>
+      </w:pPr>
+    </w:lvl>
+    <w:lvl w:ilvl="7" w:tentative="1">
+      <w:start w:val="1"/>
+      <w:numFmt w:val="decimal"/>
+      <w:lvlText w:val="%8."/>
+      <w:lvlJc w:val="left"/>
+      <w:pPr>
+        <w:tabs>
+          <w:tab w:val="num" w:pos="5760"/>
+        </w:tabs>
+        <w:ind w:left="5760" w:hanging="360"/>
+      </w:pPr>
+    </w:lvl>
+    <w:lvl w:ilvl="8" w:tentative="1">
+      <w:start w:val="1"/>
+      <w:numFmt w:val="decimal"/>
+      <w:lvlText w:val="%9."/>
+      <w:lvlJc w:val="left"/>
+      <w:pPr>
+        <w:tabs>
+          <w:tab w:val="num" w:pos="6480"/>
+        </w:tabs>
+        <w:ind w:left="6480" w:hanging="360"/>
+      </w:pPr>
+    </w:lvl>
+  </w:abstractNum>
+  <w:abstractNum w:abstractNumId="8" w15:restartNumberingAfterBreak="0">
+    <w:nsid w:val="68F8433B"/>
+    <w:multiLevelType w:val="multilevel"/>
+    <w:tmpl w:val="C1C40CC0"/>
+    <w:lvl w:ilvl="0">
+      <w:start w:val="5"/>
+      <w:numFmt w:val="decimal"/>
+      <w:lvlText w:val="%1."/>
+      <w:lvlJc w:val="left"/>
+      <w:pPr>
+        <w:tabs>
+          <w:tab w:val="num" w:pos="720"/>
+        </w:tabs>
+        <w:ind w:left="720" w:hanging="360"/>
+      </w:pPr>
+    </w:lvl>
+    <w:lvl w:ilvl="1" w:tentative="1">
+      <w:start w:val="1"/>
+      <w:numFmt w:val="decimal"/>
+      <w:lvlText w:val="%2."/>
+      <w:lvlJc w:val="left"/>
+      <w:pPr>
+        <w:tabs>
+          <w:tab w:val="num" w:pos="1440"/>
+        </w:tabs>
+        <w:ind w:left="1440" w:hanging="360"/>
+      </w:pPr>
+    </w:lvl>
+    <w:lvl w:ilvl="2" w:tentative="1">
+      <w:start w:val="1"/>
+      <w:numFmt w:val="decimal"/>
+      <w:lvlText w:val="%3."/>
+      <w:lvlJc w:val="left"/>
+      <w:pPr>
+        <w:tabs>
+          <w:tab w:val="num" w:pos="2160"/>
+        </w:tabs>
+        <w:ind w:left="2160" w:hanging="360"/>
+      </w:pPr>
+    </w:lvl>
+    <w:lvl w:ilvl="3" w:tentative="1">
+      <w:start w:val="1"/>
+      <w:numFmt w:val="decimal"/>
+      <w:lvlText w:val="%4."/>
+      <w:lvlJc w:val="left"/>
+      <w:pPr>
+        <w:tabs>
+          <w:tab w:val="num" w:pos="2880"/>
+        </w:tabs>
+        <w:ind w:left="2880" w:hanging="360"/>
+      </w:pPr>
+    </w:lvl>
+    <w:lvl w:ilvl="4" w:tentative="1">
+      <w:start w:val="1"/>
+      <w:numFmt w:val="decimal"/>
+      <w:lvlText w:val="%5."/>
+      <w:lvlJc w:val="left"/>
+      <w:pPr>
+        <w:tabs>
+          <w:tab w:val="num" w:pos="3600"/>
+        </w:tabs>
+        <w:ind w:left="3600" w:hanging="360"/>
+      </w:pPr>
+    </w:lvl>
+    <w:lvl w:ilvl="5" w:tentative="1">
+      <w:start w:val="1"/>
+      <w:numFmt w:val="decimal"/>
+      <w:lvlText w:val="%6."/>
+      <w:lvlJc w:val="left"/>
+      <w:pPr>
+        <w:tabs>
+          <w:tab w:val="num" w:pos="4320"/>
+        </w:tabs>
+        <w:ind w:left="4320" w:hanging="360"/>
+      </w:pPr>
+    </w:lvl>
+    <w:lvl w:ilvl="6" w:tentative="1">
+      <w:start w:val="1"/>
+      <w:numFmt w:val="decimal"/>
+      <w:lvlText w:val="%7."/>
+      <w:lvlJc w:val="left"/>
+      <w:pPr>
+        <w:tabs>
+          <w:tab w:val="num" w:pos="5040"/>
+        </w:tabs>
+        <w:ind w:left="5040" w:hanging="360"/>
+      </w:pPr>
+    </w:lvl>
+    <w:lvl w:ilvl="7" w:tentative="1">
+      <w:start w:val="1"/>
+      <w:numFmt w:val="decimal"/>
+      <w:lvlText w:val="%8."/>
+      <w:lvlJc w:val="left"/>
+      <w:pPr>
+        <w:tabs>
+          <w:tab w:val="num" w:pos="5760"/>
+        </w:tabs>
+        <w:ind w:left="5760" w:hanging="360"/>
+      </w:pPr>
+    </w:lvl>
+    <w:lvl w:ilvl="8" w:tentative="1">
+      <w:start w:val="1"/>
+      <w:numFmt w:val="decimal"/>
+      <w:lvlText w:val="%9."/>
+      <w:lvlJc w:val="left"/>
+      <w:pPr>
+        <w:tabs>
+          <w:tab w:val="num" w:pos="6480"/>
+        </w:tabs>
+        <w:ind w:left="6480" w:hanging="360"/>
+      </w:pPr>
+    </w:lvl>
+  </w:abstractNum>
+  <w:abstractNum w:abstractNumId="9" w15:restartNumberingAfterBreak="0">
+    <w:nsid w:val="772642BB"/>
+    <w:multiLevelType w:val="multilevel"/>
+    <w:tmpl w:val="9F169F06"/>
+    <w:lvl w:ilvl="0">
+      <w:start w:val="1"/>
+      <w:numFmt w:val="decimal"/>
+      <w:lvlText w:val="%1."/>
+      <w:lvlJc w:val="left"/>
+      <w:pPr>
+        <w:tabs>
+          <w:tab w:val="num" w:pos="720"/>
+        </w:tabs>
+        <w:ind w:left="720" w:hanging="360"/>
+      </w:pPr>
+    </w:lvl>
+    <w:lvl w:ilvl="1" w:tentative="1">
+      <w:start w:val="1"/>
+      <w:numFmt w:val="decimal"/>
+      <w:lvlText w:val="%2."/>
+      <w:lvlJc w:val="left"/>
+      <w:pPr>
+        <w:tabs>
+          <w:tab w:val="num" w:pos="1440"/>
+        </w:tabs>
+        <w:ind w:left="1440" w:hanging="360"/>
+      </w:pPr>
+    </w:lvl>
+    <w:lvl w:ilvl="2" w:tentative="1">
+      <w:start w:val="1"/>
+      <w:numFmt w:val="decimal"/>
+      <w:lvlText w:val="%3."/>
+      <w:lvlJc w:val="left"/>
+      <w:pPr>
+        <w:tabs>
+          <w:tab w:val="num" w:pos="2160"/>
+        </w:tabs>
+        <w:ind w:left="2160" w:hanging="360"/>
+      </w:pPr>
+    </w:lvl>
+    <w:lvl w:ilvl="3" w:tentative="1">
+      <w:start w:val="1"/>
+      <w:numFmt w:val="decimal"/>
+      <w:lvlText w:val="%4."/>
+      <w:lvlJc w:val="left"/>
+      <w:pPr>
+        <w:tabs>
+          <w:tab w:val="num" w:pos="2880"/>
+        </w:tabs>
+        <w:ind w:left="2880" w:hanging="360"/>
+      </w:pPr>
+    </w:lvl>
+    <w:lvl w:ilvl="4" w:tentative="1">
+      <w:start w:val="1"/>
+      <w:numFmt w:val="decimal"/>
+      <w:lvlText w:val="%5."/>
+      <w:lvlJc w:val="left"/>
+      <w:pPr>
+        <w:tabs>
+          <w:tab w:val="num" w:pos="3600"/>
+        </w:tabs>
+        <w:ind w:left="3600" w:hanging="360"/>
+      </w:pPr>
+    </w:lvl>
+    <w:lvl w:ilvl="5" w:tentative="1">
+      <w:start w:val="1"/>
+      <w:numFmt w:val="decimal"/>
+      <w:lvlText w:val="%6."/>
+      <w:lvlJc w:val="left"/>
+      <w:pPr>
+        <w:tabs>
+          <w:tab w:val="num" w:pos="4320"/>
+        </w:tabs>
+        <w:ind w:left="4320" w:hanging="360"/>
+      </w:pPr>
+    </w:lvl>
+    <w:lvl w:ilvl="6" w:tentative="1">
+      <w:start w:val="1"/>
+      <w:numFmt w:val="decimal"/>
+      <w:lvlText w:val="%7."/>
+      <w:lvlJc w:val="left"/>
+      <w:pPr>
+        <w:tabs>
+          <w:tab w:val="num" w:pos="5040"/>
+        </w:tabs>
+        <w:ind w:left="5040" w:hanging="360"/>
+      </w:pPr>
+    </w:lvl>
+    <w:lvl w:ilvl="7" w:tentative="1">
+      <w:start w:val="1"/>
+      <w:numFmt w:val="decimal"/>
+      <w:lvlText w:val="%8."/>
+      <w:lvlJc w:val="left"/>
+      <w:pPr>
+        <w:tabs>
+          <w:tab w:val="num" w:pos="5760"/>
+        </w:tabs>
+        <w:ind w:left="5760" w:hanging="360"/>
+      </w:pPr>
+    </w:lvl>
+    <w:lvl w:ilvl="8" w:tentative="1">
+      <w:start w:val="1"/>
+      <w:numFmt w:val="decimal"/>
+      <w:lvlText w:val="%9."/>
+      <w:lvlJc w:val="left"/>
+      <w:pPr>
+        <w:tabs>
+          <w:tab w:val="num" w:pos="6480"/>
+        </w:tabs>
+        <w:ind w:left="6480" w:hanging="360"/>
+      </w:pPr>
+    </w:lvl>
+  </w:abstractNum>
+  <w:num w:numId="1">
+    <w:abstractNumId w:val="9"/>
+  </w:num>
+  <w:num w:numId="2">
+    <w:abstractNumId w:val="2"/>
+    <w:lvlOverride w:ilvl="0">
+      <w:lvl w:ilvl="0">
+        <w:numFmt w:val="decimal"/>
+        <w:lvlText w:val="%1."/>
+        <w:lvlJc w:val="left"/>
+      </w:lvl>
+    </w:lvlOverride>
+  </w:num>
+  <w:num w:numId="3">
+    <w:abstractNumId w:val="3"/>
+    <w:lvlOverride w:ilvl="0">
+      <w:lvl w:ilvl="0">
+        <w:numFmt w:val="decimal"/>
+        <w:lvlText w:val="%1."/>
+        <w:lvlJc w:val="left"/>
+      </w:lvl>
+    </w:lvlOverride>
+  </w:num>
+  <w:num w:numId="4">
+    <w:abstractNumId w:val="7"/>
+    <w:lvlOverride w:ilvl="0">
+      <w:lvl w:ilvl="0">
+        <w:numFmt w:val="decimal"/>
+        <w:lvlText w:val="%1."/>
+        <w:lvlJc w:val="left"/>
+      </w:lvl>
+    </w:lvlOverride>
+  </w:num>
+  <w:num w:numId="5">
+    <w:abstractNumId w:val="8"/>
+    <w:lvlOverride w:ilvl="0">
+      <w:lvl w:ilvl="0">
+        <w:numFmt w:val="decimal"/>
+        <w:lvlText w:val="%1."/>
+        <w:lvlJc w:val="left"/>
+      </w:lvl>
+    </w:lvlOverride>
+  </w:num>
+  <w:num w:numId="6">
+    <w:abstractNumId w:val="4"/>
+  </w:num>
+  <w:num w:numId="7">
+    <w:abstractNumId w:val="6"/>
+  </w:num>
+  <w:num w:numId="8">
+    <w:abstractNumId w:val="1"/>
+  </w:num>
+  <w:num w:numId="9">
+    <w:abstractNumId w:val="5"/>
+  </w:num>
+  <w:num w:numId="10">
+    <w:abstractNumId w:val="0"/>
+  </w:num>
+</w:numbering>
+</file>
+
 <file path=word/styles.xml><?xml version="1.0" encoding="utf-8"?>
 <w:styles xmlns:mc="http://schemas.openxmlformats.org/markup-compatibility/2006" xmlns:r="http://schemas.openxmlformats.org/officeDocument/2006/relationships" xmlns:w="http://schemas.openxmlformats.org/wordprocessingml/2006/main" xmlns:w14="http://schemas.microsoft.com/office/word/2010/wordml" xmlns:w15="http://schemas.microsoft.com/office/word/2012/wordml" mc:Ignorable="w14 w15">
   <w:docDefaults>
@@ -3402,7 +5659,7 @@
     <w:lsdException w:name="Block Text" w:semiHidden="1" w:unhideWhenUsed="1"/>
     <w:lsdException w:name="Hyperlink" w:semiHidden="1" w:unhideWhenUsed="1"/>
     <w:lsdException w:name="FollowedHyperlink" w:semiHidden="1" w:unhideWhenUsed="1"/>
-    <w:lsdException w:name="Strong" w:uiPriority="22" w:qFormat="1"/>
+    <w:lsdException w:name="Strong" w:uiPriority="22"/>
     <w:lsdException w:name="Emphasis" w:uiPriority="20" w:qFormat="1"/>
     <w:lsdException w:name="Document Map" w:semiHidden="1" w:unhideWhenUsed="1"/>
     <w:lsdException w:name="Plain Text" w:semiHidden="1" w:unhideWhenUsed="1"/>
@@ -3768,21 +6025,22 @@
     <w:next w:val="Normal"/>
     <w:link w:val="Heading4Char"/>
     <w:uiPriority w:val="9"/>
-    <w:semiHidden/>
     <w:unhideWhenUsed/>
     <w:qFormat/>
-    <w:rsid w:val="000F2CD3"/>
+    <w:rsid w:val="00175529"/>
     <w:pPr>
       <w:keepNext/>
       <w:keepLines/>
-      <w:spacing w:before="40"/>
+      <w:spacing w:before="40" w:after="240"/>
+      <w:jc w:val="center"/>
       <w:outlineLvl w:val="3"/>
     </w:pPr>
     <w:rPr>
-      <w:rFonts w:asciiTheme="majorHAnsi" w:eastAsiaTheme="majorEastAsia" w:hAnsiTheme="majorHAnsi" w:cstheme="majorBidi"/>
-      <w:i/>
+      <w:rFonts w:eastAsiaTheme="majorEastAsia" w:cstheme="majorBidi"/>
       <w:iCs/>
-      <w:color w:val="2E74B5" w:themeColor="accent1" w:themeShade="BF"/>
+      <w:color w:val="FF4081"/>
+      <w:sz w:val="24"/>
+      <w:u w:val="single"/>
     </w:rPr>
   </w:style>
   <w:style w:type="character" w:default="1" w:styleId="DefaultParagraphFont">
@@ -3976,17 +6234,19 @@
   </w:style>
   <w:style w:type="paragraph" w:styleId="ListParagraph">
     <w:name w:val="List Paragraph"/>
-    <w:aliases w:val="Footer page"/>
-    <w:basedOn w:val="Footer"/>
+    <w:aliases w:val="List item"/>
     <w:uiPriority w:val="34"/>
     <w:qFormat/>
-    <w:rsid w:val="00203F18"/>
+    <w:rsid w:val="00287F8D"/>
     <w:pPr>
-      <w:jc w:val="center"/>
+      <w:numPr>
+        <w:numId w:val="7"/>
+      </w:numPr>
+      <w:spacing w:before="240" w:after="0"/>
     </w:pPr>
     <w:rPr>
-      <w:color w:val="FF4081"/>
-      <w:sz w:val="40"/>
+      <w:rFonts w:ascii="Montserrat Light" w:hAnsi="Montserrat Light"/>
+      <w:color w:val="212121"/>
       <w:szCs w:val="28"/>
     </w:rPr>
   </w:style>
@@ -4209,13 +6469,13 @@
     <w:basedOn w:val="DefaultParagraphFont"/>
     <w:link w:val="Heading4"/>
     <w:uiPriority w:val="9"/>
-    <w:semiHidden/>
-    <w:rsid w:val="000F2CD3"/>
+    <w:rsid w:val="00175529"/>
     <w:rPr>
-      <w:rFonts w:asciiTheme="majorHAnsi" w:eastAsiaTheme="majorEastAsia" w:hAnsiTheme="majorHAnsi" w:cstheme="majorBidi"/>
-      <w:i/>
+      <w:rFonts w:ascii="Montserrat Light" w:eastAsiaTheme="majorEastAsia" w:hAnsi="Montserrat Light" w:cstheme="majorBidi"/>
       <w:iCs/>
-      <w:color w:val="2E74B5" w:themeColor="accent1" w:themeShade="BF"/>
+      <w:color w:val="FF4081"/>
+      <w:sz w:val="24"/>
+      <w:u w:val="single"/>
     </w:rPr>
   </w:style>
   <w:style w:type="paragraph" w:styleId="TOC4">
@@ -4330,6 +6590,81 @@
       <w:rFonts w:asciiTheme="minorHAnsi" w:hAnsiTheme="minorHAnsi"/>
       <w:sz w:val="18"/>
       <w:szCs w:val="18"/>
+    </w:rPr>
+  </w:style>
+  <w:style w:type="character" w:customStyle="1" w:styleId="apple-tab-span">
+    <w:name w:val="apple-tab-span"/>
+    <w:basedOn w:val="DefaultParagraphFont"/>
+    <w:rsid w:val="00287F8D"/>
+  </w:style>
+  <w:style w:type="character" w:styleId="Strong">
+    <w:name w:val="Strong"/>
+    <w:aliases w:val="Footer page number"/>
+    <w:uiPriority w:val="22"/>
+    <w:rsid w:val="007F645A"/>
+    <w:rPr>
+      <w:rFonts w:ascii="Montserrat" w:hAnsi="Montserrat"/>
+      <w:color w:val="FF4081"/>
+    </w:rPr>
+  </w:style>
+  <w:style w:type="table" w:styleId="TableGrid">
+    <w:name w:val="Table Grid"/>
+    <w:basedOn w:val="TableNormal"/>
+    <w:uiPriority w:val="39"/>
+    <w:rsid w:val="00287F8D"/>
+    <w:pPr>
+      <w:spacing w:after="0" w:line="240" w:lineRule="auto"/>
+    </w:pPr>
+    <w:tblPr>
+      <w:tblBorders>
+        <w:top w:val="single" w:sz="4" w:space="0" w:color="auto"/>
+        <w:left w:val="single" w:sz="4" w:space="0" w:color="auto"/>
+        <w:bottom w:val="single" w:sz="4" w:space="0" w:color="auto"/>
+        <w:right w:val="single" w:sz="4" w:space="0" w:color="auto"/>
+        <w:insideH w:val="single" w:sz="4" w:space="0" w:color="auto"/>
+        <w:insideV w:val="single" w:sz="4" w:space="0" w:color="auto"/>
+      </w:tblBorders>
+    </w:tblPr>
+  </w:style>
+  <w:style w:type="paragraph" w:customStyle="1" w:styleId="Footerpage">
+    <w:name w:val="Footer page"/>
+    <w:qFormat/>
+    <w:rsid w:val="007F645A"/>
+    <w:pPr>
+      <w:ind w:left="720" w:hanging="360"/>
+      <w:jc w:val="center"/>
+    </w:pPr>
+    <w:rPr>
+      <w:rFonts w:ascii="Montserrat Light" w:hAnsi="Montserrat Light"/>
+      <w:color w:val="FF4081"/>
+      <w:sz w:val="28"/>
+      <w:szCs w:val="28"/>
+    </w:rPr>
+  </w:style>
+  <w:style w:type="paragraph" w:customStyle="1" w:styleId="Normal2">
+    <w:name w:val="Normal 2"/>
+    <w:link w:val="Normal2Char"/>
+    <w:qFormat/>
+    <w:rsid w:val="00175529"/>
+    <w:pPr>
+      <w:spacing w:before="240" w:after="0"/>
+      <w:jc w:val="both"/>
+    </w:pPr>
+    <w:rPr>
+      <w:rFonts w:ascii="Montserrat Ultra Light" w:hAnsi="Montserrat Ultra Light"/>
+      <w:color w:val="212121"/>
+      <w:sz w:val="20"/>
+    </w:rPr>
+  </w:style>
+  <w:style w:type="character" w:customStyle="1" w:styleId="Normal2Char">
+    <w:name w:val="Normal 2 Char"/>
+    <w:basedOn w:val="DefaultParagraphFont"/>
+    <w:link w:val="Normal2"/>
+    <w:rsid w:val="00175529"/>
+    <w:rPr>
+      <w:rFonts w:ascii="Montserrat Ultra Light" w:hAnsi="Montserrat Ultra Light"/>
+      <w:color w:val="212121"/>
+      <w:sz w:val="20"/>
     </w:rPr>
   </w:style>
 </w:styles>
@@ -4601,7 +6936,7 @@
 </file>
 
 <file path=customXml/itemProps1.xml><?xml version="1.0" encoding="utf-8"?>
-<ds:datastoreItem xmlns:ds="http://schemas.openxmlformats.org/officeDocument/2006/customXml" ds:itemID="{1E8B29CE-4B33-4F04-A00A-B298A8F7623F}">
+<ds:datastoreItem xmlns:ds="http://schemas.openxmlformats.org/officeDocument/2006/customXml" ds:itemID="{A6203180-10BF-428C-936E-F38F8A196496}">
   <ds:schemaRefs>
     <ds:schemaRef ds:uri="http://schemas.openxmlformats.org/officeDocument/2006/bibliography"/>
   </ds:schemaRefs>

</xml_diff>

<commit_message>
[Rapport] Ajout du début de la partie Android
</commit_message>
<xml_diff>
--- a/docs/Projet E3 2015 - MyESIEE (E-Room) - Rapport.docx
+++ b/docs/Projet E3 2015 - MyESIEE (E-Room) - Rapport.docx
@@ -48,7 +48,7 @@
         <mc:AlternateContent>
           <mc:Choice Requires="wpg">
             <w:drawing>
-              <wp:anchor distT="0" distB="0" distL="114300" distR="114300" simplePos="0" relativeHeight="251674624" behindDoc="0" locked="0" layoutInCell="1" allowOverlap="1" wp14:anchorId="06F87353" wp14:editId="046CDABF">
+              <wp:anchor distT="0" distB="0" distL="114300" distR="114300" simplePos="0" relativeHeight="251674624" behindDoc="0" locked="0" layoutInCell="1" allowOverlap="1" wp14:anchorId="23A9CD2E" wp14:editId="4431178E">
                 <wp:simplePos x="0" y="0"/>
                 <wp:positionH relativeFrom="margin">
                   <wp:align>center</wp:align>
@@ -329,7 +329,7 @@
           </mc:Choice>
           <mc:Fallback>
             <w:pict>
-              <v:group w14:anchorId="06F87353" id="Group 9" o:spid="_x0000_s1026" style="position:absolute;left:0;text-align:left;margin-left:0;margin-top:301.5pt;width:242.75pt;height:241.95pt;z-index:251674624;mso-position-horizontal:center;mso-position-horizontal-relative:margin" coordsize="30829,30727" o:gfxdata="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">
+              <v:group w14:anchorId="23A9CD2E" id="Group 9" o:spid="_x0000_s1026" style="position:absolute;left:0;text-align:left;margin-left:0;margin-top:301.5pt;width:242.75pt;height:241.95pt;z-index:251674624;mso-position-horizontal:center;mso-position-horizontal-relative:margin" coordsize="30829,30727" o:gfxdata="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">
                 <v:shapetype id="_x0000_t202" coordsize="21600,21600" o:spt="202" path="m,l,21600r21600,l21600,xe">
                   <v:stroke joinstyle="miter"/>
                   <v:path gradientshapeok="t" o:connecttype="rect"/>
@@ -451,7 +451,7 @@
         <mc:AlternateContent>
           <mc:Choice Requires="wps">
             <w:drawing>
-              <wp:anchor distT="0" distB="0" distL="114300" distR="114300" simplePos="0" relativeHeight="251663360" behindDoc="0" locked="0" layoutInCell="1" allowOverlap="1" wp14:anchorId="250BF963" wp14:editId="576B1BBD">
+              <wp:anchor distT="0" distB="0" distL="114300" distR="114300" simplePos="0" relativeHeight="251663360" behindDoc="0" locked="0" layoutInCell="1" allowOverlap="1" wp14:anchorId="2A61851E" wp14:editId="7A3CA444">
                 <wp:simplePos x="0" y="0"/>
                 <wp:positionH relativeFrom="margin">
                   <wp:posOffset>429275</wp:posOffset>
@@ -548,7 +548,7 @@
           </mc:Choice>
           <mc:Fallback>
             <w:pict>
-              <v:shape w14:anchorId="250BF963" id="Text Box 3" o:spid="_x0000_s1031" type="#_x0000_t202" style="position:absolute;left:0;text-align:left;margin-left:33.8pt;margin-top:147.35pt;width:385.2pt;height:109.9pt;z-index:251663360;visibility:visible;mso-wrap-style:square;mso-width-percent:0;mso-height-percent:0;mso-wrap-distance-left:9pt;mso-wrap-distance-top:0;mso-wrap-distance-right:9pt;mso-wrap-distance-bottom:0;mso-position-horizontal:absolute;mso-position-horizontal-relative:margin;mso-position-vertical:absolute;mso-position-vertical-relative:page;mso-width-percent:0;mso-height-percent:0;mso-width-relative:margin;mso-height-relative:margin;v-text-anchor:top" o:gfxdata="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" filled="f" stroked="f" strokeweight=".5pt">
+              <v:shape w14:anchorId="2A61851E" id="Text Box 3" o:spid="_x0000_s1031" type="#_x0000_t202" style="position:absolute;left:0;text-align:left;margin-left:33.8pt;margin-top:147.35pt;width:385.2pt;height:109.9pt;z-index:251663360;visibility:visible;mso-wrap-style:square;mso-width-percent:0;mso-height-percent:0;mso-wrap-distance-left:9pt;mso-wrap-distance-top:0;mso-wrap-distance-right:9pt;mso-wrap-distance-bottom:0;mso-position-horizontal:absolute;mso-position-horizontal-relative:margin;mso-position-vertical:absolute;mso-position-vertical-relative:page;mso-width-percent:0;mso-height-percent:0;mso-width-relative:margin;mso-height-relative:margin;v-text-anchor:top" o:gfxdata="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" filled="f" stroked="f" strokeweight=".5pt">
                 <v:textbox>
                   <w:txbxContent>
                     <w:p>
@@ -616,7 +616,7 @@
         <mc:AlternateContent>
           <mc:Choice Requires="wps">
             <w:drawing>
-              <wp:anchor distT="0" distB="0" distL="114300" distR="114300" simplePos="0" relativeHeight="251664384" behindDoc="0" locked="0" layoutInCell="1" allowOverlap="1" wp14:anchorId="0A6D5BC6" wp14:editId="20667A06">
+              <wp:anchor distT="0" distB="0" distL="114300" distR="114300" simplePos="0" relativeHeight="251664384" behindDoc="0" locked="0" layoutInCell="1" allowOverlap="1" wp14:anchorId="0376B2C7" wp14:editId="7BB52952">
                 <wp:simplePos x="0" y="0"/>
                 <wp:positionH relativeFrom="column">
                   <wp:posOffset>4939030</wp:posOffset>
@@ -701,7 +701,7 @@
         <mc:AlternateContent>
           <mc:Choice Requires="wps">
             <w:drawing>
-              <wp:anchor distT="0" distB="0" distL="114300" distR="114300" simplePos="0" relativeHeight="251662336" behindDoc="1" locked="0" layoutInCell="1" allowOverlap="1" wp14:anchorId="6382F5E7" wp14:editId="322083B3">
+              <wp:anchor distT="0" distB="0" distL="114300" distR="114300" simplePos="0" relativeHeight="251662336" behindDoc="1" locked="0" layoutInCell="1" allowOverlap="1" wp14:anchorId="6FFF355C" wp14:editId="2CAEECF4">
                 <wp:simplePos x="0" y="0"/>
                 <wp:positionH relativeFrom="page">
                   <wp:posOffset>-361950</wp:posOffset>
@@ -791,7 +791,7 @@
         <mc:AlternateContent>
           <mc:Choice Requires="wps">
             <w:drawing>
-              <wp:anchor distT="0" distB="0" distL="114300" distR="114300" simplePos="0" relativeHeight="251658240" behindDoc="1" locked="0" layoutInCell="1" allowOverlap="1" wp14:anchorId="460923A7" wp14:editId="67A99EA0">
+              <wp:anchor distT="0" distB="0" distL="114300" distR="114300" simplePos="0" relativeHeight="251658240" behindDoc="1" locked="0" layoutInCell="1" allowOverlap="1" wp14:anchorId="4DC52116" wp14:editId="1E9317AB">
                 <wp:simplePos x="0" y="0"/>
                 <wp:positionH relativeFrom="page">
                   <wp:align>right</wp:align>
@@ -887,7 +887,7 @@
         <mc:AlternateContent>
           <mc:Choice Requires="wps">
             <w:drawing>
-              <wp:anchor distT="0" distB="0" distL="114300" distR="114300" simplePos="0" relativeHeight="251687936" behindDoc="0" locked="0" layoutInCell="1" allowOverlap="1" wp14:anchorId="39FEBE3B" wp14:editId="7CD4C176">
+              <wp:anchor distT="0" distB="0" distL="114300" distR="114300" simplePos="0" relativeHeight="251687936" behindDoc="0" locked="0" layoutInCell="1" allowOverlap="1" wp14:anchorId="0BFFCA53" wp14:editId="6F018567">
                 <wp:simplePos x="0" y="0"/>
                 <wp:positionH relativeFrom="margin">
                   <wp:posOffset>1461268</wp:posOffset>
@@ -962,7 +962,7 @@
         <mc:AlternateContent>
           <mc:Choice Requires="wps">
             <w:drawing>
-              <wp:anchor distT="0" distB="0" distL="114300" distR="114300" simplePos="0" relativeHeight="251689984" behindDoc="0" locked="0" layoutInCell="1" allowOverlap="1" wp14:anchorId="70092DB1" wp14:editId="2B2AD05F">
+              <wp:anchor distT="0" distB="0" distL="114300" distR="114300" simplePos="0" relativeHeight="251689984" behindDoc="0" locked="0" layoutInCell="1" allowOverlap="1" wp14:anchorId="2867A38D" wp14:editId="2AFA17B0">
                 <wp:simplePos x="0" y="0"/>
                 <wp:positionH relativeFrom="margin">
                   <wp:posOffset>1477645</wp:posOffset>
@@ -1038,7 +1038,7 @@
         <mc:AlternateContent>
           <mc:Choice Requires="wps">
             <w:drawing>
-              <wp:anchor distT="0" distB="0" distL="114300" distR="114300" simplePos="0" relativeHeight="251692032" behindDoc="0" locked="0" layoutInCell="1" allowOverlap="1" wp14:anchorId="5A3AB8E6" wp14:editId="19D43EC0">
+              <wp:anchor distT="0" distB="0" distL="114300" distR="114300" simplePos="0" relativeHeight="251692032" behindDoc="0" locked="0" layoutInCell="1" allowOverlap="1" wp14:anchorId="576B8F02" wp14:editId="545A11EC">
                 <wp:simplePos x="0" y="0"/>
                 <wp:positionH relativeFrom="margin">
                   <wp:posOffset>1477645</wp:posOffset>
@@ -1181,7 +1181,7 @@
             </w:rPr>
             <w:fldChar w:fldCharType="separate"/>
           </w:r>
-          <w:hyperlink w:anchor="_Toc422532208" w:history="1">
+          <w:hyperlink w:anchor="_Toc422567837" w:history="1">
             <w:r>
               <w:rPr>
                 <w:rStyle w:val="Hyperlink"/>
@@ -1208,7 +1208,7 @@
                 <w:noProof/>
                 <w:webHidden/>
               </w:rPr>
-              <w:instrText xml:space="preserve"> PAGEREF _Toc422532208 \h </w:instrText>
+              <w:instrText xml:space="preserve"> PAGEREF _Toc422567837 \h </w:instrText>
             </w:r>
             <w:r>
               <w:rPr>
@@ -1255,7 +1255,7 @@
               <w:szCs w:val="22"/>
             </w:rPr>
           </w:pPr>
-          <w:hyperlink w:anchor="_Toc422532209" w:history="1">
+          <w:hyperlink w:anchor="_Toc422567838" w:history="1">
             <w:r>
               <w:rPr>
                 <w:rStyle w:val="Hyperlink"/>
@@ -1282,7 +1282,7 @@
                 <w:noProof/>
                 <w:webHidden/>
               </w:rPr>
-              <w:instrText xml:space="preserve"> PAGEREF _Toc422532209 \h </w:instrText>
+              <w:instrText xml:space="preserve"> PAGEREF _Toc422567838 \h </w:instrText>
             </w:r>
             <w:r>
               <w:rPr>
@@ -1327,7 +1327,7 @@
               <w:szCs w:val="22"/>
             </w:rPr>
           </w:pPr>
-          <w:hyperlink w:anchor="_Toc422532210" w:history="1">
+          <w:hyperlink w:anchor="_Toc422567839" w:history="1">
             <w:r>
               <w:rPr>
                 <w:rStyle w:val="Hyperlink"/>
@@ -1354,7 +1354,7 @@
                 <w:noProof/>
                 <w:webHidden/>
               </w:rPr>
-              <w:instrText xml:space="preserve"> PAGEREF _Toc422532210 \h </w:instrText>
+              <w:instrText xml:space="preserve"> PAGEREF _Toc422567839 \h </w:instrText>
             </w:r>
             <w:r>
               <w:rPr>
@@ -1399,7 +1399,7 @@
               <w:szCs w:val="22"/>
             </w:rPr>
           </w:pPr>
-          <w:hyperlink w:anchor="_Toc422532211" w:history="1">
+          <w:hyperlink w:anchor="_Toc422567840" w:history="1">
             <w:r>
               <w:rPr>
                 <w:rStyle w:val="Hyperlink"/>
@@ -1426,7 +1426,7 @@
                 <w:noProof/>
                 <w:webHidden/>
               </w:rPr>
-              <w:instrText xml:space="preserve"> PAGEREF _Toc422532211 \h </w:instrText>
+              <w:instrText xml:space="preserve"> PAGEREF _Toc422567840 \h </w:instrText>
             </w:r>
             <w:r>
               <w:rPr>
@@ -1471,7 +1471,7 @@
               <w:szCs w:val="22"/>
             </w:rPr>
           </w:pPr>
-          <w:hyperlink w:anchor="_Toc422532212" w:history="1">
+          <w:hyperlink w:anchor="_Toc422567841" w:history="1">
             <w:r>
               <w:rPr>
                 <w:rStyle w:val="Hyperlink"/>
@@ -1498,7 +1498,7 @@
                 <w:noProof/>
                 <w:webHidden/>
               </w:rPr>
-              <w:instrText xml:space="preserve"> PAGEREF _Toc422532212 \h </w:instrText>
+              <w:instrText xml:space="preserve"> PAGEREF _Toc422567841 \h </w:instrText>
             </w:r>
             <w:r>
               <w:rPr>
@@ -1544,7 +1544,7 @@
               <w:szCs w:val="22"/>
             </w:rPr>
           </w:pPr>
-          <w:hyperlink w:anchor="_Toc422532213" w:history="1">
+          <w:hyperlink w:anchor="_Toc422567842" w:history="1">
             <w:r>
               <w:rPr>
                 <w:rStyle w:val="Hyperlink"/>
@@ -1571,7 +1571,7 @@
                 <w:noProof/>
                 <w:webHidden/>
               </w:rPr>
-              <w:instrText xml:space="preserve"> PAGEREF _Toc422532213 \h </w:instrText>
+              <w:instrText xml:space="preserve"> PAGEREF _Toc422567842 \h </w:instrText>
             </w:r>
             <w:r>
               <w:rPr>
@@ -1617,7 +1617,7 @@
               <w:szCs w:val="22"/>
             </w:rPr>
           </w:pPr>
-          <w:hyperlink w:anchor="_Toc422532214" w:history="1">
+          <w:hyperlink w:anchor="_Toc422567843" w:history="1">
             <w:r>
               <w:rPr>
                 <w:rStyle w:val="Hyperlink"/>
@@ -1644,7 +1644,7 @@
                 <w:noProof/>
                 <w:webHidden/>
               </w:rPr>
-              <w:instrText xml:space="preserve"> PAGEREF _Toc422532214 \h </w:instrText>
+              <w:instrText xml:space="preserve"> PAGEREF _Toc422567843 \h </w:instrText>
             </w:r>
             <w:r>
               <w:rPr>
@@ -1690,7 +1690,7 @@
               <w:szCs w:val="22"/>
             </w:rPr>
           </w:pPr>
-          <w:hyperlink w:anchor="_Toc422532215" w:history="1">
+          <w:hyperlink w:anchor="_Toc422567844" w:history="1">
             <w:r>
               <w:rPr>
                 <w:rStyle w:val="Hyperlink"/>
@@ -1717,7 +1717,7 @@
                 <w:noProof/>
                 <w:webHidden/>
               </w:rPr>
-              <w:instrText xml:space="preserve"> PAGEREF _Toc422532215 \h </w:instrText>
+              <w:instrText xml:space="preserve"> PAGEREF _Toc422567844 \h </w:instrText>
             </w:r>
             <w:r>
               <w:rPr>
@@ -1764,7 +1764,7 @@
               <w:szCs w:val="22"/>
             </w:rPr>
           </w:pPr>
-          <w:hyperlink w:anchor="_Toc422532216" w:history="1">
+          <w:hyperlink w:anchor="_Toc422567845" w:history="1">
             <w:r>
               <w:rPr>
                 <w:rStyle w:val="Hyperlink"/>
@@ -1791,7 +1791,7 @@
                 <w:noProof/>
                 <w:webHidden/>
               </w:rPr>
-              <w:instrText xml:space="preserve"> PAGEREF _Toc422532216 \h </w:instrText>
+              <w:instrText xml:space="preserve"> PAGEREF _Toc422567845 \h </w:instrText>
             </w:r>
             <w:r>
               <w:rPr>
@@ -1811,7 +1811,516 @@
                 <w:noProof/>
                 <w:webHidden/>
               </w:rPr>
-              <w:t>6</w:t>
+              <w:t>7</w:t>
+            </w:r>
+            <w:r>
+              <w:rPr>
+                <w:noProof/>
+                <w:webHidden/>
+              </w:rPr>
+              <w:fldChar w:fldCharType="end"/>
+            </w:r>
+          </w:hyperlink>
+        </w:p>
+        <w:p>
+          <w:pPr>
+            <w:pStyle w:val="TOC1"/>
+            <w:tabs>
+              <w:tab w:val="right" w:leader="dot" w:pos="9062"/>
+            </w:tabs>
+            <w:rPr>
+              <w:b w:val="0"/>
+              <w:bCs w:val="0"/>
+              <w:caps w:val="0"/>
+              <w:noProof/>
+              <w:color w:val="auto"/>
+              <w:sz w:val="22"/>
+              <w:szCs w:val="22"/>
+            </w:rPr>
+          </w:pPr>
+          <w:hyperlink w:anchor="_Toc422567846" w:history="1">
+            <w:r>
+              <w:rPr>
+                <w:rStyle w:val="Hyperlink"/>
+                <w:noProof/>
+              </w:rPr>
+              <w:t>ADE</w:t>
+            </w:r>
+            <w:r>
+              <w:rPr>
+                <w:noProof/>
+                <w:webHidden/>
+              </w:rPr>
+              <w:tab/>
+            </w:r>
+            <w:r>
+              <w:rPr>
+                <w:noProof/>
+                <w:webHidden/>
+              </w:rPr>
+              <w:fldChar w:fldCharType="begin"/>
+            </w:r>
+            <w:r>
+              <w:rPr>
+                <w:noProof/>
+                <w:webHidden/>
+              </w:rPr>
+              <w:instrText xml:space="preserve"> PAGEREF _Toc422567846 \h </w:instrText>
+            </w:r>
+            <w:r>
+              <w:rPr>
+                <w:noProof/>
+                <w:webHidden/>
+              </w:rPr>
+            </w:r>
+            <w:r>
+              <w:rPr>
+                <w:noProof/>
+                <w:webHidden/>
+              </w:rPr>
+              <w:fldChar w:fldCharType="separate"/>
+            </w:r>
+            <w:r>
+              <w:rPr>
+                <w:noProof/>
+                <w:webHidden/>
+              </w:rPr>
+              <w:t>8</w:t>
+            </w:r>
+            <w:r>
+              <w:rPr>
+                <w:noProof/>
+                <w:webHidden/>
+              </w:rPr>
+              <w:fldChar w:fldCharType="end"/>
+            </w:r>
+          </w:hyperlink>
+        </w:p>
+        <w:p>
+          <w:pPr>
+            <w:pStyle w:val="TOC2"/>
+            <w:tabs>
+              <w:tab w:val="right" w:leader="dot" w:pos="9062"/>
+            </w:tabs>
+            <w:rPr>
+              <w:smallCaps w:val="0"/>
+              <w:noProof/>
+              <w:color w:val="auto"/>
+              <w:sz w:val="22"/>
+              <w:szCs w:val="22"/>
+            </w:rPr>
+          </w:pPr>
+          <w:hyperlink w:anchor="_Toc422567847" w:history="1">
+            <w:r>
+              <w:rPr>
+                <w:rStyle w:val="Hyperlink"/>
+                <w:noProof/>
+              </w:rPr>
+              <w:t>La Web API d’ADE</w:t>
+            </w:r>
+            <w:r>
+              <w:rPr>
+                <w:noProof/>
+                <w:webHidden/>
+              </w:rPr>
+              <w:tab/>
+            </w:r>
+            <w:r>
+              <w:rPr>
+                <w:noProof/>
+                <w:webHidden/>
+              </w:rPr>
+              <w:fldChar w:fldCharType="begin"/>
+            </w:r>
+            <w:r>
+              <w:rPr>
+                <w:noProof/>
+                <w:webHidden/>
+              </w:rPr>
+              <w:instrText xml:space="preserve"> PAGEREF _Toc422567847 \h </w:instrText>
+            </w:r>
+            <w:r>
+              <w:rPr>
+                <w:noProof/>
+                <w:webHidden/>
+              </w:rPr>
+            </w:r>
+            <w:r>
+              <w:rPr>
+                <w:noProof/>
+                <w:webHidden/>
+              </w:rPr>
+              <w:fldChar w:fldCharType="separate"/>
+            </w:r>
+            <w:r>
+              <w:rPr>
+                <w:noProof/>
+                <w:webHidden/>
+              </w:rPr>
+              <w:t>8</w:t>
+            </w:r>
+            <w:r>
+              <w:rPr>
+                <w:noProof/>
+                <w:webHidden/>
+              </w:rPr>
+              <w:fldChar w:fldCharType="end"/>
+            </w:r>
+          </w:hyperlink>
+        </w:p>
+        <w:p>
+          <w:pPr>
+            <w:pStyle w:val="TOC2"/>
+            <w:tabs>
+              <w:tab w:val="right" w:leader="dot" w:pos="9062"/>
+            </w:tabs>
+            <w:rPr>
+              <w:smallCaps w:val="0"/>
+              <w:noProof/>
+              <w:color w:val="auto"/>
+              <w:sz w:val="22"/>
+              <w:szCs w:val="22"/>
+            </w:rPr>
+          </w:pPr>
+          <w:hyperlink w:anchor="_Toc422567848" w:history="1">
+            <w:r>
+              <w:rPr>
+                <w:rStyle w:val="Hyperlink"/>
+                <w:noProof/>
+              </w:rPr>
+              <w:t>Notre API personnalisée</w:t>
+            </w:r>
+            <w:r>
+              <w:rPr>
+                <w:noProof/>
+                <w:webHidden/>
+              </w:rPr>
+              <w:tab/>
+            </w:r>
+            <w:r>
+              <w:rPr>
+                <w:noProof/>
+                <w:webHidden/>
+              </w:rPr>
+              <w:fldChar w:fldCharType="begin"/>
+            </w:r>
+            <w:r>
+              <w:rPr>
+                <w:noProof/>
+                <w:webHidden/>
+              </w:rPr>
+              <w:instrText xml:space="preserve"> PAGEREF _Toc422567848 \h </w:instrText>
+            </w:r>
+            <w:r>
+              <w:rPr>
+                <w:noProof/>
+                <w:webHidden/>
+              </w:rPr>
+            </w:r>
+            <w:r>
+              <w:rPr>
+                <w:noProof/>
+                <w:webHidden/>
+              </w:rPr>
+              <w:fldChar w:fldCharType="separate"/>
+            </w:r>
+            <w:r>
+              <w:rPr>
+                <w:noProof/>
+                <w:webHidden/>
+              </w:rPr>
+              <w:t>8</w:t>
+            </w:r>
+            <w:r>
+              <w:rPr>
+                <w:noProof/>
+                <w:webHidden/>
+              </w:rPr>
+              <w:fldChar w:fldCharType="end"/>
+            </w:r>
+          </w:hyperlink>
+        </w:p>
+        <w:p>
+          <w:pPr>
+            <w:pStyle w:val="TOC3"/>
+            <w:tabs>
+              <w:tab w:val="right" w:leader="dot" w:pos="9062"/>
+            </w:tabs>
+            <w:rPr>
+              <w:i w:val="0"/>
+              <w:iCs w:val="0"/>
+              <w:noProof/>
+              <w:color w:val="auto"/>
+              <w:sz w:val="22"/>
+              <w:szCs w:val="22"/>
+            </w:rPr>
+          </w:pPr>
+          <w:hyperlink w:anchor="_Toc422567849" w:history="1">
+            <w:r>
+              <w:rPr>
+                <w:rStyle w:val="Hyperlink"/>
+                <w:noProof/>
+              </w:rPr>
+              <w:t>Utilisation de la fonction rechSalle</w:t>
+            </w:r>
+            <w:r>
+              <w:rPr>
+                <w:noProof/>
+                <w:webHidden/>
+              </w:rPr>
+              <w:tab/>
+            </w:r>
+            <w:r>
+              <w:rPr>
+                <w:noProof/>
+                <w:webHidden/>
+              </w:rPr>
+              <w:fldChar w:fldCharType="begin"/>
+            </w:r>
+            <w:r>
+              <w:rPr>
+                <w:noProof/>
+                <w:webHidden/>
+              </w:rPr>
+              <w:instrText xml:space="preserve"> PAGEREF _Toc422567849 \h </w:instrText>
+            </w:r>
+            <w:r>
+              <w:rPr>
+                <w:noProof/>
+                <w:webHidden/>
+              </w:rPr>
+            </w:r>
+            <w:r>
+              <w:rPr>
+                <w:noProof/>
+                <w:webHidden/>
+              </w:rPr>
+              <w:fldChar w:fldCharType="separate"/>
+            </w:r>
+            <w:r>
+              <w:rPr>
+                <w:noProof/>
+                <w:webHidden/>
+              </w:rPr>
+              <w:t>9</w:t>
+            </w:r>
+            <w:r>
+              <w:rPr>
+                <w:noProof/>
+                <w:webHidden/>
+              </w:rPr>
+              <w:fldChar w:fldCharType="end"/>
+            </w:r>
+          </w:hyperlink>
+        </w:p>
+        <w:p>
+          <w:pPr>
+            <w:pStyle w:val="TOC3"/>
+            <w:tabs>
+              <w:tab w:val="right" w:leader="dot" w:pos="9062"/>
+            </w:tabs>
+            <w:rPr>
+              <w:i w:val="0"/>
+              <w:iCs w:val="0"/>
+              <w:noProof/>
+              <w:color w:val="auto"/>
+              <w:sz w:val="22"/>
+              <w:szCs w:val="22"/>
+            </w:rPr>
+          </w:pPr>
+          <w:hyperlink w:anchor="_Toc422567850" w:history="1">
+            <w:r>
+              <w:rPr>
+                <w:rStyle w:val="Hyperlink"/>
+                <w:noProof/>
+              </w:rPr>
+              <w:t>Utilisation de la fonction dispoSalle</w:t>
+            </w:r>
+            <w:r>
+              <w:rPr>
+                <w:noProof/>
+                <w:webHidden/>
+              </w:rPr>
+              <w:tab/>
+            </w:r>
+            <w:r>
+              <w:rPr>
+                <w:noProof/>
+                <w:webHidden/>
+              </w:rPr>
+              <w:fldChar w:fldCharType="begin"/>
+            </w:r>
+            <w:r>
+              <w:rPr>
+                <w:noProof/>
+                <w:webHidden/>
+              </w:rPr>
+              <w:instrText xml:space="preserve"> PAGEREF _Toc422567850 \h </w:instrText>
+            </w:r>
+            <w:r>
+              <w:rPr>
+                <w:noProof/>
+                <w:webHidden/>
+              </w:rPr>
+            </w:r>
+            <w:r>
+              <w:rPr>
+                <w:noProof/>
+                <w:webHidden/>
+              </w:rPr>
+              <w:fldChar w:fldCharType="separate"/>
+            </w:r>
+            <w:r>
+              <w:rPr>
+                <w:noProof/>
+                <w:webHidden/>
+              </w:rPr>
+              <w:t>10</w:t>
+            </w:r>
+            <w:r>
+              <w:rPr>
+                <w:noProof/>
+                <w:webHidden/>
+              </w:rPr>
+              <w:fldChar w:fldCharType="end"/>
+            </w:r>
+          </w:hyperlink>
+        </w:p>
+        <w:p>
+          <w:pPr>
+            <w:pStyle w:val="TOC3"/>
+            <w:tabs>
+              <w:tab w:val="right" w:leader="dot" w:pos="9062"/>
+            </w:tabs>
+            <w:rPr>
+              <w:i w:val="0"/>
+              <w:iCs w:val="0"/>
+              <w:noProof/>
+              <w:color w:val="auto"/>
+              <w:sz w:val="22"/>
+              <w:szCs w:val="22"/>
+            </w:rPr>
+          </w:pPr>
+          <w:hyperlink w:anchor="_Toc422567851" w:history="1">
+            <w:r>
+              <w:rPr>
+                <w:rStyle w:val="Hyperlink"/>
+                <w:noProof/>
+              </w:rPr>
+              <w:t>Utilisation de la fonction dispoProf</w:t>
+            </w:r>
+            <w:r>
+              <w:rPr>
+                <w:noProof/>
+                <w:webHidden/>
+              </w:rPr>
+              <w:tab/>
+            </w:r>
+            <w:r>
+              <w:rPr>
+                <w:noProof/>
+                <w:webHidden/>
+              </w:rPr>
+              <w:fldChar w:fldCharType="begin"/>
+            </w:r>
+            <w:r>
+              <w:rPr>
+                <w:noProof/>
+                <w:webHidden/>
+              </w:rPr>
+              <w:instrText xml:space="preserve"> PAGEREF _Toc422567851 \h </w:instrText>
+            </w:r>
+            <w:r>
+              <w:rPr>
+                <w:noProof/>
+                <w:webHidden/>
+              </w:rPr>
+            </w:r>
+            <w:r>
+              <w:rPr>
+                <w:noProof/>
+                <w:webHidden/>
+              </w:rPr>
+              <w:fldChar w:fldCharType="separate"/>
+            </w:r>
+            <w:r>
+              <w:rPr>
+                <w:noProof/>
+                <w:webHidden/>
+              </w:rPr>
+              <w:t>10</w:t>
+            </w:r>
+            <w:r>
+              <w:rPr>
+                <w:noProof/>
+                <w:webHidden/>
+              </w:rPr>
+              <w:fldChar w:fldCharType="end"/>
+            </w:r>
+          </w:hyperlink>
+        </w:p>
+        <w:p>
+          <w:pPr>
+            <w:pStyle w:val="TOC2"/>
+            <w:tabs>
+              <w:tab w:val="right" w:leader="dot" w:pos="9062"/>
+            </w:tabs>
+            <w:rPr>
+              <w:smallCaps w:val="0"/>
+              <w:noProof/>
+              <w:color w:val="auto"/>
+              <w:sz w:val="22"/>
+              <w:szCs w:val="22"/>
+            </w:rPr>
+          </w:pPr>
+          <w:hyperlink w:anchor="_Toc422567852" w:history="1">
+            <w:r>
+              <w:rPr>
+                <w:rStyle w:val="Hyperlink"/>
+                <w:noProof/>
+              </w:rPr>
+              <w:t>Conclusion</w:t>
+            </w:r>
+            <w:r>
+              <w:rPr>
+                <w:noProof/>
+                <w:webHidden/>
+              </w:rPr>
+              <w:tab/>
+            </w:r>
+            <w:r>
+              <w:rPr>
+                <w:noProof/>
+                <w:webHidden/>
+              </w:rPr>
+              <w:fldChar w:fldCharType="begin"/>
+            </w:r>
+            <w:r>
+              <w:rPr>
+                <w:noProof/>
+                <w:webHidden/>
+              </w:rPr>
+              <w:instrText xml:space="preserve"> PAGEREF _Toc422567852 \h </w:instrText>
+            </w:r>
+            <w:r>
+              <w:rPr>
+                <w:noProof/>
+                <w:webHidden/>
+              </w:rPr>
+            </w:r>
+            <w:r>
+              <w:rPr>
+                <w:noProof/>
+                <w:webHidden/>
+              </w:rPr>
+              <w:fldChar w:fldCharType="separate"/>
+            </w:r>
+            <w:r>
+              <w:rPr>
+                <w:noProof/>
+                <w:webHidden/>
+              </w:rPr>
+              <w:t>10</w:t>
             </w:r>
             <w:r>
               <w:rPr>
@@ -1846,7 +2355,7 @@
       <w:pPr>
         <w:pStyle w:val="Heading1"/>
       </w:pPr>
-      <w:bookmarkStart w:id="0" w:name="_Toc422532208"/>
+      <w:bookmarkStart w:id="0" w:name="_Toc422567837"/>
       <w:r>
         <w:lastRenderedPageBreak/>
         <w:t>Introduction</w:t>
@@ -1864,7 +2373,7 @@
       <w:pPr>
         <w:pStyle w:val="Heading1"/>
       </w:pPr>
-      <w:bookmarkStart w:id="1" w:name="_Toc422532209"/>
+      <w:bookmarkStart w:id="1" w:name="_Toc422567838"/>
       <w:r>
         <w:lastRenderedPageBreak/>
         <w:t>Base de données</w:t>
@@ -1875,7 +2384,7 @@
       <w:pPr>
         <w:pStyle w:val="Heading2"/>
       </w:pPr>
-      <w:bookmarkStart w:id="2" w:name="_Toc422532210"/>
+      <w:bookmarkStart w:id="2" w:name="_Toc422567839"/>
       <w:r>
         <w:t xml:space="preserve">Structure de la </w:t>
       </w:r>
@@ -1897,7 +2406,15 @@
           <w:rStyle w:val="SubtleEmphasis"/>
           <w:i/>
         </w:rPr>
-        <w:t>Cette partie a été réalisée par Johann Kuhn</w:t>
+        <w:t xml:space="preserve">Cette partie a été réalisée par Johann </w:t>
+      </w:r>
+      <w:r>
+        <w:rPr>
+          <w:rStyle w:val="SubtleEmphasis"/>
+          <w:i/>
+          <w:smallCaps/>
+        </w:rPr>
+        <w:t>Kuhn</w:t>
       </w:r>
     </w:p>
     <w:p>
@@ -1921,7 +2438,7 @@
       <w:pPr>
         <w:pStyle w:val="Heading2"/>
       </w:pPr>
-      <w:bookmarkStart w:id="3" w:name="_Toc422532211"/>
+      <w:bookmarkStart w:id="3" w:name="_Toc422567840"/>
       <w:r>
         <w:t xml:space="preserve">Récupération des données et remplissage de la </w:t>
       </w:r>
@@ -1978,7 +2495,13 @@
         <w:t>Cette partie a été réalisée par Mehdi</w:t>
       </w:r>
       <w:r>
-        <w:t xml:space="preserve"> Houacine</w:t>
+        <w:t xml:space="preserve"> </w:t>
+      </w:r>
+      <w:r>
+        <w:rPr>
+          <w:smallCaps/>
+        </w:rPr>
+        <w:t>Houacine</w:t>
       </w:r>
     </w:p>
     <w:p>
@@ -1999,12 +2522,14 @@
       <w:r>
         <w:t xml:space="preserve">. Une fois toutes ces données stockées dans une structure Python, je les ai stockés dans notre base de données grâce à une bibliothèque Python permettant des interactions avec une base de données MySQL : </w:t>
       </w:r>
+      <w:proofErr w:type="spellStart"/>
       <w:r>
         <w:rPr>
           <w:rFonts w:ascii="Courier New" w:hAnsi="Courier New" w:cs="Courier New"/>
         </w:rPr>
         <w:t>mysql-connector</w:t>
       </w:r>
+      <w:proofErr w:type="spellEnd"/>
       <w:r>
         <w:t xml:space="preserve">. Voici des exemples de code assez simples provenant de la documentation de cette libraire montrant comment créer une table en Python dans une base de données par le biais d’instruction SQL standard : </w:t>
       </w:r>
@@ -2031,7 +2556,15 @@
         <w:t>prof</w:t>
       </w:r>
       <w:r>
-        <w:t xml:space="preserve"> est constituée d’un numéro de bureau provenant des fichiers Excels cités plus tôt, leur nom provient d’une liste de noms extraites de ces documents  Excel et d’ADE par le biais de sa Web API, et leur adresse mail est générée par un simple script Python selon l’expression suivante : les sept premières lettres du nom de famille suivies de la première lettre du pr</w:t>
+        <w:t xml:space="preserve"> est constituée d’un numéro de bureau provenant des fichiers </w:t>
+      </w:r>
+      <w:proofErr w:type="spellStart"/>
+      <w:r>
+        <w:t>Excels</w:t>
+      </w:r>
+      <w:proofErr w:type="spellEnd"/>
+      <w:r>
+        <w:t xml:space="preserve"> cités plus tôt, leur nom provient d’une liste de noms extraites de ces documents  Excel et d’ADE par le biais de sa Web API, et leur adresse mail est générée par un simple script Python selon l’expression suivante : les sept premières lettres du nom de famille suivies de la première lettre du pr</w:t>
       </w:r>
       <w:r>
         <w:t>é</w:t>
@@ -2040,7 +2573,15 @@
         <w:t xml:space="preserve">nom ou bien </w:t>
       </w:r>
       <w:r>
-        <w:t>"nom.prénom"</w:t>
+        <w:t>"</w:t>
+      </w:r>
+      <w:proofErr w:type="spellStart"/>
+      <w:r>
+        <w:t>nom.prénom</w:t>
+      </w:r>
+      <w:proofErr w:type="spellEnd"/>
+      <w:r>
+        <w:t>"</w:t>
       </w:r>
       <w:r>
         <w:t xml:space="preserve"> si la taille du nom est inférieure à 7 lettres puis </w:t>
@@ -2078,7 +2619,7 @@
           <w:color w:val="auto"/>
         </w:rPr>
       </w:pPr>
-      <w:bookmarkStart w:id="4" w:name="_Toc422532212"/>
+      <w:bookmarkStart w:id="4" w:name="_Toc422567841"/>
       <w:r>
         <w:t xml:space="preserve">Synchronisation de la </w:t>
       </w:r>
@@ -2098,7 +2639,13 @@
         <w:t>Cette partie a été réalisée par Léo</w:t>
       </w:r>
       <w:r>
-        <w:t xml:space="preserve"> Dupont</w:t>
+        <w:t xml:space="preserve"> </w:t>
+      </w:r>
+      <w:r>
+        <w:rPr>
+          <w:smallCaps/>
+        </w:rPr>
+        <w:t>Dupont</w:t>
       </w:r>
     </w:p>
     <w:p>
@@ -2116,7 +2663,7 @@
       <w:pPr>
         <w:pStyle w:val="Heading3"/>
       </w:pPr>
-      <w:bookmarkStart w:id="5" w:name="_Toc422532213"/>
+      <w:bookmarkStart w:id="5" w:name="_Toc422567842"/>
       <w:r>
         <w:t>Mise à jour des données</w:t>
       </w:r>
@@ -2124,7 +2671,19 @@
     </w:p>
     <w:p>
       <w:r>
-        <w:t xml:space="preserve">Afin de garder synchrones la base de données SQLite Android et la base de données MySQL du serveur, j’ai suivi ce tutoriel dans les grandes lignes : </w:t>
+        <w:t xml:space="preserve">Afin de garder synchrones la </w:t>
+      </w:r>
+      <w:r>
+        <w:t>BDD</w:t>
+      </w:r>
+      <w:r>
+        <w:t xml:space="preserve"> SQLite Android et la </w:t>
+      </w:r>
+      <w:r>
+        <w:t>BDD</w:t>
+      </w:r>
+      <w:r>
+        <w:t xml:space="preserve"> MySQL du serveur, j’ai suivi ce tutoriel dans les grandes lignes : </w:t>
       </w:r>
       <w:hyperlink r:id="rId16" w:history="1">
         <w:r>
@@ -2141,12 +2700,30 @@
         <w:t>ait</w:t>
       </w:r>
       <w:r>
-        <w:t xml:space="preserve"> nécessité beaucoup de changement afin de l’adapter au projet. De plus, nous avons ici deux tables à synchroniser et non une seule.</w:t>
-      </w:r>
-    </w:p>
-    <w:p>
-      <w:r>
-        <w:t>De plus, contrairement au tutoriel, nous ne pouvons pas stocker dans la base de données du serveur une information indiquant sur telle ligne a été synchronisée sur Android puisque notre application est destinée à être utilisée par plusieurs appareils (voir la partie suivante concernant la résolution de ce problème).</w:t>
+        <w:t xml:space="preserve"> nécessité beaucoup de changement</w:t>
+      </w:r>
+      <w:r>
+        <w:t>s</w:t>
+      </w:r>
+      <w:r>
+        <w:t xml:space="preserve"> afin de l’adapter au projet. De plus, nous avons ici deux tables à synchroniser et non une seule.</w:t>
+      </w:r>
+    </w:p>
+    <w:p>
+      <w:r>
+        <w:t xml:space="preserve">De plus, contrairement au tutoriel, nous ne pouvons pas stocker dans la </w:t>
+      </w:r>
+      <w:r>
+        <w:t>BDD</w:t>
+      </w:r>
+      <w:r>
+        <w:t xml:space="preserve"> du serveur une information indiquant </w:t>
+      </w:r>
+      <w:r>
+        <w:t>que</w:t>
+      </w:r>
+      <w:r>
+        <w:t xml:space="preserve"> telle ligne a été synchronisée sur Android puisque notre application est destinée à être utilisée par plusieurs appareils (voir la partie suivante concernant la résolution de ce problème).</w:t>
       </w:r>
     </w:p>
     <w:p>
@@ -2171,14 +2748,22 @@
       <w:r>
         <w:t xml:space="preserve"> au format JSON, en particulier le script </w:t>
       </w:r>
+      <w:proofErr w:type="spellStart"/>
       <w:r>
         <w:rPr>
           <w:rStyle w:val="Technicname"/>
         </w:rPr>
         <w:t>getData.php</w:t>
       </w:r>
-      <w:r>
-        <w:t xml:space="preserve"> qui est utilisé par l’application : </w:t>
+      <w:proofErr w:type="spellEnd"/>
+      <w:r>
+        <w:t xml:space="preserve"> qui est utilisé par</w:t>
+      </w:r>
+      <w:r>
+        <w:t> </w:t>
+      </w:r>
+      <w:r>
+        <w:t xml:space="preserve">l’application : </w:t>
       </w:r>
       <w:hyperlink r:id="rId17" w:history="1">
         <w:r>
@@ -2205,7 +2790,7 @@
       <w:pPr>
         <w:pStyle w:val="Heading3"/>
       </w:pPr>
-      <w:bookmarkStart w:id="6" w:name="_Toc422532214"/>
+      <w:bookmarkStart w:id="6" w:name="_Toc422567843"/>
       <w:r>
         <w:t>Synchronisation des données</w:t>
       </w:r>
@@ -2213,7 +2798,19 @@
     </w:p>
     <w:p>
       <w:r>
-        <w:t xml:space="preserve">Afin de savoir si le contenu de la base de données d’un appareil Android correspond au contenu de la base de données du serveur, j’ai écrit un script PHP permettant d’obtenir un hash en SHA-256 de tout le contenu des tables </w:t>
+        <w:t xml:space="preserve">Afin de savoir si le contenu de la </w:t>
+      </w:r>
+      <w:r>
+        <w:t>BDD</w:t>
+      </w:r>
+      <w:r>
+        <w:t xml:space="preserve"> d’un appareil Android correspond au contenu de la </w:t>
+      </w:r>
+      <w:r>
+        <w:t>BDD</w:t>
+      </w:r>
+      <w:r>
+        <w:t xml:space="preserve"> du serveur, j’ai écrit un script PHP permettant d’obtenir un hash en SHA-256 de tout le contenu des tables </w:t>
       </w:r>
       <w:r>
         <w:rPr>
@@ -2237,7 +2834,15 @@
         <w:t xml:space="preserve"> </w:t>
       </w:r>
       <w:r>
-        <w:t>Ce script est stocké dans le fichier bdd.php et accessible par cette URL :</w:t>
+        <w:t xml:space="preserve">Ce script est stocké dans le fichier </w:t>
+      </w:r>
+      <w:proofErr w:type="spellStart"/>
+      <w:r>
+        <w:t>bdd.php</w:t>
+      </w:r>
+      <w:proofErr w:type="spellEnd"/>
+      <w:r>
+        <w:t xml:space="preserve"> et accessible par cette URL :</w:t>
       </w:r>
       <w:r>
         <w:t xml:space="preserve"> </w:t>
@@ -2245,6 +2850,7 @@
     </w:p>
     <w:p>
       <w:pPr>
+        <w:spacing w:before="0"/>
         <w:jc w:val="center"/>
       </w:pPr>
       <w:hyperlink r:id="rId18" w:history="1">
@@ -2265,7 +2871,7 @@
       <w:pPr>
         <w:pStyle w:val="Heading3"/>
       </w:pPr>
-      <w:bookmarkStart w:id="7" w:name="_Toc422532215"/>
+      <w:bookmarkStart w:id="7" w:name="_Toc422567844"/>
       <w:r>
         <w:lastRenderedPageBreak/>
         <w:t>Version de la base de données</w:t>
@@ -2276,21 +2882,25 @@
       <w:r>
         <w:t xml:space="preserve">Afin de pouvoir afficher dans l’écran “À propos” de l’application la date de dernière mise à jour de la base de données principale, j’ai ajouté la fonction </w:t>
       </w:r>
+      <w:proofErr w:type="spellStart"/>
       <w:r>
         <w:rPr>
           <w:rStyle w:val="Technicname"/>
         </w:rPr>
         <w:t>getLastUpdate</w:t>
       </w:r>
+      <w:proofErr w:type="spellEnd"/>
       <w:r>
         <w:t xml:space="preserve"> au script </w:t>
       </w:r>
+      <w:proofErr w:type="spellStart"/>
       <w:r>
         <w:rPr>
           <w:rStyle w:val="Technicname"/>
         </w:rPr>
         <w:t>bdd.php</w:t>
       </w:r>
+      <w:proofErr w:type="spellEnd"/>
       <w:r>
         <w:t xml:space="preserve">, accessible par cette URL : </w:t>
       </w:r>
@@ -2312,12 +2922,14 @@
       <w:r>
         <w:t xml:space="preserve">Ce script se contente de récupérer la valeur de la clé </w:t>
       </w:r>
+      <w:proofErr w:type="spellStart"/>
       <w:r>
         <w:rPr>
           <w:rStyle w:val="Technicname"/>
         </w:rPr>
         <w:t>db_last_update</w:t>
       </w:r>
+      <w:proofErr w:type="spellEnd"/>
       <w:r>
         <w:t xml:space="preserve"> stockée dans la table </w:t>
       </w:r>
@@ -2328,18 +2940,36 @@
         <w:t>infos</w:t>
       </w:r>
       <w:r>
-        <w:t>.</w:t>
+        <w:t xml:space="preserve"> et de la renvoyer.</w:t>
+      </w:r>
+    </w:p>
+    <w:p>
+      <w:pPr>
+        <w:spacing w:before="0" w:after="160"/>
+        <w:jc w:val="left"/>
+      </w:pPr>
+    </w:p>
+    <w:p>
+      <w:pPr>
+        <w:spacing w:before="0" w:after="160"/>
+        <w:jc w:val="left"/>
+      </w:pPr>
+      <w:r>
+        <w:br w:type="page"/>
       </w:r>
     </w:p>
     <w:p>
       <w:pPr>
         <w:pStyle w:val="Heading1"/>
       </w:pPr>
-      <w:bookmarkStart w:id="8" w:name="_Toc422532216"/>
-      <w:r>
+      <w:bookmarkStart w:id="8" w:name="_Toc422567845"/>
+      <w:proofErr w:type="spellStart"/>
+      <w:r>
+        <w:lastRenderedPageBreak/>
         <w:t>Aurion</w:t>
       </w:r>
       <w:bookmarkEnd w:id="8"/>
+      <w:proofErr w:type="spellEnd"/>
     </w:p>
     <w:p/>
     <w:p/>
@@ -2356,10 +2986,26 @@
       <w:pPr>
         <w:pStyle w:val="Heading1"/>
       </w:pPr>
+      <w:bookmarkStart w:id="9" w:name="_Toc422567846"/>
       <w:r>
         <w:lastRenderedPageBreak/>
         <w:t>ADE</w:t>
       </w:r>
+      <w:bookmarkEnd w:id="9"/>
+    </w:p>
+    <w:p>
+      <w:pPr>
+        <w:pStyle w:val="Ralisateur"/>
+      </w:pPr>
+      <w:r>
+        <w:t xml:space="preserve">Cette partie a été réalisée par Léo </w:t>
+      </w:r>
+      <w:r>
+        <w:rPr>
+          <w:smallCaps/>
+        </w:rPr>
+        <w:t>Dupont</w:t>
+      </w:r>
     </w:p>
     <w:p>
       <w:pPr>
@@ -2373,13 +3019,41 @@
       <w:pPr>
         <w:pStyle w:val="Heading2"/>
       </w:pPr>
+      <w:bookmarkStart w:id="10" w:name="_Toc422567847"/>
       <w:r>
         <w:t>La Web API d’ADE</w:t>
       </w:r>
-    </w:p>
-    <w:p>
-      <w:r>
-        <w:t>Contrairement à Aurion, ADE propose une API Web étoffée, permettant d’obtenir n’importe quelle information disponible sur cette plateforme relativement facilement. Nous avons obtenu la documentation de cette API grâce à M. Bruno Rougier.</w:t>
+      <w:bookmarkEnd w:id="10"/>
+    </w:p>
+    <w:p>
+      <w:r>
+        <w:t xml:space="preserve">Contrairement à </w:t>
+      </w:r>
+      <w:proofErr w:type="spellStart"/>
+      <w:r>
+        <w:t>Aurion</w:t>
+      </w:r>
+      <w:proofErr w:type="spellEnd"/>
+      <w:r>
+        <w:t>, ADE propose une API Web étoffée, permettant d’obtenir n’importe quelle information disponible sur cette plateforme relativement facilement. Nous avons obtenu la documentation de cette API grâce à M.</w:t>
+      </w:r>
+      <w:r>
+        <w:t> </w:t>
+      </w:r>
+      <w:r>
+        <w:t>Bruno</w:t>
+      </w:r>
+      <w:r>
+        <w:t> </w:t>
+      </w:r>
+      <w:r>
+        <w:rPr>
+          <w:smallCaps/>
+        </w:rPr>
+        <w:t>Rougier</w:t>
+      </w:r>
+      <w:r>
+        <w:t>.</w:t>
       </w:r>
     </w:p>
     <w:p>
@@ -2394,7 +3068,7 @@
           <w:rPr>
             <w:rStyle w:val="Hyperlink"/>
           </w:rPr>
-          <w:t>https://planif.esiee.fr:8443/jsp/webapi?function=xxx</w:t>
+          <w:t>https://planif.esiee.fr/jsp/webapi?function=xxx</w:t>
         </w:r>
       </w:hyperlink>
       <w:r>
@@ -2451,7 +3125,15 @@
               <w:spacing w:before="0"/>
             </w:pPr>
             <w:r>
-              <w:t>Connexion à une session. Afin de récupérer un sessionID :</w:t>
+              <w:t xml:space="preserve">Connexion à une session. Afin de récupérer un </w:t>
+            </w:r>
+            <w:proofErr w:type="spellStart"/>
+            <w:r>
+              <w:t>sessionID</w:t>
+            </w:r>
+            <w:proofErr w:type="spellEnd"/>
+            <w:r>
+              <w:t xml:space="preserve"> :</w:t>
             </w:r>
           </w:p>
           <w:p>
@@ -2467,7 +3149,35 @@
               <w:rPr>
                 <w:rStyle w:val="Technicname"/>
               </w:rPr>
-              <w:t>?function=connect&amp;login=lecteur1&amp;password=</w:t>
+              <w:t>?</w:t>
+            </w:r>
+            <w:proofErr w:type="spellStart"/>
+            <w:r>
+              <w:rPr>
+                <w:rStyle w:val="Technicname"/>
+              </w:rPr>
+              <w:t>function</w:t>
+            </w:r>
+            <w:proofErr w:type="spellEnd"/>
+            <w:r>
+              <w:rPr>
+                <w:rStyle w:val="Technicname"/>
+              </w:rPr>
+              <w:t>=</w:t>
+            </w:r>
+            <w:proofErr w:type="spellStart"/>
+            <w:r>
+              <w:rPr>
+                <w:rStyle w:val="Technicname"/>
+              </w:rPr>
+              <w:t>connect&amp;login</w:t>
+            </w:r>
+            <w:proofErr w:type="spellEnd"/>
+            <w:r>
+              <w:rPr>
+                <w:rStyle w:val="Technicname"/>
+              </w:rPr>
+              <w:t>=lecteur1&amp;password=</w:t>
             </w:r>
           </w:p>
           <w:p>
@@ -2492,7 +3202,39 @@
                 <w:rStyle w:val="Technicname"/>
                 <w:lang w:val="en-US"/>
               </w:rPr>
-              <w:t>?sessionId=14e0dae2bb6&amp;function=setProject&amp;projectId=4</w:t>
+              <w:t>?</w:t>
+            </w:r>
+            <w:proofErr w:type="spellStart"/>
+            <w:r>
+              <w:rPr>
+                <w:rStyle w:val="Technicname"/>
+                <w:lang w:val="en-US"/>
+              </w:rPr>
+              <w:t>sessionId</w:t>
+            </w:r>
+            <w:proofErr w:type="spellEnd"/>
+            <w:r>
+              <w:rPr>
+                <w:rStyle w:val="Technicname"/>
+                <w:lang w:val="en-US"/>
+              </w:rPr>
+              <w:t>=14e0dae2bb6&amp;function=</w:t>
+            </w:r>
+            <w:proofErr w:type="spellStart"/>
+            <w:r>
+              <w:rPr>
+                <w:rStyle w:val="Technicname"/>
+                <w:lang w:val="en-US"/>
+              </w:rPr>
+              <w:t>setProject&amp;projectId</w:t>
+            </w:r>
+            <w:proofErr w:type="spellEnd"/>
+            <w:r>
+              <w:rPr>
+                <w:rStyle w:val="Technicname"/>
+                <w:lang w:val="en-US"/>
+              </w:rPr>
+              <w:t>=4</w:t>
             </w:r>
           </w:p>
           <w:p>
@@ -2500,7 +3242,15 @@
               <w:pStyle w:val="ListParagraph"/>
             </w:pPr>
             <w:r>
-              <w:t>Récupération du resourceID lié à la salle 5201V :</w:t>
+              <w:t xml:space="preserve">Récupération du </w:t>
+            </w:r>
+            <w:proofErr w:type="spellStart"/>
+            <w:r>
+              <w:t>resourceID</w:t>
+            </w:r>
+            <w:proofErr w:type="spellEnd"/>
+            <w:r>
+              <w:t xml:space="preserve"> lié à la salle 5201V :</w:t>
             </w:r>
           </w:p>
           <w:p>
@@ -2518,7 +3268,39 @@
                 <w:rStyle w:val="Technicname"/>
                 <w:lang w:val="en-US"/>
               </w:rPr>
-              <w:t>?sessionId=14e0dae2bb6&amp;function=getResources&amp;name=5201V&amp;detail=0</w:t>
+              <w:t>?</w:t>
+            </w:r>
+            <w:proofErr w:type="spellStart"/>
+            <w:r>
+              <w:rPr>
+                <w:rStyle w:val="Technicname"/>
+                <w:lang w:val="en-US"/>
+              </w:rPr>
+              <w:t>sessionId</w:t>
+            </w:r>
+            <w:proofErr w:type="spellEnd"/>
+            <w:r>
+              <w:rPr>
+                <w:rStyle w:val="Technicname"/>
+                <w:lang w:val="en-US"/>
+              </w:rPr>
+              <w:t>=14e0dae2bb6&amp;function=</w:t>
+            </w:r>
+            <w:proofErr w:type="spellStart"/>
+            <w:r>
+              <w:rPr>
+                <w:rStyle w:val="Technicname"/>
+                <w:lang w:val="en-US"/>
+              </w:rPr>
+              <w:t>getResources&amp;name</w:t>
+            </w:r>
+            <w:proofErr w:type="spellEnd"/>
+            <w:r>
+              <w:rPr>
+                <w:rStyle w:val="Technicname"/>
+                <w:lang w:val="en-US"/>
+              </w:rPr>
+              <w:t>=5201V&amp;detail=0</w:t>
             </w:r>
           </w:p>
           <w:p>
@@ -2565,11 +3347,33 @@
             <w:r>
               <w:t xml:space="preserve">deux attributs intéressants de la forme : </w:t>
             </w:r>
+            <w:proofErr w:type="spellStart"/>
             <w:r>
               <w:rPr>
                 <w:rStyle w:val="Technicname"/>
               </w:rPr>
-              <w:t>endHour="10:00" startHour="08:30"</w:t>
+              <w:t>endHour</w:t>
+            </w:r>
+            <w:proofErr w:type="spellEnd"/>
+            <w:r>
+              <w:rPr>
+                <w:rStyle w:val="Technicname"/>
+              </w:rPr>
+              <w:t xml:space="preserve">="10:00" </w:t>
+            </w:r>
+            <w:proofErr w:type="spellStart"/>
+            <w:r>
+              <w:rPr>
+                <w:rStyle w:val="Technicname"/>
+              </w:rPr>
+              <w:t>startHour</w:t>
+            </w:r>
+            <w:proofErr w:type="spellEnd"/>
+            <w:r>
+              <w:rPr>
+                <w:rStyle w:val="Technicname"/>
+              </w:rPr>
+              <w:t>="08:30"</w:t>
             </w:r>
             <w:r>
               <w:t>.</w:t>
@@ -2595,8 +3399,30 @@
               <w:rPr>
                 <w:rStyle w:val="Technicname"/>
               </w:rPr>
-              <w:t>?sessionId=14e0dae2bb6&amp;function=disconnect</w:t>
-            </w:r>
+              <w:t>?</w:t>
+            </w:r>
+            <w:proofErr w:type="spellStart"/>
+            <w:r>
+              <w:rPr>
+                <w:rStyle w:val="Technicname"/>
+              </w:rPr>
+              <w:t>sessionId</w:t>
+            </w:r>
+            <w:proofErr w:type="spellEnd"/>
+            <w:r>
+              <w:rPr>
+                <w:rStyle w:val="Technicname"/>
+              </w:rPr>
+              <w:t>=14e0dae2bb6&amp;function=</w:t>
+            </w:r>
+            <w:proofErr w:type="spellStart"/>
+            <w:r>
+              <w:rPr>
+                <w:rStyle w:val="Technicname"/>
+              </w:rPr>
+              <w:t>disconnect</w:t>
+            </w:r>
+            <w:proofErr w:type="spellEnd"/>
           </w:p>
         </w:tc>
       </w:tr>
@@ -2606,17 +3432,19 @@
         <w:pStyle w:val="Heading2"/>
         <w:spacing w:before="240"/>
       </w:pPr>
+      <w:bookmarkStart w:id="11" w:name="_Toc422567848"/>
       <w:r>
         <w:t>Notre API personnalisée</w:t>
       </w:r>
-    </w:p>
-    <w:p>
-      <w:r>
-        <w:t xml:space="preserve">Comme nous le voyons, cette API permet de récupérer les informations souhaitées mais nécessite beaucoup de requêtes et d’interprétations des réponses XML. De plus, il n’est pas possible de rechercher les salles par des caractéristiques telles que la présence d’un projecteur ou d’une imprimante. Il nous a donc fallu créer notre propre API capable d’accepter les paramètres dont nous avons besoin (comme les caractéristiques d’une salle), de coupler les informations de notre base de données </w:t>
+      <w:bookmarkEnd w:id="11"/>
+    </w:p>
+    <w:p>
+      <w:r>
+        <w:t xml:space="preserve">Comme nous le voyons, cette API permet de récupérer les informations souhaitées mais nécessite beaucoup de requêtes et d’interprétations des réponses XML. De plus, il n’est pas possible de rechercher les salles par des caractéristiques telles que la présence d’un projecteur ou d’une imprimante. Il nous a donc fallu créer notre propre </w:t>
       </w:r>
       <w:r>
         <w:lastRenderedPageBreak/>
-        <w:t xml:space="preserve">avec celles d’ADE, d’effectuer un algorithme pour déterminer les disponibilités d’une salle donnée, et de nous renvoyer la réponse dans un format clair et léger. </w:t>
+        <w:t xml:space="preserve">API capable d’accepter les paramètres dont nous avons besoin (comme les caractéristiques d’une salle), de coupler les informations de notre base de données avec celles d’ADE, d’effectuer un algorithme pour déterminer les disponibilités d’une salle donnée, et de nous renvoyer la réponse dans un format clair et léger. </w:t>
       </w:r>
     </w:p>
     <w:p>
@@ -2638,12 +3466,14 @@
       <w:r>
         <w:t xml:space="preserve">, mais également de générer une image de l’emploi du temps d’une salle ou d’un professeur à une date donnée (cette image est générée par la Web API d’ADE grâce à la fonction </w:t>
       </w:r>
+      <w:proofErr w:type="spellStart"/>
       <w:r>
         <w:rPr>
           <w:rStyle w:val="Technicname"/>
         </w:rPr>
         <w:t>imageET</w:t>
       </w:r>
+      <w:proofErr w:type="spellEnd"/>
       <w:r>
         <w:t xml:space="preserve">). Voici le contenu du fichier </w:t>
       </w:r>
@@ -2661,9 +3491,16 @@
       <w:pPr>
         <w:pStyle w:val="Heading3"/>
       </w:pPr>
-      <w:r>
-        <w:t>Utilisation de la fonction rechSalle</w:t>
-      </w:r>
+      <w:bookmarkStart w:id="12" w:name="_Toc422567849"/>
+      <w:r>
+        <w:t xml:space="preserve">Utilisation de la fonction </w:t>
+      </w:r>
+      <w:proofErr w:type="spellStart"/>
+      <w:r>
+        <w:t>rechSalle</w:t>
+      </w:r>
+      <w:bookmarkEnd w:id="12"/>
+      <w:proofErr w:type="spellEnd"/>
     </w:p>
     <w:p>
       <w:pPr>
@@ -2780,12 +3617,28 @@
           <w:sz w:val="22"/>
         </w:rPr>
       </w:pPr>
+      <w:proofErr w:type="spellStart"/>
       <w:r>
         <w:rPr>
           <w:rStyle w:val="Technicname"/>
         </w:rPr>
-        <w:t>func=rechSalle</w:t>
-      </w:r>
+        <w:t>func</w:t>
+      </w:r>
+      <w:proofErr w:type="spellEnd"/>
+      <w:r>
+        <w:rPr>
+          <w:rStyle w:val="Technicname"/>
+        </w:rPr>
+        <w:t>=</w:t>
+      </w:r>
+      <w:proofErr w:type="spellStart"/>
+      <w:r>
+        <w:rPr>
+          <w:rStyle w:val="Technicname"/>
+        </w:rPr>
+        <w:t>rechSalle</w:t>
+      </w:r>
+      <w:proofErr w:type="spellEnd"/>
       <w:r>
         <w:rPr>
           <w:rFonts w:ascii="Arial" w:hAnsi="Arial" w:cs="Arial"/>
@@ -2818,12 +3671,14 @@
         </w:rPr>
         <w:t xml:space="preserve"> : le nom complet de la salle en BDD. Si au moins un des paramètres </w:t>
       </w:r>
+      <w:proofErr w:type="spellStart"/>
       <w:r>
         <w:rPr>
           <w:rStyle w:val="Technicname"/>
         </w:rPr>
         <w:t>epi</w:t>
       </w:r>
+      <w:proofErr w:type="spellEnd"/>
       <w:r>
         <w:rPr>
           <w:rFonts w:ascii="Arial" w:hAnsi="Arial" w:cs="Arial"/>
@@ -2832,12 +3687,14 @@
         </w:rPr>
         <w:t xml:space="preserve"> ou </w:t>
       </w:r>
+      <w:proofErr w:type="spellStart"/>
       <w:r>
         <w:rPr>
           <w:rStyle w:val="Technicname"/>
         </w:rPr>
         <w:t>etage</w:t>
       </w:r>
+      <w:proofErr w:type="spellEnd"/>
       <w:r>
         <w:rPr>
           <w:rFonts w:ascii="Arial" w:hAnsi="Arial" w:cs="Arial"/>
@@ -2884,12 +3741,14 @@
         </w:rPr>
         <w:t xml:space="preserve"> : le type de salle recherchée (</w:t>
       </w:r>
+      <w:proofErr w:type="spellStart"/>
       <w:r>
         <w:rPr>
           <w:rStyle w:val="Technicname"/>
         </w:rPr>
         <w:t>it</w:t>
       </w:r>
+      <w:proofErr w:type="spellEnd"/>
       <w:r>
         <w:rPr>
           <w:rFonts w:ascii="Arial" w:hAnsi="Arial" w:cs="Arial"/>
@@ -2898,12 +3757,14 @@
         </w:rPr>
         <w:t xml:space="preserve">, </w:t>
       </w:r>
+      <w:proofErr w:type="spellStart"/>
       <w:r>
         <w:rPr>
           <w:rStyle w:val="Technicname"/>
         </w:rPr>
         <w:t>elec</w:t>
       </w:r>
+      <w:proofErr w:type="spellEnd"/>
       <w:r>
         <w:rPr>
           <w:rFonts w:ascii="Arial" w:hAnsi="Arial" w:cs="Arial"/>
@@ -3186,12 +4047,14 @@
         </w:numPr>
         <w:spacing w:before="0"/>
       </w:pPr>
+      <w:proofErr w:type="spellStart"/>
       <w:r>
         <w:rPr>
           <w:rStyle w:val="Technicname"/>
         </w:rPr>
         <w:t>epi</w:t>
       </w:r>
+      <w:proofErr w:type="spellEnd"/>
       <w:r>
         <w:rPr>
           <w:rFonts w:ascii="Arial" w:hAnsi="Arial" w:cs="Arial"/>
@@ -3210,12 +4073,14 @@
         </w:numPr>
         <w:spacing w:before="0" w:after="240"/>
       </w:pPr>
+      <w:proofErr w:type="spellStart"/>
       <w:r>
         <w:rPr>
           <w:rStyle w:val="Technicname"/>
         </w:rPr>
         <w:t>etage</w:t>
       </w:r>
+      <w:proofErr w:type="spellEnd"/>
       <w:r>
         <w:rPr>
           <w:rFonts w:ascii="Arial" w:hAnsi="Arial" w:cs="Arial"/>
@@ -3314,10 +4179,17 @@
       <w:pPr>
         <w:pStyle w:val="Heading3"/>
       </w:pPr>
+      <w:bookmarkStart w:id="13" w:name="_Toc422567850"/>
       <w:r>
         <w:lastRenderedPageBreak/>
-        <w:t>Utilisation de la fonction dispoSalle</w:t>
-      </w:r>
+        <w:t xml:space="preserve">Utilisation de la fonction </w:t>
+      </w:r>
+      <w:proofErr w:type="spellStart"/>
+      <w:r>
+        <w:t>dispoSalle</w:t>
+      </w:r>
+      <w:bookmarkEnd w:id="13"/>
+      <w:proofErr w:type="spellEnd"/>
     </w:p>
     <w:p>
       <w:pPr>
@@ -3368,12 +4240,28 @@
       <w:r>
         <w:t xml:space="preserve">Les paramètres </w:t>
       </w:r>
+      <w:proofErr w:type="spellStart"/>
       <w:r>
         <w:rPr>
           <w:rStyle w:val="Technicname"/>
         </w:rPr>
-        <w:t>func=dispoSalle</w:t>
-      </w:r>
+        <w:t>func</w:t>
+      </w:r>
+      <w:proofErr w:type="spellEnd"/>
+      <w:r>
+        <w:rPr>
+          <w:rStyle w:val="Technicname"/>
+        </w:rPr>
+        <w:t>=</w:t>
+      </w:r>
+      <w:proofErr w:type="spellStart"/>
+      <w:r>
+        <w:rPr>
+          <w:rStyle w:val="Technicname"/>
+        </w:rPr>
+        <w:t>dispoSalle</w:t>
+      </w:r>
+      <w:proofErr w:type="spellEnd"/>
       <w:r>
         <w:t xml:space="preserve"> et </w:t>
       </w:r>
@@ -3386,12 +4274,14 @@
       <w:r>
         <w:t xml:space="preserve"> sont obligatoires. Le format du nom est le même que pour la fonction </w:t>
       </w:r>
+      <w:proofErr w:type="spellStart"/>
       <w:r>
         <w:rPr>
           <w:rStyle w:val="Technicname"/>
         </w:rPr>
         <w:t>rechSalle</w:t>
       </w:r>
+      <w:proofErr w:type="spellEnd"/>
       <w:r>
         <w:t>.</w:t>
       </w:r>
@@ -3416,7 +4306,35 @@
         <w:rPr>
           <w:rStyle w:val="Technicname"/>
         </w:rPr>
-        <w:t>"mm/jj/aaaa"</w:t>
+        <w:t>"mm/</w:t>
+      </w:r>
+      <w:proofErr w:type="spellStart"/>
+      <w:r>
+        <w:rPr>
+          <w:rStyle w:val="Technicname"/>
+        </w:rPr>
+        <w:t>jj</w:t>
+      </w:r>
+      <w:proofErr w:type="spellEnd"/>
+      <w:r>
+        <w:rPr>
+          <w:rStyle w:val="Technicname"/>
+        </w:rPr>
+        <w:t>/</w:t>
+      </w:r>
+      <w:proofErr w:type="spellStart"/>
+      <w:r>
+        <w:rPr>
+          <w:rStyle w:val="Technicname"/>
+        </w:rPr>
+        <w:t>aaaa</w:t>
+      </w:r>
+      <w:proofErr w:type="spellEnd"/>
+      <w:r>
+        <w:rPr>
+          <w:rStyle w:val="Technicname"/>
+        </w:rPr>
+        <w:t>"</w:t>
       </w:r>
       <w:r>
         <w:t xml:space="preserve"> (exemple : 06/18/2015 pour le 18 juin 2015). S'il est omis, la date d'aujourd'hui sera utilisée.</w:t>
@@ -3452,9 +4370,16 @@
       <w:pPr>
         <w:pStyle w:val="Heading3"/>
       </w:pPr>
-      <w:r>
-        <w:t>Utilisation de la fonction dispoProf</w:t>
-      </w:r>
+      <w:bookmarkStart w:id="14" w:name="_Toc422567851"/>
+      <w:r>
+        <w:t xml:space="preserve">Utilisation de la fonction </w:t>
+      </w:r>
+      <w:proofErr w:type="spellStart"/>
+      <w:r>
+        <w:t>dispoProf</w:t>
+      </w:r>
+      <w:bookmarkEnd w:id="14"/>
+      <w:proofErr w:type="spellEnd"/>
     </w:p>
     <w:p>
       <w:pPr>
@@ -3464,21 +4389,39 @@
       <w:r>
         <w:t xml:space="preserve">Cette fonction permet d'obtenir une image au format GIF de l'emploi du temps d'un professeur à un jour donné. Cette fonction s’utilise comme la fonction </w:t>
       </w:r>
+      <w:proofErr w:type="spellStart"/>
       <w:r>
         <w:rPr>
           <w:rStyle w:val="Technicname"/>
         </w:rPr>
         <w:t>dispoSalle</w:t>
       </w:r>
+      <w:proofErr w:type="spellEnd"/>
       <w:r>
         <w:t xml:space="preserve">, avec </w:t>
       </w:r>
+      <w:proofErr w:type="spellStart"/>
       <w:r>
         <w:rPr>
           <w:rStyle w:val="Technicname"/>
         </w:rPr>
-        <w:t>func=dispoProf</w:t>
-      </w:r>
+        <w:t>func</w:t>
+      </w:r>
+      <w:proofErr w:type="spellEnd"/>
+      <w:r>
+        <w:rPr>
+          <w:rStyle w:val="Technicname"/>
+        </w:rPr>
+        <w:t>=</w:t>
+      </w:r>
+      <w:proofErr w:type="spellStart"/>
+      <w:r>
+        <w:rPr>
+          <w:rStyle w:val="Technicname"/>
+        </w:rPr>
+        <w:t>dispoProf</w:t>
+      </w:r>
+      <w:proofErr w:type="spellEnd"/>
       <w:r>
         <w:t xml:space="preserve"> et le paramètre </w:t>
       </w:r>
@@ -3496,22 +4439,1070 @@
       <w:pPr>
         <w:pStyle w:val="Heading2"/>
       </w:pPr>
+      <w:bookmarkStart w:id="15" w:name="_Toc422567852"/>
       <w:r>
         <w:t>Conclusion</w:t>
       </w:r>
-    </w:p>
-    <w:p>
-      <w:r>
-        <w:t>Grâce à cette API personnalisée, basée elle-même sur la Web API d’ADE, nous pouvons obtenir facilement les informations nécessaires à notre projet à partir de la version Web comme de l’application Android avec une s</w:t>
-      </w:r>
-      <w:bookmarkStart w:id="9" w:name="_GoBack"/>
-      <w:bookmarkEnd w:id="9"/>
-      <w:r>
-        <w:t>imple URL. De plus, cela garantit que les informations affichées sur le site Web et sur l’application seront les mêmes et qu’une modification du script PHP influera sur les deux versions du produit.</w:t>
-      </w:r>
-    </w:p>
+      <w:bookmarkEnd w:id="15"/>
+    </w:p>
+    <w:p>
+      <w:r>
+        <w:t>Grâce à cette API personnalisée, basée elle-même sur la Web API d’ADE, nous pouvons obtenir facilement les informations nécessaires à notre projet à partir de la version Web comme de l’application Android avec une simple URL. De plus, cela garantit que les informations affichées sur le site Web et sur l’application seront les mêmes et qu’une modification du script PHP influera sur les deux versions du produit.</w:t>
+      </w:r>
+    </w:p>
+    <w:p/>
+    <w:p>
+      <w:pPr>
+        <w:spacing w:before="0" w:after="160"/>
+        <w:jc w:val="left"/>
+      </w:pPr>
+      <w:r>
+        <w:br w:type="page"/>
+      </w:r>
+    </w:p>
+    <w:p>
+      <w:pPr>
+        <w:pStyle w:val="Heading1"/>
+      </w:pPr>
+      <w:r>
+        <w:lastRenderedPageBreak/>
+        <w:t>La version Web</w:t>
+      </w:r>
+    </w:p>
+    <w:p>
+      <w:r>
+        <w:t>Ci cool</w:t>
+      </w:r>
+    </w:p>
+    <w:p>
+      <w:pPr>
+        <w:spacing w:before="0" w:after="160"/>
+        <w:jc w:val="left"/>
+      </w:pPr>
+      <w:r>
+        <w:br w:type="page"/>
+      </w:r>
+    </w:p>
+    <w:p>
+      <w:pPr>
+        <w:pStyle w:val="Heading1"/>
+      </w:pPr>
+      <w:r>
+        <w:lastRenderedPageBreak/>
+        <w:t>Android</w:t>
+      </w:r>
+    </w:p>
+    <w:p>
+      <w:pPr>
+        <w:pStyle w:val="Ralisateur"/>
+      </w:pPr>
+      <w:r>
+        <w:t xml:space="preserve">Cette partie a été réalisée par Léo </w:t>
+      </w:r>
+      <w:r>
+        <w:rPr>
+          <w:smallCaps/>
+        </w:rPr>
+        <w:t>Dupont</w:t>
+      </w:r>
+    </w:p>
+    <w:p>
+      <w:pPr>
+        <w:spacing w:after="240"/>
+      </w:pPr>
+      <w:r>
+        <w:t>Nous allons maintenant décrire la partie Android, les technologies utilisées et les fonctionnalités implémentées dans cette version de notre produit.</w:t>
+      </w:r>
+    </w:p>
+    <w:p>
+      <w:pPr>
+        <w:pStyle w:val="Heading2"/>
+      </w:pPr>
+      <w:r>
+        <w:t>Moyens techniques</w:t>
+      </w:r>
+    </w:p>
+    <w:p>
+      <w:r>
+        <w:t xml:space="preserve">L’application a été développée </w:t>
+      </w:r>
+      <w:r>
+        <w:t xml:space="preserve">en Java et en XML </w:t>
+      </w:r>
+      <w:r>
+        <w:t xml:space="preserve">avec l’IDE Android Studio. Pour tester l’application, j’ai utilisé trois appareils tout au long du développement : </w:t>
+      </w:r>
+    </w:p>
+    <w:p>
+      <w:pPr>
+        <w:pStyle w:val="ListParagraph"/>
+        <w:numPr>
+          <w:ilvl w:val="0"/>
+          <w:numId w:val="12"/>
+        </w:numPr>
+        <w:jc w:val="both"/>
+      </w:pPr>
+      <w:r>
+        <w:t xml:space="preserve">Un émulateur faisant tourner Android </w:t>
+      </w:r>
+      <w:proofErr w:type="spellStart"/>
+      <w:r>
+        <w:t>Lollipop</w:t>
+      </w:r>
+      <w:proofErr w:type="spellEnd"/>
+      <w:r>
+        <w:t xml:space="preserve"> </w:t>
+      </w:r>
+      <w:r>
+        <w:t xml:space="preserve">5.0 </w:t>
+      </w:r>
+      <w:r>
+        <w:t>(version d’API 21 d’Android) qui était la dernière version du système d’exploitation disponible au public lors du lancement du projet.</w:t>
+      </w:r>
+    </w:p>
+    <w:p>
+      <w:pPr>
+        <w:pStyle w:val="ListParagraph"/>
+        <w:numPr>
+          <w:ilvl w:val="0"/>
+          <w:numId w:val="12"/>
+        </w:numPr>
+        <w:jc w:val="both"/>
+      </w:pPr>
+      <w:r>
+        <w:t>Un émulateur fai</w:t>
+      </w:r>
+      <w:r>
+        <w:t xml:space="preserve">sant tourner Android </w:t>
+      </w:r>
+      <w:proofErr w:type="spellStart"/>
+      <w:r>
+        <w:t>KitKat</w:t>
+      </w:r>
+      <w:proofErr w:type="spellEnd"/>
+      <w:r>
+        <w:t xml:space="preserve"> 4.4</w:t>
+      </w:r>
+      <w:r>
+        <w:t xml:space="preserve"> (version d’API 19), équipant </w:t>
+      </w:r>
+      <w:r>
+        <w:t>à lui seul 39.2</w:t>
+      </w:r>
+      <w:r>
+        <w:t xml:space="preserve">% des </w:t>
+      </w:r>
+      <w:proofErr w:type="spellStart"/>
+      <w:r>
+        <w:t>Androphones</w:t>
+      </w:r>
+      <w:proofErr w:type="spellEnd"/>
+      <w:r>
+        <w:t xml:space="preserve"> en fonctionnement aujourd’hui.</w:t>
+      </w:r>
+    </w:p>
+    <w:p>
+      <w:pPr>
+        <w:pStyle w:val="ListParagraph"/>
+        <w:numPr>
+          <w:ilvl w:val="0"/>
+          <w:numId w:val="12"/>
+        </w:numPr>
+        <w:spacing w:after="240"/>
+        <w:jc w:val="both"/>
+      </w:pPr>
+      <w:r>
+        <w:t xml:space="preserve">Mon téléphone personnel, tournant également sous Android </w:t>
+      </w:r>
+      <w:proofErr w:type="spellStart"/>
+      <w:r>
+        <w:t>KitKat</w:t>
+      </w:r>
+      <w:proofErr w:type="spellEnd"/>
+      <w:r>
+        <w:t xml:space="preserve"> afin de m’assurer du bon fonctionnement sur un appareil réel.</w:t>
+      </w:r>
+    </w:p>
+    <w:p>
+      <w:pPr>
+        <w:pStyle w:val="Heading2"/>
+      </w:pPr>
+      <w:r>
+        <w:t>Compatibilité</w:t>
+      </w:r>
+    </w:p>
+    <w:p>
+      <w:r>
+        <w:t xml:space="preserve">Nous avons choisi de développer une application compatible à partir de l’API 15 d’Android (qui correspond à la version </w:t>
+      </w:r>
+      <w:proofErr w:type="spellStart"/>
+      <w:r>
+        <w:t>Ice</w:t>
+      </w:r>
+      <w:proofErr w:type="spellEnd"/>
+      <w:r>
+        <w:t xml:space="preserve"> Cream Sandwich 4.0.3) jusqu’à l’API 21 (</w:t>
+      </w:r>
+      <w:proofErr w:type="spellStart"/>
+      <w:r>
+        <w:t>Lollipop</w:t>
+      </w:r>
+      <w:proofErr w:type="spellEnd"/>
+      <w:r>
+        <w:t xml:space="preserve"> 5.0).</w:t>
+      </w:r>
+      <w:r>
+        <w:t xml:space="preserve"> </w:t>
+      </w:r>
+      <w:r>
+        <w:t xml:space="preserve">D’après les statistiques d’Android (disponibles ici : </w:t>
+      </w:r>
+      <w:hyperlink r:id="rId23" w:history="1">
+        <w:r>
+          <w:rPr>
+            <w:rStyle w:val="Hyperlink"/>
+          </w:rPr>
+          <w:t>https://developer.android.com/about/dashboards/index.html</w:t>
+        </w:r>
+      </w:hyperlink>
+      <w:r>
+        <w:t>)</w:t>
+      </w:r>
+      <w:r>
+        <w:t>, ce choix rend notre application compatible avec plus de 93% des appareils Android en fonctionnement aujourd’hui.</w:t>
+      </w:r>
+    </w:p>
+    <w:p>
+      <w:r>
+        <w:t xml:space="preserve">Cette décision n’a pas rendu le développement facile. En effet, tous les développeurs Android rencontrent des problèmes liés au support d’anciennes versions et nous n’avons pas échappé à la règle. </w:t>
+      </w:r>
+    </w:p>
+    <w:p>
+      <w:r>
+        <w:t>Concernant la langue, nous avons entièrement traduit l’application en anglais afin de la rendre accessible aux étudiants étrangers en séjour à ESIEE Paris.</w:t>
+      </w:r>
+    </w:p>
+    <w:p>
+      <w:r>
+        <w:t xml:space="preserve">La traduction a été très simple grâce à l’organisation d’Android en fichiers de ressources. En effet, le fichier </w:t>
+      </w:r>
+      <w:proofErr w:type="spellStart"/>
+      <w:r>
+        <w:rPr>
+          <w:rStyle w:val="Technicname"/>
+        </w:rPr>
+        <w:t>res</w:t>
+      </w:r>
+      <w:proofErr w:type="spellEnd"/>
+      <w:r>
+        <w:rPr>
+          <w:rStyle w:val="Technicname"/>
+        </w:rPr>
+        <w:t>/values/strings.xml</w:t>
+      </w:r>
+      <w:r>
+        <w:t xml:space="preserve"> est chargé par défaut et contient toutes les chaînes de caractères utilisées dans l’application en anglais. Nous avons ajouté le fichier </w:t>
+      </w:r>
+      <w:proofErr w:type="spellStart"/>
+      <w:r>
+        <w:rPr>
+          <w:rStyle w:val="Technicname"/>
+        </w:rPr>
+        <w:t>res</w:t>
+      </w:r>
+      <w:proofErr w:type="spellEnd"/>
+      <w:r>
+        <w:rPr>
+          <w:rStyle w:val="Technicname"/>
+        </w:rPr>
+        <w:t>/values-</w:t>
+      </w:r>
+      <w:proofErr w:type="spellStart"/>
+      <w:r>
+        <w:rPr>
+          <w:rStyle w:val="Technicname"/>
+        </w:rPr>
+        <w:t>fr</w:t>
+      </w:r>
+      <w:proofErr w:type="spellEnd"/>
+      <w:r>
+        <w:rPr>
+          <w:rStyle w:val="Technicname"/>
+        </w:rPr>
+        <w:t>/strings.xml</w:t>
+      </w:r>
+      <w:r>
+        <w:t xml:space="preserve"> avec le même contenu traduit en français. Ainsi, Android choisira automatiquement quel fichier de ressources utiliser en fonction des paramètres de langue de l’appareil. L’anglais était la langue par défaut et le français réservé aux appareils en français.</w:t>
+      </w:r>
+    </w:p>
+    <w:p>
+      <w:pPr>
+        <w:pStyle w:val="Heading2"/>
+      </w:pPr>
+      <w:r>
+        <w:lastRenderedPageBreak/>
+        <w:t>Design</w:t>
+      </w:r>
+    </w:p>
+    <w:p>
+      <w:r>
+        <w:t xml:space="preserve">Concernant le design de l’application (et du site Web), nous avons choisi de suivre la charte graphique de Google nommée </w:t>
+      </w:r>
+      <w:proofErr w:type="spellStart"/>
+      <w:r>
+        <w:t>Material</w:t>
+      </w:r>
+      <w:proofErr w:type="spellEnd"/>
+      <w:r>
+        <w:t xml:space="preserve"> Design, très à la mode au sein des applications Android. Ceci afin de proposer un design moderne et dans lequel l’utilisateur est déjà familier.</w:t>
+      </w:r>
+    </w:p>
+    <w:p>
+      <w:r>
+        <w:t xml:space="preserve">Avec la dernière version d’Android </w:t>
+      </w:r>
+      <w:proofErr w:type="spellStart"/>
+      <w:r>
+        <w:t>Lollipop</w:t>
+      </w:r>
+      <w:proofErr w:type="spellEnd"/>
+      <w:r>
+        <w:t xml:space="preserve">, des thèmes </w:t>
+      </w:r>
+      <w:proofErr w:type="spellStart"/>
+      <w:r>
+        <w:t>Material</w:t>
+      </w:r>
+      <w:proofErr w:type="spellEnd"/>
+      <w:r>
+        <w:t xml:space="preserve"> Design sont fournis dans le SDK. Cependant, ces thèmes ne sont pas disponibles pour les versions précédentes et il a fallu suivre des tutoriels sur internet pour créer notre propre thème </w:t>
+      </w:r>
+      <w:proofErr w:type="spellStart"/>
+      <w:r>
+        <w:t>Material</w:t>
+      </w:r>
+      <w:proofErr w:type="spellEnd"/>
+      <w:r>
+        <w:t xml:space="preserve"> Design, tel que celui-ci : </w:t>
+      </w:r>
+    </w:p>
+    <w:p>
+      <w:pPr>
+        <w:spacing w:before="0"/>
+        <w:jc w:val="center"/>
+      </w:pPr>
+      <w:hyperlink r:id="rId24" w:history="1">
+        <w:r>
+          <w:rPr>
+            <w:rStyle w:val="Hyperlink"/>
+          </w:rPr>
+          <w:t>http://d-codepages.com/index.php/android/android-beginners/30-create-material-design-for-older-versions-of-android</w:t>
+        </w:r>
+      </w:hyperlink>
+    </w:p>
+    <w:p>
+      <w:pPr>
+        <w:pStyle w:val="Heading2"/>
+        <w:spacing w:before="240"/>
+        <w:rPr>
+          <w:rFonts w:ascii="Times New Roman" w:hAnsi="Times New Roman"/>
+          <w:color w:val="auto"/>
+        </w:rPr>
+      </w:pPr>
+      <w:r>
+        <w:t>Fonctionnalités</w:t>
+      </w:r>
+    </w:p>
+    <w:p>
+      <w:pPr>
+        <w:pStyle w:val="Heading3"/>
+        <w:spacing w:before="0" w:after="240"/>
+      </w:pPr>
+      <w:r>
+        <w:t>Navigation Drawer</w:t>
+      </w:r>
+    </w:p>
+    <w:tbl>
+      <w:tblPr>
+        <w:tblStyle w:val="TableGrid"/>
+        <w:tblW w:w="0" w:type="auto"/>
+        <w:tblBorders>
+          <w:top w:val="none" w:sz="0" w:space="0" w:color="auto"/>
+          <w:left w:val="none" w:sz="0" w:space="0" w:color="auto"/>
+          <w:bottom w:val="none" w:sz="0" w:space="0" w:color="auto"/>
+          <w:right w:val="none" w:sz="0" w:space="0" w:color="auto"/>
+          <w:insideH w:val="none" w:sz="0" w:space="0" w:color="auto"/>
+          <w:insideV w:val="none" w:sz="0" w:space="0" w:color="auto"/>
+        </w:tblBorders>
+        <w:tblLook w:val="04A0" w:firstRow="1" w:lastRow="0" w:firstColumn="1" w:lastColumn="0" w:noHBand="0" w:noVBand="1"/>
+      </w:tblPr>
+      <w:tblGrid>
+        <w:gridCol w:w="3114"/>
+        <w:gridCol w:w="5948"/>
+      </w:tblGrid>
+      <w:tr>
+        <w:tc>
+          <w:tcPr>
+            <w:tcW w:w="3114" w:type="dxa"/>
+            <w:vAlign w:val="center"/>
+          </w:tcPr>
+          <w:p>
+            <w:pPr>
+              <w:spacing w:before="0"/>
+            </w:pPr>
+            <w:r>
+              <w:rPr>
+                <w:noProof/>
+              </w:rPr>
+              <w:drawing>
+                <wp:inline distT="0" distB="0" distL="0" distR="0">
+                  <wp:extent cx="1716405" cy="3044825"/>
+                  <wp:effectExtent l="0" t="0" r="0" b="3175"/>
+                  <wp:docPr id="10" name="Picture 10" descr="C:\Users\Byakko\AppData\Local\Microsoft\Windows\INetCache\Content.Word\NavigationDrawer.png"/>
+                  <wp:cNvGraphicFramePr>
+                    <a:graphicFrameLocks xmlns:a="http://schemas.openxmlformats.org/drawingml/2006/main" noChangeAspect="1"/>
+                  </wp:cNvGraphicFramePr>
+                  <a:graphic xmlns:a="http://schemas.openxmlformats.org/drawingml/2006/main">
+                    <a:graphicData uri="http://schemas.openxmlformats.org/drawingml/2006/picture">
+                      <pic:pic xmlns:pic="http://schemas.openxmlformats.org/drawingml/2006/picture">
+                        <pic:nvPicPr>
+                          <pic:cNvPr id="0" name="Picture 11" descr="C:\Users\Byakko\AppData\Local\Microsoft\Windows\INetCache\Content.Word\NavigationDrawer.png"/>
+                          <pic:cNvPicPr>
+                            <a:picLocks noChangeAspect="1" noChangeArrowheads="1"/>
+                          </pic:cNvPicPr>
+                        </pic:nvPicPr>
+                        <pic:blipFill>
+                          <a:blip r:embed="rId25" cstate="print">
+                            <a:extLst>
+                              <a:ext uri="{28A0092B-C50C-407E-A947-70E740481C1C}">
+                                <a14:useLocalDpi xmlns:a14="http://schemas.microsoft.com/office/drawing/2010/main" val="0"/>
+                              </a:ext>
+                            </a:extLst>
+                          </a:blip>
+                          <a:srcRect/>
+                          <a:stretch>
+                            <a:fillRect/>
+                          </a:stretch>
+                        </pic:blipFill>
+                        <pic:spPr bwMode="auto">
+                          <a:xfrm>
+                            <a:off x="0" y="0"/>
+                            <a:ext cx="1716405" cy="3044825"/>
+                          </a:xfrm>
+                          <a:prstGeom prst="rect">
+                            <a:avLst/>
+                          </a:prstGeom>
+                          <a:noFill/>
+                          <a:ln>
+                            <a:noFill/>
+                          </a:ln>
+                        </pic:spPr>
+                      </pic:pic>
+                    </a:graphicData>
+                  </a:graphic>
+                </wp:inline>
+              </w:drawing>
+            </w:r>
+          </w:p>
+        </w:tc>
+        <w:tc>
+          <w:tcPr>
+            <w:tcW w:w="5948" w:type="dxa"/>
+            <w:vAlign w:val="center"/>
+          </w:tcPr>
+          <w:p>
+            <w:r>
+              <w:t>Le Navigation Drawer est un menu coulissant à gauche de l’écran, présentant le menu. Celui-ci permet de naviguer entre les différentes sections de l’application : La recherche de salle, la recherche de professeur, les notes, les absences, les appréciations et l’à-propos.</w:t>
+            </w:r>
+          </w:p>
+          <w:p>
+            <w:pPr>
+              <w:spacing w:before="0"/>
+              <w:jc w:val="left"/>
+            </w:pPr>
+          </w:p>
+        </w:tc>
+      </w:tr>
+    </w:tbl>
+    <w:p>
+      <w:pPr>
+        <w:pStyle w:val="Heading3"/>
+      </w:pPr>
+      <w:r>
+        <w:t>Recherche de salles</w:t>
+      </w:r>
+    </w:p>
+    <w:p>
+      <w:pPr>
+        <w:spacing w:after="240"/>
+      </w:pPr>
+      <w:r>
+        <w:t xml:space="preserve">L’écran principal de l’application est l’écran de recherche de salles car il s’agit du sujet initial de notre projet. Cet écran est généré par l’activité </w:t>
+      </w:r>
+      <w:proofErr w:type="spellStart"/>
+      <w:r>
+        <w:rPr>
+          <w:rStyle w:val="Technicname"/>
+        </w:rPr>
+        <w:t>RechSalle</w:t>
+      </w:r>
+      <w:proofErr w:type="spellEnd"/>
+      <w:r>
+        <w:t xml:space="preserve"> dans le code.</w:t>
+      </w:r>
+    </w:p>
+    <w:p>
+      <w:pPr>
+        <w:pStyle w:val="Heading4"/>
+      </w:pPr>
+      <w:r>
+        <w:t>Base de données locale</w:t>
+      </w:r>
+    </w:p>
+    <w:p>
+      <w:r>
+        <w:t xml:space="preserve">L’application dispose d’une BDD SQLite interne dans laquelle j’ai créé les tables </w:t>
+      </w:r>
+      <w:r>
+        <w:rPr>
+          <w:rStyle w:val="Technicname"/>
+        </w:rPr>
+        <w:t>salle</w:t>
+      </w:r>
+      <w:r>
+        <w:t xml:space="preserve"> et </w:t>
+      </w:r>
+      <w:r>
+        <w:rPr>
+          <w:rStyle w:val="Technicname"/>
+        </w:rPr>
+        <w:t>prof</w:t>
+      </w:r>
+      <w:r>
+        <w:t xml:space="preserve"> de notre BDD principale. Ainsi, lors d’une recherche de salle ou de professeur, les informations qui ne dépendent pas d’ADE sont lues directement dans la mémoire du téléphone, ce qui allège les requêtes HTTP et diminue la data utilisée, en particulier lorsque l’utilisateur est connecté en 3G par exemple.</w:t>
+      </w:r>
+    </w:p>
+    <w:p>
+      <w:pPr>
+        <w:spacing w:after="240"/>
+      </w:pPr>
+      <w:r>
+        <w:lastRenderedPageBreak/>
+        <w:t xml:space="preserve">Lors du démarrage de l’activité </w:t>
+      </w:r>
+      <w:proofErr w:type="spellStart"/>
+      <w:r>
+        <w:rPr>
+          <w:rStyle w:val="Technicname"/>
+        </w:rPr>
+        <w:t>RechSalle</w:t>
+      </w:r>
+      <w:proofErr w:type="spellEnd"/>
+      <w:r>
+        <w:t xml:space="preserve">, l’application vérifie que le mobile est connecté à internet. Si c’est le cas, la version de la BDD locale est comparée à celle de la BDD du serveur grâce au script PHP </w:t>
+      </w:r>
+      <w:proofErr w:type="spellStart"/>
+      <w:r>
+        <w:rPr>
+          <w:rStyle w:val="Technicname"/>
+        </w:rPr>
+        <w:t>bdd.php</w:t>
+      </w:r>
+      <w:proofErr w:type="spellEnd"/>
+      <w:r>
+        <w:t xml:space="preserve"> (voir la partie </w:t>
+      </w:r>
+      <w:r>
+        <w:rPr>
+          <w:smallCaps/>
+        </w:rPr>
+        <w:t>Base de données</w:t>
+      </w:r>
+      <w:r>
+        <w:t xml:space="preserve"> du rapport) ; la BDD locale est mise à jour grâce au script </w:t>
+      </w:r>
+      <w:proofErr w:type="spellStart"/>
+      <w:r>
+        <w:rPr>
+          <w:rStyle w:val="Technicname"/>
+        </w:rPr>
+        <w:t>getData.php</w:t>
+      </w:r>
+      <w:proofErr w:type="spellEnd"/>
+      <w:r>
+        <w:t xml:space="preserve"> le cas échéant. Si le mobile n’est pas connecté à internet, un message </w:t>
+      </w:r>
+      <w:r>
+        <w:rPr>
+          <w:rStyle w:val="Technicname"/>
+        </w:rPr>
+        <w:t>Toast</w:t>
+      </w:r>
+      <w:r>
+        <w:t xml:space="preserve"> averti l’utilisateur et indique que la base de données n’est peut-être plus à jour.</w:t>
+      </w:r>
+    </w:p>
+    <w:p>
+      <w:pPr>
+        <w:pStyle w:val="Heading4"/>
+      </w:pPr>
+      <w:r>
+        <w:t>Recherche</w:t>
+      </w:r>
+    </w:p>
+    <w:p>
+      <w:r>
+        <w:rPr>
+          <w:noProof/>
+        </w:rPr>
+        <w:pict>
+          <v:shape id="_x0000_s1037" type="#_x0000_t75" style="position:absolute;left:0;text-align:left;margin-left:306.1pt;margin-top:10.45pt;width:147.35pt;height:261.5pt;z-index:251696128;mso-position-horizontal-relative:text;mso-position-vertical-relative:text;mso-width-relative:page;mso-height-relative:page">
+            <v:imagedata r:id="rId26" o:title="RechSalle - Types"/>
+            <v:shadow on="t" opacity=".5" offset="6pt,-6pt"/>
+            <w10:wrap type="square"/>
+          </v:shape>
+        </w:pict>
+      </w:r>
+      <w:r>
+        <w:t xml:space="preserve">Il est possible de lancer une recherche </w:t>
+      </w:r>
+      <w:r>
+        <w:rPr>
+          <w:b/>
+        </w:rPr>
+        <w:t>sans spécifier de critères</w:t>
+      </w:r>
+      <w:r>
+        <w:t xml:space="preserve">, il suffit alors de presser le bouton en forme de loupe. La requête HTTP envoyée au serveur est alors </w:t>
+      </w:r>
+      <w:hyperlink r:id="rId27" w:history="1">
+        <w:r>
+          <w:rPr>
+            <w:rStyle w:val="Hyperlink"/>
+          </w:rPr>
+          <w:t>https://mvx2.esiee.fr/api/ade.php?func=rechSalle</w:t>
+        </w:r>
+      </w:hyperlink>
+      <w:r>
+        <w:t xml:space="preserve"> (voir la partie ADE).</w:t>
+      </w:r>
+    </w:p>
+    <w:p>
+      <w:r>
+        <w:t>Il existe ensuite 2 façons d’effectuer une recherche plus poussée :</w:t>
+      </w:r>
+    </w:p>
+    <w:p>
+      <w:r>
+        <w:rPr>
+          <w:b/>
+        </w:rPr>
+        <w:t>Par type de salle</w:t>
+      </w:r>
+      <w:r>
+        <w:t xml:space="preserve">. En effet, les 3 </w:t>
+      </w:r>
+      <w:r>
+        <w:t xml:space="preserve">premiers </w:t>
+      </w:r>
+      <w:r>
+        <w:t>boutons blancs en haut de l’écran correspondent respectivement au</w:t>
+      </w:r>
+      <w:r>
+        <w:t>x</w:t>
+      </w:r>
+      <w:r>
+        <w:t xml:space="preserve"> salles informatiques, aux labos d’électronique et au</w:t>
+      </w:r>
+      <w:r>
+        <w:t>x</w:t>
+      </w:r>
+      <w:r>
+        <w:t xml:space="preserve"> salles banalisées que nous avons appelées “salles de cours”. L’appui sur un de ces boutons rend l’icône rose (la couleur d’accent de notre charte graphique) et sélectionne ce type de salle pour la prochaine recherche. Enfin, l’appui sur une autre icône remplace le type de salle</w:t>
+      </w:r>
+      <w:r>
+        <w:t xml:space="preserve"> sélectionné</w:t>
+      </w:r>
+      <w:r>
+        <w:t xml:space="preserve"> tandis que l’appui sur la même icône rose la désactive. La requête HTTP correspondant à ce cas de figure est celle-ci, dans le cas </w:t>
+      </w:r>
+      <w:r>
+        <w:t xml:space="preserve">du choix “Salle informatique” : </w:t>
+      </w:r>
+      <w:hyperlink r:id="rId28" w:history="1">
+        <w:r>
+          <w:rPr>
+            <w:rStyle w:val="Hyperlink"/>
+            <w:sz w:val="21"/>
+          </w:rPr>
+          <w:t>https://mvx2.esiee.fr/api/ade.php?func=rechSalle&amp;type=it</w:t>
+        </w:r>
+      </w:hyperlink>
+      <w:r>
+        <w:t>.</w:t>
+      </w:r>
+    </w:p>
+    <w:p>
+      <w:r>
+        <w:rPr>
+          <w:noProof/>
+        </w:rPr>
+        <w:pict>
+          <v:shape id="_x0000_s1036" type="#_x0000_t75" style="position:absolute;left:0;text-align:left;margin-left:306.05pt;margin-top:13.4pt;width:147.4pt;height:261.55pt;z-index:251694080;mso-position-horizontal-relative:text;mso-position-vertical-relative:text;mso-width-relative:page;mso-height-relative:page">
+            <v:imagedata r:id="rId29" o:title="RechSalle - Recherche avancée"/>
+            <v:shadow on="t" opacity=".5" offset="6pt,-6pt"/>
+            <w10:wrap type="square"/>
+          </v:shape>
+        </w:pict>
+      </w:r>
+      <w:r>
+        <w:rPr>
+          <w:b/>
+        </w:rPr>
+        <w:t>Par critères</w:t>
+      </w:r>
+      <w:r>
+        <w:t xml:space="preserve"> (peuvent être combinés au type de salle ou utilisés seuls). L’appui sur le bouton </w:t>
+      </w:r>
+      <w:r>
+        <w:rPr>
+          <w:rStyle w:val="Technicname"/>
+        </w:rPr>
+        <w:t>"</w:t>
+      </w:r>
+      <w:r>
+        <w:rPr>
+          <w:rStyle w:val="Technicname"/>
+        </w:rPr>
+        <w:t>+</w:t>
+      </w:r>
+      <w:r>
+        <w:rPr>
+          <w:rStyle w:val="Technicname"/>
+        </w:rPr>
+        <w:t>"</w:t>
+      </w:r>
+      <w:r>
+        <w:t xml:space="preserve"> ouvre une fenêtre de dialogue personnalisée nommée “Recherche</w:t>
+      </w:r>
+      <w:r>
+        <w:t> </w:t>
+      </w:r>
+      <w:r>
+        <w:t>avancée” et permet</w:t>
+      </w:r>
+      <w:r>
+        <w:t xml:space="preserve"> de personnaliser</w:t>
+      </w:r>
+      <w:r>
+        <w:t xml:space="preserve"> très finement sa recherche. Les critères pouvant être précisés sont :</w:t>
+      </w:r>
+    </w:p>
+    <w:p>
+      <w:pPr>
+        <w:pStyle w:val="ListParagraph"/>
+        <w:numPr>
+          <w:ilvl w:val="0"/>
+          <w:numId w:val="14"/>
+        </w:numPr>
+        <w:spacing w:before="0"/>
+      </w:pPr>
+      <w:r>
+        <w:t>L’épi : salles hors épi, salles des épis 1 à 6.</w:t>
+      </w:r>
+    </w:p>
+    <w:p>
+      <w:pPr>
+        <w:pStyle w:val="ListParagraph"/>
+        <w:numPr>
+          <w:ilvl w:val="0"/>
+          <w:numId w:val="14"/>
+        </w:numPr>
+        <w:spacing w:before="0"/>
+      </w:pPr>
+      <w:r>
+        <w:t>L’étage : salles des étages 0 à 4.</w:t>
+      </w:r>
+    </w:p>
+    <w:p>
+      <w:pPr>
+        <w:pStyle w:val="ListParagraph"/>
+        <w:numPr>
+          <w:ilvl w:val="0"/>
+          <w:numId w:val="14"/>
+        </w:numPr>
+        <w:spacing w:before="0"/>
+      </w:pPr>
+      <w:r>
+        <w:t>Tableau blanc</w:t>
+      </w:r>
+    </w:p>
+    <w:p>
+      <w:pPr>
+        <w:pStyle w:val="ListParagraph"/>
+        <w:numPr>
+          <w:ilvl w:val="0"/>
+          <w:numId w:val="14"/>
+        </w:numPr>
+        <w:spacing w:before="0"/>
+      </w:pPr>
+      <w:r>
+        <w:t>Tableau noir</w:t>
+      </w:r>
+    </w:p>
+    <w:p>
+      <w:pPr>
+        <w:pStyle w:val="ListParagraph"/>
+        <w:numPr>
+          <w:ilvl w:val="0"/>
+          <w:numId w:val="14"/>
+        </w:numPr>
+        <w:spacing w:before="0"/>
+      </w:pPr>
+      <w:r>
+        <w:t>Projecteur</w:t>
+      </w:r>
+    </w:p>
+    <w:p>
+      <w:pPr>
+        <w:pStyle w:val="ListParagraph"/>
+        <w:numPr>
+          <w:ilvl w:val="0"/>
+          <w:numId w:val="14"/>
+        </w:numPr>
+        <w:spacing w:before="0"/>
+      </w:pPr>
+      <w:r>
+        <w:t>Imprimante</w:t>
+      </w:r>
+    </w:p>
+    <w:p>
+      <w:pPr>
+        <w:pStyle w:val="ListParagraph"/>
+        <w:numPr>
+          <w:ilvl w:val="0"/>
+          <w:numId w:val="14"/>
+        </w:numPr>
+        <w:spacing w:before="0"/>
+      </w:pPr>
+      <w:r>
+        <w:t>La taille : S, M ou L.</w:t>
+      </w:r>
+    </w:p>
+    <w:p>
+      <w:r>
+        <w:t xml:space="preserve">On peut également choisir d’afficher les salles occupées, celles-ci n’étant pas affichées dans les résultats par défaut. </w:t>
+      </w:r>
+    </w:p>
+    <w:p>
+      <w:r>
+        <w:rPr>
+          <w:noProof/>
+        </w:rPr>
+        <w:lastRenderedPageBreak/>
+        <w:pict>
+          <v:shape id="_x0000_s1038" type="#_x0000_t75" style="position:absolute;left:0;text-align:left;margin-left:306pt;margin-top:33.9pt;width:147.4pt;height:156.25pt;z-index:-251618304;mso-position-horizontal-relative:text;mso-position-vertical-relative:text;mso-width-relative:page;mso-height-relative:page">
+            <v:imagedata r:id="rId30" o:title="RechSalle - Prédiction" croptop="8486f" cropbottom="17996f"/>
+            <v:shadow on="t" opacity=".5" offset="6pt,6pt"/>
+            <w10:wrap type="square"/>
+          </v:shape>
+        </w:pict>
+      </w:r>
+      <w:r>
+        <w:t>Un exemple de requête HTTP utilisant certains de ces critères :</w:t>
+      </w:r>
+      <w:r>
+        <w:t> </w:t>
+      </w:r>
+      <w:hyperlink r:id="rId31" w:history="1">
+        <w:r>
+          <w:rPr>
+            <w:rStyle w:val="Hyperlink"/>
+          </w:rPr>
+          <w:t>https://mvx2.esiee.fr/api/ade.php?func=rechSalle&amp;etage=3&amp;tableau=2&amp;projecteur=1&amp;taille=m</w:t>
+        </w:r>
+      </w:hyperlink>
+      <w:r>
+        <w:t>.</w:t>
+      </w:r>
+    </w:p>
+    <w:p>
+      <w:r>
+        <w:t xml:space="preserve">Enfin, il est possible d’écrire le </w:t>
+      </w:r>
+      <w:r>
+        <w:rPr>
+          <w:b/>
+        </w:rPr>
+        <w:t>nom</w:t>
+      </w:r>
+      <w:r>
+        <w:t xml:space="preserve"> d’une salle en part</w:t>
+      </w:r>
+      <w:r>
+        <w:t>iculier dans le champ de texte "</w:t>
+      </w:r>
+      <w:r>
+        <w:t>Numéro de la salle</w:t>
+      </w:r>
+      <w:r>
+        <w:t>"</w:t>
+      </w:r>
+      <w:r>
+        <w:t>. Une liste des salles est proposée lorsque l’on commence à taper un numéro. Et le fait de lancer une recherche sur un nom de salle en particulier redirige directement vers la fiche de cette salle (cf. la partie suivante), à condition que cette salle existe.</w:t>
+      </w:r>
+    </w:p>
+    <w:p/>
+    <w:p/>
+    <w:p>
+      <w:pPr>
+        <w:pStyle w:val="Heading4"/>
+      </w:pPr>
+      <w:r>
+        <w:t>Résultats</w:t>
+      </w:r>
+    </w:p>
+    <w:p>
+      <w:r>
+        <w:t xml:space="preserve">Concernant l’affichage des résultats, un composant </w:t>
+      </w:r>
+      <w:proofErr w:type="spellStart"/>
+      <w:r>
+        <w:rPr>
+          <w:rStyle w:val="Technicname"/>
+        </w:rPr>
+        <w:t>ListView</w:t>
+      </w:r>
+      <w:proofErr w:type="spellEnd"/>
+      <w:r>
+        <w:t xml:space="preserve"> est rempli grâce à un </w:t>
+      </w:r>
+      <w:r>
+        <w:rPr>
+          <w:rStyle w:val="Technicname"/>
+        </w:rPr>
+        <w:t>Adapter</w:t>
+      </w:r>
+      <w:r>
+        <w:t xml:space="preserve"> et un </w:t>
+      </w:r>
+      <w:proofErr w:type="spellStart"/>
+      <w:r>
+        <w:rPr>
+          <w:rStyle w:val="Technicname"/>
+        </w:rPr>
+        <w:t>Layout</w:t>
+      </w:r>
+      <w:proofErr w:type="spellEnd"/>
+      <w:r>
+        <w:t xml:space="preserve"> personnalisés. Chaque salle occupant une ligne de cette </w:t>
+      </w:r>
+      <w:proofErr w:type="spellStart"/>
+      <w:r>
+        <w:rPr>
+          <w:rStyle w:val="Technicname"/>
+        </w:rPr>
+        <w:t>ListView</w:t>
+      </w:r>
+      <w:proofErr w:type="spellEnd"/>
+      <w:r>
+        <w:t>, accompagnée d’icônes indiquant ses caractéristiques ainsi que d’une indication sur sa disponibilité.</w:t>
+      </w:r>
+    </w:p>
+    <w:p>
+      <w:r>
+        <w:t xml:space="preserve">La mention </w:t>
+      </w:r>
+      <w:r>
+        <w:rPr>
+          <w:color w:val="00B050"/>
+        </w:rPr>
+        <w:t>Libre</w:t>
+      </w:r>
+      <w:r>
+        <w:t xml:space="preserve">, en vert, signifie que la salle est libre jusqu’à la fin de la journée. La mention </w:t>
+      </w:r>
+      <w:r>
+        <w:rPr>
+          <w:color w:val="FF0000"/>
+        </w:rPr>
+        <w:t>Occupée</w:t>
+      </w:r>
+      <w:r>
+        <w:t>, en rouge, signifie qu’elle actue</w:t>
+      </w:r>
+      <w:r>
+        <w:t xml:space="preserve">llement occupée. Et la mention </w:t>
+      </w:r>
+      <w:r>
+        <w:rPr>
+          <w:color w:val="ED7D31" w:themeColor="accent2"/>
+        </w:rPr>
+        <w:t>XX</w:t>
+      </w:r>
+      <w:r>
+        <w:rPr>
+          <w:color w:val="ED7D31" w:themeColor="accent2"/>
+        </w:rPr>
+        <w:t> </w:t>
+      </w:r>
+      <w:r>
+        <w:rPr>
+          <w:color w:val="ED7D31" w:themeColor="accent2"/>
+        </w:rPr>
+        <w:t>min</w:t>
+      </w:r>
+      <w:r>
+        <w:t>, où XX est un entier, détermine le nombre de minutes pendant laquelle la salle est encore libre. Cette mention est verte si elle est supérieure à 30 minutes, orange sinon.</w:t>
+      </w:r>
+    </w:p>
+    <w:p>
+      <w:r>
+        <w:t xml:space="preserve">Le fait d’appuyer sur une salle dans les résultats démarre une nouvelle activité </w:t>
+      </w:r>
+      <w:proofErr w:type="spellStart"/>
+      <w:r>
+        <w:rPr>
+          <w:rStyle w:val="Technicname"/>
+        </w:rPr>
+        <w:t>FicheSalle</w:t>
+      </w:r>
+      <w:proofErr w:type="spellEnd"/>
+      <w:r>
+        <w:t xml:space="preserve"> (cf. ci-dessous) avec un </w:t>
+      </w:r>
+      <w:proofErr w:type="spellStart"/>
+      <w:r>
+        <w:rPr>
+          <w:rStyle w:val="Technicname"/>
+        </w:rPr>
+        <w:t>Intent</w:t>
+      </w:r>
+      <w:proofErr w:type="spellEnd"/>
+      <w:r>
+        <w:t xml:space="preserve"> (élément Android permettant aux activités et aux a</w:t>
+      </w:r>
+      <w:r>
+        <w:t>p</w:t>
+      </w:r>
+      <w:r>
+        <w:t xml:space="preserve">plications de communiquer entre elles) possédant un </w:t>
+      </w:r>
+      <w:r>
+        <w:rPr>
+          <w:rStyle w:val="Technicname"/>
+        </w:rPr>
+        <w:t>extra</w:t>
+      </w:r>
+      <w:r>
+        <w:t xml:space="preserve"> (ou un paramètre) contenant le numéro de la salle à afficher.</w:t>
+      </w:r>
+      <w:bookmarkStart w:id="16" w:name="_GoBack"/>
+      <w:bookmarkEnd w:id="16"/>
+    </w:p>
+    <w:p/>
     <w:sectPr>
-      <w:footerReference w:type="default" r:id="rId23"/>
+      <w:footerReference w:type="default" r:id="rId32"/>
       <w:pgSz w:w="11906" w:h="16838"/>
       <w:pgMar w:top="1417" w:right="1417" w:bottom="1417" w:left="1417" w:header="708" w:footer="708" w:gutter="0"/>
       <w:cols w:space="708"/>
@@ -3591,7 +5582,7 @@
         <w:rFonts w:ascii="Montserrat Light" w:hAnsi="Montserrat Light"/>
         <w:noProof/>
       </w:rPr>
-      <w:t>9</w:t>
+      <w:t>15</w:t>
     </w:r>
     <w:r>
       <w:rPr>
@@ -3634,7 +5625,7 @@
         <w:rFonts w:ascii="Montserrat Light" w:hAnsi="Montserrat Light"/>
         <w:noProof/>
       </w:rPr>
-      <w:t>9</w:t>
+      <w:t>15</w:t>
     </w:r>
     <w:r>
       <w:rPr>
@@ -3693,7 +5684,7 @@
       <mc:AlternateContent>
         <mc:Choice Requires="wps">
           <w:drawing>
-            <wp:anchor distT="0" distB="0" distL="114300" distR="114300" simplePos="0" relativeHeight="251656192" behindDoc="0" locked="0" layoutInCell="1" allowOverlap="1" wp14:anchorId="2A19F5A1" wp14:editId="40F0DA49">
+            <wp:anchor distT="0" distB="0" distL="114300" distR="114300" simplePos="0" relativeHeight="251656192" behindDoc="0" locked="0" layoutInCell="1" allowOverlap="1" wp14:anchorId="43F129B8" wp14:editId="15DA447D">
               <wp:simplePos x="0" y="0"/>
               <wp:positionH relativeFrom="margin">
                 <wp:posOffset>1918335</wp:posOffset>
@@ -3745,8 +5736,13 @@
                             <w:pStyle w:val="IntenseQuote"/>
                           </w:pPr>
                           <w:r>
-                            <w:t>Rapport de projet de E3</w:t>
+                            <w:t xml:space="preserve">Rapport de projet </w:t>
                           </w:r>
+                          <w:proofErr w:type="gramStart"/>
+                          <w:r>
+                            <w:t>de E3</w:t>
+                          </w:r>
+                          <w:proofErr w:type="gramEnd"/>
                         </w:p>
                       </w:txbxContent>
                     </wps:txbx>
@@ -3767,7 +5763,7 @@
         </mc:Choice>
         <mc:Fallback>
           <w:pict>
-            <v:shapetype w14:anchorId="2A19F5A1" id="_x0000_t202" coordsize="21600,21600" o:spt="202" path="m,l,21600r21600,l21600,xe">
+            <v:shapetype w14:anchorId="43F129B8" id="_x0000_t202" coordsize="21600,21600" o:spt="202" path="m,l,21600r21600,l21600,xe">
               <v:stroke joinstyle="miter"/>
               <v:path gradientshapeok="t" o:connecttype="rect"/>
             </v:shapetype>
@@ -3779,8 +5775,13 @@
                       <w:pStyle w:val="IntenseQuote"/>
                     </w:pPr>
                     <w:r>
-                      <w:t>Rapport de projet de E3</w:t>
+                      <w:t xml:space="preserve">Rapport de projet </w:t>
                     </w:r>
+                    <w:proofErr w:type="gramStart"/>
+                    <w:r>
+                      <w:t>de E3</w:t>
+                    </w:r>
+                    <w:proofErr w:type="gramEnd"/>
                   </w:p>
                 </w:txbxContent>
               </v:textbox>
@@ -3795,7 +5796,7 @@
         <w:noProof/>
       </w:rPr>
       <w:drawing>
-        <wp:anchor distT="0" distB="0" distL="114300" distR="114300" simplePos="0" relativeHeight="251654144" behindDoc="0" locked="0" layoutInCell="1" allowOverlap="1" wp14:anchorId="72F2F038" wp14:editId="6CF67C0B">
+        <wp:anchor distT="0" distB="0" distL="114300" distR="114300" simplePos="0" relativeHeight="251654144" behindDoc="0" locked="0" layoutInCell="1" allowOverlap="1" wp14:anchorId="718232FE" wp14:editId="2AEB3455">
           <wp:simplePos x="0" y="0"/>
           <wp:positionH relativeFrom="margin">
             <wp:posOffset>2172970</wp:posOffset>
@@ -3806,7 +5807,7 @@
           <wp:extent cx="1414145" cy="318135"/>
           <wp:effectExtent l="0" t="0" r="0" b="5715"/>
           <wp:wrapNone/>
-          <wp:docPr id="46" name="Picture 46" descr="logomyesieeflat"/>
+          <wp:docPr id="14" name="Picture 14" descr="logomyesieeflat"/>
           <wp:cNvGraphicFramePr>
             <a:graphicFrameLocks xmlns:a="http://schemas.openxmlformats.org/drawingml/2006/main" noChangeAspect="1"/>
           </wp:cNvGraphicFramePr>
@@ -3861,7 +5862,7 @@
       <mc:AlternateContent>
         <mc:Choice Requires="wps">
           <w:drawing>
-            <wp:anchor distT="0" distB="0" distL="114300" distR="114300" simplePos="0" relativeHeight="251658240" behindDoc="0" locked="0" layoutInCell="1" allowOverlap="1" wp14:anchorId="47019AD2" wp14:editId="239D48A0">
+            <wp:anchor distT="0" distB="0" distL="114300" distR="114300" simplePos="0" relativeHeight="251658240" behindDoc="0" locked="0" layoutInCell="1" allowOverlap="1" wp14:anchorId="1C4376AD" wp14:editId="632C7D7F">
               <wp:simplePos x="0" y="0"/>
               <wp:positionH relativeFrom="margin">
                 <wp:posOffset>5354320</wp:posOffset>
@@ -3935,7 +5936,7 @@
         </mc:Choice>
         <mc:Fallback>
           <w:pict>
-            <v:shape w14:anchorId="47019AD2" id="Text Box 15" o:spid="_x0000_s1033" type="#_x0000_t202" style="position:absolute;left:0;text-align:left;margin-left:421.6pt;margin-top:-4.4pt;width:101.9pt;height:25.1pt;z-index:251658240;visibility:visible;mso-wrap-style:square;mso-width-percent:0;mso-wrap-distance-left:9pt;mso-wrap-distance-top:0;mso-wrap-distance-right:9pt;mso-wrap-distance-bottom:0;mso-position-horizontal:absolute;mso-position-horizontal-relative:margin;mso-position-vertical:absolute;mso-position-vertical-relative:text;mso-width-percent:0;mso-width-relative:margin;v-text-anchor:middle" o:gfxdata="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" filled="f" stroked="f" strokeweight=".5pt">
+            <v:shape w14:anchorId="1C4376AD" id="Text Box 15" o:spid="_x0000_s1033" type="#_x0000_t202" style="position:absolute;left:0;text-align:left;margin-left:421.6pt;margin-top:-4.4pt;width:101.9pt;height:25.1pt;z-index:251658240;visibility:visible;mso-wrap-style:square;mso-width-percent:0;mso-wrap-distance-left:9pt;mso-wrap-distance-top:0;mso-wrap-distance-right:9pt;mso-wrap-distance-bottom:0;mso-position-horizontal:absolute;mso-position-horizontal-relative:margin;mso-position-vertical:absolute;mso-position-vertical-relative:text;mso-width-percent:0;mso-width-relative:margin;v-text-anchor:middle" o:gfxdata="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" filled="f" stroked="f" strokeweight=".5pt">
               <v:textbox>
                 <w:txbxContent>
                   <w:p>
@@ -3961,7 +5962,7 @@
       <mc:AlternateContent>
         <mc:Choice Requires="wps">
           <w:drawing>
-            <wp:anchor distT="0" distB="0" distL="114300" distR="114300" simplePos="0" relativeHeight="251655168" behindDoc="1" locked="0" layoutInCell="1" allowOverlap="1" wp14:anchorId="63F7EFE6" wp14:editId="39BB3939">
+            <wp:anchor distT="0" distB="0" distL="114300" distR="114300" simplePos="0" relativeHeight="251655168" behindDoc="1" locked="0" layoutInCell="1" allowOverlap="1" wp14:anchorId="3CD7693F" wp14:editId="2EED763F">
               <wp:simplePos x="0" y="0"/>
               <wp:positionH relativeFrom="page">
                 <wp:posOffset>-14630</wp:posOffset>
@@ -4041,7 +6042,7 @@
         </mc:Choice>
         <mc:Fallback>
           <w:pict>
-            <v:rect w14:anchorId="63F7EFE6" id="Rectangle 11" o:spid="_x0000_s1034" style="position:absolute;left:0;text-align:left;margin-left:-1.15pt;margin-top:-1.15pt;width:615.05pt;height:58.2pt;z-index:-251661312;visibility:visible;mso-wrap-style:square;mso-width-percent:0;mso-height-percent:0;mso-wrap-distance-left:9pt;mso-wrap-distance-top:0;mso-wrap-distance-right:9pt;mso-wrap-distance-bottom:0;mso-position-horizontal:absolute;mso-position-horizontal-relative:page;mso-position-vertical:absolute;mso-position-vertical-relative:top-margin-area;mso-width-percent:0;mso-height-percent:0;mso-width-relative:margin;mso-height-relative:margin;v-text-anchor:middle" o:gfxdata="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" fillcolor="#1976d2" stroked="f" strokeweight="1pt">
+            <v:rect w14:anchorId="3CD7693F" id="Rectangle 11" o:spid="_x0000_s1034" style="position:absolute;left:0;text-align:left;margin-left:-1.15pt;margin-top:-1.15pt;width:615.05pt;height:58.2pt;z-index:-251661312;visibility:visible;mso-wrap-style:square;mso-width-percent:0;mso-height-percent:0;mso-wrap-distance-left:9pt;mso-wrap-distance-top:0;mso-wrap-distance-right:9pt;mso-wrap-distance-bottom:0;mso-position-horizontal:absolute;mso-position-horizontal-relative:page;mso-position-vertical:absolute;mso-position-vertical-relative:top-margin-area;mso-width-percent:0;mso-height-percent:0;mso-width-relative:margin;mso-height-relative:margin;v-text-anchor:middle" o:gfxdata="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" fillcolor="#1976d2" stroked="f" strokeweight="1pt">
               <v:shadow on="t" color="black" opacity="26214f" origin=",-.5" offset="0,3pt"/>
               <v:textbox>
                 <w:txbxContent>
@@ -4072,7 +6073,7 @@
         <w:noProof/>
       </w:rPr>
       <w:drawing>
-        <wp:anchor distT="0" distB="0" distL="114300" distR="114300" simplePos="0" relativeHeight="251660288" behindDoc="0" locked="0" layoutInCell="1" allowOverlap="1" wp14:anchorId="6087FC59" wp14:editId="5BE8D558">
+        <wp:anchor distT="0" distB="0" distL="114300" distR="114300" simplePos="0" relativeHeight="251660288" behindDoc="0" locked="0" layoutInCell="1" allowOverlap="1" wp14:anchorId="66DE18FD" wp14:editId="71719466">
           <wp:simplePos x="0" y="0"/>
           <wp:positionH relativeFrom="margin">
             <wp:posOffset>2052320</wp:posOffset>
@@ -4083,7 +6084,7 @@
           <wp:extent cx="1414145" cy="318135"/>
           <wp:effectExtent l="0" t="0" r="0" b="5715"/>
           <wp:wrapNone/>
-          <wp:docPr id="47" name="Picture 47" descr="logomyesieeflat"/>
+          <wp:docPr id="16" name="Picture 16" descr="logomyesieeflat"/>
           <wp:cNvGraphicFramePr>
             <a:graphicFrameLocks xmlns:a="http://schemas.openxmlformats.org/drawingml/2006/main" noChangeAspect="1"/>
           </wp:cNvGraphicFramePr>
@@ -4138,7 +6139,7 @@
       <mc:AlternateContent>
         <mc:Choice Requires="wps">
           <w:drawing>
-            <wp:anchor distT="0" distB="0" distL="114300" distR="114300" simplePos="0" relativeHeight="251661312" behindDoc="1" locked="0" layoutInCell="1" allowOverlap="1" wp14:anchorId="21CD8DF7" wp14:editId="65CC0FD3">
+            <wp:anchor distT="0" distB="0" distL="114300" distR="114300" simplePos="0" relativeHeight="251661312" behindDoc="1" locked="0" layoutInCell="1" allowOverlap="1" wp14:anchorId="2D56FBE0" wp14:editId="7D098CB9">
               <wp:simplePos x="0" y="0"/>
               <wp:positionH relativeFrom="page">
                 <wp:posOffset>-133350</wp:posOffset>
@@ -4218,7 +6219,7 @@
         </mc:Choice>
         <mc:Fallback>
           <w:pict>
-            <v:rect w14:anchorId="21CD8DF7" id="Rectangle 34" o:spid="_x0000_s1035" style="position:absolute;left:0;text-align:left;margin-left:-10.5pt;margin-top:1.75pt;width:615.05pt;height:75.2pt;z-index:-251655168;visibility:visible;mso-wrap-style:square;mso-width-percent:0;mso-height-percent:0;mso-wrap-distance-left:9pt;mso-wrap-distance-top:0;mso-wrap-distance-right:9pt;mso-wrap-distance-bottom:0;mso-position-horizontal:absolute;mso-position-horizontal-relative:page;mso-position-vertical:absolute;mso-position-vertical-relative:page;mso-width-percent:0;mso-height-percent:0;mso-width-relative:margin;mso-height-relative:margin;v-text-anchor:middle" o:gfxdata="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" fillcolor="#2196f3" stroked="f" strokeweight="1pt">
+            <v:rect w14:anchorId="2D56FBE0" id="Rectangle 34" o:spid="_x0000_s1035" style="position:absolute;left:0;text-align:left;margin-left:-10.5pt;margin-top:1.75pt;width:615.05pt;height:75.2pt;z-index:-251655168;visibility:visible;mso-wrap-style:square;mso-width-percent:0;mso-height-percent:0;mso-wrap-distance-left:9pt;mso-wrap-distance-top:0;mso-wrap-distance-right:9pt;mso-wrap-distance-bottom:0;mso-position-horizontal:absolute;mso-position-horizontal-relative:page;mso-position-vertical:absolute;mso-position-vertical-relative:page;mso-width-percent:0;mso-height-percent:0;mso-width-relative:margin;mso-height-relative:margin;v-text-anchor:middle" o:gfxdata="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" fillcolor="#2196f3" stroked="f" strokeweight="1pt">
               <v:shadow on="t" color="black" opacity="26214f" origin=",-.5" offset="0,3pt"/>
               <v:textbox>
                 <w:txbxContent>
@@ -4238,7 +6239,7 @@
       <mc:AlternateContent>
         <mc:Choice Requires="wps">
           <w:drawing>
-            <wp:anchor distT="0" distB="0" distL="114300" distR="114300" simplePos="0" relativeHeight="251662336" behindDoc="0" locked="0" layoutInCell="1" allowOverlap="1" wp14:anchorId="244FA2E5" wp14:editId="1E28E45D">
+            <wp:anchor distT="0" distB="0" distL="114300" distR="114300" simplePos="0" relativeHeight="251662336" behindDoc="0" locked="0" layoutInCell="1" allowOverlap="1" wp14:anchorId="726898EE" wp14:editId="31BFC8E4">
               <wp:simplePos x="0" y="0"/>
               <wp:positionH relativeFrom="margin">
                 <wp:posOffset>1797685</wp:posOffset>
@@ -4290,8 +6291,13 @@
                             <w:pStyle w:val="IntenseQuote"/>
                           </w:pPr>
                           <w:r>
-                            <w:t>Rapport de projet de E3</w:t>
+                            <w:t xml:space="preserve">Rapport de projet </w:t>
                           </w:r>
+                          <w:proofErr w:type="gramStart"/>
+                          <w:r>
+                            <w:t>de E3</w:t>
+                          </w:r>
+                          <w:proofErr w:type="gramEnd"/>
                         </w:p>
                       </w:txbxContent>
                     </wps:txbx>
@@ -4312,7 +6318,7 @@
         </mc:Choice>
         <mc:Fallback>
           <w:pict>
-            <v:shapetype w14:anchorId="244FA2E5" id="_x0000_t202" coordsize="21600,21600" o:spt="202" path="m,l,21600r21600,l21600,xe">
+            <v:shapetype w14:anchorId="726898EE" id="_x0000_t202" coordsize="21600,21600" o:spt="202" path="m,l,21600r21600,l21600,xe">
               <v:stroke joinstyle="miter"/>
               <v:path gradientshapeok="t" o:connecttype="rect"/>
             </v:shapetype>
@@ -4324,8 +6330,13 @@
                       <w:pStyle w:val="IntenseQuote"/>
                     </w:pPr>
                     <w:r>
-                      <w:t>Rapport de projet de E3</w:t>
+                      <w:t xml:space="preserve">Rapport de projet </w:t>
                     </w:r>
+                    <w:proofErr w:type="gramStart"/>
+                    <w:r>
+                      <w:t>de E3</w:t>
+                    </w:r>
+                    <w:proofErr w:type="gramEnd"/>
                   </w:p>
                 </w:txbxContent>
               </v:textbox>
@@ -4342,7 +6353,7 @@
       <mc:AlternateContent>
         <mc:Choice Requires="wps">
           <w:drawing>
-            <wp:anchor distT="0" distB="0" distL="114300" distR="114300" simplePos="0" relativeHeight="251663360" behindDoc="0" locked="0" layoutInCell="1" allowOverlap="1" wp14:anchorId="6AB5BD94" wp14:editId="5936BF24">
+            <wp:anchor distT="0" distB="0" distL="114300" distR="114300" simplePos="0" relativeHeight="251663360" behindDoc="0" locked="0" layoutInCell="1" allowOverlap="1" wp14:anchorId="258A91FF" wp14:editId="500F9BD5">
               <wp:simplePos x="0" y="0"/>
               <wp:positionH relativeFrom="margin">
                 <wp:posOffset>5233780</wp:posOffset>
@@ -4416,7 +6427,7 @@
         </mc:Choice>
         <mc:Fallback>
           <w:pict>
-            <v:shape w14:anchorId="6AB5BD94" id="Text Box 36" o:spid="_x0000_s1037" type="#_x0000_t202" style="position:absolute;left:0;text-align:left;margin-left:412.1pt;margin-top:5.15pt;width:101.9pt;height:25.1pt;z-index:251663360;visibility:visible;mso-wrap-style:square;mso-width-percent:0;mso-wrap-distance-left:9pt;mso-wrap-distance-top:0;mso-wrap-distance-right:9pt;mso-wrap-distance-bottom:0;mso-position-horizontal:absolute;mso-position-horizontal-relative:margin;mso-position-vertical:absolute;mso-position-vertical-relative:text;mso-width-percent:0;mso-width-relative:margin;v-text-anchor:middle" o:gfxdata="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" filled="f" stroked="f" strokeweight=".5pt">
+            <v:shape w14:anchorId="258A91FF" id="Text Box 36" o:spid="_x0000_s1037" type="#_x0000_t202" style="position:absolute;left:0;text-align:left;margin-left:412.1pt;margin-top:5.15pt;width:101.9pt;height:25.1pt;z-index:251663360;visibility:visible;mso-wrap-style:square;mso-width-percent:0;mso-wrap-distance-left:9pt;mso-wrap-distance-top:0;mso-wrap-distance-right:9pt;mso-wrap-distance-bottom:0;mso-position-horizontal:absolute;mso-position-horizontal-relative:margin;mso-position-vertical:absolute;mso-position-vertical-relative:text;mso-width-percent:0;mso-width-relative:margin;v-text-anchor:middle" o:gfxdata="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" filled="f" stroked="f" strokeweight=".5pt">
               <v:textbox>
                 <w:txbxContent>
                   <w:p>
@@ -4554,6 +6565,155 @@
     </w:lvl>
   </w:abstractNum>
   <w:abstractNum w:abstractNumId="1" w15:restartNumberingAfterBreak="0">
+    <w:nsid w:val="0918005B"/>
+    <w:multiLevelType w:val="multilevel"/>
+    <w:tmpl w:val="BA18D10C"/>
+    <w:lvl w:ilvl="0">
+      <w:start w:val="1"/>
+      <w:numFmt w:val="bullet"/>
+      <w:lvlText w:val=""/>
+      <w:lvlJc w:val="left"/>
+      <w:pPr>
+        <w:tabs>
+          <w:tab w:val="num" w:pos="720"/>
+        </w:tabs>
+        <w:ind w:left="720" w:hanging="360"/>
+      </w:pPr>
+      <w:rPr>
+        <w:rFonts w:ascii="Symbol" w:hAnsi="Symbol" w:hint="default"/>
+        <w:sz w:val="20"/>
+      </w:rPr>
+    </w:lvl>
+    <w:lvl w:ilvl="1" w:tentative="1">
+      <w:start w:val="1"/>
+      <w:numFmt w:val="bullet"/>
+      <w:lvlText w:val="o"/>
+      <w:lvlJc w:val="left"/>
+      <w:pPr>
+        <w:tabs>
+          <w:tab w:val="num" w:pos="1440"/>
+        </w:tabs>
+        <w:ind w:left="1440" w:hanging="360"/>
+      </w:pPr>
+      <w:rPr>
+        <w:rFonts w:ascii="Courier New" w:hAnsi="Courier New" w:hint="default"/>
+        <w:sz w:val="20"/>
+      </w:rPr>
+    </w:lvl>
+    <w:lvl w:ilvl="2" w:tentative="1">
+      <w:start w:val="1"/>
+      <w:numFmt w:val="bullet"/>
+      <w:lvlText w:val=""/>
+      <w:lvlJc w:val="left"/>
+      <w:pPr>
+        <w:tabs>
+          <w:tab w:val="num" w:pos="2160"/>
+        </w:tabs>
+        <w:ind w:left="2160" w:hanging="360"/>
+      </w:pPr>
+      <w:rPr>
+        <w:rFonts w:ascii="Wingdings" w:hAnsi="Wingdings" w:hint="default"/>
+        <w:sz w:val="20"/>
+      </w:rPr>
+    </w:lvl>
+    <w:lvl w:ilvl="3" w:tentative="1">
+      <w:start w:val="1"/>
+      <w:numFmt w:val="bullet"/>
+      <w:lvlText w:val=""/>
+      <w:lvlJc w:val="left"/>
+      <w:pPr>
+        <w:tabs>
+          <w:tab w:val="num" w:pos="2880"/>
+        </w:tabs>
+        <w:ind w:left="2880" w:hanging="360"/>
+      </w:pPr>
+      <w:rPr>
+        <w:rFonts w:ascii="Wingdings" w:hAnsi="Wingdings" w:hint="default"/>
+        <w:sz w:val="20"/>
+      </w:rPr>
+    </w:lvl>
+    <w:lvl w:ilvl="4" w:tentative="1">
+      <w:start w:val="1"/>
+      <w:numFmt w:val="bullet"/>
+      <w:lvlText w:val=""/>
+      <w:lvlJc w:val="left"/>
+      <w:pPr>
+        <w:tabs>
+          <w:tab w:val="num" w:pos="3600"/>
+        </w:tabs>
+        <w:ind w:left="3600" w:hanging="360"/>
+      </w:pPr>
+      <w:rPr>
+        <w:rFonts w:ascii="Wingdings" w:hAnsi="Wingdings" w:hint="default"/>
+        <w:sz w:val="20"/>
+      </w:rPr>
+    </w:lvl>
+    <w:lvl w:ilvl="5" w:tentative="1">
+      <w:start w:val="1"/>
+      <w:numFmt w:val="bullet"/>
+      <w:lvlText w:val=""/>
+      <w:lvlJc w:val="left"/>
+      <w:pPr>
+        <w:tabs>
+          <w:tab w:val="num" w:pos="4320"/>
+        </w:tabs>
+        <w:ind w:left="4320" w:hanging="360"/>
+      </w:pPr>
+      <w:rPr>
+        <w:rFonts w:ascii="Wingdings" w:hAnsi="Wingdings" w:hint="default"/>
+        <w:sz w:val="20"/>
+      </w:rPr>
+    </w:lvl>
+    <w:lvl w:ilvl="6" w:tentative="1">
+      <w:start w:val="1"/>
+      <w:numFmt w:val="bullet"/>
+      <w:lvlText w:val=""/>
+      <w:lvlJc w:val="left"/>
+      <w:pPr>
+        <w:tabs>
+          <w:tab w:val="num" w:pos="5040"/>
+        </w:tabs>
+        <w:ind w:left="5040" w:hanging="360"/>
+      </w:pPr>
+      <w:rPr>
+        <w:rFonts w:ascii="Wingdings" w:hAnsi="Wingdings" w:hint="default"/>
+        <w:sz w:val="20"/>
+      </w:rPr>
+    </w:lvl>
+    <w:lvl w:ilvl="7" w:tentative="1">
+      <w:start w:val="1"/>
+      <w:numFmt w:val="bullet"/>
+      <w:lvlText w:val=""/>
+      <w:lvlJc w:val="left"/>
+      <w:pPr>
+        <w:tabs>
+          <w:tab w:val="num" w:pos="5760"/>
+        </w:tabs>
+        <w:ind w:left="5760" w:hanging="360"/>
+      </w:pPr>
+      <w:rPr>
+        <w:rFonts w:ascii="Wingdings" w:hAnsi="Wingdings" w:hint="default"/>
+        <w:sz w:val="20"/>
+      </w:rPr>
+    </w:lvl>
+    <w:lvl w:ilvl="8" w:tentative="1">
+      <w:start w:val="1"/>
+      <w:numFmt w:val="bullet"/>
+      <w:lvlText w:val=""/>
+      <w:lvlJc w:val="left"/>
+      <w:pPr>
+        <w:tabs>
+          <w:tab w:val="num" w:pos="6480"/>
+        </w:tabs>
+        <w:ind w:left="6480" w:hanging="360"/>
+      </w:pPr>
+      <w:rPr>
+        <w:rFonts w:ascii="Wingdings" w:hAnsi="Wingdings" w:hint="default"/>
+        <w:sz w:val="20"/>
+      </w:rPr>
+    </w:lvl>
+  </w:abstractNum>
+  <w:abstractNum w:abstractNumId="2" w15:restartNumberingAfterBreak="0">
     <w:nsid w:val="0C11166E"/>
     <w:multiLevelType w:val="hybridMultilevel"/>
     <w:tmpl w:val="45321C3A"/>
@@ -4639,7 +6799,156 @@
       </w:pPr>
     </w:lvl>
   </w:abstractNum>
-  <w:abstractNum w:abstractNumId="2" w15:restartNumberingAfterBreak="0">
+  <w:abstractNum w:abstractNumId="3" w15:restartNumberingAfterBreak="0">
+    <w:nsid w:val="11550DDD"/>
+    <w:multiLevelType w:val="multilevel"/>
+    <w:tmpl w:val="23EC6E68"/>
+    <w:lvl w:ilvl="0">
+      <w:start w:val="1"/>
+      <w:numFmt w:val="bullet"/>
+      <w:lvlText w:val=""/>
+      <w:lvlJc w:val="left"/>
+      <w:pPr>
+        <w:tabs>
+          <w:tab w:val="num" w:pos="720"/>
+        </w:tabs>
+        <w:ind w:left="720" w:hanging="360"/>
+      </w:pPr>
+      <w:rPr>
+        <w:rFonts w:ascii="Symbol" w:hAnsi="Symbol" w:hint="default"/>
+        <w:sz w:val="20"/>
+      </w:rPr>
+    </w:lvl>
+    <w:lvl w:ilvl="1" w:tentative="1">
+      <w:start w:val="1"/>
+      <w:numFmt w:val="bullet"/>
+      <w:lvlText w:val="o"/>
+      <w:lvlJc w:val="left"/>
+      <w:pPr>
+        <w:tabs>
+          <w:tab w:val="num" w:pos="1440"/>
+        </w:tabs>
+        <w:ind w:left="1440" w:hanging="360"/>
+      </w:pPr>
+      <w:rPr>
+        <w:rFonts w:ascii="Courier New" w:hAnsi="Courier New" w:hint="default"/>
+        <w:sz w:val="20"/>
+      </w:rPr>
+    </w:lvl>
+    <w:lvl w:ilvl="2" w:tentative="1">
+      <w:start w:val="1"/>
+      <w:numFmt w:val="bullet"/>
+      <w:lvlText w:val=""/>
+      <w:lvlJc w:val="left"/>
+      <w:pPr>
+        <w:tabs>
+          <w:tab w:val="num" w:pos="2160"/>
+        </w:tabs>
+        <w:ind w:left="2160" w:hanging="360"/>
+      </w:pPr>
+      <w:rPr>
+        <w:rFonts w:ascii="Wingdings" w:hAnsi="Wingdings" w:hint="default"/>
+        <w:sz w:val="20"/>
+      </w:rPr>
+    </w:lvl>
+    <w:lvl w:ilvl="3" w:tentative="1">
+      <w:start w:val="1"/>
+      <w:numFmt w:val="bullet"/>
+      <w:lvlText w:val=""/>
+      <w:lvlJc w:val="left"/>
+      <w:pPr>
+        <w:tabs>
+          <w:tab w:val="num" w:pos="2880"/>
+        </w:tabs>
+        <w:ind w:left="2880" w:hanging="360"/>
+      </w:pPr>
+      <w:rPr>
+        <w:rFonts w:ascii="Wingdings" w:hAnsi="Wingdings" w:hint="default"/>
+        <w:sz w:val="20"/>
+      </w:rPr>
+    </w:lvl>
+    <w:lvl w:ilvl="4" w:tentative="1">
+      <w:start w:val="1"/>
+      <w:numFmt w:val="bullet"/>
+      <w:lvlText w:val=""/>
+      <w:lvlJc w:val="left"/>
+      <w:pPr>
+        <w:tabs>
+          <w:tab w:val="num" w:pos="3600"/>
+        </w:tabs>
+        <w:ind w:left="3600" w:hanging="360"/>
+      </w:pPr>
+      <w:rPr>
+        <w:rFonts w:ascii="Wingdings" w:hAnsi="Wingdings" w:hint="default"/>
+        <w:sz w:val="20"/>
+      </w:rPr>
+    </w:lvl>
+    <w:lvl w:ilvl="5" w:tentative="1">
+      <w:start w:val="1"/>
+      <w:numFmt w:val="bullet"/>
+      <w:lvlText w:val=""/>
+      <w:lvlJc w:val="left"/>
+      <w:pPr>
+        <w:tabs>
+          <w:tab w:val="num" w:pos="4320"/>
+        </w:tabs>
+        <w:ind w:left="4320" w:hanging="360"/>
+      </w:pPr>
+      <w:rPr>
+        <w:rFonts w:ascii="Wingdings" w:hAnsi="Wingdings" w:hint="default"/>
+        <w:sz w:val="20"/>
+      </w:rPr>
+    </w:lvl>
+    <w:lvl w:ilvl="6" w:tentative="1">
+      <w:start w:val="1"/>
+      <w:numFmt w:val="bullet"/>
+      <w:lvlText w:val=""/>
+      <w:lvlJc w:val="left"/>
+      <w:pPr>
+        <w:tabs>
+          <w:tab w:val="num" w:pos="5040"/>
+        </w:tabs>
+        <w:ind w:left="5040" w:hanging="360"/>
+      </w:pPr>
+      <w:rPr>
+        <w:rFonts w:ascii="Wingdings" w:hAnsi="Wingdings" w:hint="default"/>
+        <w:sz w:val="20"/>
+      </w:rPr>
+    </w:lvl>
+    <w:lvl w:ilvl="7" w:tentative="1">
+      <w:start w:val="1"/>
+      <w:numFmt w:val="bullet"/>
+      <w:lvlText w:val=""/>
+      <w:lvlJc w:val="left"/>
+      <w:pPr>
+        <w:tabs>
+          <w:tab w:val="num" w:pos="5760"/>
+        </w:tabs>
+        <w:ind w:left="5760" w:hanging="360"/>
+      </w:pPr>
+      <w:rPr>
+        <w:rFonts w:ascii="Wingdings" w:hAnsi="Wingdings" w:hint="default"/>
+        <w:sz w:val="20"/>
+      </w:rPr>
+    </w:lvl>
+    <w:lvl w:ilvl="8" w:tentative="1">
+      <w:start w:val="1"/>
+      <w:numFmt w:val="bullet"/>
+      <w:lvlText w:val=""/>
+      <w:lvlJc w:val="left"/>
+      <w:pPr>
+        <w:tabs>
+          <w:tab w:val="num" w:pos="6480"/>
+        </w:tabs>
+        <w:ind w:left="6480" w:hanging="360"/>
+      </w:pPr>
+      <w:rPr>
+        <w:rFonts w:ascii="Wingdings" w:hAnsi="Wingdings" w:hint="default"/>
+        <w:sz w:val="20"/>
+      </w:rPr>
+    </w:lvl>
+  </w:abstractNum>
+  <w:abstractNum w:abstractNumId="4" w15:restartNumberingAfterBreak="0">
     <w:nsid w:val="22612587"/>
     <w:multiLevelType w:val="multilevel"/>
     <w:tmpl w:val="BF9C59E6"/>
@@ -4752,7 +7061,7 @@
       </w:pPr>
     </w:lvl>
   </w:abstractNum>
-  <w:abstractNum w:abstractNumId="3" w15:restartNumberingAfterBreak="0">
+  <w:abstractNum w:abstractNumId="5" w15:restartNumberingAfterBreak="0">
     <w:nsid w:val="335918A4"/>
     <w:multiLevelType w:val="multilevel"/>
     <w:tmpl w:val="1D28DDF0"/>
@@ -4865,7 +7174,7 @@
       </w:pPr>
     </w:lvl>
   </w:abstractNum>
-  <w:abstractNum w:abstractNumId="4" w15:restartNumberingAfterBreak="0">
+  <w:abstractNum w:abstractNumId="6" w15:restartNumberingAfterBreak="0">
     <w:nsid w:val="37737696"/>
     <w:multiLevelType w:val="hybridMultilevel"/>
     <w:tmpl w:val="3372F184"/>
@@ -4951,7 +7260,7 @@
       </w:pPr>
     </w:lvl>
   </w:abstractNum>
-  <w:abstractNum w:abstractNumId="5" w15:restartNumberingAfterBreak="0">
+  <w:abstractNum w:abstractNumId="7" w15:restartNumberingAfterBreak="0">
     <w:nsid w:val="40DC6773"/>
     <w:multiLevelType w:val="hybridMultilevel"/>
     <w:tmpl w:val="0C00D578"/>
@@ -5064,7 +7373,7 @@
       </w:rPr>
     </w:lvl>
   </w:abstractNum>
-  <w:abstractNum w:abstractNumId="6" w15:restartNumberingAfterBreak="0">
+  <w:abstractNum w:abstractNumId="8" w15:restartNumberingAfterBreak="0">
     <w:nsid w:val="44663AFC"/>
     <w:multiLevelType w:val="hybridMultilevel"/>
     <w:tmpl w:val="1B446A6E"/>
@@ -5154,7 +7463,231 @@
       </w:pPr>
     </w:lvl>
   </w:abstractNum>
-  <w:abstractNum w:abstractNumId="7" w15:restartNumberingAfterBreak="0">
+  <w:abstractNum w:abstractNumId="9" w15:restartNumberingAfterBreak="0">
+    <w:nsid w:val="5984610E"/>
+    <w:multiLevelType w:val="hybridMultilevel"/>
+    <w:tmpl w:val="16421FE8"/>
+    <w:lvl w:ilvl="0" w:tplc="0A98E41E">
+      <w:numFmt w:val="bullet"/>
+      <w:lvlText w:val="-"/>
+      <w:lvlJc w:val="left"/>
+      <w:pPr>
+        <w:ind w:left="720" w:hanging="360"/>
+      </w:pPr>
+      <w:rPr>
+        <w:rFonts w:ascii="Arial" w:eastAsiaTheme="minorEastAsia" w:hAnsi="Arial" w:cs="Arial" w:hint="default"/>
+      </w:rPr>
+    </w:lvl>
+    <w:lvl w:ilvl="1" w:tplc="040C0003" w:tentative="1">
+      <w:start w:val="1"/>
+      <w:numFmt w:val="bullet"/>
+      <w:lvlText w:val="o"/>
+      <w:lvlJc w:val="left"/>
+      <w:pPr>
+        <w:ind w:left="1440" w:hanging="360"/>
+      </w:pPr>
+      <w:rPr>
+        <w:rFonts w:ascii="Courier New" w:hAnsi="Courier New" w:cs="Courier New" w:hint="default"/>
+      </w:rPr>
+    </w:lvl>
+    <w:lvl w:ilvl="2" w:tplc="040C0005" w:tentative="1">
+      <w:start w:val="1"/>
+      <w:numFmt w:val="bullet"/>
+      <w:lvlText w:val=""/>
+      <w:lvlJc w:val="left"/>
+      <w:pPr>
+        <w:ind w:left="2160" w:hanging="360"/>
+      </w:pPr>
+      <w:rPr>
+        <w:rFonts w:ascii="Wingdings" w:hAnsi="Wingdings" w:hint="default"/>
+      </w:rPr>
+    </w:lvl>
+    <w:lvl w:ilvl="3" w:tplc="040C0001" w:tentative="1">
+      <w:start w:val="1"/>
+      <w:numFmt w:val="bullet"/>
+      <w:lvlText w:val=""/>
+      <w:lvlJc w:val="left"/>
+      <w:pPr>
+        <w:ind w:left="2880" w:hanging="360"/>
+      </w:pPr>
+      <w:rPr>
+        <w:rFonts w:ascii="Symbol" w:hAnsi="Symbol" w:hint="default"/>
+      </w:rPr>
+    </w:lvl>
+    <w:lvl w:ilvl="4" w:tplc="040C0003" w:tentative="1">
+      <w:start w:val="1"/>
+      <w:numFmt w:val="bullet"/>
+      <w:lvlText w:val="o"/>
+      <w:lvlJc w:val="left"/>
+      <w:pPr>
+        <w:ind w:left="3600" w:hanging="360"/>
+      </w:pPr>
+      <w:rPr>
+        <w:rFonts w:ascii="Courier New" w:hAnsi="Courier New" w:cs="Courier New" w:hint="default"/>
+      </w:rPr>
+    </w:lvl>
+    <w:lvl w:ilvl="5" w:tplc="040C0005" w:tentative="1">
+      <w:start w:val="1"/>
+      <w:numFmt w:val="bullet"/>
+      <w:lvlText w:val=""/>
+      <w:lvlJc w:val="left"/>
+      <w:pPr>
+        <w:ind w:left="4320" w:hanging="360"/>
+      </w:pPr>
+      <w:rPr>
+        <w:rFonts w:ascii="Wingdings" w:hAnsi="Wingdings" w:hint="default"/>
+      </w:rPr>
+    </w:lvl>
+    <w:lvl w:ilvl="6" w:tplc="040C0001" w:tentative="1">
+      <w:start w:val="1"/>
+      <w:numFmt w:val="bullet"/>
+      <w:lvlText w:val=""/>
+      <w:lvlJc w:val="left"/>
+      <w:pPr>
+        <w:ind w:left="5040" w:hanging="360"/>
+      </w:pPr>
+      <w:rPr>
+        <w:rFonts w:ascii="Symbol" w:hAnsi="Symbol" w:hint="default"/>
+      </w:rPr>
+    </w:lvl>
+    <w:lvl w:ilvl="7" w:tplc="040C0003" w:tentative="1">
+      <w:start w:val="1"/>
+      <w:numFmt w:val="bullet"/>
+      <w:lvlText w:val="o"/>
+      <w:lvlJc w:val="left"/>
+      <w:pPr>
+        <w:ind w:left="5760" w:hanging="360"/>
+      </w:pPr>
+      <w:rPr>
+        <w:rFonts w:ascii="Courier New" w:hAnsi="Courier New" w:cs="Courier New" w:hint="default"/>
+      </w:rPr>
+    </w:lvl>
+    <w:lvl w:ilvl="8" w:tplc="040C0005" w:tentative="1">
+      <w:start w:val="1"/>
+      <w:numFmt w:val="bullet"/>
+      <w:lvlText w:val=""/>
+      <w:lvlJc w:val="left"/>
+      <w:pPr>
+        <w:ind w:left="6480" w:hanging="360"/>
+      </w:pPr>
+      <w:rPr>
+        <w:rFonts w:ascii="Wingdings" w:hAnsi="Wingdings" w:hint="default"/>
+      </w:rPr>
+    </w:lvl>
+  </w:abstractNum>
+  <w:abstractNum w:abstractNumId="10" w15:restartNumberingAfterBreak="0">
+    <w:nsid w:val="61F25419"/>
+    <w:multiLevelType w:val="hybridMultilevel"/>
+    <w:tmpl w:val="1C3C91DC"/>
+    <w:lvl w:ilvl="0" w:tplc="0A98E41E">
+      <w:numFmt w:val="bullet"/>
+      <w:lvlText w:val="-"/>
+      <w:lvlJc w:val="left"/>
+      <w:pPr>
+        <w:ind w:left="720" w:hanging="360"/>
+      </w:pPr>
+      <w:rPr>
+        <w:rFonts w:ascii="Arial" w:eastAsiaTheme="minorEastAsia" w:hAnsi="Arial" w:cs="Arial" w:hint="default"/>
+      </w:rPr>
+    </w:lvl>
+    <w:lvl w:ilvl="1" w:tplc="040C0003" w:tentative="1">
+      <w:start w:val="1"/>
+      <w:numFmt w:val="bullet"/>
+      <w:lvlText w:val="o"/>
+      <w:lvlJc w:val="left"/>
+      <w:pPr>
+        <w:ind w:left="1440" w:hanging="360"/>
+      </w:pPr>
+      <w:rPr>
+        <w:rFonts w:ascii="Courier New" w:hAnsi="Courier New" w:cs="Courier New" w:hint="default"/>
+      </w:rPr>
+    </w:lvl>
+    <w:lvl w:ilvl="2" w:tplc="040C0005" w:tentative="1">
+      <w:start w:val="1"/>
+      <w:numFmt w:val="bullet"/>
+      <w:lvlText w:val=""/>
+      <w:lvlJc w:val="left"/>
+      <w:pPr>
+        <w:ind w:left="2160" w:hanging="360"/>
+      </w:pPr>
+      <w:rPr>
+        <w:rFonts w:ascii="Wingdings" w:hAnsi="Wingdings" w:hint="default"/>
+      </w:rPr>
+    </w:lvl>
+    <w:lvl w:ilvl="3" w:tplc="040C0001" w:tentative="1">
+      <w:start w:val="1"/>
+      <w:numFmt w:val="bullet"/>
+      <w:lvlText w:val=""/>
+      <w:lvlJc w:val="left"/>
+      <w:pPr>
+        <w:ind w:left="2880" w:hanging="360"/>
+      </w:pPr>
+      <w:rPr>
+        <w:rFonts w:ascii="Symbol" w:hAnsi="Symbol" w:hint="default"/>
+      </w:rPr>
+    </w:lvl>
+    <w:lvl w:ilvl="4" w:tplc="040C0003" w:tentative="1">
+      <w:start w:val="1"/>
+      <w:numFmt w:val="bullet"/>
+      <w:lvlText w:val="o"/>
+      <w:lvlJc w:val="left"/>
+      <w:pPr>
+        <w:ind w:left="3600" w:hanging="360"/>
+      </w:pPr>
+      <w:rPr>
+        <w:rFonts w:ascii="Courier New" w:hAnsi="Courier New" w:cs="Courier New" w:hint="default"/>
+      </w:rPr>
+    </w:lvl>
+    <w:lvl w:ilvl="5" w:tplc="040C0005" w:tentative="1">
+      <w:start w:val="1"/>
+      <w:numFmt w:val="bullet"/>
+      <w:lvlText w:val=""/>
+      <w:lvlJc w:val="left"/>
+      <w:pPr>
+        <w:ind w:left="4320" w:hanging="360"/>
+      </w:pPr>
+      <w:rPr>
+        <w:rFonts w:ascii="Wingdings" w:hAnsi="Wingdings" w:hint="default"/>
+      </w:rPr>
+    </w:lvl>
+    <w:lvl w:ilvl="6" w:tplc="040C0001" w:tentative="1">
+      <w:start w:val="1"/>
+      <w:numFmt w:val="bullet"/>
+      <w:lvlText w:val=""/>
+      <w:lvlJc w:val="left"/>
+      <w:pPr>
+        <w:ind w:left="5040" w:hanging="360"/>
+      </w:pPr>
+      <w:rPr>
+        <w:rFonts w:ascii="Symbol" w:hAnsi="Symbol" w:hint="default"/>
+      </w:rPr>
+    </w:lvl>
+    <w:lvl w:ilvl="7" w:tplc="040C0003" w:tentative="1">
+      <w:start w:val="1"/>
+      <w:numFmt w:val="bullet"/>
+      <w:lvlText w:val="o"/>
+      <w:lvlJc w:val="left"/>
+      <w:pPr>
+        <w:ind w:left="5760" w:hanging="360"/>
+      </w:pPr>
+      <w:rPr>
+        <w:rFonts w:ascii="Courier New" w:hAnsi="Courier New" w:cs="Courier New" w:hint="default"/>
+      </w:rPr>
+    </w:lvl>
+    <w:lvl w:ilvl="8" w:tplc="040C0005" w:tentative="1">
+      <w:start w:val="1"/>
+      <w:numFmt w:val="bullet"/>
+      <w:lvlText w:val=""/>
+      <w:lvlJc w:val="left"/>
+      <w:pPr>
+        <w:ind w:left="6480" w:hanging="360"/>
+      </w:pPr>
+      <w:rPr>
+        <w:rFonts w:ascii="Wingdings" w:hAnsi="Wingdings" w:hint="default"/>
+      </w:rPr>
+    </w:lvl>
+  </w:abstractNum>
+  <w:abstractNum w:abstractNumId="11" w15:restartNumberingAfterBreak="0">
     <w:nsid w:val="66906EFC"/>
     <w:multiLevelType w:val="multilevel"/>
     <w:tmpl w:val="2B0CD144"/>
@@ -5267,7 +7800,7 @@
       </w:pPr>
     </w:lvl>
   </w:abstractNum>
-  <w:abstractNum w:abstractNumId="8" w15:restartNumberingAfterBreak="0">
+  <w:abstractNum w:abstractNumId="12" w15:restartNumberingAfterBreak="0">
     <w:nsid w:val="68F8433B"/>
     <w:multiLevelType w:val="multilevel"/>
     <w:tmpl w:val="C1C40CC0"/>
@@ -5380,7 +7913,7 @@
       </w:pPr>
     </w:lvl>
   </w:abstractNum>
-  <w:abstractNum w:abstractNumId="9" w15:restartNumberingAfterBreak="0">
+  <w:abstractNum w:abstractNumId="13" w15:restartNumberingAfterBreak="0">
     <w:nsid w:val="772642BB"/>
     <w:multiLevelType w:val="multilevel"/>
     <w:tmpl w:val="9F169F06"/>
@@ -5494,10 +8027,10 @@
     </w:lvl>
   </w:abstractNum>
   <w:num w:numId="1">
-    <w:abstractNumId w:val="9"/>
+    <w:abstractNumId w:val="13"/>
   </w:num>
   <w:num w:numId="2">
-    <w:abstractNumId w:val="2"/>
+    <w:abstractNumId w:val="4"/>
     <w:lvlOverride w:ilvl="0">
       <w:lvl w:ilvl="0">
         <w:numFmt w:val="decimal"/>
@@ -5507,7 +8040,7 @@
     </w:lvlOverride>
   </w:num>
   <w:num w:numId="3">
-    <w:abstractNumId w:val="3"/>
+    <w:abstractNumId w:val="5"/>
     <w:lvlOverride w:ilvl="0">
       <w:lvl w:ilvl="0">
         <w:numFmt w:val="decimal"/>
@@ -5517,7 +8050,7 @@
     </w:lvlOverride>
   </w:num>
   <w:num w:numId="4">
-    <w:abstractNumId w:val="7"/>
+    <w:abstractNumId w:val="11"/>
     <w:lvlOverride w:ilvl="0">
       <w:lvl w:ilvl="0">
         <w:numFmt w:val="decimal"/>
@@ -5527,7 +8060,7 @@
     </w:lvlOverride>
   </w:num>
   <w:num w:numId="5">
-    <w:abstractNumId w:val="8"/>
+    <w:abstractNumId w:val="12"/>
     <w:lvlOverride w:ilvl="0">
       <w:lvl w:ilvl="0">
         <w:numFmt w:val="decimal"/>
@@ -5537,19 +8070,31 @@
     </w:lvlOverride>
   </w:num>
   <w:num w:numId="6">
-    <w:abstractNumId w:val="4"/>
+    <w:abstractNumId w:val="6"/>
   </w:num>
   <w:num w:numId="7">
-    <w:abstractNumId w:val="6"/>
+    <w:abstractNumId w:val="8"/>
   </w:num>
   <w:num w:numId="8">
-    <w:abstractNumId w:val="1"/>
+    <w:abstractNumId w:val="2"/>
   </w:num>
   <w:num w:numId="9">
-    <w:abstractNumId w:val="5"/>
+    <w:abstractNumId w:val="7"/>
   </w:num>
   <w:num w:numId="10">
     <w:abstractNumId w:val="0"/>
+  </w:num>
+  <w:num w:numId="11">
+    <w:abstractNumId w:val="1"/>
+  </w:num>
+  <w:num w:numId="12">
+    <w:abstractNumId w:val="9"/>
+  </w:num>
+  <w:num w:numId="13">
+    <w:abstractNumId w:val="3"/>
+  </w:num>
+  <w:num w:numId="14">
+    <w:abstractNumId w:val="10"/>
   </w:num>
 </w:numbering>
 </file>
@@ -6334,7 +8879,6 @@
     <w:name w:val="Normal (Web)"/>
     <w:basedOn w:val="Normal"/>
     <w:uiPriority w:val="99"/>
-    <w:semiHidden/>
     <w:unhideWhenUsed/>
     <w:rsid w:val="00165FB2"/>
     <w:pPr>
@@ -6656,6 +9200,25 @@
       <w:sz w:val="20"/>
     </w:rPr>
   </w:style>
+  <w:style w:type="paragraph" w:styleId="Caption">
+    <w:name w:val="caption"/>
+    <w:basedOn w:val="Normal"/>
+    <w:next w:val="Normal"/>
+    <w:uiPriority w:val="35"/>
+    <w:unhideWhenUsed/>
+    <w:qFormat/>
+    <w:rsid w:val="00EB7E76"/>
+    <w:pPr>
+      <w:spacing w:before="0" w:after="200" w:line="240" w:lineRule="auto"/>
+    </w:pPr>
+    <w:rPr>
+      <w:i/>
+      <w:iCs/>
+      <w:color w:val="44546A" w:themeColor="text2"/>
+      <w:sz w:val="18"/>
+      <w:szCs w:val="18"/>
+    </w:rPr>
+  </w:style>
   <w:style w:type="character" w:customStyle="1" w:styleId="Normal2Char">
     <w:name w:val="Normal 2 Char"/>
     <w:basedOn w:val="DefaultParagraphFont"/>
@@ -6936,7 +9499,7 @@
 </file>
 
 <file path=customXml/itemProps1.xml><?xml version="1.0" encoding="utf-8"?>
-<ds:datastoreItem xmlns:ds="http://schemas.openxmlformats.org/officeDocument/2006/customXml" ds:itemID="{A6203180-10BF-428C-936E-F38F8A196496}">
+<ds:datastoreItem xmlns:ds="http://schemas.openxmlformats.org/officeDocument/2006/customXml" ds:itemID="{FCA5A518-0EBC-43C1-9035-93D448CE466C}">
   <ds:schemaRefs>
     <ds:schemaRef ds:uri="http://schemas.openxmlformats.org/officeDocument/2006/bibliography"/>
   </ds:schemaRefs>

</xml_diff>

<commit_message>
[Android] Contribution : mémorisation de l'adresse e-mail pour les prochaines contributions. Correction d'un bug dans RechSalle, les salles occupées étaient toujours affichées).
</commit_message>
<xml_diff>
--- a/docs/Projet E3 2015 - MyESIEE (E-Room) - Rapport.docx
+++ b/docs/Projet E3 2015 - MyESIEE (E-Room) - Rapport.docx
@@ -2963,13 +2963,11 @@
         <w:pStyle w:val="Heading1"/>
       </w:pPr>
       <w:bookmarkStart w:id="8" w:name="_Toc422567845"/>
-      <w:proofErr w:type="spellStart"/>
       <w:r>
         <w:lastRenderedPageBreak/>
         <w:t>Aurion</w:t>
       </w:r>
       <w:bookmarkEnd w:id="8"/>
-      <w:proofErr w:type="spellEnd"/>
     </w:p>
     <w:p/>
     <w:p/>
@@ -3027,15 +3025,7 @@
     </w:p>
     <w:p>
       <w:r>
-        <w:t xml:space="preserve">Contrairement à </w:t>
-      </w:r>
-      <w:proofErr w:type="spellStart"/>
-      <w:r>
-        <w:t>Aurion</w:t>
-      </w:r>
-      <w:proofErr w:type="spellEnd"/>
-      <w:r>
-        <w:t>, ADE propose une API Web étoffée, permettant d’obtenir n’importe quelle information disponible sur cette plateforme relativement facilement. Nous avons obtenu la documentation de cette API grâce à M.</w:t>
+        <w:t>Contrairement à Aurion, ADE propose une API Web étoffée, permettant d’obtenir n’importe quelle information disponible sur cette plateforme relativement facilement. Nous avons obtenu la documentation de cette API grâce à M.</w:t>
       </w:r>
       <w:r>
         <w:t> </w:t>
@@ -4621,6 +4611,22 @@
       <w:proofErr w:type="spellEnd"/>
       <w:r>
         <w:t xml:space="preserve"> afin de m’assurer du bon fonctionnement sur un appareil réel.</w:t>
+      </w:r>
+    </w:p>
+    <w:p>
+      <w:pPr>
+        <w:spacing w:after="240"/>
+      </w:pPr>
+      <w:r>
+        <w:t xml:space="preserve">Johann et Mehdi ont également testé l’application sur leurs téléphones tournant chacun sous </w:t>
+      </w:r>
+      <w:proofErr w:type="spellStart"/>
+      <w:r>
+        <w:t>Lollipop</w:t>
+      </w:r>
+      <w:proofErr w:type="spellEnd"/>
+      <w:r>
+        <w:t>.</w:t>
       </w:r>
     </w:p>
     <w:p>
@@ -4896,6 +4902,7 @@
                           <a:ln>
                             <a:noFill/>
                           </a:ln>
+                          <a:effectLst/>
                         </pic:spPr>
                       </pic:pic>
                     </a:graphicData>
@@ -5364,6 +5371,76 @@
     </w:p>
     <w:p>
       <w:r>
+        <w:rPr>
+          <w:noProof/>
+        </w:rPr>
+        <w:drawing>
+          <wp:anchor distT="0" distB="0" distL="114300" distR="114300" simplePos="0" relativeHeight="251699200" behindDoc="0" locked="0" layoutInCell="1" allowOverlap="1">
+            <wp:simplePos x="0" y="0"/>
+            <wp:positionH relativeFrom="margin">
+              <wp:posOffset>3894455</wp:posOffset>
+            </wp:positionH>
+            <wp:positionV relativeFrom="paragraph">
+              <wp:posOffset>103134</wp:posOffset>
+            </wp:positionV>
+            <wp:extent cx="1868170" cy="3321685"/>
+            <wp:effectExtent l="0" t="76200" r="74930" b="0"/>
+            <wp:wrapSquare wrapText="bothSides"/>
+            <wp:docPr id="17" name="Picture 17"/>
+            <wp:cNvGraphicFramePr>
+              <a:graphicFrameLocks xmlns:a="http://schemas.openxmlformats.org/drawingml/2006/main" noChangeAspect="1"/>
+            </wp:cNvGraphicFramePr>
+            <a:graphic xmlns:a="http://schemas.openxmlformats.org/drawingml/2006/main">
+              <a:graphicData uri="http://schemas.openxmlformats.org/drawingml/2006/picture">
+                <pic:pic xmlns:pic="http://schemas.openxmlformats.org/drawingml/2006/picture">
+                  <pic:nvPicPr>
+                    <pic:cNvPr id="0" name="Picture 15" descr="RechSalle - Recherche avancée"/>
+                    <pic:cNvPicPr>
+                      <a:picLocks noChangeAspect="1" noChangeArrowheads="1"/>
+                    </pic:cNvPicPr>
+                  </pic:nvPicPr>
+                  <pic:blipFill>
+                    <a:blip r:embed="rId32" cstate="print">
+                      <a:extLst>
+                        <a:ext uri="{28A0092B-C50C-407E-A947-70E740481C1C}">
+                          <a14:useLocalDpi xmlns:a14="http://schemas.microsoft.com/office/drawing/2010/main" val="0"/>
+                        </a:ext>
+                      </a:extLst>
+                    </a:blip>
+                    <a:stretch>
+                      <a:fillRect/>
+                    </a:stretch>
+                  </pic:blipFill>
+                  <pic:spPr bwMode="auto">
+                    <a:xfrm>
+                      <a:off x="0" y="0"/>
+                      <a:ext cx="1868170" cy="3321685"/>
+                    </a:xfrm>
+                    <a:prstGeom prst="rect">
+                      <a:avLst/>
+                    </a:prstGeom>
+                    <a:noFill/>
+                    <a:effectLst>
+                      <a:outerShdw dist="107763" dir="18900000" algn="ctr" rotWithShape="0">
+                        <a:srgbClr val="808080">
+                          <a:alpha val="50000"/>
+                        </a:srgbClr>
+                      </a:outerShdw>
+                    </a:effectLst>
+                  </pic:spPr>
+                </pic:pic>
+              </a:graphicData>
+            </a:graphic>
+            <wp14:sizeRelH relativeFrom="page">
+              <wp14:pctWidth>0</wp14:pctWidth>
+            </wp14:sizeRelH>
+            <wp14:sizeRelV relativeFrom="page">
+              <wp14:pctHeight>0</wp14:pctHeight>
+            </wp14:sizeRelV>
+          </wp:anchor>
+        </w:drawing>
+      </w:r>
+      <w:r>
         <w:t xml:space="preserve">Concernant l’affichage des résultats, un composant </w:t>
       </w:r>
       <w:proofErr w:type="spellStart"/>
@@ -5429,10 +5506,7 @@
         <w:t>Occupée</w:t>
       </w:r>
       <w:r>
-        <w:t>, en rouge, signifie qu’elle actue</w:t>
-      </w:r>
-      <w:r>
-        <w:t xml:space="preserve">llement occupée. Et la mention </w:t>
+        <w:t xml:space="preserve">, en rouge, signifie qu’elle actuellement occupée. Et la mention </w:t>
       </w:r>
       <w:r>
         <w:rPr>
@@ -5480,13 +5554,7 @@
       </w:r>
       <w:proofErr w:type="spellEnd"/>
       <w:r>
-        <w:t xml:space="preserve"> (élément Android permettant aux activités et aux a</w:t>
-      </w:r>
-      <w:r>
-        <w:t>p</w:t>
-      </w:r>
-      <w:r>
-        <w:t xml:space="preserve">plications de communiquer entre elles) possédant un </w:t>
+        <w:t xml:space="preserve"> (élément Android permettant aux activités et aux applications de communiquer entre elles) possédant un </w:t>
       </w:r>
       <w:r>
         <w:rPr>
@@ -5496,13 +5564,1972 @@
       </w:r>
       <w:r>
         <w:t xml:space="preserve"> (ou un paramètre) contenant le numéro de la salle à afficher.</w:t>
+      </w:r>
+    </w:p>
+    <w:p>
+      <w:pPr>
+        <w:pStyle w:val="Heading3"/>
+      </w:pPr>
+      <w:r>
+        <w:t>Fiche salle</w:t>
+      </w:r>
+    </w:p>
+    <w:p>
+      <w:r>
+        <w:t xml:space="preserve">L’activité </w:t>
+      </w:r>
+      <w:proofErr w:type="spellStart"/>
+      <w:r>
+        <w:rPr>
+          <w:rStyle w:val="Technicname"/>
+        </w:rPr>
+        <w:t>FicheSalle</w:t>
+      </w:r>
+      <w:proofErr w:type="spellEnd"/>
+      <w:r>
+        <w:t xml:space="preserve"> est démarrée par un </w:t>
+      </w:r>
+      <w:proofErr w:type="spellStart"/>
+      <w:r>
+        <w:rPr>
+          <w:rStyle w:val="Technicname"/>
+        </w:rPr>
+        <w:t>Intent</w:t>
+      </w:r>
+      <w:proofErr w:type="spellEnd"/>
+      <w:r>
+        <w:t xml:space="preserve"> avec un </w:t>
+      </w:r>
+      <w:r>
+        <w:rPr>
+          <w:rStyle w:val="Technicname"/>
+        </w:rPr>
+        <w:t>extra</w:t>
+      </w:r>
+      <w:r>
+        <w:t xml:space="preserve"> contenant le nom de la salle à afficher. Cette fiche rassemble les caractéristiques connues d’une salle (informations récupérées dans la </w:t>
+      </w:r>
+      <w:r>
+        <w:t>BDD</w:t>
+      </w:r>
+      <w:r>
+        <w:t xml:space="preserve"> locale), un bouton ouvrant un </w:t>
+      </w:r>
+      <w:r>
+        <w:rPr>
+          <w:rStyle w:val="Technicname"/>
+        </w:rPr>
+        <w:t xml:space="preserve">Date </w:t>
+      </w:r>
+      <w:proofErr w:type="spellStart"/>
+      <w:r>
+        <w:rPr>
+          <w:rStyle w:val="Technicname"/>
+        </w:rPr>
+        <w:t>Picker</w:t>
+      </w:r>
+      <w:proofErr w:type="spellEnd"/>
+      <w:r>
+        <w:t xml:space="preserve"> permettant de choisir une date, et une image de l’emploi du temps de cette salle issue d’ADE correspondant à la date choisie.</w:t>
+      </w:r>
+    </w:p>
+    <w:tbl>
+      <w:tblPr>
+        <w:tblStyle w:val="TableGrid"/>
+        <w:tblW w:w="9640" w:type="dxa"/>
+        <w:tblInd w:w="-289" w:type="dxa"/>
+        <w:tblBorders>
+          <w:top w:val="none" w:sz="0" w:space="0" w:color="auto"/>
+          <w:left w:val="none" w:sz="0" w:space="0" w:color="auto"/>
+          <w:bottom w:val="none" w:sz="0" w:space="0" w:color="auto"/>
+          <w:right w:val="none" w:sz="0" w:space="0" w:color="auto"/>
+          <w:insideH w:val="none" w:sz="0" w:space="0" w:color="auto"/>
+          <w:insideV w:val="none" w:sz="0" w:space="0" w:color="auto"/>
+        </w:tblBorders>
+        <w:tblLayout w:type="fixed"/>
+        <w:tblLook w:val="04A0" w:firstRow="1" w:lastRow="0" w:firstColumn="1" w:lastColumn="0" w:noHBand="0" w:noVBand="1"/>
+      </w:tblPr>
+      <w:tblGrid>
+        <w:gridCol w:w="3119"/>
+        <w:gridCol w:w="3119"/>
+        <w:gridCol w:w="3402"/>
+      </w:tblGrid>
+      <w:tr>
+        <w:trPr>
+          <w:trHeight w:val="5377"/>
+        </w:trPr>
+        <w:tc>
+          <w:tcPr>
+            <w:tcW w:w="3119" w:type="dxa"/>
+            <w:vAlign w:val="center"/>
+          </w:tcPr>
+          <w:p>
+            <w:pPr>
+              <w:spacing w:before="0"/>
+              <w:jc w:val="center"/>
+            </w:pPr>
+            <w:r>
+              <w:lastRenderedPageBreak/>
+              <w:pict>
+                <v:shape id="_x0000_i1025" type="#_x0000_t75" style="width:147.4pt;height:262.2pt">
+                  <v:imagedata r:id="rId33" o:title="FicheSalle"/>
+                </v:shape>
+              </w:pict>
+            </w:r>
+          </w:p>
+        </w:tc>
+        <w:tc>
+          <w:tcPr>
+            <w:tcW w:w="3119" w:type="dxa"/>
+            <w:vAlign w:val="center"/>
+          </w:tcPr>
+          <w:p>
+            <w:pPr>
+              <w:spacing w:before="0"/>
+              <w:jc w:val="center"/>
+            </w:pPr>
+            <w:r>
+              <w:pict>
+                <v:shape id="_x0000_i1026" type="#_x0000_t75" style="width:147.4pt;height:262.2pt">
+                  <v:imagedata r:id="rId34" o:title="FicheSalle - DatePicker (KitKat)"/>
+                </v:shape>
+              </w:pict>
+            </w:r>
+          </w:p>
+        </w:tc>
+        <w:tc>
+          <w:tcPr>
+            <w:tcW w:w="3402" w:type="dxa"/>
+            <w:vAlign w:val="center"/>
+          </w:tcPr>
+          <w:p>
+            <w:pPr>
+              <w:spacing w:before="0"/>
+              <w:jc w:val="center"/>
+            </w:pPr>
+            <w:r>
+              <w:rPr>
+                <w:noProof/>
+              </w:rPr>
+              <w:drawing>
+                <wp:inline distT="0" distB="0" distL="0" distR="0" wp14:anchorId="474AC9A0" wp14:editId="1B25E508">
+                  <wp:extent cx="1871980" cy="3329940"/>
+                  <wp:effectExtent l="0" t="0" r="0" b="3810"/>
+                  <wp:docPr id="18" name="Picture 18" descr="C:\Users\Byakko\AppData\Local\Microsoft\Windows\INetCache\Content.Word\FicheSalle - DatePicker (Lollipop).png"/>
+                  <wp:cNvGraphicFramePr>
+                    <a:graphicFrameLocks xmlns:a="http://schemas.openxmlformats.org/drawingml/2006/main" noChangeAspect="1"/>
+                  </wp:cNvGraphicFramePr>
+                  <a:graphic xmlns:a="http://schemas.openxmlformats.org/drawingml/2006/main">
+                    <a:graphicData uri="http://schemas.openxmlformats.org/drawingml/2006/picture">
+                      <pic:pic xmlns:pic="http://schemas.openxmlformats.org/drawingml/2006/picture">
+                        <pic:nvPicPr>
+                          <pic:cNvPr id="0" name="Picture 240" descr="C:\Users\Byakko\AppData\Local\Microsoft\Windows\INetCache\Content.Word\FicheSalle - DatePicker (Lollipop).png"/>
+                          <pic:cNvPicPr>
+                            <a:picLocks noChangeAspect="1" noChangeArrowheads="1"/>
+                          </pic:cNvPicPr>
+                        </pic:nvPicPr>
+                        <pic:blipFill>
+                          <a:blip r:embed="rId35" cstate="print">
+                            <a:extLst>
+                              <a:ext uri="{28A0092B-C50C-407E-A947-70E740481C1C}">
+                                <a14:useLocalDpi xmlns:a14="http://schemas.microsoft.com/office/drawing/2010/main" val="0"/>
+                              </a:ext>
+                            </a:extLst>
+                          </a:blip>
+                          <a:srcRect/>
+                          <a:stretch>
+                            <a:fillRect/>
+                          </a:stretch>
+                        </pic:blipFill>
+                        <pic:spPr bwMode="auto">
+                          <a:xfrm>
+                            <a:off x="0" y="0"/>
+                            <a:ext cx="1871980" cy="3329940"/>
+                          </a:xfrm>
+                          <a:prstGeom prst="rect">
+                            <a:avLst/>
+                          </a:prstGeom>
+                          <a:noFill/>
+                          <a:ln>
+                            <a:noFill/>
+                          </a:ln>
+                        </pic:spPr>
+                      </pic:pic>
+                    </a:graphicData>
+                  </a:graphic>
+                </wp:inline>
+              </w:drawing>
+            </w:r>
+          </w:p>
+        </w:tc>
+      </w:tr>
+      <w:tr>
+        <w:tc>
+          <w:tcPr>
+            <w:tcW w:w="3119" w:type="dxa"/>
+            <w:vAlign w:val="center"/>
+          </w:tcPr>
+          <w:p>
+            <w:pPr>
+              <w:spacing w:before="0"/>
+              <w:jc w:val="center"/>
+              <w:rPr>
+                <w:color w:val="A2A2A2"/>
+                <w:sz w:val="20"/>
+              </w:rPr>
+            </w:pPr>
+            <w:r>
+              <w:rPr>
+                <w:color w:val="A2A2A2"/>
+                <w:sz w:val="20"/>
+              </w:rPr>
+              <w:t>La fiche de la salle 5309V++</w:t>
+            </w:r>
+          </w:p>
+        </w:tc>
+        <w:tc>
+          <w:tcPr>
+            <w:tcW w:w="3119" w:type="dxa"/>
+            <w:vAlign w:val="center"/>
+          </w:tcPr>
+          <w:p>
+            <w:pPr>
+              <w:spacing w:before="0"/>
+              <w:jc w:val="center"/>
+              <w:rPr>
+                <w:color w:val="A2A2A2"/>
+                <w:sz w:val="20"/>
+              </w:rPr>
+            </w:pPr>
+            <w:r>
+              <w:rPr>
+                <w:color w:val="A2A2A2"/>
+                <w:sz w:val="20"/>
+              </w:rPr>
+              <w:t xml:space="preserve">Le </w:t>
+            </w:r>
+            <w:r>
+              <w:rPr>
+                <w:rStyle w:val="Technicname"/>
+                <w:color w:val="A2A2A2"/>
+              </w:rPr>
+              <w:t xml:space="preserve">Date </w:t>
+            </w:r>
+            <w:proofErr w:type="spellStart"/>
+            <w:r>
+              <w:rPr>
+                <w:rStyle w:val="Technicname"/>
+                <w:color w:val="A2A2A2"/>
+              </w:rPr>
+              <w:t>Picker</w:t>
+            </w:r>
+            <w:proofErr w:type="spellEnd"/>
+            <w:r>
+              <w:rPr>
+                <w:color w:val="A2A2A2"/>
+                <w:sz w:val="20"/>
+              </w:rPr>
+              <w:t xml:space="preserve"> sous </w:t>
+            </w:r>
+            <w:proofErr w:type="spellStart"/>
+            <w:r>
+              <w:rPr>
+                <w:color w:val="A2A2A2"/>
+                <w:sz w:val="20"/>
+              </w:rPr>
+              <w:t>KitKat</w:t>
+            </w:r>
+            <w:proofErr w:type="spellEnd"/>
+          </w:p>
+        </w:tc>
+        <w:tc>
+          <w:tcPr>
+            <w:tcW w:w="3402" w:type="dxa"/>
+            <w:vAlign w:val="center"/>
+          </w:tcPr>
+          <w:p>
+            <w:pPr>
+              <w:spacing w:before="0"/>
+              <w:jc w:val="center"/>
+              <w:rPr>
+                <w:color w:val="A2A2A2"/>
+                <w:sz w:val="20"/>
+              </w:rPr>
+            </w:pPr>
+            <w:r>
+              <w:rPr>
+                <w:color w:val="A2A2A2"/>
+                <w:sz w:val="20"/>
+              </w:rPr>
+              <w:t xml:space="preserve">Le </w:t>
+            </w:r>
+            <w:r>
+              <w:rPr>
+                <w:rStyle w:val="Technicname"/>
+                <w:color w:val="A2A2A2"/>
+              </w:rPr>
+              <w:t xml:space="preserve">Date </w:t>
+            </w:r>
+            <w:proofErr w:type="spellStart"/>
+            <w:r>
+              <w:rPr>
+                <w:rStyle w:val="Technicname"/>
+                <w:color w:val="A2A2A2"/>
+              </w:rPr>
+              <w:t>Picker</w:t>
+            </w:r>
+            <w:proofErr w:type="spellEnd"/>
+            <w:r>
+              <w:rPr>
+                <w:color w:val="A2A2A2"/>
+                <w:sz w:val="20"/>
+              </w:rPr>
+              <w:t xml:space="preserve"> sous </w:t>
+            </w:r>
+            <w:proofErr w:type="spellStart"/>
+            <w:r>
+              <w:rPr>
+                <w:color w:val="A2A2A2"/>
+                <w:sz w:val="20"/>
+              </w:rPr>
+              <w:t>Lollipop</w:t>
+            </w:r>
+            <w:proofErr w:type="spellEnd"/>
+          </w:p>
+        </w:tc>
+      </w:tr>
+    </w:tbl>
+    <w:p>
+      <w:pPr>
+        <w:pStyle w:val="Heading3"/>
+      </w:pPr>
+      <w:r>
+        <w:t>Recherche de professeur</w:t>
+      </w:r>
+    </w:p>
+    <w:p>
+      <w:r>
+        <w:rPr>
+          <w:noProof/>
+        </w:rPr>
+        <w:drawing>
+          <wp:anchor distT="0" distB="0" distL="114300" distR="114300" simplePos="0" relativeHeight="251700224" behindDoc="0" locked="0" layoutInCell="1" allowOverlap="1" wp14:anchorId="63242D6F" wp14:editId="7DEFEFFC">
+            <wp:simplePos x="0" y="0"/>
+            <wp:positionH relativeFrom="margin">
+              <wp:posOffset>4816</wp:posOffset>
+            </wp:positionH>
+            <wp:positionV relativeFrom="paragraph">
+              <wp:posOffset>662305</wp:posOffset>
+            </wp:positionV>
+            <wp:extent cx="1871345" cy="1983740"/>
+            <wp:effectExtent l="76200" t="76200" r="0" b="0"/>
+            <wp:wrapSquare wrapText="bothSides"/>
+            <wp:docPr id="19" name="Picture 19"/>
+            <wp:cNvGraphicFramePr>
+              <a:graphicFrameLocks xmlns:a="http://schemas.openxmlformats.org/drawingml/2006/main" noChangeAspect="1"/>
+            </wp:cNvGraphicFramePr>
+            <a:graphic xmlns:a="http://schemas.openxmlformats.org/drawingml/2006/main">
+              <a:graphicData uri="http://schemas.openxmlformats.org/drawingml/2006/picture">
+                <pic:pic xmlns:pic="http://schemas.openxmlformats.org/drawingml/2006/picture">
+                  <pic:nvPicPr>
+                    <pic:cNvPr id="0" name="Picture 16" descr="RechSalle - Types"/>
+                    <pic:cNvPicPr>
+                      <a:picLocks noChangeAspect="1" noChangeArrowheads="1"/>
+                    </pic:cNvPicPr>
+                  </pic:nvPicPr>
+                  <pic:blipFill rotWithShape="1">
+                    <a:blip r:embed="rId36" cstate="print">
+                      <a:extLst>
+                        <a:ext uri="{28A0092B-C50C-407E-A947-70E740481C1C}">
+                          <a14:useLocalDpi xmlns:a14="http://schemas.microsoft.com/office/drawing/2010/main" val="0"/>
+                        </a:ext>
+                      </a:extLst>
+                    </a:blip>
+                    <a:srcRect t="3629" b="36744"/>
+                    <a:stretch/>
+                  </pic:blipFill>
+                  <pic:spPr bwMode="auto">
+                    <a:xfrm>
+                      <a:off x="0" y="0"/>
+                      <a:ext cx="1871345" cy="1983740"/>
+                    </a:xfrm>
+                    <a:prstGeom prst="rect">
+                      <a:avLst/>
+                    </a:prstGeom>
+                    <a:noFill/>
+                    <a:ln>
+                      <a:noFill/>
+                    </a:ln>
+                    <a:effectLst>
+                      <a:outerShdw dist="107763" dir="13500000" algn="ctr" rotWithShape="0">
+                        <a:srgbClr val="808080">
+                          <a:alpha val="50000"/>
+                        </a:srgbClr>
+                      </a:outerShdw>
+                    </a:effectLst>
+                    <a:extLst>
+                      <a:ext uri="{53640926-AAD7-44D8-BBD7-CCE9431645EC}">
+                        <a14:shadowObscured xmlns:a14="http://schemas.microsoft.com/office/drawing/2010/main"/>
+                      </a:ext>
+                    </a:extLst>
+                  </pic:spPr>
+                </pic:pic>
+              </a:graphicData>
+            </a:graphic>
+            <wp14:sizeRelH relativeFrom="page">
+              <wp14:pctWidth>0</wp14:pctWidth>
+            </wp14:sizeRelH>
+            <wp14:sizeRelV relativeFrom="page">
+              <wp14:pctHeight>0</wp14:pctHeight>
+            </wp14:sizeRelV>
+          </wp:anchor>
+        </w:drawing>
+      </w:r>
+      <w:r>
+        <w:t xml:space="preserve">L’activité </w:t>
+      </w:r>
+      <w:proofErr w:type="spellStart"/>
+      <w:r>
+        <w:rPr>
+          <w:rStyle w:val="Technicname"/>
+        </w:rPr>
+        <w:t>RechProf</w:t>
+      </w:r>
+      <w:proofErr w:type="spellEnd"/>
+      <w:r>
+        <w:t xml:space="preserve"> ressemble à l’activité </w:t>
+      </w:r>
+      <w:proofErr w:type="spellStart"/>
+      <w:r>
+        <w:rPr>
+          <w:rStyle w:val="Technicname"/>
+        </w:rPr>
+        <w:t>FicheSalle</w:t>
+      </w:r>
+      <w:proofErr w:type="spellEnd"/>
+      <w:r>
+        <w:t xml:space="preserve">, elle contient la même </w:t>
+      </w:r>
+      <w:proofErr w:type="spellStart"/>
+      <w:r>
+        <w:rPr>
+          <w:rStyle w:val="Technicname"/>
+        </w:rPr>
+        <w:t>GridView</w:t>
+      </w:r>
+      <w:proofErr w:type="spellEnd"/>
+      <w:r>
+        <w:t xml:space="preserve"> pour afficher les </w:t>
+      </w:r>
+      <w:r>
+        <w:t>"</w:t>
+      </w:r>
+      <w:r>
+        <w:t>caractéristiques</w:t>
+      </w:r>
+      <w:r>
+        <w:t>"</w:t>
+      </w:r>
+      <w:r>
+        <w:t xml:space="preserve"> d’un professeur (le bureau et l’adresse e-mail), le même </w:t>
+      </w:r>
+      <w:r>
+        <w:rPr>
+          <w:rStyle w:val="Technicname"/>
+        </w:rPr>
+        <w:t xml:space="preserve">Date </w:t>
+      </w:r>
+      <w:proofErr w:type="spellStart"/>
+      <w:r>
+        <w:rPr>
+          <w:rStyle w:val="Technicname"/>
+        </w:rPr>
+        <w:t>Picker</w:t>
+      </w:r>
+      <w:proofErr w:type="spellEnd"/>
+      <w:r>
+        <w:t xml:space="preserve"> et affiche aussi une image de l’emploi du temps du professeur sélectionné à la date choisie.</w:t>
+      </w:r>
+    </w:p>
+    <w:p>
+      <w:r>
+        <w:rPr>
+          <w:noProof/>
+        </w:rPr>
+        <w:drawing>
+          <wp:anchor distT="0" distB="0" distL="114300" distR="114300" simplePos="0" relativeHeight="251702272" behindDoc="0" locked="0" layoutInCell="1" allowOverlap="1" wp14:anchorId="70BB5E15" wp14:editId="5F1549F5">
+            <wp:simplePos x="0" y="0"/>
+            <wp:positionH relativeFrom="margin">
+              <wp:posOffset>3883660</wp:posOffset>
+            </wp:positionH>
+            <wp:positionV relativeFrom="paragraph">
+              <wp:posOffset>278394</wp:posOffset>
+            </wp:positionV>
+            <wp:extent cx="1868170" cy="3321050"/>
+            <wp:effectExtent l="0" t="76200" r="74930" b="0"/>
+            <wp:wrapSquare wrapText="bothSides"/>
+            <wp:docPr id="20" name="Picture 20"/>
+            <wp:cNvGraphicFramePr>
+              <a:graphicFrameLocks xmlns:a="http://schemas.openxmlformats.org/drawingml/2006/main" noChangeAspect="1"/>
+            </wp:cNvGraphicFramePr>
+            <a:graphic xmlns:a="http://schemas.openxmlformats.org/drawingml/2006/main">
+              <a:graphicData uri="http://schemas.openxmlformats.org/drawingml/2006/picture">
+                <pic:pic xmlns:pic="http://schemas.openxmlformats.org/drawingml/2006/picture">
+                  <pic:nvPicPr>
+                    <pic:cNvPr id="0" name="Picture 15" descr="RechSalle - Recherche avancée"/>
+                    <pic:cNvPicPr>
+                      <a:picLocks noChangeAspect="1" noChangeArrowheads="1"/>
+                    </pic:cNvPicPr>
+                  </pic:nvPicPr>
+                  <pic:blipFill>
+                    <a:blip r:embed="rId37" cstate="print">
+                      <a:extLst>
+                        <a:ext uri="{28A0092B-C50C-407E-A947-70E740481C1C}">
+                          <a14:useLocalDpi xmlns:a14="http://schemas.microsoft.com/office/drawing/2010/main" val="0"/>
+                        </a:ext>
+                      </a:extLst>
+                    </a:blip>
+                    <a:stretch>
+                      <a:fillRect/>
+                    </a:stretch>
+                  </pic:blipFill>
+                  <pic:spPr bwMode="auto">
+                    <a:xfrm>
+                      <a:off x="0" y="0"/>
+                      <a:ext cx="1868170" cy="3321050"/>
+                    </a:xfrm>
+                    <a:prstGeom prst="rect">
+                      <a:avLst/>
+                    </a:prstGeom>
+                    <a:noFill/>
+                    <a:effectLst>
+                      <a:outerShdw dist="107763" dir="18900000" algn="ctr" rotWithShape="0">
+                        <a:srgbClr val="808080">
+                          <a:alpha val="50000"/>
+                        </a:srgbClr>
+                      </a:outerShdw>
+                    </a:effectLst>
+                  </pic:spPr>
+                </pic:pic>
+              </a:graphicData>
+            </a:graphic>
+            <wp14:sizeRelH relativeFrom="page">
+              <wp14:pctWidth>0</wp14:pctWidth>
+            </wp14:sizeRelH>
+            <wp14:sizeRelV relativeFrom="page">
+              <wp14:pctHeight>0</wp14:pctHeight>
+            </wp14:sizeRelV>
+          </wp:anchor>
+        </w:drawing>
+      </w:r>
+      <w:r>
+        <w:t>L’activité est également pourvue d’une barre de recherche avec prédiction afin de trouver un professeur par son nom et/ou son prénom.</w:t>
+      </w:r>
+    </w:p>
+    <w:p/>
+    <w:p>
+      <w:r>
+        <w:t xml:space="preserve">Lors d’un appui sur l’adresse e-mail d’un professeur, l’application génère un </w:t>
+      </w:r>
+      <w:proofErr w:type="spellStart"/>
+      <w:r>
+        <w:rPr>
+          <w:rStyle w:val="Technicname"/>
+        </w:rPr>
+        <w:t>Intent</w:t>
+      </w:r>
+      <w:proofErr w:type="spellEnd"/>
+      <w:r>
+        <w:t xml:space="preserve"> destiné à l’application mail par défaut de l’appareil, avec comme adresse de destinataire celle du professeur (spécifiée par un </w:t>
+      </w:r>
+      <w:r>
+        <w:rPr>
+          <w:rStyle w:val="Technicname"/>
+        </w:rPr>
+        <w:t>extra</w:t>
+      </w:r>
+      <w:r>
+        <w:t xml:space="preserve"> attaché à </w:t>
+      </w:r>
+      <w:r>
+        <w:rPr>
+          <w:rStyle w:val="Technicname"/>
+        </w:rPr>
+        <w:t>l’</w:t>
+      </w:r>
+      <w:proofErr w:type="spellStart"/>
+      <w:r>
+        <w:rPr>
+          <w:rStyle w:val="Technicname"/>
+        </w:rPr>
+        <w:t>Intent</w:t>
+      </w:r>
+      <w:proofErr w:type="spellEnd"/>
+      <w:r>
+        <w:t>). De par le fonctionnement d’Android, si aucune application n’est enregistrée par défaut sur l’appareil, le système propose à l’utilisateur de choisir son application.</w:t>
+      </w:r>
+    </w:p>
+    <w:p/>
+    <w:p>
+      <w:pPr>
+        <w:pStyle w:val="Heading3"/>
+      </w:pPr>
+      <w:r>
+        <w:lastRenderedPageBreak/>
+        <w:t>Notes, Absences, Appréciations</w:t>
+      </w:r>
+    </w:p>
+    <w:p>
+      <w:pPr>
+        <w:spacing w:after="240"/>
+      </w:pPr>
+      <w:r>
+        <w:t xml:space="preserve">Ces trois activités, réunissant les informations récupérées sur Aurion grâce au script </w:t>
+      </w:r>
+      <w:proofErr w:type="spellStart"/>
+      <w:r>
+        <w:rPr>
+          <w:rStyle w:val="Technicname"/>
+        </w:rPr>
+        <w:t>aurion.php</w:t>
+      </w:r>
+      <w:proofErr w:type="spellEnd"/>
+      <w:r>
+        <w:t xml:space="preserve">, sont basées sur exactement le même modèle, la seule différence étant le </w:t>
+      </w:r>
+      <w:proofErr w:type="spellStart"/>
+      <w:r>
+        <w:rPr>
+          <w:rStyle w:val="Technicname"/>
+        </w:rPr>
+        <w:t>Layout</w:t>
+      </w:r>
+      <w:proofErr w:type="spellEnd"/>
+      <w:r>
+        <w:t xml:space="preserve"> et </w:t>
+      </w:r>
+      <w:r>
+        <w:rPr>
+          <w:rStyle w:val="Technicname"/>
+        </w:rPr>
+        <w:t>l’Adapter</w:t>
+      </w:r>
+      <w:r>
+        <w:t xml:space="preserve"> liés à la </w:t>
+      </w:r>
+      <w:proofErr w:type="spellStart"/>
+      <w:r>
+        <w:rPr>
+          <w:rStyle w:val="Technicname"/>
+        </w:rPr>
+        <w:t>ListView</w:t>
+      </w:r>
+      <w:proofErr w:type="spellEnd"/>
+      <w:r>
+        <w:t xml:space="preserve"> des résultats.</w:t>
+      </w:r>
+    </w:p>
+    <w:p>
+      <w:pPr>
+        <w:pStyle w:val="Heading4"/>
+      </w:pPr>
+      <w:r>
+        <w:t>Connexion à Aurion</w:t>
+      </w:r>
+    </w:p>
+    <w:p>
+      <w:r>
+        <w:rPr>
+          <w:noProof/>
+        </w:rPr>
+        <w:drawing>
+          <wp:anchor distT="0" distB="0" distL="114300" distR="114300" simplePos="0" relativeHeight="251703296" behindDoc="1" locked="0" layoutInCell="1" allowOverlap="1" wp14:anchorId="6DAAA0FC" wp14:editId="45EEDA9C">
+            <wp:simplePos x="0" y="0"/>
+            <wp:positionH relativeFrom="margin">
+              <wp:posOffset>3859266</wp:posOffset>
+            </wp:positionH>
+            <wp:positionV relativeFrom="paragraph">
+              <wp:posOffset>238760</wp:posOffset>
+            </wp:positionV>
+            <wp:extent cx="1871345" cy="2310765"/>
+            <wp:effectExtent l="0" t="0" r="71755" b="70485"/>
+            <wp:wrapSquare wrapText="bothSides"/>
+            <wp:docPr id="24" name="Picture 24"/>
+            <wp:cNvGraphicFramePr>
+              <a:graphicFrameLocks xmlns:a="http://schemas.openxmlformats.org/drawingml/2006/main" noChangeAspect="1"/>
+            </wp:cNvGraphicFramePr>
+            <a:graphic xmlns:a="http://schemas.openxmlformats.org/drawingml/2006/main">
+              <a:graphicData uri="http://schemas.openxmlformats.org/drawingml/2006/picture">
+                <pic:pic xmlns:pic="http://schemas.openxmlformats.org/drawingml/2006/picture">
+                  <pic:nvPicPr>
+                    <pic:cNvPr id="0" name="Picture 17" descr="RechSalle - Prédiction"/>
+                    <pic:cNvPicPr>
+                      <a:picLocks noChangeAspect="1" noChangeArrowheads="1"/>
+                    </pic:cNvPicPr>
+                  </pic:nvPicPr>
+                  <pic:blipFill rotWithShape="1">
+                    <a:blip r:embed="rId38" cstate="print">
+                      <a:extLst>
+                        <a:ext uri="{28A0092B-C50C-407E-A947-70E740481C1C}">
+                          <a14:useLocalDpi xmlns:a14="http://schemas.microsoft.com/office/drawing/2010/main" val="0"/>
+                        </a:ext>
+                      </a:extLst>
+                    </a:blip>
+                    <a:srcRect t="3629" b="26931"/>
+                    <a:stretch/>
+                  </pic:blipFill>
+                  <pic:spPr bwMode="auto">
+                    <a:xfrm>
+                      <a:off x="0" y="0"/>
+                      <a:ext cx="1871345" cy="2310765"/>
+                    </a:xfrm>
+                    <a:prstGeom prst="rect">
+                      <a:avLst/>
+                    </a:prstGeom>
+                    <a:noFill/>
+                    <a:ln>
+                      <a:noFill/>
+                    </a:ln>
+                    <a:effectLst>
+                      <a:outerShdw dist="107763" dir="2700000" algn="ctr" rotWithShape="0">
+                        <a:srgbClr val="808080">
+                          <a:alpha val="50000"/>
+                        </a:srgbClr>
+                      </a:outerShdw>
+                    </a:effectLst>
+                    <a:extLst>
+                      <a:ext uri="{53640926-AAD7-44D8-BBD7-CCE9431645EC}">
+                        <a14:shadowObscured xmlns:a14="http://schemas.microsoft.com/office/drawing/2010/main"/>
+                      </a:ext>
+                    </a:extLst>
+                  </pic:spPr>
+                </pic:pic>
+              </a:graphicData>
+            </a:graphic>
+            <wp14:sizeRelH relativeFrom="page">
+              <wp14:pctWidth>0</wp14:pctWidth>
+            </wp14:sizeRelH>
+            <wp14:sizeRelV relativeFrom="page">
+              <wp14:pctHeight>0</wp14:pctHeight>
+            </wp14:sizeRelV>
+          </wp:anchor>
+        </w:drawing>
+      </w:r>
+      <w:r>
+        <w:t>Lors du démarrage d’une de ces activités, si les identifiants Aurion de l’utilisateur ne sont pas enregistrés, une fenêtre de dialogue personnalisée apparaît afin qu’il puisse saisir ses identifiants. Ce n’est bien sûr pas obligatoire et les fonctionnalités non liées à Aurion peuvent fonctionner sans ces identifiants.</w:t>
+      </w:r>
+      <w:r>
+        <w:t xml:space="preserve"> </w:t>
+      </w:r>
+      <w:r>
+        <w:t>Il est possible de modifier ou de supprimer ces informations grâce à un bouton dans les options des activités.</w:t>
+      </w:r>
+    </w:p>
+    <w:p>
+      <w:pPr>
+        <w:spacing w:after="240"/>
+      </w:pPr>
+      <w:r>
+        <w:t xml:space="preserve">La validité de ces identifiants n’est pas vérifiée immédiatement car chaque requête vers Aurion est relativement lente compte tenu des moyens que nous avons dû utiliser pour concevoir notre API Aurion. Si une requête Aurion échoue à cause de mauvais identifiants, l’utilisateur est averti par </w:t>
+      </w:r>
+      <w:r>
+        <w:t xml:space="preserve">un </w:t>
+      </w:r>
+      <w:r>
+        <w:t xml:space="preserve">message </w:t>
+      </w:r>
+      <w:r>
+        <w:t>au centre de l’écran</w:t>
+      </w:r>
+      <w:r>
+        <w:t>.</w:t>
+      </w:r>
+    </w:p>
+    <w:p>
+      <w:pPr>
+        <w:pStyle w:val="Heading4"/>
+      </w:pPr>
+      <w:r>
+        <w:t>Requêtes</w:t>
+      </w:r>
+    </w:p>
+    <w:p>
+      <w:r>
+        <w:t>Sur chaque</w:t>
+      </w:r>
+      <w:r>
+        <w:t xml:space="preserve"> activité, il existe un bouton "</w:t>
+      </w:r>
+      <w:r>
+        <w:t>Cette année</w:t>
+      </w:r>
+      <w:r>
+        <w:t>" et un bouton "Archives"</w:t>
+      </w:r>
+      <w:r>
+        <w:t>, permettant d’obtenir les informations de l’année en cours ou des précédentes. Les requêtes HTTP utilisées sont de cette forme (voir la partie Aurion) :</w:t>
+      </w:r>
+    </w:p>
+    <w:p>
+      <w:pPr>
+        <w:pStyle w:val="ListParagraph"/>
+        <w:numPr>
+          <w:ilvl w:val="0"/>
+          <w:numId w:val="19"/>
+        </w:numPr>
+        <w:spacing w:before="0"/>
+      </w:pPr>
+      <w:r>
+        <w:t xml:space="preserve">URL : </w:t>
+      </w:r>
+      <w:hyperlink r:id="rId39" w:history="1">
+        <w:r>
+          <w:rPr>
+            <w:rStyle w:val="Hyperlink"/>
+          </w:rPr>
+          <w:t>https://mvx2.esiee.fr/api/aurion.php</w:t>
+        </w:r>
+      </w:hyperlink>
+    </w:p>
+    <w:p>
+      <w:pPr>
+        <w:pStyle w:val="ListParagraph"/>
+        <w:numPr>
+          <w:ilvl w:val="0"/>
+          <w:numId w:val="19"/>
+        </w:numPr>
+        <w:spacing w:before="0"/>
+      </w:pPr>
+      <w:r>
+        <w:t>Paramètres en POST</w:t>
+      </w:r>
+      <w:r>
+        <w:t> :</w:t>
+      </w:r>
+    </w:p>
+    <w:p>
+      <w:pPr>
+        <w:pStyle w:val="ListParagraph"/>
+        <w:numPr>
+          <w:ilvl w:val="1"/>
+          <w:numId w:val="19"/>
+        </w:numPr>
+        <w:spacing w:before="0"/>
+      </w:pPr>
+      <w:proofErr w:type="spellStart"/>
+      <w:r>
+        <w:rPr>
+          <w:rStyle w:val="Technicname"/>
+        </w:rPr>
+        <w:t>func</w:t>
+      </w:r>
+      <w:proofErr w:type="spellEnd"/>
+      <w:r>
+        <w:rPr>
+          <w:rStyle w:val="Technicname"/>
+        </w:rPr>
+        <w:t xml:space="preserve"> =&gt; </w:t>
+      </w:r>
+      <w:proofErr w:type="spellStart"/>
+      <w:r>
+        <w:rPr>
+          <w:rStyle w:val="Technicname"/>
+        </w:rPr>
+        <w:t>old_absences</w:t>
+      </w:r>
+      <w:proofErr w:type="spellEnd"/>
+      <w:r>
+        <w:t xml:space="preserve"> (pour les absences des années précédentes)</w:t>
+      </w:r>
+    </w:p>
+    <w:p>
+      <w:pPr>
+        <w:pStyle w:val="ListParagraph"/>
+        <w:numPr>
+          <w:ilvl w:val="1"/>
+          <w:numId w:val="19"/>
+        </w:numPr>
+        <w:spacing w:before="0"/>
+        <w:rPr>
+          <w:rStyle w:val="Technicname"/>
+        </w:rPr>
+      </w:pPr>
+      <w:r>
+        <w:rPr>
+          <w:rStyle w:val="Technicname"/>
+        </w:rPr>
+        <w:t>login</w:t>
+      </w:r>
+      <w:r>
+        <w:t xml:space="preserve"> et </w:t>
+      </w:r>
+      <w:proofErr w:type="spellStart"/>
+      <w:r>
+        <w:rPr>
+          <w:rStyle w:val="Technicname"/>
+        </w:rPr>
+        <w:t>pwd</w:t>
+      </w:r>
+      <w:proofErr w:type="spellEnd"/>
+    </w:p>
+    <w:p>
+      <w:pPr>
+        <w:pStyle w:val="Heading4"/>
+      </w:pPr>
+      <w:r>
+        <w:t>Résultats</w:t>
+      </w:r>
+    </w:p>
+    <w:p>
+      <w:r>
+        <w:t>Chaque activité affiche les informations reçue d’une façon différente.</w:t>
+      </w:r>
+    </w:p>
+    <w:p>
+      <w:r>
+        <w:t xml:space="preserve">Pour les </w:t>
+      </w:r>
+      <w:r>
+        <w:rPr>
+          <w:b/>
+        </w:rPr>
+        <w:t>notes</w:t>
+      </w:r>
+      <w:r>
+        <w:t xml:space="preserve">, on affiche le grade obtenu (vert de </w:t>
+      </w:r>
+      <w:r>
+        <w:rPr>
+          <w:color w:val="00B050"/>
+        </w:rPr>
+        <w:t>A</w:t>
+      </w:r>
+      <w:r>
+        <w:t xml:space="preserve"> à </w:t>
+      </w:r>
+      <w:r>
+        <w:rPr>
+          <w:color w:val="00B050"/>
+        </w:rPr>
+        <w:t>E</w:t>
+      </w:r>
+      <w:r>
+        <w:t xml:space="preserve"> et rouge pour </w:t>
+      </w:r>
+      <w:r>
+        <w:rPr>
+          <w:color w:val="C00000"/>
+        </w:rPr>
+        <w:t>F</w:t>
+      </w:r>
+      <w:r>
+        <w:t xml:space="preserve"> et </w:t>
+      </w:r>
+      <w:r>
+        <w:rPr>
+          <w:color w:val="C00000"/>
+        </w:rPr>
+        <w:t>Fx</w:t>
+      </w:r>
+      <w:r>
+        <w:t>), l’intitulé de l’unité, son code en gras pour le discerner rapidement, et le nombre de crédits associés.</w:t>
+      </w:r>
+    </w:p>
+    <w:p>
+      <w:r>
+        <w:t xml:space="preserve">Pour les </w:t>
+      </w:r>
+      <w:r>
+        <w:rPr>
+          <w:b/>
+        </w:rPr>
+        <w:t>absences</w:t>
+      </w:r>
+      <w:r>
+        <w:t>, on affiche le code et l’intitulé de l’unité en gras, le type de séance et l’intervenant, puis la date et l’heure de l’absence, accompagné du motif (rouge si non excusé, vert sinon).</w:t>
+      </w:r>
+    </w:p>
+    <w:p>
+      <w:r>
+        <w:t xml:space="preserve">Pour les </w:t>
+      </w:r>
+      <w:r>
+        <w:rPr>
+          <w:b/>
+        </w:rPr>
+        <w:t>appréciations</w:t>
+      </w:r>
+      <w:r>
+        <w:t>, on affiche simplement le commentaire en gros, suivit de la période et de l’année en discret, par ordre chronologique inversé.</w:t>
+      </w:r>
+    </w:p>
+    <w:p>
+      <w:r>
+        <w:lastRenderedPageBreak/>
+        <w:t xml:space="preserve">Le cas où </w:t>
+      </w:r>
+      <w:r>
+        <w:t>aucune donnée n’est à afficher a</w:t>
+      </w:r>
+      <w:r>
+        <w:t xml:space="preserve"> été pris en compte et un message avertira l’utilisateur.</w:t>
+      </w:r>
+    </w:p>
+    <w:p>
+      <w:pPr>
+        <w:spacing w:after="240"/>
+      </w:pPr>
+      <w:r>
+        <w:t>Les dernières données affichées sont enregistrées dans la mémoire du téléphone, ce qui permet de les réafficher immédiatement lorsque l’activité et relancée sans avoir à les recharger depuis internet.</w:t>
+      </w:r>
+    </w:p>
+    <w:tbl>
+      <w:tblPr>
+        <w:tblStyle w:val="TableGrid"/>
+        <w:tblW w:w="9356" w:type="dxa"/>
+        <w:tblInd w:w="-142" w:type="dxa"/>
+        <w:tblBorders>
+          <w:top w:val="none" w:sz="0" w:space="0" w:color="auto"/>
+          <w:left w:val="none" w:sz="0" w:space="0" w:color="auto"/>
+          <w:bottom w:val="none" w:sz="0" w:space="0" w:color="auto"/>
+          <w:right w:val="none" w:sz="0" w:space="0" w:color="auto"/>
+          <w:insideH w:val="none" w:sz="0" w:space="0" w:color="auto"/>
+          <w:insideV w:val="none" w:sz="0" w:space="0" w:color="auto"/>
+        </w:tblBorders>
+        <w:tblLayout w:type="fixed"/>
+        <w:tblLook w:val="04A0" w:firstRow="1" w:lastRow="0" w:firstColumn="1" w:lastColumn="0" w:noHBand="0" w:noVBand="1"/>
+      </w:tblPr>
+      <w:tblGrid>
+        <w:gridCol w:w="3119"/>
+        <w:gridCol w:w="2972"/>
+        <w:gridCol w:w="3265"/>
+      </w:tblGrid>
+      <w:tr>
+        <w:trPr>
+          <w:trHeight w:val="5377"/>
+        </w:trPr>
+        <w:tc>
+          <w:tcPr>
+            <w:tcW w:w="3119" w:type="dxa"/>
+            <w:vAlign w:val="center"/>
+          </w:tcPr>
+          <w:p>
+            <w:pPr>
+              <w:spacing w:before="0"/>
+              <w:jc w:val="center"/>
+            </w:pPr>
+            <w:r>
+              <w:rPr>
+                <w:noProof/>
+              </w:rPr>
+              <w:drawing>
+                <wp:inline distT="0" distB="0" distL="0" distR="0">
+                  <wp:extent cx="1871980" cy="3327964"/>
+                  <wp:effectExtent l="0" t="0" r="0" b="6350"/>
+                  <wp:docPr id="23" name="Picture 23"/>
+                  <wp:cNvGraphicFramePr>
+                    <a:graphicFrameLocks xmlns:a="http://schemas.openxmlformats.org/drawingml/2006/main" noChangeAspect="1"/>
+                  </wp:cNvGraphicFramePr>
+                  <a:graphic xmlns:a="http://schemas.openxmlformats.org/drawingml/2006/main">
+                    <a:graphicData uri="http://schemas.openxmlformats.org/drawingml/2006/picture">
+                      <pic:pic xmlns:pic="http://schemas.openxmlformats.org/drawingml/2006/picture">
+                        <pic:nvPicPr>
+                          <pic:cNvPr id="0" name="Picture 253" descr="C:\Users\Byakko\AppData\Local\Microsoft\Windows\INetCache\Content.Word\FicheSalle.png"/>
+                          <pic:cNvPicPr>
+                            <a:picLocks noChangeAspect="1" noChangeArrowheads="1"/>
+                          </pic:cNvPicPr>
+                        </pic:nvPicPr>
+                        <pic:blipFill>
+                          <a:blip r:embed="rId40" cstate="print">
+                            <a:extLst>
+                              <a:ext uri="{28A0092B-C50C-407E-A947-70E740481C1C}">
+                                <a14:useLocalDpi xmlns:a14="http://schemas.microsoft.com/office/drawing/2010/main" val="0"/>
+                              </a:ext>
+                            </a:extLst>
+                          </a:blip>
+                          <a:stretch>
+                            <a:fillRect/>
+                          </a:stretch>
+                        </pic:blipFill>
+                        <pic:spPr bwMode="auto">
+                          <a:xfrm>
+                            <a:off x="0" y="0"/>
+                            <a:ext cx="1871980" cy="3327964"/>
+                          </a:xfrm>
+                          <a:prstGeom prst="rect">
+                            <a:avLst/>
+                          </a:prstGeom>
+                          <a:noFill/>
+                          <a:ln>
+                            <a:noFill/>
+                          </a:ln>
+                        </pic:spPr>
+                      </pic:pic>
+                    </a:graphicData>
+                  </a:graphic>
+                </wp:inline>
+              </w:drawing>
+            </w:r>
+          </w:p>
+        </w:tc>
+        <w:tc>
+          <w:tcPr>
+            <w:tcW w:w="2972" w:type="dxa"/>
+            <w:vAlign w:val="center"/>
+          </w:tcPr>
+          <w:p>
+            <w:pPr>
+              <w:spacing w:before="0"/>
+              <w:jc w:val="center"/>
+            </w:pPr>
+            <w:r>
+              <w:rPr>
+                <w:noProof/>
+              </w:rPr>
+              <w:drawing>
+                <wp:inline distT="0" distB="0" distL="0" distR="0">
+                  <wp:extent cx="1871980" cy="3327964"/>
+                  <wp:effectExtent l="0" t="0" r="0" b="6350"/>
+                  <wp:docPr id="22" name="Picture 22"/>
+                  <wp:cNvGraphicFramePr>
+                    <a:graphicFrameLocks xmlns:a="http://schemas.openxmlformats.org/drawingml/2006/main" noChangeAspect="1"/>
+                  </wp:cNvGraphicFramePr>
+                  <a:graphic xmlns:a="http://schemas.openxmlformats.org/drawingml/2006/main">
+                    <a:graphicData uri="http://schemas.openxmlformats.org/drawingml/2006/picture">
+                      <pic:pic xmlns:pic="http://schemas.openxmlformats.org/drawingml/2006/picture">
+                        <pic:nvPicPr>
+                          <pic:cNvPr id="0" name="Picture 254" descr="C:\Users\Byakko\AppData\Local\Microsoft\Windows\INetCache\Content.Word\FicheSalle - DatePicker (KitKat).png"/>
+                          <pic:cNvPicPr>
+                            <a:picLocks noChangeAspect="1" noChangeArrowheads="1"/>
+                          </pic:cNvPicPr>
+                        </pic:nvPicPr>
+                        <pic:blipFill>
+                          <a:blip r:embed="rId41" cstate="print">
+                            <a:extLst>
+                              <a:ext uri="{28A0092B-C50C-407E-A947-70E740481C1C}">
+                                <a14:useLocalDpi xmlns:a14="http://schemas.microsoft.com/office/drawing/2010/main" val="0"/>
+                              </a:ext>
+                            </a:extLst>
+                          </a:blip>
+                          <a:stretch>
+                            <a:fillRect/>
+                          </a:stretch>
+                        </pic:blipFill>
+                        <pic:spPr bwMode="auto">
+                          <a:xfrm>
+                            <a:off x="0" y="0"/>
+                            <a:ext cx="1871980" cy="3327964"/>
+                          </a:xfrm>
+                          <a:prstGeom prst="rect">
+                            <a:avLst/>
+                          </a:prstGeom>
+                          <a:noFill/>
+                          <a:ln>
+                            <a:noFill/>
+                          </a:ln>
+                        </pic:spPr>
+                      </pic:pic>
+                    </a:graphicData>
+                  </a:graphic>
+                </wp:inline>
+              </w:drawing>
+            </w:r>
+          </w:p>
+        </w:tc>
+        <w:tc>
+          <w:tcPr>
+            <w:tcW w:w="3265" w:type="dxa"/>
+            <w:vAlign w:val="center"/>
+          </w:tcPr>
+          <w:p>
+            <w:pPr>
+              <w:spacing w:before="0"/>
+              <w:jc w:val="center"/>
+            </w:pPr>
+            <w:r>
+              <w:rPr>
+                <w:noProof/>
+              </w:rPr>
+              <w:drawing>
+                <wp:inline distT="0" distB="0" distL="0" distR="0" wp14:anchorId="716AAC6D" wp14:editId="2465BD46">
+                  <wp:extent cx="1871980" cy="3327964"/>
+                  <wp:effectExtent l="0" t="0" r="0" b="6350"/>
+                  <wp:docPr id="21" name="Picture 21"/>
+                  <wp:cNvGraphicFramePr>
+                    <a:graphicFrameLocks xmlns:a="http://schemas.openxmlformats.org/drawingml/2006/main" noChangeAspect="1"/>
+                  </wp:cNvGraphicFramePr>
+                  <a:graphic xmlns:a="http://schemas.openxmlformats.org/drawingml/2006/main">
+                    <a:graphicData uri="http://schemas.openxmlformats.org/drawingml/2006/picture">
+                      <pic:pic xmlns:pic="http://schemas.openxmlformats.org/drawingml/2006/picture">
+                        <pic:nvPicPr>
+                          <pic:cNvPr id="0" name="Picture 240" descr="C:\Users\Byakko\AppData\Local\Microsoft\Windows\INetCache\Content.Word\FicheSalle - DatePicker (Lollipop).png"/>
+                          <pic:cNvPicPr>
+                            <a:picLocks noChangeAspect="1" noChangeArrowheads="1"/>
+                          </pic:cNvPicPr>
+                        </pic:nvPicPr>
+                        <pic:blipFill>
+                          <a:blip r:embed="rId42" cstate="print">
+                            <a:extLst>
+                              <a:ext uri="{28A0092B-C50C-407E-A947-70E740481C1C}">
+                                <a14:useLocalDpi xmlns:a14="http://schemas.microsoft.com/office/drawing/2010/main" val="0"/>
+                              </a:ext>
+                            </a:extLst>
+                          </a:blip>
+                          <a:stretch>
+                            <a:fillRect/>
+                          </a:stretch>
+                        </pic:blipFill>
+                        <pic:spPr bwMode="auto">
+                          <a:xfrm>
+                            <a:off x="0" y="0"/>
+                            <a:ext cx="1871980" cy="3327964"/>
+                          </a:xfrm>
+                          <a:prstGeom prst="rect">
+                            <a:avLst/>
+                          </a:prstGeom>
+                          <a:noFill/>
+                          <a:ln>
+                            <a:noFill/>
+                          </a:ln>
+                        </pic:spPr>
+                      </pic:pic>
+                    </a:graphicData>
+                  </a:graphic>
+                </wp:inline>
+              </w:drawing>
+            </w:r>
+          </w:p>
+        </w:tc>
+      </w:tr>
+      <w:tr>
+        <w:tc>
+          <w:tcPr>
+            <w:tcW w:w="3119" w:type="dxa"/>
+            <w:vAlign w:val="center"/>
+          </w:tcPr>
+          <w:p>
+            <w:pPr>
+              <w:spacing w:before="0"/>
+              <w:jc w:val="center"/>
+              <w:rPr>
+                <w:color w:val="A2A2A2"/>
+                <w:sz w:val="20"/>
+              </w:rPr>
+            </w:pPr>
+            <w:r>
+              <w:rPr>
+                <w:color w:val="A2A2A2"/>
+                <w:sz w:val="20"/>
+              </w:rPr>
+              <w:t xml:space="preserve">Les notes (sous </w:t>
+            </w:r>
+            <w:proofErr w:type="spellStart"/>
+            <w:r>
+              <w:rPr>
+                <w:color w:val="A2A2A2"/>
+                <w:sz w:val="20"/>
+              </w:rPr>
+              <w:t>KitKat</w:t>
+            </w:r>
+            <w:proofErr w:type="spellEnd"/>
+            <w:r>
+              <w:rPr>
+                <w:color w:val="A2A2A2"/>
+                <w:sz w:val="20"/>
+              </w:rPr>
+              <w:t>)</w:t>
+            </w:r>
+          </w:p>
+        </w:tc>
+        <w:tc>
+          <w:tcPr>
+            <w:tcW w:w="2972" w:type="dxa"/>
+            <w:vAlign w:val="center"/>
+          </w:tcPr>
+          <w:p>
+            <w:pPr>
+              <w:spacing w:before="0"/>
+              <w:jc w:val="center"/>
+              <w:rPr>
+                <w:color w:val="A2A2A2"/>
+                <w:sz w:val="20"/>
+              </w:rPr>
+            </w:pPr>
+            <w:r>
+              <w:rPr>
+                <w:color w:val="A2A2A2"/>
+                <w:sz w:val="20"/>
+              </w:rPr>
+              <w:t xml:space="preserve">Les absences (sous </w:t>
+            </w:r>
+            <w:proofErr w:type="spellStart"/>
+            <w:r>
+              <w:rPr>
+                <w:color w:val="A2A2A2"/>
+                <w:sz w:val="20"/>
+              </w:rPr>
+              <w:t>Lollipop</w:t>
+            </w:r>
+            <w:proofErr w:type="spellEnd"/>
+            <w:r>
+              <w:rPr>
+                <w:color w:val="A2A2A2"/>
+                <w:sz w:val="20"/>
+              </w:rPr>
+              <w:t>)</w:t>
+            </w:r>
+          </w:p>
+        </w:tc>
+        <w:tc>
+          <w:tcPr>
+            <w:tcW w:w="3265" w:type="dxa"/>
+            <w:vAlign w:val="center"/>
+          </w:tcPr>
+          <w:p>
+            <w:pPr>
+              <w:spacing w:before="0"/>
+              <w:jc w:val="center"/>
+              <w:rPr>
+                <w:color w:val="A2A2A2"/>
+                <w:sz w:val="20"/>
+              </w:rPr>
+            </w:pPr>
+            <w:r>
+              <w:rPr>
+                <w:color w:val="A2A2A2"/>
+                <w:sz w:val="20"/>
+              </w:rPr>
+              <w:t>Les dernières appréciations affichées</w:t>
+            </w:r>
+          </w:p>
+        </w:tc>
+      </w:tr>
+    </w:tbl>
+    <w:p>
+      <w:pPr>
+        <w:pStyle w:val="Heading3"/>
+      </w:pPr>
+      <w:r>
+        <w:t>À propos</w:t>
+      </w:r>
+    </w:p>
+    <w:p>
+      <w:r>
+        <w:rPr>
+          <w:noProof/>
+        </w:rPr>
+        <w:drawing>
+          <wp:anchor distT="0" distB="0" distL="114300" distR="114300" simplePos="0" relativeHeight="251705344" behindDoc="0" locked="0" layoutInCell="1" allowOverlap="1" wp14:anchorId="36452E34" wp14:editId="170A430E">
+            <wp:simplePos x="0" y="0"/>
+            <wp:positionH relativeFrom="margin">
+              <wp:posOffset>4473994</wp:posOffset>
+            </wp:positionH>
+            <wp:positionV relativeFrom="paragraph">
+              <wp:posOffset>241300</wp:posOffset>
+            </wp:positionV>
+            <wp:extent cx="1867535" cy="3321050"/>
+            <wp:effectExtent l="0" t="76200" r="75565" b="0"/>
+            <wp:wrapSquare wrapText="bothSides"/>
+            <wp:docPr id="28" name="Picture 28"/>
+            <wp:cNvGraphicFramePr>
+              <a:graphicFrameLocks xmlns:a="http://schemas.openxmlformats.org/drawingml/2006/main" noChangeAspect="1"/>
+            </wp:cNvGraphicFramePr>
+            <a:graphic xmlns:a="http://schemas.openxmlformats.org/drawingml/2006/main">
+              <a:graphicData uri="http://schemas.openxmlformats.org/drawingml/2006/picture">
+                <pic:pic xmlns:pic="http://schemas.openxmlformats.org/drawingml/2006/picture">
+                  <pic:nvPicPr>
+                    <pic:cNvPr id="0" name="Picture 15" descr="RechSalle - Recherche avancée"/>
+                    <pic:cNvPicPr>
+                      <a:picLocks noChangeAspect="1" noChangeArrowheads="1"/>
+                    </pic:cNvPicPr>
+                  </pic:nvPicPr>
+                  <pic:blipFill>
+                    <a:blip r:embed="rId43" cstate="print">
+                      <a:extLst>
+                        <a:ext uri="{28A0092B-C50C-407E-A947-70E740481C1C}">
+                          <a14:useLocalDpi xmlns:a14="http://schemas.microsoft.com/office/drawing/2010/main" val="0"/>
+                        </a:ext>
+                      </a:extLst>
+                    </a:blip>
+                    <a:stretch>
+                      <a:fillRect/>
+                    </a:stretch>
+                  </pic:blipFill>
+                  <pic:spPr bwMode="auto">
+                    <a:xfrm>
+                      <a:off x="0" y="0"/>
+                      <a:ext cx="1867535" cy="3321050"/>
+                    </a:xfrm>
+                    <a:prstGeom prst="rect">
+                      <a:avLst/>
+                    </a:prstGeom>
+                    <a:noFill/>
+                    <a:effectLst>
+                      <a:outerShdw dist="107763" dir="18900000" algn="ctr" rotWithShape="0">
+                        <a:srgbClr val="808080">
+                          <a:alpha val="50000"/>
+                        </a:srgbClr>
+                      </a:outerShdw>
+                    </a:effectLst>
+                  </pic:spPr>
+                </pic:pic>
+              </a:graphicData>
+            </a:graphic>
+            <wp14:sizeRelH relativeFrom="page">
+              <wp14:pctWidth>0</wp14:pctWidth>
+            </wp14:sizeRelH>
+            <wp14:sizeRelV relativeFrom="page">
+              <wp14:pctHeight>0</wp14:pctHeight>
+            </wp14:sizeRelV>
+          </wp:anchor>
+        </w:drawing>
+      </w:r>
+      <w:r>
+        <w:rPr>
+          <w:noProof/>
+        </w:rPr>
+        <w:drawing>
+          <wp:anchor distT="0" distB="0" distL="114300" distR="114300" simplePos="0" relativeHeight="251707392" behindDoc="0" locked="0" layoutInCell="1" allowOverlap="1" wp14:anchorId="2AE5A921" wp14:editId="479620DE">
+            <wp:simplePos x="0" y="0"/>
+            <wp:positionH relativeFrom="margin">
+              <wp:posOffset>-579408</wp:posOffset>
+            </wp:positionH>
+            <wp:positionV relativeFrom="paragraph">
+              <wp:posOffset>240665</wp:posOffset>
+            </wp:positionV>
+            <wp:extent cx="1872000" cy="3328474"/>
+            <wp:effectExtent l="76200" t="76200" r="0" b="5715"/>
+            <wp:wrapSquare wrapText="bothSides"/>
+            <wp:docPr id="29" name="Picture 29"/>
+            <wp:cNvGraphicFramePr>
+              <a:graphicFrameLocks xmlns:a="http://schemas.openxmlformats.org/drawingml/2006/main" noChangeAspect="1"/>
+            </wp:cNvGraphicFramePr>
+            <a:graphic xmlns:a="http://schemas.openxmlformats.org/drawingml/2006/main">
+              <a:graphicData uri="http://schemas.openxmlformats.org/drawingml/2006/picture">
+                <pic:pic xmlns:pic="http://schemas.openxmlformats.org/drawingml/2006/picture">
+                  <pic:nvPicPr>
+                    <pic:cNvPr id="0" name="Picture 16" descr="RechSalle - Types"/>
+                    <pic:cNvPicPr>
+                      <a:picLocks noChangeAspect="1" noChangeArrowheads="1"/>
+                    </pic:cNvPicPr>
+                  </pic:nvPicPr>
+                  <pic:blipFill>
+                    <a:blip r:embed="rId44" cstate="print">
+                      <a:extLst>
+                        <a:ext uri="{28A0092B-C50C-407E-A947-70E740481C1C}">
+                          <a14:useLocalDpi xmlns:a14="http://schemas.microsoft.com/office/drawing/2010/main" val="0"/>
+                        </a:ext>
+                      </a:extLst>
+                    </a:blip>
+                    <a:stretch>
+                      <a:fillRect/>
+                    </a:stretch>
+                  </pic:blipFill>
+                  <pic:spPr bwMode="auto">
+                    <a:xfrm>
+                      <a:off x="0" y="0"/>
+                      <a:ext cx="1872000" cy="3328474"/>
+                    </a:xfrm>
+                    <a:prstGeom prst="rect">
+                      <a:avLst/>
+                    </a:prstGeom>
+                    <a:noFill/>
+                    <a:ln>
+                      <a:noFill/>
+                    </a:ln>
+                    <a:effectLst>
+                      <a:outerShdw dist="107763" dir="13500000" algn="ctr" rotWithShape="0">
+                        <a:srgbClr val="808080">
+                          <a:alpha val="50000"/>
+                        </a:srgbClr>
+                      </a:outerShdw>
+                    </a:effectLst>
+                    <a:extLst>
+                      <a:ext uri="{53640926-AAD7-44D8-BBD7-CCE9431645EC}">
+                        <a14:shadowObscured xmlns:a14="http://schemas.microsoft.com/office/drawing/2010/main"/>
+                      </a:ext>
+                    </a:extLst>
+                  </pic:spPr>
+                </pic:pic>
+              </a:graphicData>
+            </a:graphic>
+            <wp14:sizeRelH relativeFrom="page">
+              <wp14:pctWidth>0</wp14:pctWidth>
+            </wp14:sizeRelH>
+            <wp14:sizeRelV relativeFrom="page">
+              <wp14:pctHeight>0</wp14:pctHeight>
+            </wp14:sizeRelV>
+          </wp:anchor>
+        </w:drawing>
+      </w:r>
+      <w:r>
+        <w:t xml:space="preserve">Enfin, j’ai ajouté une activité </w:t>
+      </w:r>
+      <w:r>
+        <w:rPr>
+          <w:rStyle w:val="Technicname"/>
+        </w:rPr>
+        <w:t>About</w:t>
+      </w:r>
+      <w:r>
+        <w:t xml:space="preserve">, indiquant le contexte dans lequel cette application a été développée, qui a participé au projet et l’adresse de la version </w:t>
+      </w:r>
+      <w:r>
+        <w:t>W</w:t>
+      </w:r>
+      <w:r>
+        <w:t>eb.</w:t>
+      </w:r>
+    </w:p>
+    <w:p>
+      <w:r>
+        <w:t xml:space="preserve">On peut également apercevoir la version de l’application, avec la date de dernière mise à jour de l’application </w:t>
+      </w:r>
+      <w:r>
+        <w:t xml:space="preserve">et celle </w:t>
+      </w:r>
+      <w:r>
+        <w:t xml:space="preserve">de la </w:t>
+      </w:r>
+      <w:r>
+        <w:t xml:space="preserve">BDD </w:t>
+      </w:r>
+      <w:r>
+        <w:t xml:space="preserve">principale (récupérée grâce au script </w:t>
+      </w:r>
+      <w:proofErr w:type="spellStart"/>
+      <w:r>
+        <w:rPr>
+          <w:rStyle w:val="Technicname"/>
+        </w:rPr>
+        <w:t>bdd.php</w:t>
+      </w:r>
+      <w:proofErr w:type="spellEnd"/>
+      <w:r>
+        <w:t>).</w:t>
+      </w:r>
+    </w:p>
+    <w:p>
+      <w:r>
+        <w:t xml:space="preserve">La présence d’une connexion internet a été prise en compte afin de </w:t>
+      </w:r>
+      <w:r>
+        <w:t>ne pas afficher d’erreur ou de "</w:t>
+      </w:r>
+      <w:r>
+        <w:t>vide</w:t>
+      </w:r>
+      <w:r>
+        <w:t>"</w:t>
+      </w:r>
+      <w:r>
+        <w:t xml:space="preserve">. Un message signale que le mobile n’est pas connecté, et la version de la </w:t>
+      </w:r>
+      <w:r>
+        <w:t xml:space="preserve">BDD </w:t>
+      </w:r>
+      <w:r>
+        <w:t>e</w:t>
+      </w:r>
+      <w:r>
+        <w:t>s</w:t>
+      </w:r>
+      <w:r>
+        <w:t>t automatiquement récupérée quand la connexion revient.</w:t>
+      </w:r>
+      <w:r>
+        <w:t xml:space="preserve"> </w:t>
+      </w:r>
+    </w:p>
+    <w:p>
+      <w:pPr>
+        <w:pStyle w:val="Heading3"/>
+      </w:pPr>
+      <w:r>
+        <w:lastRenderedPageBreak/>
+        <w:t>Contribuer</w:t>
+      </w:r>
+    </w:p>
+    <w:p>
+      <w:r>
+        <w:t>Dans toutes les activités de l’application, il est possible d’appuyer sur le bouton Contribuer dans les options. Ceci ouvre une fenêtre de dialogue personnalisée contenant trois champs :</w:t>
+      </w:r>
+    </w:p>
+    <w:p>
+      <w:pPr>
+        <w:pStyle w:val="ListParagraph"/>
+        <w:numPr>
+          <w:ilvl w:val="0"/>
+          <w:numId w:val="22"/>
+        </w:numPr>
+        <w:spacing w:before="0"/>
+      </w:pPr>
+      <w:r>
+        <w:t>Le type de contribution (liste déroulante) : Bug, Erreur, Suggestion, Autre</w:t>
+      </w:r>
+    </w:p>
+    <w:p>
+      <w:pPr>
+        <w:pStyle w:val="ListParagraph"/>
+        <w:numPr>
+          <w:ilvl w:val="0"/>
+          <w:numId w:val="22"/>
+        </w:numPr>
+        <w:spacing w:before="0"/>
+      </w:pPr>
+      <w:r>
+        <w:rPr>
+          <w:noProof/>
+        </w:rPr>
+        <w:drawing>
+          <wp:anchor distT="0" distB="0" distL="114300" distR="114300" simplePos="0" relativeHeight="251709440" behindDoc="0" locked="0" layoutInCell="1" allowOverlap="1" wp14:anchorId="6FE0BECC" wp14:editId="1C047A4E">
+            <wp:simplePos x="0" y="0"/>
+            <wp:positionH relativeFrom="margin">
+              <wp:posOffset>3884031</wp:posOffset>
+            </wp:positionH>
+            <wp:positionV relativeFrom="paragraph">
+              <wp:posOffset>130810</wp:posOffset>
+            </wp:positionV>
+            <wp:extent cx="1867535" cy="2250440"/>
+            <wp:effectExtent l="0" t="76200" r="75565" b="0"/>
+            <wp:wrapSquare wrapText="bothSides"/>
+            <wp:docPr id="30" name="Picture 30"/>
+            <wp:cNvGraphicFramePr>
+              <a:graphicFrameLocks xmlns:a="http://schemas.openxmlformats.org/drawingml/2006/main" noChangeAspect="1"/>
+            </wp:cNvGraphicFramePr>
+            <a:graphic xmlns:a="http://schemas.openxmlformats.org/drawingml/2006/main">
+              <a:graphicData uri="http://schemas.openxmlformats.org/drawingml/2006/picture">
+                <pic:pic xmlns:pic="http://schemas.openxmlformats.org/drawingml/2006/picture">
+                  <pic:nvPicPr>
+                    <pic:cNvPr id="0" name="Picture 15" descr="RechSalle - Recherche avancée"/>
+                    <pic:cNvPicPr>
+                      <a:picLocks noChangeAspect="1" noChangeArrowheads="1"/>
+                    </pic:cNvPicPr>
+                  </pic:nvPicPr>
+                  <pic:blipFill rotWithShape="1">
+                    <a:blip r:embed="rId45" cstate="print">
+                      <a:extLst>
+                        <a:ext uri="{28A0092B-C50C-407E-A947-70E740481C1C}">
+                          <a14:useLocalDpi xmlns:a14="http://schemas.microsoft.com/office/drawing/2010/main" val="0"/>
+                        </a:ext>
+                      </a:extLst>
+                    </a:blip>
+                    <a:srcRect t="17932" b="14235"/>
+                    <a:stretch/>
+                  </pic:blipFill>
+                  <pic:spPr bwMode="auto">
+                    <a:xfrm>
+                      <a:off x="0" y="0"/>
+                      <a:ext cx="1867535" cy="2250440"/>
+                    </a:xfrm>
+                    <a:prstGeom prst="rect">
+                      <a:avLst/>
+                    </a:prstGeom>
+                    <a:noFill/>
+                    <a:ln>
+                      <a:noFill/>
+                    </a:ln>
+                    <a:effectLst>
+                      <a:outerShdw dist="107763" dir="18900000" algn="ctr" rotWithShape="0">
+                        <a:srgbClr val="808080">
+                          <a:alpha val="50000"/>
+                        </a:srgbClr>
+                      </a:outerShdw>
+                    </a:effectLst>
+                    <a:extLst>
+                      <a:ext uri="{53640926-AAD7-44D8-BBD7-CCE9431645EC}">
+                        <a14:shadowObscured xmlns:a14="http://schemas.microsoft.com/office/drawing/2010/main"/>
+                      </a:ext>
+                    </a:extLst>
+                  </pic:spPr>
+                </pic:pic>
+              </a:graphicData>
+            </a:graphic>
+            <wp14:sizeRelH relativeFrom="page">
+              <wp14:pctWidth>0</wp14:pctWidth>
+            </wp14:sizeRelH>
+            <wp14:sizeRelV relativeFrom="page">
+              <wp14:pctHeight>0</wp14:pctHeight>
+            </wp14:sizeRelV>
+          </wp:anchor>
+        </w:drawing>
+      </w:r>
+      <w:r>
+        <w:t>L’adresse e-mail (optionnelle)</w:t>
+      </w:r>
+    </w:p>
+    <w:p>
+      <w:pPr>
+        <w:pStyle w:val="ListParagraph"/>
+        <w:numPr>
+          <w:ilvl w:val="0"/>
+          <w:numId w:val="22"/>
+        </w:numPr>
+        <w:spacing w:before="0"/>
+      </w:pPr>
+      <w:r>
+        <w:t>Le message de la contribution</w:t>
+      </w:r>
+    </w:p>
+    <w:p>
+      <w:pPr>
+        <w:rPr>
+          <w:rFonts w:ascii="Times New Roman" w:hAnsi="Times New Roman" w:cs="Times New Roman"/>
+          <w:color w:val="auto"/>
+          <w:sz w:val="24"/>
+          <w:szCs w:val="24"/>
+        </w:rPr>
+      </w:pPr>
+      <w:r>
+        <w:t xml:space="preserve">Afin de ne pas perdre malencontreusement ce que l’utilisateur a écrit, le fait d’appuyer hors de la fenêtre de dialogue ne la fait pas disparaître. De même, le bouton d’envoi est inactif tant que les champs obligatoires (type et message) ne sont pas remplis et surtout tant que la connexion internet n’est pas active. L’utilisateur est averti par un message </w:t>
+      </w:r>
+      <w:r>
+        <w:rPr>
+          <w:rStyle w:val="Technicname"/>
+        </w:rPr>
+        <w:t>Toast</w:t>
+      </w:r>
+      <w:r>
+        <w:t xml:space="preserve"> qu’il doit être connecté pour contribuer, et dès que la connexion revient, le bouton s’active.</w:t>
+      </w:r>
+    </w:p>
+    <w:p>
+      <w:r>
+        <w:t xml:space="preserve">En plus de ce que l’utilisateur saisit, l’application récupère des informations pouvant être utiles en cas de </w:t>
+      </w:r>
+      <w:proofErr w:type="spellStart"/>
+      <w:r>
+        <w:t>debug</w:t>
+      </w:r>
+      <w:proofErr w:type="spellEnd"/>
+      <w:r>
+        <w:t xml:space="preserve"> :</w:t>
+      </w:r>
+    </w:p>
+    <w:p>
+      <w:pPr>
+        <w:pStyle w:val="ListParagraph"/>
+        <w:numPr>
+          <w:ilvl w:val="0"/>
+          <w:numId w:val="23"/>
+        </w:numPr>
+        <w:spacing w:before="0"/>
+      </w:pPr>
+      <w:r>
+        <w:t>la présence d’un login Aurion enregistré,</w:t>
+      </w:r>
+    </w:p>
+    <w:p>
+      <w:pPr>
+        <w:pStyle w:val="ListParagraph"/>
+        <w:numPr>
+          <w:ilvl w:val="0"/>
+          <w:numId w:val="23"/>
+        </w:numPr>
+        <w:spacing w:before="0"/>
+      </w:pPr>
+      <w:r>
+        <w:t>la version</w:t>
+      </w:r>
+      <w:r>
+        <w:t xml:space="preserve"> Android de l’appareil,</w:t>
+      </w:r>
+    </w:p>
+    <w:p>
+      <w:pPr>
+        <w:pStyle w:val="ListParagraph"/>
+        <w:numPr>
+          <w:ilvl w:val="0"/>
+          <w:numId w:val="23"/>
+        </w:numPr>
+        <w:spacing w:before="0"/>
+      </w:pPr>
+      <w:r>
+        <w:t>le nom de l’activité depuis laquelle la contribution a été envoyée,</w:t>
+      </w:r>
+    </w:p>
+    <w:p>
+      <w:pPr>
+        <w:pStyle w:val="ListParagraph"/>
+        <w:numPr>
+          <w:ilvl w:val="0"/>
+          <w:numId w:val="23"/>
+        </w:numPr>
+        <w:spacing w:before="0"/>
+      </w:pPr>
+      <w:r>
+        <w:t>le paramètre de langue de l’appareil.</w:t>
+      </w:r>
+    </w:p>
+    <w:p>
+      <w:pPr>
+        <w:spacing w:after="240"/>
+      </w:pPr>
+      <w:r>
+        <w:t xml:space="preserve">La contribution est ensuite envoyée au script </w:t>
+      </w:r>
+      <w:proofErr w:type="spellStart"/>
+      <w:r>
+        <w:rPr>
+          <w:rStyle w:val="Technicname"/>
+        </w:rPr>
+        <w:t>contribution.php</w:t>
+      </w:r>
+      <w:proofErr w:type="spellEnd"/>
+      <w:r>
+        <w:t xml:space="preserve"> qui se charge d’ajouter la date et de la stocker dans la base de données. Et un message </w:t>
+      </w:r>
+      <w:r>
+        <w:rPr>
+          <w:rStyle w:val="Technicname"/>
+        </w:rPr>
+        <w:t>Toast</w:t>
+      </w:r>
+      <w:r>
+        <w:t xml:space="preserve"> remercie l’utilisateur pour sa contribution.</w:t>
+      </w:r>
+    </w:p>
+    <w:p>
+      <w:pPr>
+        <w:pStyle w:val="Heading2"/>
+      </w:pPr>
+      <w:r>
+        <w:t>Bilan d’expérience</w:t>
+      </w:r>
+    </w:p>
+    <w:p>
+      <w:r>
+        <w:t xml:space="preserve">N’ayant eu que très peu d’expériences en développement Android avant de commencer ce projet, j’ai eu beaucoup de mal en milieu de développement car j’ai pris quelques mauvaises décisions </w:t>
+      </w:r>
+      <w:r>
+        <w:t>dès le début</w:t>
+      </w:r>
+      <w:r>
+        <w:t xml:space="preserve"> qui ne pouvaient pas être corrigées</w:t>
+      </w:r>
+      <w:r>
+        <w:t xml:space="preserve"> facilement</w:t>
+      </w:r>
+      <w:r>
+        <w:t xml:space="preserve">. Par exemple je ne savais pas qu’il fallait utiliser des </w:t>
+      </w:r>
+      <w:r>
+        <w:rPr>
+          <w:rStyle w:val="Technicname"/>
+        </w:rPr>
+        <w:t>Fragments</w:t>
+      </w:r>
+      <w:r>
+        <w:t xml:space="preserve"> plutôt que des </w:t>
+      </w:r>
+      <w:r>
+        <w:rPr>
+          <w:rStyle w:val="Technicname"/>
+        </w:rPr>
+        <w:t>Activités</w:t>
+      </w:r>
+      <w:r>
+        <w:t xml:space="preserve"> lorsqu</w:t>
+      </w:r>
+      <w:r>
+        <w:t>e l’</w:t>
+      </w:r>
+      <w:r>
+        <w:t xml:space="preserve">on utilise un </w:t>
+      </w:r>
+      <w:r>
+        <w:rPr>
+          <w:rStyle w:val="Technicname"/>
+        </w:rPr>
+        <w:t>Navigation Drawer</w:t>
+      </w:r>
+      <w:r>
+        <w:t>.</w:t>
+      </w:r>
+    </w:p>
+    <w:p>
+      <w:r>
+        <w:t>Le fait d’être confronté à beaucoup de problèmes et incompréhensions lors du développement</w:t>
+      </w:r>
+      <w:r>
+        <w:t xml:space="preserve"> m’a fait "</w:t>
+      </w:r>
+      <w:r>
+        <w:t>boycott</w:t>
+      </w:r>
+      <w:r>
+        <w:t>er"</w:t>
+      </w:r>
+      <w:r>
+        <w:t xml:space="preserve"> Android pendant environ 2 semaines. C’est-à-dire que je me suis beaucoup penché sur les scripts PHP d’ADE tout en évitant au maximum de travailler sur Android.</w:t>
+      </w:r>
+    </w:p>
+    <w:p>
+      <w:r>
+        <w:t>Lors</w:t>
+      </w:r>
+      <w:r>
+        <w:t>que le temps a commencé à manquer</w:t>
+      </w:r>
+      <w:r>
+        <w:t xml:space="preserve">, je me suis forcé à retourner sur le </w:t>
+      </w:r>
+      <w:r>
+        <w:t>développement de l’application "</w:t>
+      </w:r>
+      <w:r>
+        <w:t>à temps plein</w:t>
+      </w:r>
+      <w:r>
+        <w:t>"</w:t>
+      </w:r>
+      <w:r>
+        <w:t xml:space="preserve"> et je pense que cette pause m’a permis de prendre du recul et de repartir sur de bonnes base</w:t>
+      </w:r>
+      <w:r>
+        <w:t>s</w:t>
+      </w:r>
+      <w:r>
+        <w:t xml:space="preserve"> car j’avais plus de facilités et de motivation.</w:t>
+      </w:r>
+    </w:p>
+    <w:p>
+      <w:r>
+        <w:lastRenderedPageBreak/>
+        <w:t xml:space="preserve">Je pense également que j’aurais dû me former davantage à Android avant de me lancer dans le développement </w:t>
+      </w:r>
+      <w:r>
+        <w:t>d’une</w:t>
+      </w:r>
+      <w:r>
+        <w:t xml:space="preserve"> application </w:t>
+      </w:r>
+      <w:r>
+        <w:t xml:space="preserve">aussi complète </w:t>
+      </w:r>
+      <w:r>
+        <w:t xml:space="preserve">afin de l’aborder plus sereinement et d’éviter beaucoup d’erreurs. Aussi, si je devais de nouveau développer une application Android, je me renseignerai sur les bonnes pratiques avant d’utiliser un composant que je ne connais pas (comme un </w:t>
+      </w:r>
+      <w:r>
+        <w:rPr>
+          <w:rStyle w:val="Technicname"/>
+        </w:rPr>
+        <w:t>Navigation Drawer</w:t>
+      </w:r>
+      <w:r>
+        <w:t xml:space="preserve"> par exe</w:t>
+      </w:r>
+      <w:r>
+        <w:t>mple</w:t>
+      </w:r>
+      <w:r>
+        <w:t>).</w:t>
       </w:r>
       <w:bookmarkStart w:id="16" w:name="_GoBack"/>
       <w:bookmarkEnd w:id="16"/>
     </w:p>
-    <w:p/>
     <w:sectPr>
-      <w:footerReference w:type="default" r:id="rId32"/>
+      <w:footerReference w:type="default" r:id="rId46"/>
       <w:pgSz w:w="11906" w:h="16838"/>
       <w:pgMar w:top="1417" w:right="1417" w:bottom="1417" w:left="1417" w:header="708" w:footer="708" w:gutter="0"/>
       <w:cols w:space="708"/>
@@ -5582,7 +7609,7 @@
         <w:rFonts w:ascii="Montserrat Light" w:hAnsi="Montserrat Light"/>
         <w:noProof/>
       </w:rPr>
-      <w:t>15</w:t>
+      <w:t>20</w:t>
     </w:r>
     <w:r>
       <w:rPr>
@@ -5625,7 +7652,7 @@
         <w:rFonts w:ascii="Montserrat Light" w:hAnsi="Montserrat Light"/>
         <w:noProof/>
       </w:rPr>
-      <w:t>15</w:t>
+      <w:t>20</w:t>
     </w:r>
     <w:r>
       <w:rPr>
@@ -6714,6 +8741,155 @@
     </w:lvl>
   </w:abstractNum>
   <w:abstractNum w:abstractNumId="2" w15:restartNumberingAfterBreak="0">
+    <w:nsid w:val="09914355"/>
+    <w:multiLevelType w:val="multilevel"/>
+    <w:tmpl w:val="ADE47A74"/>
+    <w:lvl w:ilvl="0">
+      <w:start w:val="1"/>
+      <w:numFmt w:val="bullet"/>
+      <w:lvlText w:val=""/>
+      <w:lvlJc w:val="left"/>
+      <w:pPr>
+        <w:tabs>
+          <w:tab w:val="num" w:pos="720"/>
+        </w:tabs>
+        <w:ind w:left="720" w:hanging="360"/>
+      </w:pPr>
+      <w:rPr>
+        <w:rFonts w:ascii="Symbol" w:hAnsi="Symbol" w:hint="default"/>
+        <w:sz w:val="20"/>
+      </w:rPr>
+    </w:lvl>
+    <w:lvl w:ilvl="1">
+      <w:start w:val="1"/>
+      <w:numFmt w:val="bullet"/>
+      <w:lvlText w:val="o"/>
+      <w:lvlJc w:val="left"/>
+      <w:pPr>
+        <w:tabs>
+          <w:tab w:val="num" w:pos="1440"/>
+        </w:tabs>
+        <w:ind w:left="1440" w:hanging="360"/>
+      </w:pPr>
+      <w:rPr>
+        <w:rFonts w:ascii="Courier New" w:hAnsi="Courier New" w:hint="default"/>
+        <w:sz w:val="20"/>
+      </w:rPr>
+    </w:lvl>
+    <w:lvl w:ilvl="2" w:tentative="1">
+      <w:start w:val="1"/>
+      <w:numFmt w:val="bullet"/>
+      <w:lvlText w:val=""/>
+      <w:lvlJc w:val="left"/>
+      <w:pPr>
+        <w:tabs>
+          <w:tab w:val="num" w:pos="2160"/>
+        </w:tabs>
+        <w:ind w:left="2160" w:hanging="360"/>
+      </w:pPr>
+      <w:rPr>
+        <w:rFonts w:ascii="Wingdings" w:hAnsi="Wingdings" w:hint="default"/>
+        <w:sz w:val="20"/>
+      </w:rPr>
+    </w:lvl>
+    <w:lvl w:ilvl="3" w:tentative="1">
+      <w:start w:val="1"/>
+      <w:numFmt w:val="bullet"/>
+      <w:lvlText w:val=""/>
+      <w:lvlJc w:val="left"/>
+      <w:pPr>
+        <w:tabs>
+          <w:tab w:val="num" w:pos="2880"/>
+        </w:tabs>
+        <w:ind w:left="2880" w:hanging="360"/>
+      </w:pPr>
+      <w:rPr>
+        <w:rFonts w:ascii="Wingdings" w:hAnsi="Wingdings" w:hint="default"/>
+        <w:sz w:val="20"/>
+      </w:rPr>
+    </w:lvl>
+    <w:lvl w:ilvl="4" w:tentative="1">
+      <w:start w:val="1"/>
+      <w:numFmt w:val="bullet"/>
+      <w:lvlText w:val=""/>
+      <w:lvlJc w:val="left"/>
+      <w:pPr>
+        <w:tabs>
+          <w:tab w:val="num" w:pos="3600"/>
+        </w:tabs>
+        <w:ind w:left="3600" w:hanging="360"/>
+      </w:pPr>
+      <w:rPr>
+        <w:rFonts w:ascii="Wingdings" w:hAnsi="Wingdings" w:hint="default"/>
+        <w:sz w:val="20"/>
+      </w:rPr>
+    </w:lvl>
+    <w:lvl w:ilvl="5" w:tentative="1">
+      <w:start w:val="1"/>
+      <w:numFmt w:val="bullet"/>
+      <w:lvlText w:val=""/>
+      <w:lvlJc w:val="left"/>
+      <w:pPr>
+        <w:tabs>
+          <w:tab w:val="num" w:pos="4320"/>
+        </w:tabs>
+        <w:ind w:left="4320" w:hanging="360"/>
+      </w:pPr>
+      <w:rPr>
+        <w:rFonts w:ascii="Wingdings" w:hAnsi="Wingdings" w:hint="default"/>
+        <w:sz w:val="20"/>
+      </w:rPr>
+    </w:lvl>
+    <w:lvl w:ilvl="6" w:tentative="1">
+      <w:start w:val="1"/>
+      <w:numFmt w:val="bullet"/>
+      <w:lvlText w:val=""/>
+      <w:lvlJc w:val="left"/>
+      <w:pPr>
+        <w:tabs>
+          <w:tab w:val="num" w:pos="5040"/>
+        </w:tabs>
+        <w:ind w:left="5040" w:hanging="360"/>
+      </w:pPr>
+      <w:rPr>
+        <w:rFonts w:ascii="Wingdings" w:hAnsi="Wingdings" w:hint="default"/>
+        <w:sz w:val="20"/>
+      </w:rPr>
+    </w:lvl>
+    <w:lvl w:ilvl="7" w:tentative="1">
+      <w:start w:val="1"/>
+      <w:numFmt w:val="bullet"/>
+      <w:lvlText w:val=""/>
+      <w:lvlJc w:val="left"/>
+      <w:pPr>
+        <w:tabs>
+          <w:tab w:val="num" w:pos="5760"/>
+        </w:tabs>
+        <w:ind w:left="5760" w:hanging="360"/>
+      </w:pPr>
+      <w:rPr>
+        <w:rFonts w:ascii="Wingdings" w:hAnsi="Wingdings" w:hint="default"/>
+        <w:sz w:val="20"/>
+      </w:rPr>
+    </w:lvl>
+    <w:lvl w:ilvl="8" w:tentative="1">
+      <w:start w:val="1"/>
+      <w:numFmt w:val="bullet"/>
+      <w:lvlText w:val=""/>
+      <w:lvlJc w:val="left"/>
+      <w:pPr>
+        <w:tabs>
+          <w:tab w:val="num" w:pos="6480"/>
+        </w:tabs>
+        <w:ind w:left="6480" w:hanging="360"/>
+      </w:pPr>
+      <w:rPr>
+        <w:rFonts w:ascii="Wingdings" w:hAnsi="Wingdings" w:hint="default"/>
+        <w:sz w:val="20"/>
+      </w:rPr>
+    </w:lvl>
+  </w:abstractNum>
+  <w:abstractNum w:abstractNumId="3" w15:restartNumberingAfterBreak="0">
     <w:nsid w:val="0C11166E"/>
     <w:multiLevelType w:val="hybridMultilevel"/>
     <w:tmpl w:val="45321C3A"/>
@@ -6799,7 +8975,7 @@
       </w:pPr>
     </w:lvl>
   </w:abstractNum>
-  <w:abstractNum w:abstractNumId="3" w15:restartNumberingAfterBreak="0">
+  <w:abstractNum w:abstractNumId="4" w15:restartNumberingAfterBreak="0">
     <w:nsid w:val="11550DDD"/>
     <w:multiLevelType w:val="multilevel"/>
     <w:tmpl w:val="23EC6E68"/>
@@ -6948,7 +9124,120 @@
       </w:rPr>
     </w:lvl>
   </w:abstractNum>
-  <w:abstractNum w:abstractNumId="4" w15:restartNumberingAfterBreak="0">
+  <w:abstractNum w:abstractNumId="5" w15:restartNumberingAfterBreak="0">
+    <w:nsid w:val="13B4241E"/>
+    <w:multiLevelType w:val="hybridMultilevel"/>
+    <w:tmpl w:val="77D6AE94"/>
+    <w:lvl w:ilvl="0" w:tplc="040C0001">
+      <w:start w:val="1"/>
+      <w:numFmt w:val="bullet"/>
+      <w:lvlText w:val=""/>
+      <w:lvlJc w:val="left"/>
+      <w:pPr>
+        <w:ind w:left="720" w:hanging="360"/>
+      </w:pPr>
+      <w:rPr>
+        <w:rFonts w:ascii="Symbol" w:hAnsi="Symbol" w:hint="default"/>
+      </w:rPr>
+    </w:lvl>
+    <w:lvl w:ilvl="1" w:tplc="040C0003" w:tentative="1">
+      <w:start w:val="1"/>
+      <w:numFmt w:val="bullet"/>
+      <w:lvlText w:val="o"/>
+      <w:lvlJc w:val="left"/>
+      <w:pPr>
+        <w:ind w:left="1440" w:hanging="360"/>
+      </w:pPr>
+      <w:rPr>
+        <w:rFonts w:ascii="Courier New" w:hAnsi="Courier New" w:cs="Courier New" w:hint="default"/>
+      </w:rPr>
+    </w:lvl>
+    <w:lvl w:ilvl="2" w:tplc="040C0005" w:tentative="1">
+      <w:start w:val="1"/>
+      <w:numFmt w:val="bullet"/>
+      <w:lvlText w:val=""/>
+      <w:lvlJc w:val="left"/>
+      <w:pPr>
+        <w:ind w:left="2160" w:hanging="360"/>
+      </w:pPr>
+      <w:rPr>
+        <w:rFonts w:ascii="Wingdings" w:hAnsi="Wingdings" w:hint="default"/>
+      </w:rPr>
+    </w:lvl>
+    <w:lvl w:ilvl="3" w:tplc="040C0001" w:tentative="1">
+      <w:start w:val="1"/>
+      <w:numFmt w:val="bullet"/>
+      <w:lvlText w:val=""/>
+      <w:lvlJc w:val="left"/>
+      <w:pPr>
+        <w:ind w:left="2880" w:hanging="360"/>
+      </w:pPr>
+      <w:rPr>
+        <w:rFonts w:ascii="Symbol" w:hAnsi="Symbol" w:hint="default"/>
+      </w:rPr>
+    </w:lvl>
+    <w:lvl w:ilvl="4" w:tplc="040C0003" w:tentative="1">
+      <w:start w:val="1"/>
+      <w:numFmt w:val="bullet"/>
+      <w:lvlText w:val="o"/>
+      <w:lvlJc w:val="left"/>
+      <w:pPr>
+        <w:ind w:left="3600" w:hanging="360"/>
+      </w:pPr>
+      <w:rPr>
+        <w:rFonts w:ascii="Courier New" w:hAnsi="Courier New" w:cs="Courier New" w:hint="default"/>
+      </w:rPr>
+    </w:lvl>
+    <w:lvl w:ilvl="5" w:tplc="040C0005" w:tentative="1">
+      <w:start w:val="1"/>
+      <w:numFmt w:val="bullet"/>
+      <w:lvlText w:val=""/>
+      <w:lvlJc w:val="left"/>
+      <w:pPr>
+        <w:ind w:left="4320" w:hanging="360"/>
+      </w:pPr>
+      <w:rPr>
+        <w:rFonts w:ascii="Wingdings" w:hAnsi="Wingdings" w:hint="default"/>
+      </w:rPr>
+    </w:lvl>
+    <w:lvl w:ilvl="6" w:tplc="040C0001" w:tentative="1">
+      <w:start w:val="1"/>
+      <w:numFmt w:val="bullet"/>
+      <w:lvlText w:val=""/>
+      <w:lvlJc w:val="left"/>
+      <w:pPr>
+        <w:ind w:left="5040" w:hanging="360"/>
+      </w:pPr>
+      <w:rPr>
+        <w:rFonts w:ascii="Symbol" w:hAnsi="Symbol" w:hint="default"/>
+      </w:rPr>
+    </w:lvl>
+    <w:lvl w:ilvl="7" w:tplc="040C0003" w:tentative="1">
+      <w:start w:val="1"/>
+      <w:numFmt w:val="bullet"/>
+      <w:lvlText w:val="o"/>
+      <w:lvlJc w:val="left"/>
+      <w:pPr>
+        <w:ind w:left="5760" w:hanging="360"/>
+      </w:pPr>
+      <w:rPr>
+        <w:rFonts w:ascii="Courier New" w:hAnsi="Courier New" w:cs="Courier New" w:hint="default"/>
+      </w:rPr>
+    </w:lvl>
+    <w:lvl w:ilvl="8" w:tplc="040C0005" w:tentative="1">
+      <w:start w:val="1"/>
+      <w:numFmt w:val="bullet"/>
+      <w:lvlText w:val=""/>
+      <w:lvlJc w:val="left"/>
+      <w:pPr>
+        <w:ind w:left="6480" w:hanging="360"/>
+      </w:pPr>
+      <w:rPr>
+        <w:rFonts w:ascii="Wingdings" w:hAnsi="Wingdings" w:hint="default"/>
+      </w:rPr>
+    </w:lvl>
+  </w:abstractNum>
+  <w:abstractNum w:abstractNumId="6" w15:restartNumberingAfterBreak="0">
     <w:nsid w:val="22612587"/>
     <w:multiLevelType w:val="multilevel"/>
     <w:tmpl w:val="BF9C59E6"/>
@@ -7061,7 +9350,7 @@
       </w:pPr>
     </w:lvl>
   </w:abstractNum>
-  <w:abstractNum w:abstractNumId="5" w15:restartNumberingAfterBreak="0">
+  <w:abstractNum w:abstractNumId="7" w15:restartNumberingAfterBreak="0">
     <w:nsid w:val="335918A4"/>
     <w:multiLevelType w:val="multilevel"/>
     <w:tmpl w:val="1D28DDF0"/>
@@ -7174,7 +9463,119 @@
       </w:pPr>
     </w:lvl>
   </w:abstractNum>
-  <w:abstractNum w:abstractNumId="6" w15:restartNumberingAfterBreak="0">
+  <w:abstractNum w:abstractNumId="8" w15:restartNumberingAfterBreak="0">
+    <w:nsid w:val="341A7938"/>
+    <w:multiLevelType w:val="hybridMultilevel"/>
+    <w:tmpl w:val="3AC029C6"/>
+    <w:lvl w:ilvl="0" w:tplc="0A98E41E">
+      <w:numFmt w:val="bullet"/>
+      <w:lvlText w:val="-"/>
+      <w:lvlJc w:val="left"/>
+      <w:pPr>
+        <w:ind w:left="720" w:hanging="360"/>
+      </w:pPr>
+      <w:rPr>
+        <w:rFonts w:ascii="Arial" w:eastAsiaTheme="minorEastAsia" w:hAnsi="Arial" w:cs="Arial" w:hint="default"/>
+      </w:rPr>
+    </w:lvl>
+    <w:lvl w:ilvl="1" w:tplc="040C0003">
+      <w:start w:val="1"/>
+      <w:numFmt w:val="bullet"/>
+      <w:lvlText w:val="o"/>
+      <w:lvlJc w:val="left"/>
+      <w:pPr>
+        <w:ind w:left="1440" w:hanging="360"/>
+      </w:pPr>
+      <w:rPr>
+        <w:rFonts w:ascii="Courier New" w:hAnsi="Courier New" w:cs="Courier New" w:hint="default"/>
+      </w:rPr>
+    </w:lvl>
+    <w:lvl w:ilvl="2" w:tplc="040C0005" w:tentative="1">
+      <w:start w:val="1"/>
+      <w:numFmt w:val="bullet"/>
+      <w:lvlText w:val=""/>
+      <w:lvlJc w:val="left"/>
+      <w:pPr>
+        <w:ind w:left="2160" w:hanging="360"/>
+      </w:pPr>
+      <w:rPr>
+        <w:rFonts w:ascii="Wingdings" w:hAnsi="Wingdings" w:hint="default"/>
+      </w:rPr>
+    </w:lvl>
+    <w:lvl w:ilvl="3" w:tplc="040C0001" w:tentative="1">
+      <w:start w:val="1"/>
+      <w:numFmt w:val="bullet"/>
+      <w:lvlText w:val=""/>
+      <w:lvlJc w:val="left"/>
+      <w:pPr>
+        <w:ind w:left="2880" w:hanging="360"/>
+      </w:pPr>
+      <w:rPr>
+        <w:rFonts w:ascii="Symbol" w:hAnsi="Symbol" w:hint="default"/>
+      </w:rPr>
+    </w:lvl>
+    <w:lvl w:ilvl="4" w:tplc="040C0003" w:tentative="1">
+      <w:start w:val="1"/>
+      <w:numFmt w:val="bullet"/>
+      <w:lvlText w:val="o"/>
+      <w:lvlJc w:val="left"/>
+      <w:pPr>
+        <w:ind w:left="3600" w:hanging="360"/>
+      </w:pPr>
+      <w:rPr>
+        <w:rFonts w:ascii="Courier New" w:hAnsi="Courier New" w:cs="Courier New" w:hint="default"/>
+      </w:rPr>
+    </w:lvl>
+    <w:lvl w:ilvl="5" w:tplc="040C0005" w:tentative="1">
+      <w:start w:val="1"/>
+      <w:numFmt w:val="bullet"/>
+      <w:lvlText w:val=""/>
+      <w:lvlJc w:val="left"/>
+      <w:pPr>
+        <w:ind w:left="4320" w:hanging="360"/>
+      </w:pPr>
+      <w:rPr>
+        <w:rFonts w:ascii="Wingdings" w:hAnsi="Wingdings" w:hint="default"/>
+      </w:rPr>
+    </w:lvl>
+    <w:lvl w:ilvl="6" w:tplc="040C0001" w:tentative="1">
+      <w:start w:val="1"/>
+      <w:numFmt w:val="bullet"/>
+      <w:lvlText w:val=""/>
+      <w:lvlJc w:val="left"/>
+      <w:pPr>
+        <w:ind w:left="5040" w:hanging="360"/>
+      </w:pPr>
+      <w:rPr>
+        <w:rFonts w:ascii="Symbol" w:hAnsi="Symbol" w:hint="default"/>
+      </w:rPr>
+    </w:lvl>
+    <w:lvl w:ilvl="7" w:tplc="040C0003" w:tentative="1">
+      <w:start w:val="1"/>
+      <w:numFmt w:val="bullet"/>
+      <w:lvlText w:val="o"/>
+      <w:lvlJc w:val="left"/>
+      <w:pPr>
+        <w:ind w:left="5760" w:hanging="360"/>
+      </w:pPr>
+      <w:rPr>
+        <w:rFonts w:ascii="Courier New" w:hAnsi="Courier New" w:cs="Courier New" w:hint="default"/>
+      </w:rPr>
+    </w:lvl>
+    <w:lvl w:ilvl="8" w:tplc="040C0005" w:tentative="1">
+      <w:start w:val="1"/>
+      <w:numFmt w:val="bullet"/>
+      <w:lvlText w:val=""/>
+      <w:lvlJc w:val="left"/>
+      <w:pPr>
+        <w:ind w:left="6480" w:hanging="360"/>
+      </w:pPr>
+      <w:rPr>
+        <w:rFonts w:ascii="Wingdings" w:hAnsi="Wingdings" w:hint="default"/>
+      </w:rPr>
+    </w:lvl>
+  </w:abstractNum>
+  <w:abstractNum w:abstractNumId="9" w15:restartNumberingAfterBreak="0">
     <w:nsid w:val="37737696"/>
     <w:multiLevelType w:val="hybridMultilevel"/>
     <w:tmpl w:val="3372F184"/>
@@ -7260,7 +9661,7 @@
       </w:pPr>
     </w:lvl>
   </w:abstractNum>
-  <w:abstractNum w:abstractNumId="7" w15:restartNumberingAfterBreak="0">
+  <w:abstractNum w:abstractNumId="10" w15:restartNumberingAfterBreak="0">
     <w:nsid w:val="40DC6773"/>
     <w:multiLevelType w:val="hybridMultilevel"/>
     <w:tmpl w:val="0C00D578"/>
@@ -7373,7 +9774,7 @@
       </w:rPr>
     </w:lvl>
   </w:abstractNum>
-  <w:abstractNum w:abstractNumId="8" w15:restartNumberingAfterBreak="0">
+  <w:abstractNum w:abstractNumId="11" w15:restartNumberingAfterBreak="0">
     <w:nsid w:val="44663AFC"/>
     <w:multiLevelType w:val="hybridMultilevel"/>
     <w:tmpl w:val="1B446A6E"/>
@@ -7463,7 +9864,156 @@
       </w:pPr>
     </w:lvl>
   </w:abstractNum>
-  <w:abstractNum w:abstractNumId="9" w15:restartNumberingAfterBreak="0">
+  <w:abstractNum w:abstractNumId="12" w15:restartNumberingAfterBreak="0">
+    <w:nsid w:val="5488396A"/>
+    <w:multiLevelType w:val="multilevel"/>
+    <w:tmpl w:val="C322994E"/>
+    <w:lvl w:ilvl="0">
+      <w:start w:val="1"/>
+      <w:numFmt w:val="bullet"/>
+      <w:lvlText w:val=""/>
+      <w:lvlJc w:val="left"/>
+      <w:pPr>
+        <w:tabs>
+          <w:tab w:val="num" w:pos="720"/>
+        </w:tabs>
+        <w:ind w:left="720" w:hanging="360"/>
+      </w:pPr>
+      <w:rPr>
+        <w:rFonts w:ascii="Symbol" w:hAnsi="Symbol" w:hint="default"/>
+        <w:sz w:val="20"/>
+      </w:rPr>
+    </w:lvl>
+    <w:lvl w:ilvl="1" w:tentative="1">
+      <w:start w:val="1"/>
+      <w:numFmt w:val="bullet"/>
+      <w:lvlText w:val="o"/>
+      <w:lvlJc w:val="left"/>
+      <w:pPr>
+        <w:tabs>
+          <w:tab w:val="num" w:pos="1440"/>
+        </w:tabs>
+        <w:ind w:left="1440" w:hanging="360"/>
+      </w:pPr>
+      <w:rPr>
+        <w:rFonts w:ascii="Courier New" w:hAnsi="Courier New" w:hint="default"/>
+        <w:sz w:val="20"/>
+      </w:rPr>
+    </w:lvl>
+    <w:lvl w:ilvl="2" w:tentative="1">
+      <w:start w:val="1"/>
+      <w:numFmt w:val="bullet"/>
+      <w:lvlText w:val=""/>
+      <w:lvlJc w:val="left"/>
+      <w:pPr>
+        <w:tabs>
+          <w:tab w:val="num" w:pos="2160"/>
+        </w:tabs>
+        <w:ind w:left="2160" w:hanging="360"/>
+      </w:pPr>
+      <w:rPr>
+        <w:rFonts w:ascii="Wingdings" w:hAnsi="Wingdings" w:hint="default"/>
+        <w:sz w:val="20"/>
+      </w:rPr>
+    </w:lvl>
+    <w:lvl w:ilvl="3" w:tentative="1">
+      <w:start w:val="1"/>
+      <w:numFmt w:val="bullet"/>
+      <w:lvlText w:val=""/>
+      <w:lvlJc w:val="left"/>
+      <w:pPr>
+        <w:tabs>
+          <w:tab w:val="num" w:pos="2880"/>
+        </w:tabs>
+        <w:ind w:left="2880" w:hanging="360"/>
+      </w:pPr>
+      <w:rPr>
+        <w:rFonts w:ascii="Wingdings" w:hAnsi="Wingdings" w:hint="default"/>
+        <w:sz w:val="20"/>
+      </w:rPr>
+    </w:lvl>
+    <w:lvl w:ilvl="4" w:tentative="1">
+      <w:start w:val="1"/>
+      <w:numFmt w:val="bullet"/>
+      <w:lvlText w:val=""/>
+      <w:lvlJc w:val="left"/>
+      <w:pPr>
+        <w:tabs>
+          <w:tab w:val="num" w:pos="3600"/>
+        </w:tabs>
+        <w:ind w:left="3600" w:hanging="360"/>
+      </w:pPr>
+      <w:rPr>
+        <w:rFonts w:ascii="Wingdings" w:hAnsi="Wingdings" w:hint="default"/>
+        <w:sz w:val="20"/>
+      </w:rPr>
+    </w:lvl>
+    <w:lvl w:ilvl="5" w:tentative="1">
+      <w:start w:val="1"/>
+      <w:numFmt w:val="bullet"/>
+      <w:lvlText w:val=""/>
+      <w:lvlJc w:val="left"/>
+      <w:pPr>
+        <w:tabs>
+          <w:tab w:val="num" w:pos="4320"/>
+        </w:tabs>
+        <w:ind w:left="4320" w:hanging="360"/>
+      </w:pPr>
+      <w:rPr>
+        <w:rFonts w:ascii="Wingdings" w:hAnsi="Wingdings" w:hint="default"/>
+        <w:sz w:val="20"/>
+      </w:rPr>
+    </w:lvl>
+    <w:lvl w:ilvl="6" w:tentative="1">
+      <w:start w:val="1"/>
+      <w:numFmt w:val="bullet"/>
+      <w:lvlText w:val=""/>
+      <w:lvlJc w:val="left"/>
+      <w:pPr>
+        <w:tabs>
+          <w:tab w:val="num" w:pos="5040"/>
+        </w:tabs>
+        <w:ind w:left="5040" w:hanging="360"/>
+      </w:pPr>
+      <w:rPr>
+        <w:rFonts w:ascii="Wingdings" w:hAnsi="Wingdings" w:hint="default"/>
+        <w:sz w:val="20"/>
+      </w:rPr>
+    </w:lvl>
+    <w:lvl w:ilvl="7" w:tentative="1">
+      <w:start w:val="1"/>
+      <w:numFmt w:val="bullet"/>
+      <w:lvlText w:val=""/>
+      <w:lvlJc w:val="left"/>
+      <w:pPr>
+        <w:tabs>
+          <w:tab w:val="num" w:pos="5760"/>
+        </w:tabs>
+        <w:ind w:left="5760" w:hanging="360"/>
+      </w:pPr>
+      <w:rPr>
+        <w:rFonts w:ascii="Wingdings" w:hAnsi="Wingdings" w:hint="default"/>
+        <w:sz w:val="20"/>
+      </w:rPr>
+    </w:lvl>
+    <w:lvl w:ilvl="8" w:tentative="1">
+      <w:start w:val="1"/>
+      <w:numFmt w:val="bullet"/>
+      <w:lvlText w:val=""/>
+      <w:lvlJc w:val="left"/>
+      <w:pPr>
+        <w:tabs>
+          <w:tab w:val="num" w:pos="6480"/>
+        </w:tabs>
+        <w:ind w:left="6480" w:hanging="360"/>
+      </w:pPr>
+      <w:rPr>
+        <w:rFonts w:ascii="Wingdings" w:hAnsi="Wingdings" w:hint="default"/>
+        <w:sz w:val="20"/>
+      </w:rPr>
+    </w:lvl>
+  </w:abstractNum>
+  <w:abstractNum w:abstractNumId="13" w15:restartNumberingAfterBreak="0">
     <w:nsid w:val="5984610E"/>
     <w:multiLevelType w:val="hybridMultilevel"/>
     <w:tmpl w:val="16421FE8"/>
@@ -7575,7 +10125,156 @@
       </w:rPr>
     </w:lvl>
   </w:abstractNum>
-  <w:abstractNum w:abstractNumId="10" w15:restartNumberingAfterBreak="0">
+  <w:abstractNum w:abstractNumId="14" w15:restartNumberingAfterBreak="0">
+    <w:nsid w:val="5AA40806"/>
+    <w:multiLevelType w:val="multilevel"/>
+    <w:tmpl w:val="07DC05A6"/>
+    <w:lvl w:ilvl="0">
+      <w:start w:val="1"/>
+      <w:numFmt w:val="bullet"/>
+      <w:lvlText w:val=""/>
+      <w:lvlJc w:val="left"/>
+      <w:pPr>
+        <w:tabs>
+          <w:tab w:val="num" w:pos="720"/>
+        </w:tabs>
+        <w:ind w:left="720" w:hanging="360"/>
+      </w:pPr>
+      <w:rPr>
+        <w:rFonts w:ascii="Symbol" w:hAnsi="Symbol" w:hint="default"/>
+        <w:sz w:val="20"/>
+      </w:rPr>
+    </w:lvl>
+    <w:lvl w:ilvl="1" w:tentative="1">
+      <w:start w:val="1"/>
+      <w:numFmt w:val="bullet"/>
+      <w:lvlText w:val="o"/>
+      <w:lvlJc w:val="left"/>
+      <w:pPr>
+        <w:tabs>
+          <w:tab w:val="num" w:pos="1440"/>
+        </w:tabs>
+        <w:ind w:left="1440" w:hanging="360"/>
+      </w:pPr>
+      <w:rPr>
+        <w:rFonts w:ascii="Courier New" w:hAnsi="Courier New" w:hint="default"/>
+        <w:sz w:val="20"/>
+      </w:rPr>
+    </w:lvl>
+    <w:lvl w:ilvl="2" w:tentative="1">
+      <w:start w:val="1"/>
+      <w:numFmt w:val="bullet"/>
+      <w:lvlText w:val=""/>
+      <w:lvlJc w:val="left"/>
+      <w:pPr>
+        <w:tabs>
+          <w:tab w:val="num" w:pos="2160"/>
+        </w:tabs>
+        <w:ind w:left="2160" w:hanging="360"/>
+      </w:pPr>
+      <w:rPr>
+        <w:rFonts w:ascii="Wingdings" w:hAnsi="Wingdings" w:hint="default"/>
+        <w:sz w:val="20"/>
+      </w:rPr>
+    </w:lvl>
+    <w:lvl w:ilvl="3" w:tentative="1">
+      <w:start w:val="1"/>
+      <w:numFmt w:val="bullet"/>
+      <w:lvlText w:val=""/>
+      <w:lvlJc w:val="left"/>
+      <w:pPr>
+        <w:tabs>
+          <w:tab w:val="num" w:pos="2880"/>
+        </w:tabs>
+        <w:ind w:left="2880" w:hanging="360"/>
+      </w:pPr>
+      <w:rPr>
+        <w:rFonts w:ascii="Wingdings" w:hAnsi="Wingdings" w:hint="default"/>
+        <w:sz w:val="20"/>
+      </w:rPr>
+    </w:lvl>
+    <w:lvl w:ilvl="4" w:tentative="1">
+      <w:start w:val="1"/>
+      <w:numFmt w:val="bullet"/>
+      <w:lvlText w:val=""/>
+      <w:lvlJc w:val="left"/>
+      <w:pPr>
+        <w:tabs>
+          <w:tab w:val="num" w:pos="3600"/>
+        </w:tabs>
+        <w:ind w:left="3600" w:hanging="360"/>
+      </w:pPr>
+      <w:rPr>
+        <w:rFonts w:ascii="Wingdings" w:hAnsi="Wingdings" w:hint="default"/>
+        <w:sz w:val="20"/>
+      </w:rPr>
+    </w:lvl>
+    <w:lvl w:ilvl="5" w:tentative="1">
+      <w:start w:val="1"/>
+      <w:numFmt w:val="bullet"/>
+      <w:lvlText w:val=""/>
+      <w:lvlJc w:val="left"/>
+      <w:pPr>
+        <w:tabs>
+          <w:tab w:val="num" w:pos="4320"/>
+        </w:tabs>
+        <w:ind w:left="4320" w:hanging="360"/>
+      </w:pPr>
+      <w:rPr>
+        <w:rFonts w:ascii="Wingdings" w:hAnsi="Wingdings" w:hint="default"/>
+        <w:sz w:val="20"/>
+      </w:rPr>
+    </w:lvl>
+    <w:lvl w:ilvl="6" w:tentative="1">
+      <w:start w:val="1"/>
+      <w:numFmt w:val="bullet"/>
+      <w:lvlText w:val=""/>
+      <w:lvlJc w:val="left"/>
+      <w:pPr>
+        <w:tabs>
+          <w:tab w:val="num" w:pos="5040"/>
+        </w:tabs>
+        <w:ind w:left="5040" w:hanging="360"/>
+      </w:pPr>
+      <w:rPr>
+        <w:rFonts w:ascii="Wingdings" w:hAnsi="Wingdings" w:hint="default"/>
+        <w:sz w:val="20"/>
+      </w:rPr>
+    </w:lvl>
+    <w:lvl w:ilvl="7" w:tentative="1">
+      <w:start w:val="1"/>
+      <w:numFmt w:val="bullet"/>
+      <w:lvlText w:val=""/>
+      <w:lvlJc w:val="left"/>
+      <w:pPr>
+        <w:tabs>
+          <w:tab w:val="num" w:pos="5760"/>
+        </w:tabs>
+        <w:ind w:left="5760" w:hanging="360"/>
+      </w:pPr>
+      <w:rPr>
+        <w:rFonts w:ascii="Wingdings" w:hAnsi="Wingdings" w:hint="default"/>
+        <w:sz w:val="20"/>
+      </w:rPr>
+    </w:lvl>
+    <w:lvl w:ilvl="8" w:tentative="1">
+      <w:start w:val="1"/>
+      <w:numFmt w:val="bullet"/>
+      <w:lvlText w:val=""/>
+      <w:lvlJc w:val="left"/>
+      <w:pPr>
+        <w:tabs>
+          <w:tab w:val="num" w:pos="6480"/>
+        </w:tabs>
+        <w:ind w:left="6480" w:hanging="360"/>
+      </w:pPr>
+      <w:rPr>
+        <w:rFonts w:ascii="Wingdings" w:hAnsi="Wingdings" w:hint="default"/>
+        <w:sz w:val="20"/>
+      </w:rPr>
+    </w:lvl>
+  </w:abstractNum>
+  <w:abstractNum w:abstractNumId="15" w15:restartNumberingAfterBreak="0">
     <w:nsid w:val="61F25419"/>
     <w:multiLevelType w:val="hybridMultilevel"/>
     <w:tmpl w:val="1C3C91DC"/>
@@ -7687,7 +10386,232 @@
       </w:rPr>
     </w:lvl>
   </w:abstractNum>
-  <w:abstractNum w:abstractNumId="11" w15:restartNumberingAfterBreak="0">
+  <w:abstractNum w:abstractNumId="16" w15:restartNumberingAfterBreak="0">
+    <w:nsid w:val="64240950"/>
+    <w:multiLevelType w:val="hybridMultilevel"/>
+    <w:tmpl w:val="DC9E457C"/>
+    <w:lvl w:ilvl="0" w:tplc="0A98E41E">
+      <w:numFmt w:val="bullet"/>
+      <w:lvlText w:val="-"/>
+      <w:lvlJc w:val="left"/>
+      <w:pPr>
+        <w:ind w:left="720" w:hanging="360"/>
+      </w:pPr>
+      <w:rPr>
+        <w:rFonts w:ascii="Arial" w:eastAsiaTheme="minorEastAsia" w:hAnsi="Arial" w:cs="Arial" w:hint="default"/>
+      </w:rPr>
+    </w:lvl>
+    <w:lvl w:ilvl="1" w:tplc="040C0003" w:tentative="1">
+      <w:start w:val="1"/>
+      <w:numFmt w:val="bullet"/>
+      <w:lvlText w:val="o"/>
+      <w:lvlJc w:val="left"/>
+      <w:pPr>
+        <w:ind w:left="1440" w:hanging="360"/>
+      </w:pPr>
+      <w:rPr>
+        <w:rFonts w:ascii="Courier New" w:hAnsi="Courier New" w:cs="Courier New" w:hint="default"/>
+      </w:rPr>
+    </w:lvl>
+    <w:lvl w:ilvl="2" w:tplc="040C0005" w:tentative="1">
+      <w:start w:val="1"/>
+      <w:numFmt w:val="bullet"/>
+      <w:lvlText w:val=""/>
+      <w:lvlJc w:val="left"/>
+      <w:pPr>
+        <w:ind w:left="2160" w:hanging="360"/>
+      </w:pPr>
+      <w:rPr>
+        <w:rFonts w:ascii="Wingdings" w:hAnsi="Wingdings" w:hint="default"/>
+      </w:rPr>
+    </w:lvl>
+    <w:lvl w:ilvl="3" w:tplc="040C0001" w:tentative="1">
+      <w:start w:val="1"/>
+      <w:numFmt w:val="bullet"/>
+      <w:lvlText w:val=""/>
+      <w:lvlJc w:val="left"/>
+      <w:pPr>
+        <w:ind w:left="2880" w:hanging="360"/>
+      </w:pPr>
+      <w:rPr>
+        <w:rFonts w:ascii="Symbol" w:hAnsi="Symbol" w:hint="default"/>
+      </w:rPr>
+    </w:lvl>
+    <w:lvl w:ilvl="4" w:tplc="040C0003" w:tentative="1">
+      <w:start w:val="1"/>
+      <w:numFmt w:val="bullet"/>
+      <w:lvlText w:val="o"/>
+      <w:lvlJc w:val="left"/>
+      <w:pPr>
+        <w:ind w:left="3600" w:hanging="360"/>
+      </w:pPr>
+      <w:rPr>
+        <w:rFonts w:ascii="Courier New" w:hAnsi="Courier New" w:cs="Courier New" w:hint="default"/>
+      </w:rPr>
+    </w:lvl>
+    <w:lvl w:ilvl="5" w:tplc="040C0005" w:tentative="1">
+      <w:start w:val="1"/>
+      <w:numFmt w:val="bullet"/>
+      <w:lvlText w:val=""/>
+      <w:lvlJc w:val="left"/>
+      <w:pPr>
+        <w:ind w:left="4320" w:hanging="360"/>
+      </w:pPr>
+      <w:rPr>
+        <w:rFonts w:ascii="Wingdings" w:hAnsi="Wingdings" w:hint="default"/>
+      </w:rPr>
+    </w:lvl>
+    <w:lvl w:ilvl="6" w:tplc="040C0001" w:tentative="1">
+      <w:start w:val="1"/>
+      <w:numFmt w:val="bullet"/>
+      <w:lvlText w:val=""/>
+      <w:lvlJc w:val="left"/>
+      <w:pPr>
+        <w:ind w:left="5040" w:hanging="360"/>
+      </w:pPr>
+      <w:rPr>
+        <w:rFonts w:ascii="Symbol" w:hAnsi="Symbol" w:hint="default"/>
+      </w:rPr>
+    </w:lvl>
+    <w:lvl w:ilvl="7" w:tplc="040C0003" w:tentative="1">
+      <w:start w:val="1"/>
+      <w:numFmt w:val="bullet"/>
+      <w:lvlText w:val="o"/>
+      <w:lvlJc w:val="left"/>
+      <w:pPr>
+        <w:ind w:left="5760" w:hanging="360"/>
+      </w:pPr>
+      <w:rPr>
+        <w:rFonts w:ascii="Courier New" w:hAnsi="Courier New" w:cs="Courier New" w:hint="default"/>
+      </w:rPr>
+    </w:lvl>
+    <w:lvl w:ilvl="8" w:tplc="040C0005" w:tentative="1">
+      <w:start w:val="1"/>
+      <w:numFmt w:val="bullet"/>
+      <w:lvlText w:val=""/>
+      <w:lvlJc w:val="left"/>
+      <w:pPr>
+        <w:ind w:left="6480" w:hanging="360"/>
+      </w:pPr>
+      <w:rPr>
+        <w:rFonts w:ascii="Wingdings" w:hAnsi="Wingdings" w:hint="default"/>
+      </w:rPr>
+    </w:lvl>
+  </w:abstractNum>
+  <w:abstractNum w:abstractNumId="17" w15:restartNumberingAfterBreak="0">
+    <w:nsid w:val="642F3E1C"/>
+    <w:multiLevelType w:val="hybridMultilevel"/>
+    <w:tmpl w:val="067E8770"/>
+    <w:lvl w:ilvl="0" w:tplc="040C0001">
+      <w:start w:val="1"/>
+      <w:numFmt w:val="bullet"/>
+      <w:lvlText w:val=""/>
+      <w:lvlJc w:val="left"/>
+      <w:pPr>
+        <w:ind w:left="720" w:hanging="360"/>
+      </w:pPr>
+      <w:rPr>
+        <w:rFonts w:ascii="Symbol" w:hAnsi="Symbol" w:hint="default"/>
+      </w:rPr>
+    </w:lvl>
+    <w:lvl w:ilvl="1" w:tplc="040C0003" w:tentative="1">
+      <w:start w:val="1"/>
+      <w:numFmt w:val="bullet"/>
+      <w:lvlText w:val="o"/>
+      <w:lvlJc w:val="left"/>
+      <w:pPr>
+        <w:ind w:left="1440" w:hanging="360"/>
+      </w:pPr>
+      <w:rPr>
+        <w:rFonts w:ascii="Courier New" w:hAnsi="Courier New" w:cs="Courier New" w:hint="default"/>
+      </w:rPr>
+    </w:lvl>
+    <w:lvl w:ilvl="2" w:tplc="040C0005" w:tentative="1">
+      <w:start w:val="1"/>
+      <w:numFmt w:val="bullet"/>
+      <w:lvlText w:val=""/>
+      <w:lvlJc w:val="left"/>
+      <w:pPr>
+        <w:ind w:left="2160" w:hanging="360"/>
+      </w:pPr>
+      <w:rPr>
+        <w:rFonts w:ascii="Wingdings" w:hAnsi="Wingdings" w:hint="default"/>
+      </w:rPr>
+    </w:lvl>
+    <w:lvl w:ilvl="3" w:tplc="040C0001" w:tentative="1">
+      <w:start w:val="1"/>
+      <w:numFmt w:val="bullet"/>
+      <w:lvlText w:val=""/>
+      <w:lvlJc w:val="left"/>
+      <w:pPr>
+        <w:ind w:left="2880" w:hanging="360"/>
+      </w:pPr>
+      <w:rPr>
+        <w:rFonts w:ascii="Symbol" w:hAnsi="Symbol" w:hint="default"/>
+      </w:rPr>
+    </w:lvl>
+    <w:lvl w:ilvl="4" w:tplc="040C0003" w:tentative="1">
+      <w:start w:val="1"/>
+      <w:numFmt w:val="bullet"/>
+      <w:lvlText w:val="o"/>
+      <w:lvlJc w:val="left"/>
+      <w:pPr>
+        <w:ind w:left="3600" w:hanging="360"/>
+      </w:pPr>
+      <w:rPr>
+        <w:rFonts w:ascii="Courier New" w:hAnsi="Courier New" w:cs="Courier New" w:hint="default"/>
+      </w:rPr>
+    </w:lvl>
+    <w:lvl w:ilvl="5" w:tplc="040C0005" w:tentative="1">
+      <w:start w:val="1"/>
+      <w:numFmt w:val="bullet"/>
+      <w:lvlText w:val=""/>
+      <w:lvlJc w:val="left"/>
+      <w:pPr>
+        <w:ind w:left="4320" w:hanging="360"/>
+      </w:pPr>
+      <w:rPr>
+        <w:rFonts w:ascii="Wingdings" w:hAnsi="Wingdings" w:hint="default"/>
+      </w:rPr>
+    </w:lvl>
+    <w:lvl w:ilvl="6" w:tplc="040C0001" w:tentative="1">
+      <w:start w:val="1"/>
+      <w:numFmt w:val="bullet"/>
+      <w:lvlText w:val=""/>
+      <w:lvlJc w:val="left"/>
+      <w:pPr>
+        <w:ind w:left="5040" w:hanging="360"/>
+      </w:pPr>
+      <w:rPr>
+        <w:rFonts w:ascii="Symbol" w:hAnsi="Symbol" w:hint="default"/>
+      </w:rPr>
+    </w:lvl>
+    <w:lvl w:ilvl="7" w:tplc="040C0003" w:tentative="1">
+      <w:start w:val="1"/>
+      <w:numFmt w:val="bullet"/>
+      <w:lvlText w:val="o"/>
+      <w:lvlJc w:val="left"/>
+      <w:pPr>
+        <w:ind w:left="5760" w:hanging="360"/>
+      </w:pPr>
+      <w:rPr>
+        <w:rFonts w:ascii="Courier New" w:hAnsi="Courier New" w:cs="Courier New" w:hint="default"/>
+      </w:rPr>
+    </w:lvl>
+    <w:lvl w:ilvl="8" w:tplc="040C0005" w:tentative="1">
+      <w:start w:val="1"/>
+      <w:numFmt w:val="bullet"/>
+      <w:lvlText w:val=""/>
+      <w:lvlJc w:val="left"/>
+      <w:pPr>
+        <w:ind w:left="6480" w:hanging="360"/>
+      </w:pPr>
+      <w:rPr>
+        <w:rFonts w:ascii="Wingdings" w:hAnsi="Wingdings" w:hint="default"/>
+      </w:rPr>
+    </w:lvl>
+  </w:abstractNum>
+  <w:abstractNum w:abstractNumId="18" w15:restartNumberingAfterBreak="0">
     <w:nsid w:val="66906EFC"/>
     <w:multiLevelType w:val="multilevel"/>
     <w:tmpl w:val="2B0CD144"/>
@@ -7800,7 +10724,7 @@
       </w:pPr>
     </w:lvl>
   </w:abstractNum>
-  <w:abstractNum w:abstractNumId="12" w15:restartNumberingAfterBreak="0">
+  <w:abstractNum w:abstractNumId="19" w15:restartNumberingAfterBreak="0">
     <w:nsid w:val="68F8433B"/>
     <w:multiLevelType w:val="multilevel"/>
     <w:tmpl w:val="C1C40CC0"/>
@@ -7913,7 +10837,7 @@
       </w:pPr>
     </w:lvl>
   </w:abstractNum>
-  <w:abstractNum w:abstractNumId="13" w15:restartNumberingAfterBreak="0">
+  <w:abstractNum w:abstractNumId="20" w15:restartNumberingAfterBreak="0">
     <w:nsid w:val="772642BB"/>
     <w:multiLevelType w:val="multilevel"/>
     <w:tmpl w:val="9F169F06"/>
@@ -8026,11 +10950,209 @@
       </w:pPr>
     </w:lvl>
   </w:abstractNum>
+  <w:abstractNum w:abstractNumId="21" w15:restartNumberingAfterBreak="0">
+    <w:nsid w:val="78B51BF2"/>
+    <w:multiLevelType w:val="hybridMultilevel"/>
+    <w:tmpl w:val="9EEE8570"/>
+    <w:lvl w:ilvl="0" w:tplc="040C000F">
+      <w:start w:val="1"/>
+      <w:numFmt w:val="decimal"/>
+      <w:lvlText w:val="%1."/>
+      <w:lvlJc w:val="left"/>
+      <w:pPr>
+        <w:ind w:left="720" w:hanging="360"/>
+      </w:pPr>
+    </w:lvl>
+    <w:lvl w:ilvl="1" w:tplc="040C0019" w:tentative="1">
+      <w:start w:val="1"/>
+      <w:numFmt w:val="lowerLetter"/>
+      <w:lvlText w:val="%2."/>
+      <w:lvlJc w:val="left"/>
+      <w:pPr>
+        <w:ind w:left="1440" w:hanging="360"/>
+      </w:pPr>
+    </w:lvl>
+    <w:lvl w:ilvl="2" w:tplc="040C001B" w:tentative="1">
+      <w:start w:val="1"/>
+      <w:numFmt w:val="lowerRoman"/>
+      <w:lvlText w:val="%3."/>
+      <w:lvlJc w:val="right"/>
+      <w:pPr>
+        <w:ind w:left="2160" w:hanging="180"/>
+      </w:pPr>
+    </w:lvl>
+    <w:lvl w:ilvl="3" w:tplc="040C000F" w:tentative="1">
+      <w:start w:val="1"/>
+      <w:numFmt w:val="decimal"/>
+      <w:lvlText w:val="%4."/>
+      <w:lvlJc w:val="left"/>
+      <w:pPr>
+        <w:ind w:left="2880" w:hanging="360"/>
+      </w:pPr>
+    </w:lvl>
+    <w:lvl w:ilvl="4" w:tplc="040C0019" w:tentative="1">
+      <w:start w:val="1"/>
+      <w:numFmt w:val="lowerLetter"/>
+      <w:lvlText w:val="%5."/>
+      <w:lvlJc w:val="left"/>
+      <w:pPr>
+        <w:ind w:left="3600" w:hanging="360"/>
+      </w:pPr>
+    </w:lvl>
+    <w:lvl w:ilvl="5" w:tplc="040C001B" w:tentative="1">
+      <w:start w:val="1"/>
+      <w:numFmt w:val="lowerRoman"/>
+      <w:lvlText w:val="%6."/>
+      <w:lvlJc w:val="right"/>
+      <w:pPr>
+        <w:ind w:left="4320" w:hanging="180"/>
+      </w:pPr>
+    </w:lvl>
+    <w:lvl w:ilvl="6" w:tplc="040C000F" w:tentative="1">
+      <w:start w:val="1"/>
+      <w:numFmt w:val="decimal"/>
+      <w:lvlText w:val="%7."/>
+      <w:lvlJc w:val="left"/>
+      <w:pPr>
+        <w:ind w:left="5040" w:hanging="360"/>
+      </w:pPr>
+    </w:lvl>
+    <w:lvl w:ilvl="7" w:tplc="040C0019" w:tentative="1">
+      <w:start w:val="1"/>
+      <w:numFmt w:val="lowerLetter"/>
+      <w:lvlText w:val="%8."/>
+      <w:lvlJc w:val="left"/>
+      <w:pPr>
+        <w:ind w:left="5760" w:hanging="360"/>
+      </w:pPr>
+    </w:lvl>
+    <w:lvl w:ilvl="8" w:tplc="040C001B" w:tentative="1">
+      <w:start w:val="1"/>
+      <w:numFmt w:val="lowerRoman"/>
+      <w:lvlText w:val="%9."/>
+      <w:lvlJc w:val="right"/>
+      <w:pPr>
+        <w:ind w:left="6480" w:hanging="180"/>
+      </w:pPr>
+    </w:lvl>
+  </w:abstractNum>
+  <w:abstractNum w:abstractNumId="22" w15:restartNumberingAfterBreak="0">
+    <w:nsid w:val="7EB368B7"/>
+    <w:multiLevelType w:val="hybridMultilevel"/>
+    <w:tmpl w:val="28B87F4E"/>
+    <w:lvl w:ilvl="0" w:tplc="0A98E41E">
+      <w:numFmt w:val="bullet"/>
+      <w:lvlText w:val="-"/>
+      <w:lvlJc w:val="left"/>
+      <w:pPr>
+        <w:ind w:left="720" w:hanging="360"/>
+      </w:pPr>
+      <w:rPr>
+        <w:rFonts w:ascii="Arial" w:eastAsiaTheme="minorEastAsia" w:hAnsi="Arial" w:cs="Arial" w:hint="default"/>
+      </w:rPr>
+    </w:lvl>
+    <w:lvl w:ilvl="1" w:tplc="040C0003" w:tentative="1">
+      <w:start w:val="1"/>
+      <w:numFmt w:val="bullet"/>
+      <w:lvlText w:val="o"/>
+      <w:lvlJc w:val="left"/>
+      <w:pPr>
+        <w:ind w:left="1440" w:hanging="360"/>
+      </w:pPr>
+      <w:rPr>
+        <w:rFonts w:ascii="Courier New" w:hAnsi="Courier New" w:cs="Courier New" w:hint="default"/>
+      </w:rPr>
+    </w:lvl>
+    <w:lvl w:ilvl="2" w:tplc="040C0005" w:tentative="1">
+      <w:start w:val="1"/>
+      <w:numFmt w:val="bullet"/>
+      <w:lvlText w:val=""/>
+      <w:lvlJc w:val="left"/>
+      <w:pPr>
+        <w:ind w:left="2160" w:hanging="360"/>
+      </w:pPr>
+      <w:rPr>
+        <w:rFonts w:ascii="Wingdings" w:hAnsi="Wingdings" w:hint="default"/>
+      </w:rPr>
+    </w:lvl>
+    <w:lvl w:ilvl="3" w:tplc="040C0001" w:tentative="1">
+      <w:start w:val="1"/>
+      <w:numFmt w:val="bullet"/>
+      <w:lvlText w:val=""/>
+      <w:lvlJc w:val="left"/>
+      <w:pPr>
+        <w:ind w:left="2880" w:hanging="360"/>
+      </w:pPr>
+      <w:rPr>
+        <w:rFonts w:ascii="Symbol" w:hAnsi="Symbol" w:hint="default"/>
+      </w:rPr>
+    </w:lvl>
+    <w:lvl w:ilvl="4" w:tplc="040C0003" w:tentative="1">
+      <w:start w:val="1"/>
+      <w:numFmt w:val="bullet"/>
+      <w:lvlText w:val="o"/>
+      <w:lvlJc w:val="left"/>
+      <w:pPr>
+        <w:ind w:left="3600" w:hanging="360"/>
+      </w:pPr>
+      <w:rPr>
+        <w:rFonts w:ascii="Courier New" w:hAnsi="Courier New" w:cs="Courier New" w:hint="default"/>
+      </w:rPr>
+    </w:lvl>
+    <w:lvl w:ilvl="5" w:tplc="040C0005" w:tentative="1">
+      <w:start w:val="1"/>
+      <w:numFmt w:val="bullet"/>
+      <w:lvlText w:val=""/>
+      <w:lvlJc w:val="left"/>
+      <w:pPr>
+        <w:ind w:left="4320" w:hanging="360"/>
+      </w:pPr>
+      <w:rPr>
+        <w:rFonts w:ascii="Wingdings" w:hAnsi="Wingdings" w:hint="default"/>
+      </w:rPr>
+    </w:lvl>
+    <w:lvl w:ilvl="6" w:tplc="040C0001" w:tentative="1">
+      <w:start w:val="1"/>
+      <w:numFmt w:val="bullet"/>
+      <w:lvlText w:val=""/>
+      <w:lvlJc w:val="left"/>
+      <w:pPr>
+        <w:ind w:left="5040" w:hanging="360"/>
+      </w:pPr>
+      <w:rPr>
+        <w:rFonts w:ascii="Symbol" w:hAnsi="Symbol" w:hint="default"/>
+      </w:rPr>
+    </w:lvl>
+    <w:lvl w:ilvl="7" w:tplc="040C0003" w:tentative="1">
+      <w:start w:val="1"/>
+      <w:numFmt w:val="bullet"/>
+      <w:lvlText w:val="o"/>
+      <w:lvlJc w:val="left"/>
+      <w:pPr>
+        <w:ind w:left="5760" w:hanging="360"/>
+      </w:pPr>
+      <w:rPr>
+        <w:rFonts w:ascii="Courier New" w:hAnsi="Courier New" w:cs="Courier New" w:hint="default"/>
+      </w:rPr>
+    </w:lvl>
+    <w:lvl w:ilvl="8" w:tplc="040C0005" w:tentative="1">
+      <w:start w:val="1"/>
+      <w:numFmt w:val="bullet"/>
+      <w:lvlText w:val=""/>
+      <w:lvlJc w:val="left"/>
+      <w:pPr>
+        <w:ind w:left="6480" w:hanging="360"/>
+      </w:pPr>
+      <w:rPr>
+        <w:rFonts w:ascii="Wingdings" w:hAnsi="Wingdings" w:hint="default"/>
+      </w:rPr>
+    </w:lvl>
+  </w:abstractNum>
   <w:num w:numId="1">
-    <w:abstractNumId w:val="13"/>
+    <w:abstractNumId w:val="20"/>
   </w:num>
   <w:num w:numId="2">
-    <w:abstractNumId w:val="4"/>
+    <w:abstractNumId w:val="6"/>
     <w:lvlOverride w:ilvl="0">
       <w:lvl w:ilvl="0">
         <w:numFmt w:val="decimal"/>
@@ -8040,7 +11162,7 @@
     </w:lvlOverride>
   </w:num>
   <w:num w:numId="3">
-    <w:abstractNumId w:val="5"/>
+    <w:abstractNumId w:val="7"/>
     <w:lvlOverride w:ilvl="0">
       <w:lvl w:ilvl="0">
         <w:numFmt w:val="decimal"/>
@@ -8050,7 +11172,7 @@
     </w:lvlOverride>
   </w:num>
   <w:num w:numId="4">
-    <w:abstractNumId w:val="11"/>
+    <w:abstractNumId w:val="18"/>
     <w:lvlOverride w:ilvl="0">
       <w:lvl w:ilvl="0">
         <w:numFmt w:val="decimal"/>
@@ -8060,7 +11182,7 @@
     </w:lvlOverride>
   </w:num>
   <w:num w:numId="5">
-    <w:abstractNumId w:val="12"/>
+    <w:abstractNumId w:val="19"/>
     <w:lvlOverride w:ilvl="0">
       <w:lvl w:ilvl="0">
         <w:numFmt w:val="decimal"/>
@@ -8070,16 +11192,16 @@
     </w:lvlOverride>
   </w:num>
   <w:num w:numId="6">
-    <w:abstractNumId w:val="6"/>
+    <w:abstractNumId w:val="9"/>
   </w:num>
   <w:num w:numId="7">
-    <w:abstractNumId w:val="8"/>
+    <w:abstractNumId w:val="11"/>
   </w:num>
   <w:num w:numId="8">
-    <w:abstractNumId w:val="2"/>
+    <w:abstractNumId w:val="3"/>
   </w:num>
   <w:num w:numId="9">
-    <w:abstractNumId w:val="7"/>
+    <w:abstractNumId w:val="10"/>
   </w:num>
   <w:num w:numId="10">
     <w:abstractNumId w:val="0"/>
@@ -8088,13 +11210,40 @@
     <w:abstractNumId w:val="1"/>
   </w:num>
   <w:num w:numId="12">
-    <w:abstractNumId w:val="9"/>
+    <w:abstractNumId w:val="13"/>
   </w:num>
   <w:num w:numId="13">
-    <w:abstractNumId w:val="3"/>
+    <w:abstractNumId w:val="4"/>
   </w:num>
   <w:num w:numId="14">
-    <w:abstractNumId w:val="10"/>
+    <w:abstractNumId w:val="15"/>
+  </w:num>
+  <w:num w:numId="15">
+    <w:abstractNumId w:val="2"/>
+  </w:num>
+  <w:num w:numId="16">
+    <w:abstractNumId w:val="21"/>
+  </w:num>
+  <w:num w:numId="17">
+    <w:abstractNumId w:val="5"/>
+  </w:num>
+  <w:num w:numId="18">
+    <w:abstractNumId w:val="17"/>
+  </w:num>
+  <w:num w:numId="19">
+    <w:abstractNumId w:val="8"/>
+  </w:num>
+  <w:num w:numId="20">
+    <w:abstractNumId w:val="12"/>
+  </w:num>
+  <w:num w:numId="21">
+    <w:abstractNumId w:val="14"/>
+  </w:num>
+  <w:num w:numId="22">
+    <w:abstractNumId w:val="16"/>
+  </w:num>
+  <w:num w:numId="23">
+    <w:abstractNumId w:val="22"/>
   </w:num>
 </w:numbering>
 </file>
@@ -8492,7 +11641,7 @@
   <w:style w:type="paragraph" w:default="1" w:styleId="Normal">
     <w:name w:val="Normal"/>
     <w:qFormat/>
-    <w:rsid w:val="009926C3"/>
+    <w:rsid w:val="00484EC5"/>
     <w:pPr>
       <w:spacing w:before="240" w:after="0"/>
       <w:jc w:val="both"/>
@@ -9499,7 +12648,7 @@
 </file>
 
 <file path=customXml/itemProps1.xml><?xml version="1.0" encoding="utf-8"?>
-<ds:datastoreItem xmlns:ds="http://schemas.openxmlformats.org/officeDocument/2006/customXml" ds:itemID="{FCA5A518-0EBC-43C1-9035-93D448CE466C}">
+<ds:datastoreItem xmlns:ds="http://schemas.openxmlformats.org/officeDocument/2006/customXml" ds:itemID="{98425A2D-7997-4974-8BFC-899BC6129BE8}">
   <ds:schemaRefs>
     <ds:schemaRef ds:uri="http://schemas.openxmlformats.org/officeDocument/2006/bibliography"/>
   </ds:schemaRefs>

</xml_diff>

<commit_message>
[Rapport] Ajout de la partie Aurion.
</commit_message>
<xml_diff>
--- a/docs/Projet E3 2015 - MyESIEE (E-Room) - Rapport.docx
+++ b/docs/Projet E3 2015 - MyESIEE (E-Room) - Rapport.docx
@@ -1770,7 +1770,21 @@
                 <w:rStyle w:val="Hyperlink"/>
                 <w:noProof/>
               </w:rPr>
-              <w:t>Aurion</w:t>
+              <w:t>Au</w:t>
+            </w:r>
+            <w:r>
+              <w:rPr>
+                <w:rStyle w:val="Hyperlink"/>
+                <w:noProof/>
+              </w:rPr>
+              <w:t>r</w:t>
+            </w:r>
+            <w:r>
+              <w:rPr>
+                <w:rStyle w:val="Hyperlink"/>
+                <w:noProof/>
+              </w:rPr>
+              <w:t>ion</w:t>
             </w:r>
             <w:r>
               <w:rPr>
@@ -1844,7 +1858,21 @@
                 <w:rStyle w:val="Hyperlink"/>
                 <w:noProof/>
               </w:rPr>
-              <w:t>ADE</w:t>
+              <w:t>A</w:t>
+            </w:r>
+            <w:r>
+              <w:rPr>
+                <w:rStyle w:val="Hyperlink"/>
+                <w:noProof/>
+              </w:rPr>
+              <w:t>D</w:t>
+            </w:r>
+            <w:r>
+              <w:rPr>
+                <w:rStyle w:val="Hyperlink"/>
+                <w:noProof/>
+              </w:rPr>
+              <w:t>E</w:t>
             </w:r>
             <w:r>
               <w:rPr>
@@ -2969,8 +2997,824 @@
       </w:r>
       <w:bookmarkEnd w:id="8"/>
     </w:p>
-    <w:p/>
-    <w:p/>
+    <w:p>
+      <w:pPr>
+        <w:pStyle w:val="Ralisateur"/>
+        <w:rPr>
+          <w:rFonts w:ascii="Times New Roman" w:hAnsi="Times New Roman"/>
+          <w:color w:val="auto"/>
+        </w:rPr>
+      </w:pPr>
+      <w:r>
+        <w:t xml:space="preserve">Cette partie a été réalisée par Mehdi </w:t>
+      </w:r>
+      <w:r>
+        <w:rPr>
+          <w:smallCaps/>
+        </w:rPr>
+        <w:t>Houacine</w:t>
+      </w:r>
+    </w:p>
+    <w:p>
+      <w:r>
+        <w:t>Une part de notre application consiste à fournir aux étudiants d’ESIEE Paris la possibilité de consulter leurs notes, absences, appréciations et archives de tout ceci depuis l’application ou le site web. Ces données existent dans une base de données de l’école, mais son accès nous a été refusé pour des raisons de sécurité. J’ai donc choisi de construire une API permettant de récupérer ces données en fonction de certains paramètres puisqu’au lancement de ce projet, une telle API n’existait pas et n’était pas sujet d’actualité pour les développeurs de la plateforme Aurion.</w:t>
+      </w:r>
+    </w:p>
+    <w:p>
+      <w:r>
+        <w:t>Les principales difficultés de la mise en place d’une telle API reposent essentiellement pour nous sur la structure même d’Aurion qui fonctionne selon un affichage dynamique en Ajax : on ne peut donc pas accéder aux notes, par exemple, d’un étudiant à partir d’une url clairement définie telle que</w:t>
+      </w:r>
+      <w:hyperlink r:id="rId20" w:history="1">
+        <w:r>
+          <w:rPr>
+            <w:rStyle w:val="Hyperlink"/>
+          </w:rPr>
+          <w:t xml:space="preserve"> </w:t>
+        </w:r>
+      </w:hyperlink>
+      <w:hyperlink r:id="rId21" w:history="1">
+        <w:r>
+          <w:rPr>
+            <w:rStyle w:val="Hyperlink"/>
+          </w:rPr>
+          <w:t>https://aurionprd.esiee.fr?q=mes-notes&amp;id=ABCD</w:t>
+        </w:r>
+      </w:hyperlink>
+      <w:r>
+        <w:t>.</w:t>
+      </w:r>
+    </w:p>
+    <w:p>
+      <w:r>
+        <w:t>C’est à partir de la même page</w:t>
+      </w:r>
+      <w:hyperlink r:id="rId22" w:history="1">
+        <w:r>
+          <w:rPr>
+            <w:rStyle w:val="Hyperlink"/>
+          </w:rPr>
+          <w:t xml:space="preserve"> https://aurionprd.esiee.fr/faces/ChoixDonnee.xhtml</w:t>
+        </w:r>
+      </w:hyperlink>
+      <w:r>
+        <w:t>, à laquelle on peut accéder une fois connecté avec nos identifiants étudiants, que l’affichage évolue : va-et-vient dans les menus, aff</w:t>
+      </w:r>
+      <w:r>
+        <w:t>ichage des notes, absences, etc…</w:t>
+      </w:r>
+    </w:p>
+    <w:p>
+      <w:pPr>
+        <w:rPr>
+          <w:rFonts w:ascii="Times New Roman" w:hAnsi="Times New Roman"/>
+          <w:color w:val="auto"/>
+        </w:rPr>
+      </w:pPr>
+      <w:r>
+        <w:t>À partir de ce constat, nous avons choisi d’utiliser les modules suivants :</w:t>
+      </w:r>
+    </w:p>
+    <w:p>
+      <w:pPr>
+        <w:pStyle w:val="ListParagraph"/>
+        <w:numPr>
+          <w:ilvl w:val="0"/>
+          <w:numId w:val="26"/>
+        </w:numPr>
+        <w:jc w:val="both"/>
+      </w:pPr>
+      <w:r>
+        <w:t xml:space="preserve">La bibliothèque Python </w:t>
+      </w:r>
+      <w:r>
+        <w:rPr>
+          <w:rStyle w:val="Technicname"/>
+        </w:rPr>
+        <w:t>Selenium</w:t>
+      </w:r>
+      <w:r>
+        <w:t xml:space="preserve">, qui sert normalement à effectuer des tests d’automatisation pour s’assurer que les fonctionnalités d’un site web sont opérationnelles lors du développement. Elle permet d’instancier le navigateur de notre choix et de réaliser divers traitements sur la page en interagissant avec le DOM : en identifiant de façon certaine un élément d’une page (par sa classe HTML, son id HTML, son XPATH ou autre (voir la documentation ici : </w:t>
+      </w:r>
+      <w:hyperlink r:id="rId23" w:history="1">
+        <w:r>
+          <w:rPr>
+            <w:rStyle w:val="Hyperlink"/>
+          </w:rPr>
+          <w:t>http://selenium-python.readthedocs.org/en/latest/locating-elements.html</w:t>
+        </w:r>
+      </w:hyperlink>
+      <w:r>
+        <w:t>, au point 4)</w:t>
+      </w:r>
+      <w:r>
+        <w:t>), on peut cliqu</w:t>
+      </w:r>
+      <w:r>
+        <w:t>er sur cet élément, le survoler, remplir et soumettre un formulaire entre autres.</w:t>
+      </w:r>
+    </w:p>
+    <w:p>
+      <w:pPr>
+        <w:pStyle w:val="ListParagraph"/>
+        <w:numPr>
+          <w:ilvl w:val="0"/>
+          <w:numId w:val="26"/>
+        </w:numPr>
+        <w:jc w:val="both"/>
+      </w:pPr>
+      <w:r>
+        <w:t xml:space="preserve">La bibliothèque Python </w:t>
+      </w:r>
+      <w:proofErr w:type="spellStart"/>
+      <w:r>
+        <w:rPr>
+          <w:rStyle w:val="Technicname"/>
+        </w:rPr>
+        <w:t>BeautifulSoup</w:t>
+      </w:r>
+      <w:proofErr w:type="spellEnd"/>
+      <w:r>
+        <w:t xml:space="preserve">, qui permet de </w:t>
+      </w:r>
+      <w:proofErr w:type="spellStart"/>
+      <w:r>
+        <w:t>parser</w:t>
+      </w:r>
+      <w:proofErr w:type="spellEnd"/>
+      <w:r>
+        <w:t xml:space="preserve"> du HTML et d’en extraire certaines informations très intuitivement grâce à une approche orientée objet (aperçu disponible ici : </w:t>
+      </w:r>
+      <w:hyperlink r:id="rId24" w:anchor="kinds-of-objects" w:history="1">
+        <w:r>
+          <w:rPr>
+            <w:rStyle w:val="Hyperlink"/>
+          </w:rPr>
+          <w:t>http://www.crummy.com/software/BeautifulSoup/bs4/doc/#kinds-of-objects</w:t>
+        </w:r>
+      </w:hyperlink>
+      <w:r>
+        <w:t>).</w:t>
+      </w:r>
+    </w:p>
+    <w:p>
+      <w:pPr>
+        <w:pStyle w:val="ListParagraph"/>
+        <w:numPr>
+          <w:ilvl w:val="0"/>
+          <w:numId w:val="26"/>
+        </w:numPr>
+        <w:jc w:val="both"/>
+      </w:pPr>
+      <w:r>
+        <w:t xml:space="preserve">La bibliothèque JavaScript </w:t>
+      </w:r>
+      <w:proofErr w:type="spellStart"/>
+      <w:r>
+        <w:rPr>
+          <w:rStyle w:val="Technicname"/>
+        </w:rPr>
+        <w:t>PhantomJS</w:t>
+      </w:r>
+      <w:proofErr w:type="spellEnd"/>
+      <w:r>
+        <w:t xml:space="preserve">, qui permet de réaliser des traitements automatisés comme </w:t>
+      </w:r>
+      <w:r>
+        <w:rPr>
+          <w:rStyle w:val="Technicname"/>
+        </w:rPr>
+        <w:t>Selenium</w:t>
+      </w:r>
+      <w:r>
+        <w:t>, mais surtout qui embarque un "</w:t>
+      </w:r>
+      <w:proofErr w:type="spellStart"/>
+      <w:r>
+        <w:t>headless</w:t>
+      </w:r>
+      <w:proofErr w:type="spellEnd"/>
+      <w:r>
+        <w:t xml:space="preserve"> browser"</w:t>
+      </w:r>
+      <w:r>
+        <w:t xml:space="preserve"> (un navigateur sans GUI) : le </w:t>
+      </w:r>
+      <w:proofErr w:type="spellStart"/>
+      <w:r>
+        <w:rPr>
+          <w:rStyle w:val="Technicname"/>
+        </w:rPr>
+        <w:t>GhostDriver</w:t>
+      </w:r>
+      <w:proofErr w:type="spellEnd"/>
+      <w:r>
+        <w:t>.</w:t>
+      </w:r>
+    </w:p>
+    <w:p>
+      <w:r>
+        <w:t xml:space="preserve">Tous les traitements de cette API sont donc réalisés en langage Python 3 pour des raisons de commodité : cette API me paraissait difficilement réalisable et maintenable, j’ai donc fais le choix d’utiliser un langage de programmation que j’utilise assez souvent pour réaliser des extractions Web et avec lequel je me sentais à l’aise. Ces traitements consistent donc à réaliser à la place de l’étudiant le petit </w:t>
+      </w:r>
+      <w:r>
+        <w:lastRenderedPageBreak/>
+        <w:t xml:space="preserve">parcours du combattant qu’il devrait faire sur son téléphone pour arriver à l’affichage des données puis à les extraire, comme suit : </w:t>
+      </w:r>
+    </w:p>
+    <w:p>
+      <w:pPr>
+        <w:pStyle w:val="ListParagraph"/>
+        <w:numPr>
+          <w:ilvl w:val="0"/>
+          <w:numId w:val="29"/>
+        </w:numPr>
+        <w:jc w:val="both"/>
+      </w:pPr>
+      <w:r>
+        <w:t xml:space="preserve">Utiliser la bibliothèque </w:t>
+      </w:r>
+      <w:r>
+        <w:rPr>
+          <w:rStyle w:val="Technicname"/>
+        </w:rPr>
+        <w:t>Selenium</w:t>
+      </w:r>
+      <w:r>
+        <w:t xml:space="preserve"> pour se rendre sur le site Aurion, s’y connecter avec le login et le mot de passe ESIEE d’un étudiant (remplir le formulaire de connexion et le soumettre), et réaliser le bon parcours vers les données désirées (cliquer sur les bons boutons dans le bon ordre, en essayant de les identifier de manière unique sans passer par des classes ou des identifiants HTML qui peuvent changer à chaque mise à jour, réaliser des survols de boutons (</w:t>
+      </w:r>
+      <w:proofErr w:type="spellStart"/>
+      <w:r>
+        <w:t>hover</w:t>
+      </w:r>
+      <w:proofErr w:type="spellEnd"/>
+      <w:r>
+        <w:t xml:space="preserve"> </w:t>
+      </w:r>
+      <w:proofErr w:type="spellStart"/>
+      <w:r>
+        <w:t>events</w:t>
+      </w:r>
+      <w:proofErr w:type="spellEnd"/>
+      <w:r>
+        <w:t xml:space="preserve">) et naviguer dans la pagination d’affichage des données quand nécessaire). </w:t>
+      </w:r>
+      <w:r>
+        <w:rPr>
+          <w:rStyle w:val="Technicname"/>
+        </w:rPr>
+        <w:t>Selenium</w:t>
+      </w:r>
+      <w:r>
+        <w:t xml:space="preserve"> permet aussi d’extraire le code HTML de la page (ou d’un élément de celle-ci) une fois que les données voulues (notes, absences ou appréciations) sont affichées en Ajax sur Aurion.</w:t>
+      </w:r>
+    </w:p>
+    <w:p>
+      <w:pPr>
+        <w:spacing w:after="240"/>
+        <w:ind w:left="705"/>
+        <w:rPr>
+          <w:rFonts w:ascii="Times New Roman" w:hAnsi="Times New Roman" w:cs="Times New Roman"/>
+          <w:color w:val="auto"/>
+          <w:sz w:val="24"/>
+          <w:szCs w:val="24"/>
+        </w:rPr>
+      </w:pPr>
+      <w:r>
+        <w:t xml:space="preserve">On comprend par exemple assez intuitivement cet extrait du script </w:t>
+      </w:r>
+      <w:r>
+        <w:rPr>
+          <w:rStyle w:val="Technicname"/>
+        </w:rPr>
+        <w:t>api/config_selenium.py</w:t>
+      </w:r>
+      <w:r>
+        <w:t xml:space="preserve"> pour soumettr</w:t>
+      </w:r>
+      <w:r>
+        <w:t>e le formulaire de connexion d’Aurion :</w:t>
+      </w:r>
+    </w:p>
+    <w:p>
+      <w:pPr>
+        <w:pBdr>
+          <w:top w:val="dashed" w:sz="4" w:space="1" w:color="A2A2A2"/>
+          <w:left w:val="dashed" w:sz="4" w:space="4" w:color="A2A2A2"/>
+          <w:bottom w:val="dashed" w:sz="4" w:space="1" w:color="A2A2A2"/>
+          <w:right w:val="dashed" w:sz="4" w:space="4" w:color="A2A2A2"/>
+        </w:pBdr>
+        <w:spacing w:before="0"/>
+        <w:rPr>
+          <w:rFonts w:ascii="Courier New" w:hAnsi="Courier New" w:cs="Courier New"/>
+          <w:color w:val="00B050"/>
+          <w:sz w:val="24"/>
+          <w:szCs w:val="24"/>
+        </w:rPr>
+      </w:pPr>
+      <w:r>
+        <w:rPr>
+          <w:rFonts w:ascii="Courier New" w:hAnsi="Courier New" w:cs="Courier New"/>
+          <w:color w:val="00B050"/>
+        </w:rPr>
+        <w:tab/>
+        <w:t xml:space="preserve"># Identification des </w:t>
+      </w:r>
+      <w:proofErr w:type="spellStart"/>
+      <w:r>
+        <w:rPr>
+          <w:rFonts w:ascii="Courier New" w:hAnsi="Courier New" w:cs="Courier New"/>
+          <w:color w:val="00B050"/>
+        </w:rPr>
+        <w:t>elements</w:t>
+      </w:r>
+      <w:proofErr w:type="spellEnd"/>
+      <w:r>
+        <w:rPr>
+          <w:rFonts w:ascii="Courier New" w:hAnsi="Courier New" w:cs="Courier New"/>
+          <w:color w:val="00B050"/>
+        </w:rPr>
+        <w:t xml:space="preserve"> de la page à remplir</w:t>
+      </w:r>
+    </w:p>
+    <w:p>
+      <w:pPr>
+        <w:pStyle w:val="Codebloc"/>
+        <w:rPr>
+          <w:color w:val="auto"/>
+          <w:sz w:val="24"/>
+          <w:szCs w:val="24"/>
+        </w:rPr>
+      </w:pPr>
+      <w:r>
+        <w:tab/>
+      </w:r>
+      <w:proofErr w:type="gramStart"/>
+      <w:r>
+        <w:t>form</w:t>
+      </w:r>
+      <w:proofErr w:type="gramEnd"/>
+      <w:r>
+        <w:t xml:space="preserve"> = </w:t>
+      </w:r>
+      <w:proofErr w:type="spellStart"/>
+      <w:r>
+        <w:t>driver.find_element_by_class_name</w:t>
+      </w:r>
+      <w:proofErr w:type="spellEnd"/>
+      <w:r>
+        <w:t>('form')</w:t>
+      </w:r>
+    </w:p>
+    <w:p>
+      <w:pPr>
+        <w:pBdr>
+          <w:top w:val="dashed" w:sz="4" w:space="1" w:color="A2A2A2"/>
+          <w:left w:val="dashed" w:sz="4" w:space="4" w:color="A2A2A2"/>
+          <w:bottom w:val="dashed" w:sz="4" w:space="1" w:color="A2A2A2"/>
+          <w:right w:val="dashed" w:sz="4" w:space="4" w:color="A2A2A2"/>
+        </w:pBdr>
+        <w:spacing w:before="0"/>
+        <w:rPr>
+          <w:rFonts w:ascii="Courier New" w:hAnsi="Courier New" w:cs="Courier New"/>
+          <w:color w:val="auto"/>
+          <w:sz w:val="24"/>
+          <w:szCs w:val="24"/>
+          <w:lang w:val="en-US"/>
+        </w:rPr>
+      </w:pPr>
+      <w:r>
+        <w:rPr>
+          <w:rFonts w:ascii="Courier New" w:hAnsi="Courier New" w:cs="Courier New"/>
+          <w:lang w:val="en-US"/>
+        </w:rPr>
+        <w:tab/>
+      </w:r>
+      <w:proofErr w:type="spellStart"/>
+      <w:proofErr w:type="gramStart"/>
+      <w:r>
+        <w:rPr>
+          <w:rFonts w:ascii="Courier New" w:hAnsi="Courier New" w:cs="Courier New"/>
+          <w:lang w:val="en-US"/>
+        </w:rPr>
+        <w:t>loginBar</w:t>
+      </w:r>
+      <w:proofErr w:type="spellEnd"/>
+      <w:proofErr w:type="gramEnd"/>
+      <w:r>
+        <w:rPr>
+          <w:rFonts w:ascii="Courier New" w:hAnsi="Courier New" w:cs="Courier New"/>
+          <w:lang w:val="en-US"/>
+        </w:rPr>
+        <w:t xml:space="preserve"> = </w:t>
+      </w:r>
+      <w:proofErr w:type="spellStart"/>
+      <w:r>
+        <w:rPr>
+          <w:rFonts w:ascii="Courier New" w:hAnsi="Courier New" w:cs="Courier New"/>
+          <w:lang w:val="en-US"/>
+        </w:rPr>
+        <w:t>driver.find_element_by_id</w:t>
+      </w:r>
+      <w:proofErr w:type="spellEnd"/>
+      <w:r>
+        <w:rPr>
+          <w:rFonts w:ascii="Courier New" w:hAnsi="Courier New" w:cs="Courier New"/>
+          <w:lang w:val="en-US"/>
+        </w:rPr>
+        <w:t>('</w:t>
+      </w:r>
+      <w:proofErr w:type="spellStart"/>
+      <w:r>
+        <w:rPr>
+          <w:rFonts w:ascii="Courier New" w:hAnsi="Courier New" w:cs="Courier New"/>
+          <w:lang w:val="en-US"/>
+        </w:rPr>
+        <w:t>j_username</w:t>
+      </w:r>
+      <w:proofErr w:type="spellEnd"/>
+      <w:r>
+        <w:rPr>
+          <w:rFonts w:ascii="Courier New" w:hAnsi="Courier New" w:cs="Courier New"/>
+          <w:lang w:val="en-US"/>
+        </w:rPr>
+        <w:t>')</w:t>
+      </w:r>
+    </w:p>
+    <w:p>
+      <w:pPr>
+        <w:pBdr>
+          <w:top w:val="dashed" w:sz="4" w:space="1" w:color="A2A2A2"/>
+          <w:left w:val="dashed" w:sz="4" w:space="4" w:color="A2A2A2"/>
+          <w:bottom w:val="dashed" w:sz="4" w:space="1" w:color="A2A2A2"/>
+          <w:right w:val="dashed" w:sz="4" w:space="4" w:color="A2A2A2"/>
+        </w:pBdr>
+        <w:spacing w:before="0"/>
+        <w:rPr>
+          <w:rFonts w:ascii="Courier New" w:hAnsi="Courier New" w:cs="Courier New"/>
+          <w:color w:val="auto"/>
+          <w:sz w:val="24"/>
+          <w:szCs w:val="24"/>
+          <w:lang w:val="en-US"/>
+        </w:rPr>
+      </w:pPr>
+      <w:r>
+        <w:rPr>
+          <w:rFonts w:ascii="Courier New" w:hAnsi="Courier New" w:cs="Courier New"/>
+          <w:lang w:val="en-US"/>
+        </w:rPr>
+        <w:tab/>
+      </w:r>
+      <w:proofErr w:type="spellStart"/>
+      <w:proofErr w:type="gramStart"/>
+      <w:r>
+        <w:rPr>
+          <w:rFonts w:ascii="Courier New" w:hAnsi="Courier New" w:cs="Courier New"/>
+          <w:lang w:val="en-US"/>
+        </w:rPr>
+        <w:t>passwordBar</w:t>
+      </w:r>
+      <w:proofErr w:type="spellEnd"/>
+      <w:proofErr w:type="gramEnd"/>
+      <w:r>
+        <w:rPr>
+          <w:rFonts w:ascii="Courier New" w:hAnsi="Courier New" w:cs="Courier New"/>
+          <w:lang w:val="en-US"/>
+        </w:rPr>
+        <w:t xml:space="preserve"> = </w:t>
+      </w:r>
+      <w:proofErr w:type="spellStart"/>
+      <w:r>
+        <w:rPr>
+          <w:rFonts w:ascii="Courier New" w:hAnsi="Courier New" w:cs="Courier New"/>
+          <w:lang w:val="en-US"/>
+        </w:rPr>
+        <w:t>driver.find_element_by_id</w:t>
+      </w:r>
+      <w:proofErr w:type="spellEnd"/>
+      <w:r>
+        <w:rPr>
+          <w:rFonts w:ascii="Courier New" w:hAnsi="Courier New" w:cs="Courier New"/>
+          <w:lang w:val="en-US"/>
+        </w:rPr>
+        <w:t>('</w:t>
+      </w:r>
+      <w:proofErr w:type="spellStart"/>
+      <w:r>
+        <w:rPr>
+          <w:rFonts w:ascii="Courier New" w:hAnsi="Courier New" w:cs="Courier New"/>
+          <w:lang w:val="en-US"/>
+        </w:rPr>
+        <w:t>j_password</w:t>
+      </w:r>
+      <w:proofErr w:type="spellEnd"/>
+      <w:r>
+        <w:rPr>
+          <w:rFonts w:ascii="Courier New" w:hAnsi="Courier New" w:cs="Courier New"/>
+          <w:lang w:val="en-US"/>
+        </w:rPr>
+        <w:t>')</w:t>
+      </w:r>
+    </w:p>
+    <w:p>
+      <w:pPr>
+        <w:pBdr>
+          <w:top w:val="dashed" w:sz="4" w:space="1" w:color="A2A2A2"/>
+          <w:left w:val="dashed" w:sz="4" w:space="4" w:color="A2A2A2"/>
+          <w:bottom w:val="dashed" w:sz="4" w:space="1" w:color="A2A2A2"/>
+          <w:right w:val="dashed" w:sz="4" w:space="4" w:color="A2A2A2"/>
+        </w:pBdr>
+        <w:spacing w:before="0"/>
+        <w:rPr>
+          <w:rFonts w:ascii="Courier New" w:hAnsi="Courier New" w:cs="Courier New"/>
+          <w:color w:val="auto"/>
+          <w:sz w:val="24"/>
+          <w:szCs w:val="24"/>
+          <w:lang w:val="en-US"/>
+        </w:rPr>
+      </w:pPr>
+    </w:p>
+    <w:p>
+      <w:pPr>
+        <w:pBdr>
+          <w:top w:val="dashed" w:sz="4" w:space="1" w:color="A2A2A2"/>
+          <w:left w:val="dashed" w:sz="4" w:space="4" w:color="A2A2A2"/>
+          <w:bottom w:val="dashed" w:sz="4" w:space="1" w:color="A2A2A2"/>
+          <w:right w:val="dashed" w:sz="4" w:space="4" w:color="A2A2A2"/>
+        </w:pBdr>
+        <w:spacing w:before="0"/>
+        <w:rPr>
+          <w:rFonts w:ascii="Courier New" w:hAnsi="Courier New" w:cs="Courier New"/>
+          <w:color w:val="00B050"/>
+          <w:sz w:val="24"/>
+          <w:szCs w:val="24"/>
+        </w:rPr>
+      </w:pPr>
+      <w:r>
+        <w:rPr>
+          <w:rFonts w:ascii="Courier New" w:hAnsi="Courier New" w:cs="Courier New"/>
+          <w:color w:val="00B050"/>
+          <w:lang w:val="en-US"/>
+        </w:rPr>
+        <w:tab/>
+      </w:r>
+      <w:r>
+        <w:rPr>
+          <w:rFonts w:ascii="Courier New" w:hAnsi="Courier New" w:cs="Courier New"/>
+          <w:color w:val="00B050"/>
+        </w:rPr>
+        <w:t xml:space="preserve"># Remplissage du formulaire et </w:t>
+      </w:r>
+      <w:proofErr w:type="spellStart"/>
+      <w:r>
+        <w:rPr>
+          <w:rFonts w:ascii="Courier New" w:hAnsi="Courier New" w:cs="Courier New"/>
+          <w:color w:val="00B050"/>
+        </w:rPr>
+        <w:t>submit</w:t>
+      </w:r>
+      <w:proofErr w:type="spellEnd"/>
+    </w:p>
+    <w:p>
+      <w:pPr>
+        <w:pBdr>
+          <w:top w:val="dashed" w:sz="4" w:space="1" w:color="A2A2A2"/>
+          <w:left w:val="dashed" w:sz="4" w:space="4" w:color="A2A2A2"/>
+          <w:bottom w:val="dashed" w:sz="4" w:space="1" w:color="A2A2A2"/>
+          <w:right w:val="dashed" w:sz="4" w:space="4" w:color="A2A2A2"/>
+        </w:pBdr>
+        <w:spacing w:before="0"/>
+        <w:rPr>
+          <w:rFonts w:ascii="Courier New" w:hAnsi="Courier New" w:cs="Courier New"/>
+          <w:color w:val="auto"/>
+          <w:sz w:val="24"/>
+          <w:szCs w:val="24"/>
+        </w:rPr>
+      </w:pPr>
+      <w:r>
+        <w:rPr>
+          <w:rFonts w:ascii="Courier New" w:hAnsi="Courier New" w:cs="Courier New"/>
+        </w:rPr>
+        <w:tab/>
+      </w:r>
+      <w:proofErr w:type="spellStart"/>
+      <w:r>
+        <w:rPr>
+          <w:rFonts w:ascii="Courier New" w:hAnsi="Courier New" w:cs="Courier New"/>
+        </w:rPr>
+        <w:t>loginBar.send_keys</w:t>
+      </w:r>
+      <w:proofErr w:type="spellEnd"/>
+      <w:r>
+        <w:rPr>
+          <w:rFonts w:ascii="Courier New" w:hAnsi="Courier New" w:cs="Courier New"/>
+        </w:rPr>
+        <w:t>(l)</w:t>
+      </w:r>
+    </w:p>
+    <w:p>
+      <w:pPr>
+        <w:pBdr>
+          <w:top w:val="dashed" w:sz="4" w:space="1" w:color="A2A2A2"/>
+          <w:left w:val="dashed" w:sz="4" w:space="4" w:color="A2A2A2"/>
+          <w:bottom w:val="dashed" w:sz="4" w:space="1" w:color="A2A2A2"/>
+          <w:right w:val="dashed" w:sz="4" w:space="4" w:color="A2A2A2"/>
+        </w:pBdr>
+        <w:spacing w:before="0"/>
+        <w:rPr>
+          <w:rFonts w:ascii="Courier New" w:hAnsi="Courier New" w:cs="Courier New"/>
+          <w:color w:val="auto"/>
+          <w:sz w:val="24"/>
+          <w:szCs w:val="24"/>
+        </w:rPr>
+      </w:pPr>
+      <w:r>
+        <w:rPr>
+          <w:rFonts w:ascii="Courier New" w:hAnsi="Courier New" w:cs="Courier New"/>
+        </w:rPr>
+        <w:tab/>
+      </w:r>
+      <w:proofErr w:type="spellStart"/>
+      <w:r>
+        <w:rPr>
+          <w:rFonts w:ascii="Courier New" w:hAnsi="Courier New" w:cs="Courier New"/>
+        </w:rPr>
+        <w:t>passwordBar.send_</w:t>
+      </w:r>
+      <w:proofErr w:type="gramStart"/>
+      <w:r>
+        <w:rPr>
+          <w:rFonts w:ascii="Courier New" w:hAnsi="Courier New" w:cs="Courier New"/>
+        </w:rPr>
+        <w:t>keys</w:t>
+      </w:r>
+      <w:proofErr w:type="spellEnd"/>
+      <w:r>
+        <w:rPr>
+          <w:rFonts w:ascii="Courier New" w:hAnsi="Courier New" w:cs="Courier New"/>
+        </w:rPr>
+        <w:t>(</w:t>
+      </w:r>
+      <w:proofErr w:type="spellStart"/>
+      <w:proofErr w:type="gramEnd"/>
+      <w:r>
+        <w:rPr>
+          <w:rFonts w:ascii="Courier New" w:hAnsi="Courier New" w:cs="Courier New"/>
+        </w:rPr>
+        <w:t>pwd</w:t>
+      </w:r>
+      <w:proofErr w:type="spellEnd"/>
+      <w:r>
+        <w:rPr>
+          <w:rFonts w:ascii="Courier New" w:hAnsi="Courier New" w:cs="Courier New"/>
+        </w:rPr>
+        <w:t>)</w:t>
+      </w:r>
+    </w:p>
+    <w:p>
+      <w:pPr>
+        <w:pBdr>
+          <w:top w:val="dashed" w:sz="4" w:space="1" w:color="A2A2A2"/>
+          <w:left w:val="dashed" w:sz="4" w:space="4" w:color="A2A2A2"/>
+          <w:bottom w:val="dashed" w:sz="4" w:space="1" w:color="A2A2A2"/>
+          <w:right w:val="dashed" w:sz="4" w:space="4" w:color="A2A2A2"/>
+        </w:pBdr>
+        <w:spacing w:before="0"/>
+        <w:rPr>
+          <w:rFonts w:ascii="Courier New" w:hAnsi="Courier New" w:cs="Courier New"/>
+        </w:rPr>
+      </w:pPr>
+      <w:r>
+        <w:rPr>
+          <w:rFonts w:ascii="Courier New" w:hAnsi="Courier New" w:cs="Courier New"/>
+        </w:rPr>
+        <w:tab/>
+      </w:r>
+      <w:proofErr w:type="spellStart"/>
+      <w:proofErr w:type="gramStart"/>
+      <w:r>
+        <w:rPr>
+          <w:rFonts w:ascii="Courier New" w:hAnsi="Courier New" w:cs="Courier New"/>
+        </w:rPr>
+        <w:t>form.submit</w:t>
+      </w:r>
+      <w:proofErr w:type="spellEnd"/>
+      <w:r>
+        <w:rPr>
+          <w:rFonts w:ascii="Courier New" w:hAnsi="Courier New" w:cs="Courier New"/>
+        </w:rPr>
+        <w:t>()</w:t>
+      </w:r>
+      <w:proofErr w:type="gramEnd"/>
+    </w:p>
+    <w:p>
+      <w:pPr>
+        <w:pStyle w:val="ListParagraph"/>
+        <w:numPr>
+          <w:ilvl w:val="0"/>
+          <w:numId w:val="29"/>
+        </w:numPr>
+        <w:jc w:val="both"/>
+      </w:pPr>
+      <w:r>
+        <w:t xml:space="preserve">Avant cela, configurer </w:t>
+      </w:r>
+      <w:r>
+        <w:rPr>
+          <w:rStyle w:val="Technicname"/>
+        </w:rPr>
+        <w:t>Selenium</w:t>
+      </w:r>
+      <w:r>
+        <w:t xml:space="preserve"> pour choisir le bon navigateur : le </w:t>
+      </w:r>
+      <w:proofErr w:type="spellStart"/>
+      <w:r>
+        <w:rPr>
+          <w:rStyle w:val="Technicname"/>
+        </w:rPr>
+        <w:t>GhostDriver</w:t>
+      </w:r>
+      <w:proofErr w:type="spellEnd"/>
+      <w:r>
+        <w:t xml:space="preserve"> de </w:t>
+      </w:r>
+      <w:r>
+        <w:rPr>
+          <w:rStyle w:val="Technicname"/>
+        </w:rPr>
+        <w:t>Selenium</w:t>
+      </w:r>
+      <w:r>
+        <w:t>, dans la bonne langue (Aurion propose un affichage en français et en anglais, mais l’affichage anglais est souvent mal</w:t>
+      </w:r>
+      <w:r>
+        <w:t>,</w:t>
+      </w:r>
+      <w:r>
+        <w:t xml:space="preserve"> voire pas</w:t>
+      </w:r>
+      <w:r>
+        <w:t>,</w:t>
+      </w:r>
+      <w:r>
+        <w:t xml:space="preserve"> traduit donc pas toujours exploitable), et avec les bons paramètres en terme de certificat pour pouvoir se rendre sur Aurion et ne pas se heurter à une page blanche (</w:t>
+      </w:r>
+      <w:r>
+        <w:t>URL</w:t>
+      </w:r>
+      <w:r>
+        <w:t xml:space="preserve"> de type </w:t>
+      </w:r>
+      <w:proofErr w:type="spellStart"/>
+      <w:r>
+        <w:rPr>
+          <w:rStyle w:val="Technicname"/>
+        </w:rPr>
+        <w:t>about:blank</w:t>
+      </w:r>
+      <w:proofErr w:type="spellEnd"/>
+      <w:r>
+        <w:t xml:space="preserve"> en général rencontrée par le </w:t>
+      </w:r>
+      <w:proofErr w:type="spellStart"/>
+      <w:r>
+        <w:rPr>
+          <w:rStyle w:val="Technicname"/>
+        </w:rPr>
+        <w:t>GhostDriver</w:t>
+      </w:r>
+      <w:proofErr w:type="spellEnd"/>
+      <w:r>
+        <w:t xml:space="preserve"> sur certains sites chiffrés HTTPS). L’avantage d’utiliser le </w:t>
+      </w:r>
+      <w:proofErr w:type="spellStart"/>
+      <w:r>
+        <w:rPr>
+          <w:rStyle w:val="Technicname"/>
+        </w:rPr>
+        <w:t>GhostDriver</w:t>
+      </w:r>
+      <w:proofErr w:type="spellEnd"/>
+      <w:r>
+        <w:t xml:space="preserve"> à la place d’un navigateur usuel est de ne pas avoir à charger inutilement une interface graphique dont le chargement peut allonger le temps d’exécution du script (en effet, aucun visuel n’est nécessaire puisque le parcours est automatisé côté serveur).</w:t>
+      </w:r>
+    </w:p>
+    <w:p>
+      <w:pPr>
+        <w:ind w:left="705"/>
+      </w:pPr>
+      <w:r>
+        <w:t xml:space="preserve">La configuration utilisée est la suivante, consultable dans </w:t>
+      </w:r>
+      <w:r>
+        <w:rPr>
+          <w:rStyle w:val="Technicname"/>
+        </w:rPr>
+        <w:t>api/mypkg/__init.py</w:t>
+      </w:r>
+      <w:r>
+        <w:t> :</w:t>
+      </w:r>
+    </w:p>
     <w:p>
       <w:pPr>
         <w:spacing w:before="0" w:after="160"/>
@@ -2980,16 +3824,664 @@
         <w:br w:type="page"/>
       </w:r>
     </w:p>
+    <w:p/>
+    <w:p>
+      <w:pPr>
+        <w:pStyle w:val="Codebloc"/>
+        <w:rPr>
+          <w:lang w:val="fr-FR"/>
+        </w:rPr>
+      </w:pPr>
+      <w:r>
+        <w:rPr>
+          <w:lang w:val="fr-FR"/>
+        </w:rPr>
+        <w:tab/>
+      </w:r>
+      <w:r>
+        <w:rPr>
+          <w:color w:val="00B050"/>
+          <w:sz w:val="21"/>
+          <w:lang w:val="fr-FR"/>
+        </w:rPr>
+        <w:t xml:space="preserve"># Configuration du </w:t>
+      </w:r>
+      <w:proofErr w:type="spellStart"/>
+      <w:r>
+        <w:rPr>
+          <w:color w:val="00B050"/>
+          <w:sz w:val="21"/>
+          <w:lang w:val="fr-FR"/>
+        </w:rPr>
+        <w:t>webdriver</w:t>
+      </w:r>
+      <w:proofErr w:type="spellEnd"/>
+      <w:r>
+        <w:rPr>
+          <w:color w:val="00B050"/>
+          <w:sz w:val="21"/>
+          <w:lang w:val="fr-FR"/>
+        </w:rPr>
+        <w:t xml:space="preserve"> en français pour accéder </w:t>
+      </w:r>
+      <w:proofErr w:type="gramStart"/>
+      <w:r>
+        <w:rPr>
+          <w:color w:val="00B050"/>
+          <w:sz w:val="21"/>
+          <w:lang w:val="fr-FR"/>
+        </w:rPr>
+        <w:t>au Aurion</w:t>
+      </w:r>
+      <w:proofErr w:type="gramEnd"/>
+      <w:r>
+        <w:rPr>
+          <w:color w:val="00B050"/>
+          <w:sz w:val="21"/>
+          <w:lang w:val="fr-FR"/>
+        </w:rPr>
+        <w:t xml:space="preserve"> </w:t>
+      </w:r>
+      <w:proofErr w:type="spellStart"/>
+      <w:r>
+        <w:rPr>
+          <w:color w:val="00B050"/>
+          <w:sz w:val="21"/>
+          <w:lang w:val="fr-FR"/>
+        </w:rPr>
+        <w:t>fr.</w:t>
+      </w:r>
+      <w:proofErr w:type="spellEnd"/>
+    </w:p>
+    <w:p>
+      <w:pPr>
+        <w:pStyle w:val="Codebloc"/>
+        <w:ind w:firstLine="708"/>
+        <w:rPr>
+          <w:lang w:val="fr-FR"/>
+        </w:rPr>
+      </w:pPr>
+      <w:proofErr w:type="gramStart"/>
+      <w:r>
+        <w:rPr>
+          <w:lang w:val="fr-FR"/>
+        </w:rPr>
+        <w:t>webdriver.DesiredCapabilities.PHANTOMJS[</w:t>
+      </w:r>
+      <w:proofErr w:type="gramEnd"/>
+      <w:r>
+        <w:rPr>
+          <w:lang w:val="fr-FR"/>
+        </w:rPr>
+        <w:t>'phantomjs.page.customHeaders.Accept-Language'] = '</w:t>
+      </w:r>
+      <w:proofErr w:type="spellStart"/>
+      <w:r>
+        <w:rPr>
+          <w:lang w:val="fr-FR"/>
+        </w:rPr>
+        <w:t>fr</w:t>
+      </w:r>
+      <w:proofErr w:type="spellEnd"/>
+      <w:r>
+        <w:rPr>
+          <w:lang w:val="fr-FR"/>
+        </w:rPr>
+        <w:t>-FR'</w:t>
+      </w:r>
+    </w:p>
+    <w:p>
+      <w:pPr>
+        <w:pStyle w:val="Codebloc"/>
+        <w:ind w:firstLine="708"/>
+        <w:rPr>
+          <w:lang w:val="fr-FR"/>
+        </w:rPr>
+      </w:pPr>
+    </w:p>
+    <w:p>
+      <w:pPr>
+        <w:pStyle w:val="Codebloc"/>
+        <w:ind w:firstLine="708"/>
+        <w:rPr>
+          <w:color w:val="00B050"/>
+          <w:sz w:val="21"/>
+          <w:lang w:val="fr-FR"/>
+        </w:rPr>
+      </w:pPr>
+      <w:r>
+        <w:rPr>
+          <w:color w:val="00B050"/>
+          <w:sz w:val="21"/>
+          <w:lang w:val="fr-FR"/>
+        </w:rPr>
+        <w:t xml:space="preserve"># Instanciation du </w:t>
+      </w:r>
+      <w:proofErr w:type="spellStart"/>
+      <w:r>
+        <w:rPr>
+          <w:color w:val="00B050"/>
+          <w:sz w:val="21"/>
+          <w:lang w:val="fr-FR"/>
+        </w:rPr>
+        <w:t>webdriver</w:t>
+      </w:r>
+      <w:proofErr w:type="spellEnd"/>
+      <w:r>
+        <w:rPr>
+          <w:color w:val="00B050"/>
+          <w:sz w:val="21"/>
+          <w:lang w:val="fr-FR"/>
+        </w:rPr>
+        <w:t xml:space="preserve"> avec les paramètres nécessaires pour avoir la permission d'accéder à Aurion.</w:t>
+      </w:r>
+    </w:p>
+    <w:p>
+      <w:pPr>
+        <w:pStyle w:val="Codebloc"/>
+        <w:ind w:firstLine="708"/>
+      </w:pPr>
+      <w:proofErr w:type="gramStart"/>
+      <w:r>
+        <w:t>driver</w:t>
+      </w:r>
+      <w:proofErr w:type="gramEnd"/>
+      <w:r>
+        <w:t xml:space="preserve"> = driver or </w:t>
+      </w:r>
+      <w:proofErr w:type="spellStart"/>
+      <w:r>
+        <w:t>webdriver.PhantomJS</w:t>
+      </w:r>
+      <w:proofErr w:type="spellEnd"/>
+      <w:r>
+        <w:t>(</w:t>
+      </w:r>
+      <w:proofErr w:type="spellStart"/>
+      <w:r>
+        <w:t>service_args</w:t>
+      </w:r>
+      <w:proofErr w:type="spellEnd"/>
+      <w:r>
+        <w:t>=['--ignore-</w:t>
+      </w:r>
+      <w:proofErr w:type="spellStart"/>
+      <w:r>
+        <w:t>ssl</w:t>
+      </w:r>
+      <w:proofErr w:type="spellEnd"/>
+      <w:r>
+        <w:t>-errors=true', '--</w:t>
+      </w:r>
+      <w:proofErr w:type="spellStart"/>
+      <w:r>
+        <w:t>ssl</w:t>
+      </w:r>
+      <w:proofErr w:type="spellEnd"/>
+      <w:r>
+        <w:t>-protocol=tlsv1'])</w:t>
+      </w:r>
+    </w:p>
+    <w:p>
+      <w:pPr>
+        <w:pStyle w:val="ListParagraph"/>
+        <w:numPr>
+          <w:ilvl w:val="0"/>
+          <w:numId w:val="29"/>
+        </w:numPr>
+        <w:spacing w:after="160"/>
+        <w:jc w:val="both"/>
+      </w:pPr>
+      <w:r>
+        <w:t xml:space="preserve">Une fois les données affichées sur le site et le code source HTML récupéré avec </w:t>
+      </w:r>
+      <w:r>
+        <w:rPr>
+          <w:rStyle w:val="Technicname"/>
+        </w:rPr>
+        <w:t>Selenium</w:t>
+      </w:r>
+      <w:r>
+        <w:t>,</w:t>
+      </w:r>
+      <w:r>
+        <w:t xml:space="preserve"> </w:t>
+      </w:r>
+      <w:r>
+        <w:t>analyser</w:t>
+      </w:r>
+      <w:r>
+        <w:t xml:space="preserve"> ce dernier</w:t>
+      </w:r>
+      <w:r>
+        <w:t xml:space="preserve"> et extraire uniquement les données nécessaires dans une structure en </w:t>
+      </w:r>
+      <w:r>
+        <w:t>P</w:t>
+      </w:r>
+      <w:r>
+        <w:t xml:space="preserve">ython (ici un dictionnaire, une collection de type tableau associatif) avec la bibliothèque </w:t>
+      </w:r>
+      <w:proofErr w:type="spellStart"/>
+      <w:r>
+        <w:rPr>
+          <w:rStyle w:val="Technicname"/>
+        </w:rPr>
+        <w:t>BeautifulSoup</w:t>
+      </w:r>
+      <w:proofErr w:type="spellEnd"/>
+      <w:r>
+        <w:t xml:space="preserve">. Ici on extraie une </w:t>
+      </w:r>
+      <w:r>
+        <w:rPr>
+          <w:rStyle w:val="Technicname"/>
+        </w:rPr>
+        <w:t>&lt;div&gt;</w:t>
+      </w:r>
+      <w:r>
+        <w:t xml:space="preserve"> HTML contenant le système de pagination quand il est présent ainsi que le tableau de données. Le système de pagination est </w:t>
+      </w:r>
+      <w:proofErr w:type="spellStart"/>
+      <w:r>
+        <w:t>parsé</w:t>
+      </w:r>
+      <w:proofErr w:type="spellEnd"/>
+      <w:r>
+        <w:t xml:space="preserve"> afin de déterminer combien de pages de données il y a à extraire, et ce nombre est ensuite communiqué à une boucle de parcours de </w:t>
+      </w:r>
+      <w:r>
+        <w:rPr>
+          <w:rStyle w:val="Technicname"/>
+        </w:rPr>
+        <w:t>Selenium</w:t>
+      </w:r>
+      <w:r>
+        <w:t xml:space="preserve">. On réalise alors une boucle mêlant les bibliothèques </w:t>
+      </w:r>
+      <w:r>
+        <w:rPr>
+          <w:rStyle w:val="Technicname"/>
+        </w:rPr>
+        <w:t>Selenium</w:t>
+      </w:r>
+      <w:r>
+        <w:t xml:space="preserve"> et </w:t>
+      </w:r>
+      <w:proofErr w:type="spellStart"/>
+      <w:r>
+        <w:rPr>
+          <w:rStyle w:val="Technicname"/>
+        </w:rPr>
+        <w:t>BeautifulSoup</w:t>
+      </w:r>
+      <w:proofErr w:type="spellEnd"/>
+      <w:r>
+        <w:t xml:space="preserve"> qui </w:t>
+      </w:r>
+      <w:r>
+        <w:t>permet d’appuyer sur le bouton "</w:t>
+      </w:r>
+      <w:r>
+        <w:t>suivant</w:t>
+      </w:r>
+      <w:r>
+        <w:t>"</w:t>
+      </w:r>
+      <w:r>
+        <w:t xml:space="preserve"> et d’extraire le tableau de de données autant de fois qu’il y a de pages dans le système de pagination.</w:t>
+      </w:r>
+    </w:p>
+    <w:p>
+      <w:pPr>
+        <w:spacing w:before="0" w:after="160"/>
+        <w:ind w:left="705"/>
+        <w:jc w:val="left"/>
+      </w:pPr>
+      <w:r>
+        <w:t>Un visuel du tableau de données et de la pagination au-</w:t>
+      </w:r>
+      <w:r>
+        <w:t xml:space="preserve">dessus et en-dessous de celui-ci : </w:t>
+      </w:r>
+    </w:p>
+    <w:p>
+      <w:pPr>
+        <w:spacing w:before="0" w:after="160"/>
+        <w:jc w:val="center"/>
+      </w:pPr>
+      <w:r>
+        <w:rPr>
+          <w:rFonts w:ascii="Arial" w:hAnsi="Arial" w:cs="Arial"/>
+          <w:noProof/>
+          <w:color w:val="000000"/>
+        </w:rPr>
+        <w:drawing>
+          <wp:inline distT="0" distB="0" distL="0" distR="0">
+            <wp:extent cx="5760720" cy="3213388"/>
+            <wp:effectExtent l="0" t="0" r="0" b="6350"/>
+            <wp:docPr id="31" name="Picture 31" descr="https://lh3.googleusercontent.com/DRM5LpSrB4El2UJUBQGmsm2ISSA1v8wwl8k_xgt--9B5MCUpRTpzSDFUbQ9kFQiifkq3-F6G1iKCQF9E3vSrDezz1XLMFnpuqQk5vqvDPTGPavpJH9Nq5u9aufentJLg21Pl-fI"/>
+            <wp:cNvGraphicFramePr>
+              <a:graphicFrameLocks xmlns:a="http://schemas.openxmlformats.org/drawingml/2006/main" noChangeAspect="1"/>
+            </wp:cNvGraphicFramePr>
+            <a:graphic xmlns:a="http://schemas.openxmlformats.org/drawingml/2006/main">
+              <a:graphicData uri="http://schemas.openxmlformats.org/drawingml/2006/picture">
+                <pic:pic xmlns:pic="http://schemas.openxmlformats.org/drawingml/2006/picture">
+                  <pic:nvPicPr>
+                    <pic:cNvPr id="0" name="Picture 257" descr="https://lh3.googleusercontent.com/DRM5LpSrB4El2UJUBQGmsm2ISSA1v8wwl8k_xgt--9B5MCUpRTpzSDFUbQ9kFQiifkq3-F6G1iKCQF9E3vSrDezz1XLMFnpuqQk5vqvDPTGPavpJH9Nq5u9aufentJLg21Pl-fI"/>
+                    <pic:cNvPicPr>
+                      <a:picLocks noChangeAspect="1" noChangeArrowheads="1"/>
+                    </pic:cNvPicPr>
+                  </pic:nvPicPr>
+                  <pic:blipFill>
+                    <a:blip r:embed="rId25">
+                      <a:extLst>
+                        <a:ext uri="{28A0092B-C50C-407E-A947-70E740481C1C}">
+                          <a14:useLocalDpi xmlns:a14="http://schemas.microsoft.com/office/drawing/2010/main" val="0"/>
+                        </a:ext>
+                      </a:extLst>
+                    </a:blip>
+                    <a:srcRect/>
+                    <a:stretch>
+                      <a:fillRect/>
+                    </a:stretch>
+                  </pic:blipFill>
+                  <pic:spPr bwMode="auto">
+                    <a:xfrm>
+                      <a:off x="0" y="0"/>
+                      <a:ext cx="5760720" cy="3213388"/>
+                    </a:xfrm>
+                    <a:prstGeom prst="rect">
+                      <a:avLst/>
+                    </a:prstGeom>
+                    <a:noFill/>
+                    <a:ln>
+                      <a:noFill/>
+                    </a:ln>
+                  </pic:spPr>
+                </pic:pic>
+              </a:graphicData>
+            </a:graphic>
+          </wp:inline>
+        </w:drawing>
+      </w:r>
+    </w:p>
+    <w:p>
+      <w:pPr>
+        <w:pStyle w:val="ListParagraph"/>
+        <w:numPr>
+          <w:ilvl w:val="0"/>
+          <w:numId w:val="29"/>
+        </w:numPr>
+        <w:jc w:val="both"/>
+      </w:pPr>
+      <w:r>
+        <w:t xml:space="preserve">Réorganiser les données avec des modules présents nativement en Python, comme la bibliothèque </w:t>
+      </w:r>
+      <w:proofErr w:type="spellStart"/>
+      <w:r>
+        <w:rPr>
+          <w:rStyle w:val="Technicname"/>
+        </w:rPr>
+        <w:t>json</w:t>
+      </w:r>
+      <w:proofErr w:type="spellEnd"/>
+      <w:r>
+        <w:t xml:space="preserve"> de P</w:t>
+      </w:r>
+      <w:r>
+        <w:t>ython, pour les présenter et les afficher dans un format exploitable en PHP sur</w:t>
+      </w:r>
+      <w:hyperlink r:id="rId26" w:history="1">
+        <w:r>
+          <w:rPr>
+            <w:rStyle w:val="Hyperlink"/>
+            <w:u w:val="none"/>
+          </w:rPr>
+          <w:t xml:space="preserve"> </w:t>
+        </w:r>
+        <w:r>
+          <w:rPr>
+            <w:rStyle w:val="Hyperlink"/>
+          </w:rPr>
+          <w:t>https://mvx2.esiee.fr/aurion.php</w:t>
+        </w:r>
+      </w:hyperlink>
+      <w:r>
+        <w:t xml:space="preserve">. Ce traitement est réalisé dans la fonction </w:t>
+      </w:r>
+      <w:proofErr w:type="spellStart"/>
+      <w:r>
+        <w:rPr>
+          <w:rStyle w:val="Technicname"/>
+        </w:rPr>
+        <w:t>data_to_</w:t>
+      </w:r>
+      <w:proofErr w:type="gramStart"/>
+      <w:r>
+        <w:rPr>
+          <w:rStyle w:val="Technicname"/>
+        </w:rPr>
+        <w:t>json</w:t>
+      </w:r>
+      <w:proofErr w:type="spellEnd"/>
+      <w:r>
+        <w:rPr>
+          <w:rStyle w:val="Technicname"/>
+        </w:rPr>
+        <w:t>(</w:t>
+      </w:r>
+      <w:proofErr w:type="gramEnd"/>
+      <w:r>
+        <w:rPr>
+          <w:rStyle w:val="Technicname"/>
+        </w:rPr>
+        <w:t>)</w:t>
+      </w:r>
+      <w:r>
+        <w:t xml:space="preserve"> dans </w:t>
+      </w:r>
+      <w:r>
+        <w:rPr>
+          <w:rStyle w:val="Technicname"/>
+        </w:rPr>
+        <w:t>api/parsing_bs4.py</w:t>
+      </w:r>
+      <w:r>
+        <w:t>.</w:t>
+      </w:r>
+    </w:p>
+    <w:p>
+      <w:pPr>
+        <w:pStyle w:val="ListParagraph"/>
+        <w:numPr>
+          <w:ilvl w:val="0"/>
+          <w:numId w:val="29"/>
+        </w:numPr>
+        <w:jc w:val="both"/>
+      </w:pPr>
+      <w:r>
+        <w:lastRenderedPageBreak/>
+        <w:t xml:space="preserve">Finalement, il faut afficher ces données en PHP sur la page ci-dessus. Il faut donc paramétrer la page pour qu’elle appelle le script </w:t>
+      </w:r>
+      <w:r>
+        <w:t>P</w:t>
+      </w:r>
+      <w:r>
+        <w:t xml:space="preserve">ython avec la fonction </w:t>
+      </w:r>
+      <w:proofErr w:type="spellStart"/>
+      <w:r>
+        <w:rPr>
+          <w:rStyle w:val="Technicname"/>
+        </w:rPr>
+        <w:t>shell_exec</w:t>
+      </w:r>
+      <w:proofErr w:type="spellEnd"/>
+      <w:r>
+        <w:rPr>
+          <w:rStyle w:val="Technicname"/>
+        </w:rPr>
+        <w:t>()</w:t>
+      </w:r>
+      <w:r>
+        <w:t xml:space="preserve"> de PHP, qu’elle affiche des données au format JSON (avec la fonction </w:t>
+      </w:r>
+      <w:r>
+        <w:rPr>
+          <w:rStyle w:val="Technicname"/>
+        </w:rPr>
+        <w:t>header("Content-type: application/</w:t>
+      </w:r>
+      <w:proofErr w:type="spellStart"/>
+      <w:r>
+        <w:rPr>
+          <w:rStyle w:val="Technicname"/>
+        </w:rPr>
+        <w:t>json</w:t>
+      </w:r>
+      <w:proofErr w:type="spellEnd"/>
+      <w:r>
+        <w:rPr>
+          <w:rStyle w:val="Technicname"/>
+        </w:rPr>
+        <w:t xml:space="preserve">; </w:t>
+      </w:r>
+      <w:proofErr w:type="spellStart"/>
+      <w:r>
+        <w:rPr>
+          <w:rStyle w:val="Technicname"/>
+        </w:rPr>
+        <w:t>charset</w:t>
+      </w:r>
+      <w:proofErr w:type="spellEnd"/>
+      <w:r>
+        <w:rPr>
+          <w:rStyle w:val="Technicname"/>
+        </w:rPr>
+        <w:t>=utf-8")</w:t>
+      </w:r>
+      <w:r>
+        <w:t xml:space="preserve"> de PHP) et pour qu’elle accepte des paramètres en POST qui sont nécessaires au déroulement du script (login ESIEE, mot de passe ESIEE, choix des données désirées (notes ou absences ou appréciations ou archives)</w:t>
+      </w:r>
+      <w:r>
+        <w:t>)</w:t>
+      </w:r>
+      <w:r>
+        <w:t xml:space="preserve"> et pour éviter que ces deux premiers paramètres sensibles n’apparaissent en clair dans le navigateur ou sur le serveur. La construction de la requête et son exécution sont effectuées avec </w:t>
+      </w:r>
+      <w:proofErr w:type="spellStart"/>
+      <w:r>
+        <w:rPr>
+          <w:rStyle w:val="Technicname"/>
+        </w:rPr>
+        <w:t>cURL</w:t>
+      </w:r>
+      <w:proofErr w:type="spellEnd"/>
+      <w:r>
+        <w:t xml:space="preserve"> en PHP et sont consultables dans le fichier </w:t>
+      </w:r>
+      <w:r>
+        <w:rPr>
+          <w:rStyle w:val="Technicname"/>
+        </w:rPr>
+        <w:t>scripts/</w:t>
+      </w:r>
+      <w:proofErr w:type="spellStart"/>
+      <w:r>
+        <w:rPr>
+          <w:rStyle w:val="Technicname"/>
+        </w:rPr>
+        <w:t>php</w:t>
+      </w:r>
+      <w:proofErr w:type="spellEnd"/>
+      <w:r>
+        <w:rPr>
+          <w:rStyle w:val="Technicname"/>
+        </w:rPr>
+        <w:t>/</w:t>
+      </w:r>
+      <w:proofErr w:type="spellStart"/>
+      <w:r>
+        <w:rPr>
+          <w:rStyle w:val="Technicname"/>
+        </w:rPr>
+        <w:t>curl</w:t>
+      </w:r>
+      <w:proofErr w:type="spellEnd"/>
+      <w:r>
+        <w:rPr>
+          <w:rStyle w:val="Technicname"/>
+        </w:rPr>
+        <w:t>-post-</w:t>
+      </w:r>
+      <w:proofErr w:type="spellStart"/>
+      <w:r>
+        <w:rPr>
+          <w:rStyle w:val="Technicname"/>
+        </w:rPr>
+        <w:t>request.php</w:t>
+      </w:r>
+      <w:proofErr w:type="spellEnd"/>
+      <w:r>
+        <w:t>.</w:t>
+      </w:r>
+    </w:p>
+    <w:p>
+      <w:r>
+        <w:t>Afin de faire des tests, mais aussi pour rendre cet</w:t>
+      </w:r>
+      <w:r>
+        <w:t>te</w:t>
+      </w:r>
+      <w:r>
+        <w:t xml:space="preserve"> API accessible pour d’autres utilisations, cette page accepte aussi des paramètres GET en se rendant sur </w:t>
+      </w:r>
+      <w:hyperlink r:id="rId27" w:history="1">
+        <w:r>
+          <w:rPr>
+            <w:rStyle w:val="Hyperlink"/>
+          </w:rPr>
+          <w:t>https://mvx2.esiee.fr/api/aurion.php?login=login&amp;pwd=pwd&amp;func=func</w:t>
+        </w:r>
+      </w:hyperlink>
+      <w:r>
+        <w:t>.</w:t>
+      </w:r>
+    </w:p>
+    <w:p>
+      <w:pPr>
+        <w:spacing w:before="0" w:after="160"/>
+        <w:jc w:val="left"/>
+      </w:pPr>
+    </w:p>
+    <w:p>
+      <w:pPr>
+        <w:spacing w:before="0" w:after="160"/>
+        <w:jc w:val="left"/>
+      </w:pPr>
+      <w:bookmarkStart w:id="9" w:name="_GoBack"/>
+      <w:bookmarkEnd w:id="9"/>
+    </w:p>
+    <w:p>
+      <w:pPr>
+        <w:spacing w:before="0" w:after="160"/>
+        <w:jc w:val="left"/>
+      </w:pPr>
+      <w:r>
+        <w:br w:type="page"/>
+      </w:r>
+    </w:p>
     <w:p>
       <w:pPr>
         <w:pStyle w:val="Heading1"/>
       </w:pPr>
-      <w:bookmarkStart w:id="9" w:name="_Toc422567846"/>
+      <w:bookmarkStart w:id="10" w:name="_Toc422567846"/>
       <w:r>
         <w:lastRenderedPageBreak/>
         <w:t>ADE</w:t>
       </w:r>
-      <w:bookmarkEnd w:id="9"/>
+      <w:bookmarkEnd w:id="10"/>
     </w:p>
     <w:p>
       <w:pPr>
@@ -3017,11 +4509,11 @@
       <w:pPr>
         <w:pStyle w:val="Heading2"/>
       </w:pPr>
-      <w:bookmarkStart w:id="10" w:name="_Toc422567847"/>
+      <w:bookmarkStart w:id="11" w:name="_Toc422567847"/>
       <w:r>
         <w:t>La Web API d’ADE</w:t>
       </w:r>
-      <w:bookmarkEnd w:id="10"/>
+      <w:bookmarkEnd w:id="11"/>
     </w:p>
     <w:p>
       <w:r>
@@ -3053,7 +4545,7 @@
       <w:r>
         <w:t xml:space="preserve">Cette API fonctionne par requêtes HTTP de type GET et fournit des réponses au format XML. Les requêtes sont de cette forme : </w:t>
       </w:r>
-      <w:hyperlink r:id="rId20" w:history="1">
+      <w:hyperlink r:id="rId28" w:history="1">
         <w:r>
           <w:rPr>
             <w:rStyle w:val="Hyperlink"/>
@@ -3422,11 +4914,11 @@
         <w:pStyle w:val="Heading2"/>
         <w:spacing w:before="240"/>
       </w:pPr>
-      <w:bookmarkStart w:id="11" w:name="_Toc422567848"/>
+      <w:bookmarkStart w:id="12" w:name="_Toc422567848"/>
       <w:r>
         <w:t>Notre API personnalisée</w:t>
       </w:r>
-      <w:bookmarkEnd w:id="11"/>
+      <w:bookmarkEnd w:id="12"/>
     </w:p>
     <w:p>
       <w:r>
@@ -3481,7 +4973,7 @@
       <w:pPr>
         <w:pStyle w:val="Heading3"/>
       </w:pPr>
-      <w:bookmarkStart w:id="12" w:name="_Toc422567849"/>
+      <w:bookmarkStart w:id="13" w:name="_Toc422567849"/>
       <w:r>
         <w:t xml:space="preserve">Utilisation de la fonction </w:t>
       </w:r>
@@ -3489,7 +4981,7 @@
       <w:r>
         <w:t>rechSalle</w:t>
       </w:r>
-      <w:bookmarkEnd w:id="12"/>
+      <w:bookmarkEnd w:id="13"/>
       <w:proofErr w:type="spellEnd"/>
     </w:p>
     <w:p>
@@ -3573,7 +5065,7 @@
         <w:spacing w:before="0"/>
         <w:jc w:val="center"/>
       </w:pPr>
-      <w:hyperlink r:id="rId21" w:history="1">
+      <w:hyperlink r:id="rId29" w:history="1">
         <w:r>
           <w:rPr>
             <w:rStyle w:val="Hyperlink"/>
@@ -4169,7 +5661,7 @@
       <w:pPr>
         <w:pStyle w:val="Heading3"/>
       </w:pPr>
-      <w:bookmarkStart w:id="13" w:name="_Toc422567850"/>
+      <w:bookmarkStart w:id="14" w:name="_Toc422567850"/>
       <w:r>
         <w:lastRenderedPageBreak/>
         <w:t xml:space="preserve">Utilisation de la fonction </w:t>
@@ -4178,7 +5670,7 @@
       <w:r>
         <w:t>dispoSalle</w:t>
       </w:r>
-      <w:bookmarkEnd w:id="13"/>
+      <w:bookmarkEnd w:id="14"/>
       <w:proofErr w:type="spellEnd"/>
     </w:p>
     <w:p>
@@ -4211,7 +5703,7 @@
         <w:spacing w:before="0"/>
         <w:jc w:val="center"/>
       </w:pPr>
-      <w:hyperlink r:id="rId22" w:history="1">
+      <w:hyperlink r:id="rId30" w:history="1">
         <w:r>
           <w:rPr>
             <w:rStyle w:val="Hyperlink"/>
@@ -4360,7 +5852,7 @@
       <w:pPr>
         <w:pStyle w:val="Heading3"/>
       </w:pPr>
-      <w:bookmarkStart w:id="14" w:name="_Toc422567851"/>
+      <w:bookmarkStart w:id="15" w:name="_Toc422567851"/>
       <w:r>
         <w:t xml:space="preserve">Utilisation de la fonction </w:t>
       </w:r>
@@ -4368,7 +5860,7 @@
       <w:r>
         <w:t>dispoProf</w:t>
       </w:r>
-      <w:bookmarkEnd w:id="14"/>
+      <w:bookmarkEnd w:id="15"/>
       <w:proofErr w:type="spellEnd"/>
     </w:p>
     <w:p>
@@ -4429,11 +5921,11 @@
       <w:pPr>
         <w:pStyle w:val="Heading2"/>
       </w:pPr>
-      <w:bookmarkStart w:id="15" w:name="_Toc422567852"/>
+      <w:bookmarkStart w:id="16" w:name="_Toc422567852"/>
       <w:r>
         <w:t>Conclusion</w:t>
       </w:r>
-      <w:bookmarkEnd w:id="15"/>
+      <w:bookmarkEnd w:id="16"/>
     </w:p>
     <w:p>
       <w:r>
@@ -4663,7 +6155,7 @@
       <w:r>
         <w:t xml:space="preserve">D’après les statistiques d’Android (disponibles ici : </w:t>
       </w:r>
-      <w:hyperlink r:id="rId23" w:history="1">
+      <w:hyperlink r:id="rId31" w:history="1">
         <w:r>
           <w:rPr>
             <w:rStyle w:val="Hyperlink"/>
@@ -4797,7 +6289,7 @@
         <w:spacing w:before="0"/>
         <w:jc w:val="center"/>
       </w:pPr>
-      <w:hyperlink r:id="rId24" w:history="1">
+      <w:hyperlink r:id="rId32" w:history="1">
         <w:r>
           <w:rPr>
             <w:rStyle w:val="Hyperlink"/>
@@ -4878,7 +6370,7 @@
                           </pic:cNvPicPr>
                         </pic:nvPicPr>
                         <pic:blipFill>
-                          <a:blip r:embed="rId25" cstate="print">
+                          <a:blip r:embed="rId33" cstate="print">
                             <a:extLst>
                               <a:ext uri="{28A0092B-C50C-407E-A947-70E740481C1C}">
                                 <a14:useLocalDpi xmlns:a14="http://schemas.microsoft.com/office/drawing/2010/main" val="0"/>
@@ -5064,7 +6556,7 @@
         </w:rPr>
         <w:pict>
           <v:shape id="_x0000_s1037" type="#_x0000_t75" style="position:absolute;left:0;text-align:left;margin-left:306.1pt;margin-top:10.45pt;width:147.35pt;height:261.5pt;z-index:251696128;mso-position-horizontal-relative:text;mso-position-vertical-relative:text;mso-width-relative:page;mso-height-relative:page">
-            <v:imagedata r:id="rId26" o:title="RechSalle - Types"/>
+            <v:imagedata r:id="rId34" o:title="RechSalle - Types"/>
             <v:shadow on="t" opacity=".5" offset="6pt,-6pt"/>
             <w10:wrap type="square"/>
           </v:shape>
@@ -5082,7 +6574,7 @@
       <w:r>
         <w:t xml:space="preserve">, il suffit alors de presser le bouton en forme de loupe. La requête HTTP envoyée au serveur est alors </w:t>
       </w:r>
-      <w:hyperlink r:id="rId27" w:history="1">
+      <w:hyperlink r:id="rId35" w:history="1">
         <w:r>
           <w:rPr>
             <w:rStyle w:val="Hyperlink"/>
@@ -5136,7 +6628,7 @@
       <w:r>
         <w:t xml:space="preserve">du choix “Salle informatique” : </w:t>
       </w:r>
-      <w:hyperlink r:id="rId28" w:history="1">
+      <w:hyperlink r:id="rId36" w:history="1">
         <w:r>
           <w:rPr>
             <w:rStyle w:val="Hyperlink"/>
@@ -5156,7 +6648,7 @@
         </w:rPr>
         <w:pict>
           <v:shape id="_x0000_s1036" type="#_x0000_t75" style="position:absolute;left:0;text-align:left;margin-left:306.05pt;margin-top:13.4pt;width:147.4pt;height:261.55pt;z-index:251694080;mso-position-horizontal-relative:text;mso-position-vertical-relative:text;mso-width-relative:page;mso-height-relative:page">
-            <v:imagedata r:id="rId29" o:title="RechSalle - Recherche avancée"/>
+            <v:imagedata r:id="rId37" o:title="RechSalle - Recherche avancée"/>
             <v:shadow on="t" opacity=".5" offset="6pt,-6pt"/>
             <w10:wrap type="square"/>
           </v:shape>
@@ -5309,7 +6801,7 @@
         <w:lastRenderedPageBreak/>
         <w:pict>
           <v:shape id="_x0000_s1038" type="#_x0000_t75" style="position:absolute;left:0;text-align:left;margin-left:306pt;margin-top:33.9pt;width:147.4pt;height:156.25pt;z-index:-251618304;mso-position-horizontal-relative:text;mso-position-vertical-relative:text;mso-width-relative:page;mso-height-relative:page">
-            <v:imagedata r:id="rId30" o:title="RechSalle - Prédiction" croptop="8486f" cropbottom="17996f"/>
+            <v:imagedata r:id="rId38" o:title="RechSalle - Prédiction" croptop="8486f" cropbottom="17996f"/>
             <v:shadow on="t" opacity=".5" offset="6pt,6pt"/>
             <w10:wrap type="square"/>
           </v:shape>
@@ -5321,7 +6813,7 @@
       <w:r>
         <w:t> </w:t>
       </w:r>
-      <w:hyperlink r:id="rId31" w:history="1">
+      <w:hyperlink r:id="rId39" w:history="1">
         <w:r>
           <w:rPr>
             <w:rStyle w:val="Hyperlink"/>
@@ -5400,7 +6892,7 @@
                     </pic:cNvPicPr>
                   </pic:nvPicPr>
                   <pic:blipFill>
-                    <a:blip r:embed="rId32" cstate="print">
+                    <a:blip r:embed="rId40" cstate="print">
                       <a:extLst>
                         <a:ext uri="{28A0092B-C50C-407E-A947-70E740481C1C}">
                           <a14:useLocalDpi xmlns:a14="http://schemas.microsoft.com/office/drawing/2010/main" val="0"/>
@@ -5607,13 +7099,7 @@
         <w:t>extra</w:t>
       </w:r>
       <w:r>
-        <w:t xml:space="preserve"> contenant le nom de la salle à afficher. Cette fiche rassemble les caractéristiques connues d’une salle (informations récupérées dans la </w:t>
-      </w:r>
-      <w:r>
-        <w:t>BDD</w:t>
-      </w:r>
-      <w:r>
-        <w:t xml:space="preserve"> locale), un bouton ouvrant un </w:t>
+        <w:t xml:space="preserve"> contenant le nom de la salle à afficher. Cette fiche rassemble les caractéristiques connues d’une salle (informations récupérées dans la BDD locale), un bouton ouvrant un </w:t>
       </w:r>
       <w:r>
         <w:rPr>
@@ -5672,7 +7158,7 @@
               <w:lastRenderedPageBreak/>
               <w:pict>
                 <v:shape id="_x0000_i1025" type="#_x0000_t75" style="width:147.4pt;height:262.2pt">
-                  <v:imagedata r:id="rId33" o:title="FicheSalle"/>
+                  <v:imagedata r:id="rId41" o:title="FicheSalle"/>
                 </v:shape>
               </w:pict>
             </w:r>
@@ -5691,7 +7177,7 @@
             <w:r>
               <w:pict>
                 <v:shape id="_x0000_i1026" type="#_x0000_t75" style="width:147.4pt;height:262.2pt">
-                  <v:imagedata r:id="rId34" o:title="FicheSalle - DatePicker (KitKat)"/>
+                  <v:imagedata r:id="rId42" o:title="FicheSalle - DatePicker (KitKat)"/>
                 </v:shape>
               </w:pict>
             </w:r>
@@ -5729,7 +7215,7 @@
                           </pic:cNvPicPr>
                         </pic:nvPicPr>
                         <pic:blipFill>
-                          <a:blip r:embed="rId35" cstate="print">
+                          <a:blip r:embed="rId43" cstate="print">
                             <a:extLst>
                               <a:ext uri="{28A0092B-C50C-407E-A947-70E740481C1C}">
                                 <a14:useLocalDpi xmlns:a14="http://schemas.microsoft.com/office/drawing/2010/main" val="0"/>
@@ -5938,7 +7424,7 @@
                     </pic:cNvPicPr>
                   </pic:nvPicPr>
                   <pic:blipFill rotWithShape="1">
-                    <a:blip r:embed="rId36" cstate="print">
+                    <a:blip r:embed="rId44" cstate="print">
                       <a:extLst>
                         <a:ext uri="{28A0092B-C50C-407E-A947-70E740481C1C}">
                           <a14:useLocalDpi xmlns:a14="http://schemas.microsoft.com/office/drawing/2010/main" val="0"/>
@@ -6019,19 +7505,7 @@
       </w:r>
       <w:proofErr w:type="spellEnd"/>
       <w:r>
-        <w:t xml:space="preserve"> pour afficher les </w:t>
-      </w:r>
-      <w:r>
-        <w:t>"</w:t>
-      </w:r>
-      <w:r>
-        <w:t>caractéristiques</w:t>
-      </w:r>
-      <w:r>
-        <w:t>"</w:t>
-      </w:r>
-      <w:r>
-        <w:t xml:space="preserve"> d’un professeur (le bureau et l’adresse e-mail), le même </w:t>
+        <w:t xml:space="preserve"> pour afficher les "caractéristiques" d’un professeur (le bureau et l’adresse e-mail), le même </w:t>
       </w:r>
       <w:r>
         <w:rPr>
@@ -6082,7 +7556,7 @@
                     </pic:cNvPicPr>
                   </pic:nvPicPr>
                   <pic:blipFill>
-                    <a:blip r:embed="rId37" cstate="print">
+                    <a:blip r:embed="rId45" cstate="print">
                       <a:extLst>
                         <a:ext uri="{28A0092B-C50C-407E-A947-70E740481C1C}">
                           <a14:useLocalDpi xmlns:a14="http://schemas.microsoft.com/office/drawing/2010/main" val="0"/>
@@ -6268,7 +7742,7 @@
                     </pic:cNvPicPr>
                   </pic:nvPicPr>
                   <pic:blipFill rotWithShape="1">
-                    <a:blip r:embed="rId38" cstate="print">
+                    <a:blip r:embed="rId46" cstate="print">
                       <a:extLst>
                         <a:ext uri="{28A0092B-C50C-407E-A947-70E740481C1C}">
                           <a14:useLocalDpi xmlns:a14="http://schemas.microsoft.com/office/drawing/2010/main" val="0"/>
@@ -6316,13 +7790,7 @@
         </w:drawing>
       </w:r>
       <w:r>
-        <w:t>Lors du démarrage d’une de ces activités, si les identifiants Aurion de l’utilisateur ne sont pas enregistrés, une fenêtre de dialogue personnalisée apparaît afin qu’il puisse saisir ses identifiants. Ce n’est bien sûr pas obligatoire et les fonctionnalités non liées à Aurion peuvent fonctionner sans ces identifiants.</w:t>
-      </w:r>
-      <w:r>
-        <w:t xml:space="preserve"> </w:t>
-      </w:r>
-      <w:r>
-        <w:t>Il est possible de modifier ou de supprimer ces informations grâce à un bouton dans les options des activités.</w:t>
+        <w:t>Lors du démarrage d’une de ces activités, si les identifiants Aurion de l’utilisateur ne sont pas enregistrés, une fenêtre de dialogue personnalisée apparaît afin qu’il puisse saisir ses identifiants. Ce n’est bien sûr pas obligatoire et les fonctionnalités non liées à Aurion peuvent fonctionner sans ces identifiants. Il est possible de modifier ou de supprimer ces informations grâce à un bouton dans les options des activités.</w:t>
       </w:r>
     </w:p>
     <w:p>
@@ -6330,19 +7798,7 @@
         <w:spacing w:after="240"/>
       </w:pPr>
       <w:r>
-        <w:t xml:space="preserve">La validité de ces identifiants n’est pas vérifiée immédiatement car chaque requête vers Aurion est relativement lente compte tenu des moyens que nous avons dû utiliser pour concevoir notre API Aurion. Si une requête Aurion échoue à cause de mauvais identifiants, l’utilisateur est averti par </w:t>
-      </w:r>
-      <w:r>
-        <w:t xml:space="preserve">un </w:t>
-      </w:r>
-      <w:r>
-        <w:t xml:space="preserve">message </w:t>
-      </w:r>
-      <w:r>
-        <w:t>au centre de l’écran</w:t>
-      </w:r>
-      <w:r>
-        <w:t>.</w:t>
+        <w:t>La validité de ces identifiants n’est pas vérifiée immédiatement car chaque requête vers Aurion est relativement lente compte tenu des moyens que nous avons dû utiliser pour concevoir notre API Aurion. Si une requête Aurion échoue à cause de mauvais identifiants, l’utilisateur est averti par un message au centre de l’écran.</w:t>
       </w:r>
     </w:p>
     <w:p>
@@ -6382,7 +7838,7 @@
       <w:r>
         <w:t xml:space="preserve">URL : </w:t>
       </w:r>
-      <w:hyperlink r:id="rId39" w:history="1">
+      <w:hyperlink r:id="rId47" w:history="1">
         <w:r>
           <w:rPr>
             <w:rStyle w:val="Hyperlink"/>
@@ -6640,7 +8096,7 @@
                           </pic:cNvPicPr>
                         </pic:nvPicPr>
                         <pic:blipFill>
-                          <a:blip r:embed="rId40" cstate="print">
+                          <a:blip r:embed="rId48" cstate="print">
                             <a:extLst>
                               <a:ext uri="{28A0092B-C50C-407E-A947-70E740481C1C}">
                                 <a14:useLocalDpi xmlns:a14="http://schemas.microsoft.com/office/drawing/2010/main" val="0"/>
@@ -6704,7 +8160,7 @@
                           </pic:cNvPicPr>
                         </pic:nvPicPr>
                         <pic:blipFill>
-                          <a:blip r:embed="rId41" cstate="print">
+                          <a:blip r:embed="rId49" cstate="print">
                             <a:extLst>
                               <a:ext uri="{28A0092B-C50C-407E-A947-70E740481C1C}">
                                 <a14:useLocalDpi xmlns:a14="http://schemas.microsoft.com/office/drawing/2010/main" val="0"/>
@@ -6768,7 +8224,7 @@
                           </pic:cNvPicPr>
                         </pic:nvPicPr>
                         <pic:blipFill>
-                          <a:blip r:embed="rId42" cstate="print">
+                          <a:blip r:embed="rId50" cstate="print">
                             <a:extLst>
                               <a:ext uri="{28A0092B-C50C-407E-A947-70E740481C1C}">
                                 <a14:useLocalDpi xmlns:a14="http://schemas.microsoft.com/office/drawing/2010/main" val="0"/>
@@ -6944,7 +8400,7 @@
                     </pic:cNvPicPr>
                   </pic:nvPicPr>
                   <pic:blipFill>
-                    <a:blip r:embed="rId43" cstate="print">
+                    <a:blip r:embed="rId51" cstate="print">
                       <a:extLst>
                         <a:ext uri="{28A0092B-C50C-407E-A947-70E740481C1C}">
                           <a14:useLocalDpi xmlns:a14="http://schemas.microsoft.com/office/drawing/2010/main" val="0"/>
@@ -7014,7 +8470,7 @@
                     </pic:cNvPicPr>
                   </pic:nvPicPr>
                   <pic:blipFill>
-                    <a:blip r:embed="rId44" cstate="print">
+                    <a:blip r:embed="rId52" cstate="print">
                       <a:extLst>
                         <a:ext uri="{28A0092B-C50C-407E-A947-70E740481C1C}">
                           <a14:useLocalDpi xmlns:a14="http://schemas.microsoft.com/office/drawing/2010/main" val="0"/>
@@ -7072,30 +8528,12 @@
         <w:t>About</w:t>
       </w:r>
       <w:r>
-        <w:t xml:space="preserve">, indiquant le contexte dans lequel cette application a été développée, qui a participé au projet et l’adresse de la version </w:t>
-      </w:r>
-      <w:r>
-        <w:t>W</w:t>
-      </w:r>
-      <w:r>
-        <w:t>eb.</w:t>
-      </w:r>
-    </w:p>
-    <w:p>
-      <w:r>
-        <w:t xml:space="preserve">On peut également apercevoir la version de l’application, avec la date de dernière mise à jour de l’application </w:t>
-      </w:r>
-      <w:r>
-        <w:t xml:space="preserve">et celle </w:t>
-      </w:r>
-      <w:r>
-        <w:t xml:space="preserve">de la </w:t>
-      </w:r>
-      <w:r>
-        <w:t xml:space="preserve">BDD </w:t>
-      </w:r>
-      <w:r>
-        <w:t xml:space="preserve">principale (récupérée grâce au script </w:t>
+        <w:t>, indiquant le contexte dans lequel cette application a été développée, qui a participé au projet et l’adresse de la version Web.</w:t>
+      </w:r>
+    </w:p>
+    <w:p>
+      <w:r>
+        <w:t xml:space="preserve">On peut également apercevoir la version de l’application, avec la date de dernière mise à jour de l’application et celle de la BDD principale (récupérée grâce au script </w:t>
       </w:r>
       <w:proofErr w:type="spellStart"/>
       <w:r>
@@ -7111,34 +8549,7 @@
     </w:p>
     <w:p>
       <w:r>
-        <w:t xml:space="preserve">La présence d’une connexion internet a été prise en compte afin de </w:t>
-      </w:r>
-      <w:r>
-        <w:t>ne pas afficher d’erreur ou de "</w:t>
-      </w:r>
-      <w:r>
-        <w:t>vide</w:t>
-      </w:r>
-      <w:r>
-        <w:t>"</w:t>
-      </w:r>
-      <w:r>
-        <w:t xml:space="preserve">. Un message signale que le mobile n’est pas connecté, et la version de la </w:t>
-      </w:r>
-      <w:r>
-        <w:t xml:space="preserve">BDD </w:t>
-      </w:r>
-      <w:r>
-        <w:t>e</w:t>
-      </w:r>
-      <w:r>
-        <w:t>s</w:t>
-      </w:r>
-      <w:r>
-        <w:t>t automatiquement récupérée quand la connexion revient.</w:t>
-      </w:r>
-      <w:r>
-        <w:t xml:space="preserve"> </w:t>
+        <w:t xml:space="preserve">La présence d’une connexion internet a été prise en compte afin de ne pas afficher d’erreur ou de "vide". Un message signale que le mobile n’est pas connecté, et la version de la BDD est automatiquement récupérée quand la connexion revient. </w:t>
       </w:r>
     </w:p>
     <w:p>
@@ -7152,7 +8563,13 @@
     </w:p>
     <w:p>
       <w:r>
-        <w:t>Dans toutes les activités de l’application, il est possible d’appuyer sur le bouton Contribuer dans les options. Ceci ouvre une fenêtre de dialogue personnalisée contenant trois champs :</w:t>
+        <w:t>Dans toutes les activités de l’application, il est possible d’appuyer sur le bouton Contribuer dans les options</w:t>
+      </w:r>
+      <w:r>
+        <w:t xml:space="preserve"> (voir partie Maintenance)</w:t>
+      </w:r>
+      <w:r>
+        <w:t>. Ceci ouvre une fenêtre de dialogue personnalisée contenant trois champs :</w:t>
       </w:r>
     </w:p>
     <w:p>
@@ -7207,7 +8624,7 @@
                     </pic:cNvPicPr>
                   </pic:nvPicPr>
                   <pic:blipFill rotWithShape="1">
-                    <a:blip r:embed="rId45" cstate="print">
+                    <a:blip r:embed="rId53" cstate="print">
                       <a:extLst>
                         <a:ext uri="{28A0092B-C50C-407E-A947-70E740481C1C}">
                           <a14:useLocalDpi xmlns:a14="http://schemas.microsoft.com/office/drawing/2010/main" val="0"/>
@@ -7399,19 +8816,7 @@
     </w:p>
     <w:p>
       <w:r>
-        <w:t xml:space="preserve">N’ayant eu que très peu d’expériences en développement Android avant de commencer ce projet, j’ai eu beaucoup de mal en milieu de développement car j’ai pris quelques mauvaises décisions </w:t>
-      </w:r>
-      <w:r>
-        <w:t>dès le début</w:t>
-      </w:r>
-      <w:r>
-        <w:t xml:space="preserve"> qui ne pouvaient pas être corrigées</w:t>
-      </w:r>
-      <w:r>
-        <w:t xml:space="preserve"> facilement</w:t>
-      </w:r>
-      <w:r>
-        <w:t xml:space="preserve">. Par exemple je ne savais pas qu’il fallait utiliser des </w:t>
+        <w:t xml:space="preserve">N’ayant eu que très peu d’expériences en développement Android avant de commencer ce projet, j’ai eu beaucoup de mal en milieu de développement car j’ai pris quelques mauvaises décisions dès le début qui ne pouvaient pas être corrigées facilement. Par exemple je ne savais pas qu’il fallait utiliser des </w:t>
       </w:r>
       <w:r>
         <w:rPr>
@@ -7429,13 +8834,7 @@
         <w:t>Activités</w:t>
       </w:r>
       <w:r>
-        <w:t xml:space="preserve"> lorsqu</w:t>
-      </w:r>
-      <w:r>
-        <w:t>e l’</w:t>
-      </w:r>
-      <w:r>
-        <w:t xml:space="preserve">on utilise un </w:t>
+        <w:t xml:space="preserve"> lorsque l’on utilise un </w:t>
       </w:r>
       <w:r>
         <w:rPr>
@@ -7449,66 +8848,18 @@
     </w:p>
     <w:p>
       <w:r>
-        <w:t>Le fait d’être confronté à beaucoup de problèmes et incompréhensions lors du développement</w:t>
-      </w:r>
-      <w:r>
-        <w:t xml:space="preserve"> m’a fait "</w:t>
-      </w:r>
-      <w:r>
-        <w:t>boycott</w:t>
-      </w:r>
-      <w:r>
-        <w:t>er"</w:t>
-      </w:r>
-      <w:r>
-        <w:t xml:space="preserve"> Android pendant environ 2 semaines. C’est-à-dire que je me suis beaucoup penché sur les scripts PHP d’ADE tout en évitant au maximum de travailler sur Android.</w:t>
-      </w:r>
-    </w:p>
-    <w:p>
-      <w:r>
-        <w:t>Lors</w:t>
-      </w:r>
-      <w:r>
-        <w:t>que le temps a commencé à manquer</w:t>
-      </w:r>
-      <w:r>
-        <w:t xml:space="preserve">, je me suis forcé à retourner sur le </w:t>
-      </w:r>
-      <w:r>
-        <w:t>développement de l’application "</w:t>
-      </w:r>
-      <w:r>
-        <w:t>à temps plein</w:t>
-      </w:r>
-      <w:r>
-        <w:t>"</w:t>
-      </w:r>
-      <w:r>
-        <w:t xml:space="preserve"> et je pense que cette pause m’a permis de prendre du recul et de repartir sur de bonnes base</w:t>
-      </w:r>
-      <w:r>
-        <w:t>s</w:t>
-      </w:r>
-      <w:r>
-        <w:t xml:space="preserve"> car j’avais plus de facilités et de motivation.</w:t>
+        <w:t>Le fait d’être confronté à beaucoup de problèmes et incompréhensions lors du développement m’a fait "boycotter" Android pendant environ 2 semaines. C’est-à-dire que je me suis beaucoup penché sur les scripts PHP d’ADE tout en évitant au maximum de travailler sur Android.</w:t>
+      </w:r>
+    </w:p>
+    <w:p>
+      <w:r>
+        <w:t>Lorsque le temps a commencé à manquer, je me suis forcé à retourner sur le développement de l’application "à temps plein" et je pense que cette pause m’a permis de prendre du recul et de repartir sur de bonnes bases car j’avais plus de facilités et de motivation.</w:t>
       </w:r>
     </w:p>
     <w:p>
       <w:r>
         <w:lastRenderedPageBreak/>
-        <w:t xml:space="preserve">Je pense également que j’aurais dû me former davantage à Android avant de me lancer dans le développement </w:t>
-      </w:r>
-      <w:r>
-        <w:t>d’une</w:t>
-      </w:r>
-      <w:r>
-        <w:t xml:space="preserve"> application </w:t>
-      </w:r>
-      <w:r>
-        <w:t xml:space="preserve">aussi complète </w:t>
-      </w:r>
-      <w:r>
-        <w:t xml:space="preserve">afin de l’aborder plus sereinement et d’éviter beaucoup d’erreurs. Aussi, si je devais de nouveau développer une application Android, je me renseignerai sur les bonnes pratiques avant d’utiliser un composant que je ne connais pas (comme un </w:t>
+        <w:t xml:space="preserve">Je pense également que j’aurais dû me former davantage à Android avant de me lancer dans le développement d’une application aussi complète afin de l’aborder plus sereinement et d’éviter beaucoup d’erreurs. Aussi, si je devais de nouveau développer une application Android, je me renseignerai sur les bonnes pratiques avant d’utiliser un composant que je ne connais pas (comme un </w:t>
       </w:r>
       <w:r>
         <w:rPr>
@@ -7517,19 +8868,12 @@
         <w:t>Navigation Drawer</w:t>
       </w:r>
       <w:r>
-        <w:t xml:space="preserve"> par exe</w:t>
-      </w:r>
-      <w:r>
-        <w:t>mple</w:t>
-      </w:r>
-      <w:r>
-        <w:t>).</w:t>
-      </w:r>
-      <w:bookmarkStart w:id="16" w:name="_GoBack"/>
-      <w:bookmarkEnd w:id="16"/>
-    </w:p>
+        <w:t xml:space="preserve"> par exemple).</w:t>
+      </w:r>
+    </w:p>
+    <w:p/>
     <w:sectPr>
-      <w:footerReference w:type="default" r:id="rId46"/>
+      <w:footerReference w:type="default" r:id="rId54"/>
       <w:pgSz w:w="11906" w:h="16838"/>
       <w:pgMar w:top="1417" w:right="1417" w:bottom="1417" w:left="1417" w:header="708" w:footer="708" w:gutter="0"/>
       <w:cols w:space="708"/>
@@ -7609,7 +8953,7 @@
         <w:rFonts w:ascii="Montserrat Light" w:hAnsi="Montserrat Light"/>
         <w:noProof/>
       </w:rPr>
-      <w:t>20</w:t>
+      <w:t>10</w:t>
     </w:r>
     <w:r>
       <w:rPr>
@@ -7652,7 +8996,7 @@
         <w:rFonts w:ascii="Montserrat Light" w:hAnsi="Montserrat Light"/>
         <w:noProof/>
       </w:rPr>
-      <w:t>20</w:t>
+      <w:t>23</w:t>
     </w:r>
     <w:r>
       <w:rPr>
@@ -8480,6 +9824,155 @@
 <file path=word/numbering.xml><?xml version="1.0" encoding="utf-8"?>
 <w:numbering xmlns:wpc="http://schemas.microsoft.com/office/word/2010/wordprocessingCanvas" xmlns:mc="http://schemas.openxmlformats.org/markup-compatibility/2006" xmlns:o="urn:schemas-microsoft-com:office:office" xmlns:r="http://schemas.openxmlformats.org/officeDocument/2006/relationships" xmlns:m="http://schemas.openxmlformats.org/officeDocument/2006/math" xmlns:v="urn:schemas-microsoft-com:vml" xmlns:wp14="http://schemas.microsoft.com/office/word/2010/wordprocessingDrawing" xmlns:wp="http://schemas.openxmlformats.org/drawingml/2006/wordprocessingDrawing" xmlns:w10="urn:schemas-microsoft-com:office:word" xmlns:w="http://schemas.openxmlformats.org/wordprocessingml/2006/main" xmlns:w14="http://schemas.microsoft.com/office/word/2010/wordml" xmlns:w15="http://schemas.microsoft.com/office/word/2012/wordml" xmlns:wpg="http://schemas.microsoft.com/office/word/2010/wordprocessingGroup" xmlns:wpi="http://schemas.microsoft.com/office/word/2010/wordprocessingInk" xmlns:wne="http://schemas.microsoft.com/office/word/2006/wordml" xmlns:wps="http://schemas.microsoft.com/office/word/2010/wordprocessingShape" mc:Ignorable="w14 w15 wp14">
   <w:abstractNum w:abstractNumId="0" w15:restartNumberingAfterBreak="0">
+    <w:nsid w:val="012C20E9"/>
+    <w:multiLevelType w:val="multilevel"/>
+    <w:tmpl w:val="A0E641D8"/>
+    <w:lvl w:ilvl="0">
+      <w:start w:val="1"/>
+      <w:numFmt w:val="bullet"/>
+      <w:lvlText w:val=""/>
+      <w:lvlJc w:val="left"/>
+      <w:pPr>
+        <w:tabs>
+          <w:tab w:val="num" w:pos="720"/>
+        </w:tabs>
+        <w:ind w:left="720" w:hanging="360"/>
+      </w:pPr>
+      <w:rPr>
+        <w:rFonts w:ascii="Symbol" w:hAnsi="Symbol" w:hint="default"/>
+        <w:sz w:val="20"/>
+      </w:rPr>
+    </w:lvl>
+    <w:lvl w:ilvl="1" w:tentative="1">
+      <w:start w:val="1"/>
+      <w:numFmt w:val="bullet"/>
+      <w:lvlText w:val="o"/>
+      <w:lvlJc w:val="left"/>
+      <w:pPr>
+        <w:tabs>
+          <w:tab w:val="num" w:pos="1440"/>
+        </w:tabs>
+        <w:ind w:left="1440" w:hanging="360"/>
+      </w:pPr>
+      <w:rPr>
+        <w:rFonts w:ascii="Courier New" w:hAnsi="Courier New" w:hint="default"/>
+        <w:sz w:val="20"/>
+      </w:rPr>
+    </w:lvl>
+    <w:lvl w:ilvl="2" w:tentative="1">
+      <w:start w:val="1"/>
+      <w:numFmt w:val="bullet"/>
+      <w:lvlText w:val=""/>
+      <w:lvlJc w:val="left"/>
+      <w:pPr>
+        <w:tabs>
+          <w:tab w:val="num" w:pos="2160"/>
+        </w:tabs>
+        <w:ind w:left="2160" w:hanging="360"/>
+      </w:pPr>
+      <w:rPr>
+        <w:rFonts w:ascii="Wingdings" w:hAnsi="Wingdings" w:hint="default"/>
+        <w:sz w:val="20"/>
+      </w:rPr>
+    </w:lvl>
+    <w:lvl w:ilvl="3" w:tentative="1">
+      <w:start w:val="1"/>
+      <w:numFmt w:val="bullet"/>
+      <w:lvlText w:val=""/>
+      <w:lvlJc w:val="left"/>
+      <w:pPr>
+        <w:tabs>
+          <w:tab w:val="num" w:pos="2880"/>
+        </w:tabs>
+        <w:ind w:left="2880" w:hanging="360"/>
+      </w:pPr>
+      <w:rPr>
+        <w:rFonts w:ascii="Wingdings" w:hAnsi="Wingdings" w:hint="default"/>
+        <w:sz w:val="20"/>
+      </w:rPr>
+    </w:lvl>
+    <w:lvl w:ilvl="4" w:tentative="1">
+      <w:start w:val="1"/>
+      <w:numFmt w:val="bullet"/>
+      <w:lvlText w:val=""/>
+      <w:lvlJc w:val="left"/>
+      <w:pPr>
+        <w:tabs>
+          <w:tab w:val="num" w:pos="3600"/>
+        </w:tabs>
+        <w:ind w:left="3600" w:hanging="360"/>
+      </w:pPr>
+      <w:rPr>
+        <w:rFonts w:ascii="Wingdings" w:hAnsi="Wingdings" w:hint="default"/>
+        <w:sz w:val="20"/>
+      </w:rPr>
+    </w:lvl>
+    <w:lvl w:ilvl="5" w:tentative="1">
+      <w:start w:val="1"/>
+      <w:numFmt w:val="bullet"/>
+      <w:lvlText w:val=""/>
+      <w:lvlJc w:val="left"/>
+      <w:pPr>
+        <w:tabs>
+          <w:tab w:val="num" w:pos="4320"/>
+        </w:tabs>
+        <w:ind w:left="4320" w:hanging="360"/>
+      </w:pPr>
+      <w:rPr>
+        <w:rFonts w:ascii="Wingdings" w:hAnsi="Wingdings" w:hint="default"/>
+        <w:sz w:val="20"/>
+      </w:rPr>
+    </w:lvl>
+    <w:lvl w:ilvl="6" w:tentative="1">
+      <w:start w:val="1"/>
+      <w:numFmt w:val="bullet"/>
+      <w:lvlText w:val=""/>
+      <w:lvlJc w:val="left"/>
+      <w:pPr>
+        <w:tabs>
+          <w:tab w:val="num" w:pos="5040"/>
+        </w:tabs>
+        <w:ind w:left="5040" w:hanging="360"/>
+      </w:pPr>
+      <w:rPr>
+        <w:rFonts w:ascii="Wingdings" w:hAnsi="Wingdings" w:hint="default"/>
+        <w:sz w:val="20"/>
+      </w:rPr>
+    </w:lvl>
+    <w:lvl w:ilvl="7" w:tentative="1">
+      <w:start w:val="1"/>
+      <w:numFmt w:val="bullet"/>
+      <w:lvlText w:val=""/>
+      <w:lvlJc w:val="left"/>
+      <w:pPr>
+        <w:tabs>
+          <w:tab w:val="num" w:pos="5760"/>
+        </w:tabs>
+        <w:ind w:left="5760" w:hanging="360"/>
+      </w:pPr>
+      <w:rPr>
+        <w:rFonts w:ascii="Wingdings" w:hAnsi="Wingdings" w:hint="default"/>
+        <w:sz w:val="20"/>
+      </w:rPr>
+    </w:lvl>
+    <w:lvl w:ilvl="8" w:tentative="1">
+      <w:start w:val="1"/>
+      <w:numFmt w:val="bullet"/>
+      <w:lvlText w:val=""/>
+      <w:lvlJc w:val="left"/>
+      <w:pPr>
+        <w:tabs>
+          <w:tab w:val="num" w:pos="6480"/>
+        </w:tabs>
+        <w:ind w:left="6480" w:hanging="360"/>
+      </w:pPr>
+      <w:rPr>
+        <w:rFonts w:ascii="Wingdings" w:hAnsi="Wingdings" w:hint="default"/>
+        <w:sz w:val="20"/>
+      </w:rPr>
+    </w:lvl>
+  </w:abstractNum>
+  <w:abstractNum w:abstractNumId="1" w15:restartNumberingAfterBreak="0">
     <w:nsid w:val="08B81FA4"/>
     <w:multiLevelType w:val="hybridMultilevel"/>
     <w:tmpl w:val="0790875A"/>
@@ -8591,7 +10084,7 @@
       </w:rPr>
     </w:lvl>
   </w:abstractNum>
-  <w:abstractNum w:abstractNumId="1" w15:restartNumberingAfterBreak="0">
+  <w:abstractNum w:abstractNumId="2" w15:restartNumberingAfterBreak="0">
     <w:nsid w:val="0918005B"/>
     <w:multiLevelType w:val="multilevel"/>
     <w:tmpl w:val="BA18D10C"/>
@@ -8740,7 +10233,7 @@
       </w:rPr>
     </w:lvl>
   </w:abstractNum>
-  <w:abstractNum w:abstractNumId="2" w15:restartNumberingAfterBreak="0">
+  <w:abstractNum w:abstractNumId="3" w15:restartNumberingAfterBreak="0">
     <w:nsid w:val="09914355"/>
     <w:multiLevelType w:val="multilevel"/>
     <w:tmpl w:val="ADE47A74"/>
@@ -8889,7 +10382,7 @@
       </w:rPr>
     </w:lvl>
   </w:abstractNum>
-  <w:abstractNum w:abstractNumId="3" w15:restartNumberingAfterBreak="0">
+  <w:abstractNum w:abstractNumId="4" w15:restartNumberingAfterBreak="0">
     <w:nsid w:val="0C11166E"/>
     <w:multiLevelType w:val="hybridMultilevel"/>
     <w:tmpl w:val="45321C3A"/>
@@ -8975,7 +10468,7 @@
       </w:pPr>
     </w:lvl>
   </w:abstractNum>
-  <w:abstractNum w:abstractNumId="4" w15:restartNumberingAfterBreak="0">
+  <w:abstractNum w:abstractNumId="5" w15:restartNumberingAfterBreak="0">
     <w:nsid w:val="11550DDD"/>
     <w:multiLevelType w:val="multilevel"/>
     <w:tmpl w:val="23EC6E68"/>
@@ -9124,7 +10617,7 @@
       </w:rPr>
     </w:lvl>
   </w:abstractNum>
-  <w:abstractNum w:abstractNumId="5" w15:restartNumberingAfterBreak="0">
+  <w:abstractNum w:abstractNumId="6" w15:restartNumberingAfterBreak="0">
     <w:nsid w:val="13B4241E"/>
     <w:multiLevelType w:val="hybridMultilevel"/>
     <w:tmpl w:val="77D6AE94"/>
@@ -9237,7 +10730,7 @@
       </w:rPr>
     </w:lvl>
   </w:abstractNum>
-  <w:abstractNum w:abstractNumId="6" w15:restartNumberingAfterBreak="0">
+  <w:abstractNum w:abstractNumId="7" w15:restartNumberingAfterBreak="0">
     <w:nsid w:val="22612587"/>
     <w:multiLevelType w:val="multilevel"/>
     <w:tmpl w:val="BF9C59E6"/>
@@ -9350,7 +10843,120 @@
       </w:pPr>
     </w:lvl>
   </w:abstractNum>
-  <w:abstractNum w:abstractNumId="7" w15:restartNumberingAfterBreak="0">
+  <w:abstractNum w:abstractNumId="8" w15:restartNumberingAfterBreak="0">
+    <w:nsid w:val="2737219E"/>
+    <w:multiLevelType w:val="hybridMultilevel"/>
+    <w:tmpl w:val="C7F45B80"/>
+    <w:lvl w:ilvl="0" w:tplc="040C0001">
+      <w:start w:val="1"/>
+      <w:numFmt w:val="bullet"/>
+      <w:lvlText w:val=""/>
+      <w:lvlJc w:val="left"/>
+      <w:pPr>
+        <w:ind w:left="720" w:hanging="360"/>
+      </w:pPr>
+      <w:rPr>
+        <w:rFonts w:ascii="Symbol" w:hAnsi="Symbol" w:hint="default"/>
+      </w:rPr>
+    </w:lvl>
+    <w:lvl w:ilvl="1" w:tplc="040C0003" w:tentative="1">
+      <w:start w:val="1"/>
+      <w:numFmt w:val="bullet"/>
+      <w:lvlText w:val="o"/>
+      <w:lvlJc w:val="left"/>
+      <w:pPr>
+        <w:ind w:left="1440" w:hanging="360"/>
+      </w:pPr>
+      <w:rPr>
+        <w:rFonts w:ascii="Courier New" w:hAnsi="Courier New" w:cs="Courier New" w:hint="default"/>
+      </w:rPr>
+    </w:lvl>
+    <w:lvl w:ilvl="2" w:tplc="040C0005" w:tentative="1">
+      <w:start w:val="1"/>
+      <w:numFmt w:val="bullet"/>
+      <w:lvlText w:val=""/>
+      <w:lvlJc w:val="left"/>
+      <w:pPr>
+        <w:ind w:left="2160" w:hanging="360"/>
+      </w:pPr>
+      <w:rPr>
+        <w:rFonts w:ascii="Wingdings" w:hAnsi="Wingdings" w:hint="default"/>
+      </w:rPr>
+    </w:lvl>
+    <w:lvl w:ilvl="3" w:tplc="040C0001" w:tentative="1">
+      <w:start w:val="1"/>
+      <w:numFmt w:val="bullet"/>
+      <w:lvlText w:val=""/>
+      <w:lvlJc w:val="left"/>
+      <w:pPr>
+        <w:ind w:left="2880" w:hanging="360"/>
+      </w:pPr>
+      <w:rPr>
+        <w:rFonts w:ascii="Symbol" w:hAnsi="Symbol" w:hint="default"/>
+      </w:rPr>
+    </w:lvl>
+    <w:lvl w:ilvl="4" w:tplc="040C0003" w:tentative="1">
+      <w:start w:val="1"/>
+      <w:numFmt w:val="bullet"/>
+      <w:lvlText w:val="o"/>
+      <w:lvlJc w:val="left"/>
+      <w:pPr>
+        <w:ind w:left="3600" w:hanging="360"/>
+      </w:pPr>
+      <w:rPr>
+        <w:rFonts w:ascii="Courier New" w:hAnsi="Courier New" w:cs="Courier New" w:hint="default"/>
+      </w:rPr>
+    </w:lvl>
+    <w:lvl w:ilvl="5" w:tplc="040C0005" w:tentative="1">
+      <w:start w:val="1"/>
+      <w:numFmt w:val="bullet"/>
+      <w:lvlText w:val=""/>
+      <w:lvlJc w:val="left"/>
+      <w:pPr>
+        <w:ind w:left="4320" w:hanging="360"/>
+      </w:pPr>
+      <w:rPr>
+        <w:rFonts w:ascii="Wingdings" w:hAnsi="Wingdings" w:hint="default"/>
+      </w:rPr>
+    </w:lvl>
+    <w:lvl w:ilvl="6" w:tplc="040C0001" w:tentative="1">
+      <w:start w:val="1"/>
+      <w:numFmt w:val="bullet"/>
+      <w:lvlText w:val=""/>
+      <w:lvlJc w:val="left"/>
+      <w:pPr>
+        <w:ind w:left="5040" w:hanging="360"/>
+      </w:pPr>
+      <w:rPr>
+        <w:rFonts w:ascii="Symbol" w:hAnsi="Symbol" w:hint="default"/>
+      </w:rPr>
+    </w:lvl>
+    <w:lvl w:ilvl="7" w:tplc="040C0003" w:tentative="1">
+      <w:start w:val="1"/>
+      <w:numFmt w:val="bullet"/>
+      <w:lvlText w:val="o"/>
+      <w:lvlJc w:val="left"/>
+      <w:pPr>
+        <w:ind w:left="5760" w:hanging="360"/>
+      </w:pPr>
+      <w:rPr>
+        <w:rFonts w:ascii="Courier New" w:hAnsi="Courier New" w:cs="Courier New" w:hint="default"/>
+      </w:rPr>
+    </w:lvl>
+    <w:lvl w:ilvl="8" w:tplc="040C0005" w:tentative="1">
+      <w:start w:val="1"/>
+      <w:numFmt w:val="bullet"/>
+      <w:lvlText w:val=""/>
+      <w:lvlJc w:val="left"/>
+      <w:pPr>
+        <w:ind w:left="6480" w:hanging="360"/>
+      </w:pPr>
+      <w:rPr>
+        <w:rFonts w:ascii="Wingdings" w:hAnsi="Wingdings" w:hint="default"/>
+      </w:rPr>
+    </w:lvl>
+  </w:abstractNum>
+  <w:abstractNum w:abstractNumId="9" w15:restartNumberingAfterBreak="0">
     <w:nsid w:val="335918A4"/>
     <w:multiLevelType w:val="multilevel"/>
     <w:tmpl w:val="1D28DDF0"/>
@@ -9463,7 +11069,7 @@
       </w:pPr>
     </w:lvl>
   </w:abstractNum>
-  <w:abstractNum w:abstractNumId="8" w15:restartNumberingAfterBreak="0">
+  <w:abstractNum w:abstractNumId="10" w15:restartNumberingAfterBreak="0">
     <w:nsid w:val="341A7938"/>
     <w:multiLevelType w:val="hybridMultilevel"/>
     <w:tmpl w:val="3AC029C6"/>
@@ -9575,7 +11181,7 @@
       </w:rPr>
     </w:lvl>
   </w:abstractNum>
-  <w:abstractNum w:abstractNumId="9" w15:restartNumberingAfterBreak="0">
+  <w:abstractNum w:abstractNumId="11" w15:restartNumberingAfterBreak="0">
     <w:nsid w:val="37737696"/>
     <w:multiLevelType w:val="hybridMultilevel"/>
     <w:tmpl w:val="3372F184"/>
@@ -9661,7 +11267,242 @@
       </w:pPr>
     </w:lvl>
   </w:abstractNum>
-  <w:abstractNum w:abstractNumId="10" w15:restartNumberingAfterBreak="0">
+  <w:abstractNum w:abstractNumId="12" w15:restartNumberingAfterBreak="0">
+    <w:nsid w:val="3F4B5F74"/>
+    <w:multiLevelType w:val="multilevel"/>
+    <w:tmpl w:val="589CB090"/>
+    <w:lvl w:ilvl="0">
+      <w:start w:val="1"/>
+      <w:numFmt w:val="bullet"/>
+      <w:lvlText w:val=""/>
+      <w:lvlJc w:val="left"/>
+      <w:pPr>
+        <w:tabs>
+          <w:tab w:val="num" w:pos="720"/>
+        </w:tabs>
+        <w:ind w:left="720" w:hanging="360"/>
+      </w:pPr>
+      <w:rPr>
+        <w:rFonts w:ascii="Symbol" w:hAnsi="Symbol" w:hint="default"/>
+        <w:sz w:val="20"/>
+      </w:rPr>
+    </w:lvl>
+    <w:lvl w:ilvl="1" w:tentative="1">
+      <w:start w:val="1"/>
+      <w:numFmt w:val="bullet"/>
+      <w:lvlText w:val="o"/>
+      <w:lvlJc w:val="left"/>
+      <w:pPr>
+        <w:tabs>
+          <w:tab w:val="num" w:pos="1440"/>
+        </w:tabs>
+        <w:ind w:left="1440" w:hanging="360"/>
+      </w:pPr>
+      <w:rPr>
+        <w:rFonts w:ascii="Courier New" w:hAnsi="Courier New" w:hint="default"/>
+        <w:sz w:val="20"/>
+      </w:rPr>
+    </w:lvl>
+    <w:lvl w:ilvl="2" w:tentative="1">
+      <w:start w:val="1"/>
+      <w:numFmt w:val="bullet"/>
+      <w:lvlText w:val=""/>
+      <w:lvlJc w:val="left"/>
+      <w:pPr>
+        <w:tabs>
+          <w:tab w:val="num" w:pos="2160"/>
+        </w:tabs>
+        <w:ind w:left="2160" w:hanging="360"/>
+      </w:pPr>
+      <w:rPr>
+        <w:rFonts w:ascii="Wingdings" w:hAnsi="Wingdings" w:hint="default"/>
+        <w:sz w:val="20"/>
+      </w:rPr>
+    </w:lvl>
+    <w:lvl w:ilvl="3" w:tentative="1">
+      <w:start w:val="1"/>
+      <w:numFmt w:val="bullet"/>
+      <w:lvlText w:val=""/>
+      <w:lvlJc w:val="left"/>
+      <w:pPr>
+        <w:tabs>
+          <w:tab w:val="num" w:pos="2880"/>
+        </w:tabs>
+        <w:ind w:left="2880" w:hanging="360"/>
+      </w:pPr>
+      <w:rPr>
+        <w:rFonts w:ascii="Wingdings" w:hAnsi="Wingdings" w:hint="default"/>
+        <w:sz w:val="20"/>
+      </w:rPr>
+    </w:lvl>
+    <w:lvl w:ilvl="4" w:tentative="1">
+      <w:start w:val="1"/>
+      <w:numFmt w:val="bullet"/>
+      <w:lvlText w:val=""/>
+      <w:lvlJc w:val="left"/>
+      <w:pPr>
+        <w:tabs>
+          <w:tab w:val="num" w:pos="3600"/>
+        </w:tabs>
+        <w:ind w:left="3600" w:hanging="360"/>
+      </w:pPr>
+      <w:rPr>
+        <w:rFonts w:ascii="Wingdings" w:hAnsi="Wingdings" w:hint="default"/>
+        <w:sz w:val="20"/>
+      </w:rPr>
+    </w:lvl>
+    <w:lvl w:ilvl="5" w:tentative="1">
+      <w:start w:val="1"/>
+      <w:numFmt w:val="bullet"/>
+      <w:lvlText w:val=""/>
+      <w:lvlJc w:val="left"/>
+      <w:pPr>
+        <w:tabs>
+          <w:tab w:val="num" w:pos="4320"/>
+        </w:tabs>
+        <w:ind w:left="4320" w:hanging="360"/>
+      </w:pPr>
+      <w:rPr>
+        <w:rFonts w:ascii="Wingdings" w:hAnsi="Wingdings" w:hint="default"/>
+        <w:sz w:val="20"/>
+      </w:rPr>
+    </w:lvl>
+    <w:lvl w:ilvl="6" w:tentative="1">
+      <w:start w:val="1"/>
+      <w:numFmt w:val="bullet"/>
+      <w:lvlText w:val=""/>
+      <w:lvlJc w:val="left"/>
+      <w:pPr>
+        <w:tabs>
+          <w:tab w:val="num" w:pos="5040"/>
+        </w:tabs>
+        <w:ind w:left="5040" w:hanging="360"/>
+      </w:pPr>
+      <w:rPr>
+        <w:rFonts w:ascii="Wingdings" w:hAnsi="Wingdings" w:hint="default"/>
+        <w:sz w:val="20"/>
+      </w:rPr>
+    </w:lvl>
+    <w:lvl w:ilvl="7" w:tentative="1">
+      <w:start w:val="1"/>
+      <w:numFmt w:val="bullet"/>
+      <w:lvlText w:val=""/>
+      <w:lvlJc w:val="left"/>
+      <w:pPr>
+        <w:tabs>
+          <w:tab w:val="num" w:pos="5760"/>
+        </w:tabs>
+        <w:ind w:left="5760" w:hanging="360"/>
+      </w:pPr>
+      <w:rPr>
+        <w:rFonts w:ascii="Wingdings" w:hAnsi="Wingdings" w:hint="default"/>
+        <w:sz w:val="20"/>
+      </w:rPr>
+    </w:lvl>
+    <w:lvl w:ilvl="8" w:tentative="1">
+      <w:start w:val="1"/>
+      <w:numFmt w:val="bullet"/>
+      <w:lvlText w:val=""/>
+      <w:lvlJc w:val="left"/>
+      <w:pPr>
+        <w:tabs>
+          <w:tab w:val="num" w:pos="6480"/>
+        </w:tabs>
+        <w:ind w:left="6480" w:hanging="360"/>
+      </w:pPr>
+      <w:rPr>
+        <w:rFonts w:ascii="Wingdings" w:hAnsi="Wingdings" w:hint="default"/>
+        <w:sz w:val="20"/>
+      </w:rPr>
+    </w:lvl>
+  </w:abstractNum>
+  <w:abstractNum w:abstractNumId="13" w15:restartNumberingAfterBreak="0">
+    <w:nsid w:val="3FFE2E27"/>
+    <w:multiLevelType w:val="hybridMultilevel"/>
+    <w:tmpl w:val="B412B6A2"/>
+    <w:lvl w:ilvl="0" w:tplc="040C000F">
+      <w:start w:val="1"/>
+      <w:numFmt w:val="decimal"/>
+      <w:lvlText w:val="%1."/>
+      <w:lvlJc w:val="left"/>
+      <w:pPr>
+        <w:ind w:left="720" w:hanging="360"/>
+      </w:pPr>
+    </w:lvl>
+    <w:lvl w:ilvl="1" w:tplc="040C0019" w:tentative="1">
+      <w:start w:val="1"/>
+      <w:numFmt w:val="lowerLetter"/>
+      <w:lvlText w:val="%2."/>
+      <w:lvlJc w:val="left"/>
+      <w:pPr>
+        <w:ind w:left="1440" w:hanging="360"/>
+      </w:pPr>
+    </w:lvl>
+    <w:lvl w:ilvl="2" w:tplc="040C001B" w:tentative="1">
+      <w:start w:val="1"/>
+      <w:numFmt w:val="lowerRoman"/>
+      <w:lvlText w:val="%3."/>
+      <w:lvlJc w:val="right"/>
+      <w:pPr>
+        <w:ind w:left="2160" w:hanging="180"/>
+      </w:pPr>
+    </w:lvl>
+    <w:lvl w:ilvl="3" w:tplc="040C000F" w:tentative="1">
+      <w:start w:val="1"/>
+      <w:numFmt w:val="decimal"/>
+      <w:lvlText w:val="%4."/>
+      <w:lvlJc w:val="left"/>
+      <w:pPr>
+        <w:ind w:left="2880" w:hanging="360"/>
+      </w:pPr>
+    </w:lvl>
+    <w:lvl w:ilvl="4" w:tplc="040C0019" w:tentative="1">
+      <w:start w:val="1"/>
+      <w:numFmt w:val="lowerLetter"/>
+      <w:lvlText w:val="%5."/>
+      <w:lvlJc w:val="left"/>
+      <w:pPr>
+        <w:ind w:left="3600" w:hanging="360"/>
+      </w:pPr>
+    </w:lvl>
+    <w:lvl w:ilvl="5" w:tplc="040C001B" w:tentative="1">
+      <w:start w:val="1"/>
+      <w:numFmt w:val="lowerRoman"/>
+      <w:lvlText w:val="%6."/>
+      <w:lvlJc w:val="right"/>
+      <w:pPr>
+        <w:ind w:left="4320" w:hanging="180"/>
+      </w:pPr>
+    </w:lvl>
+    <w:lvl w:ilvl="6" w:tplc="040C000F" w:tentative="1">
+      <w:start w:val="1"/>
+      <w:numFmt w:val="decimal"/>
+      <w:lvlText w:val="%7."/>
+      <w:lvlJc w:val="left"/>
+      <w:pPr>
+        <w:ind w:left="5040" w:hanging="360"/>
+      </w:pPr>
+    </w:lvl>
+    <w:lvl w:ilvl="7" w:tplc="040C0019" w:tentative="1">
+      <w:start w:val="1"/>
+      <w:numFmt w:val="lowerLetter"/>
+      <w:lvlText w:val="%8."/>
+      <w:lvlJc w:val="left"/>
+      <w:pPr>
+        <w:ind w:left="5760" w:hanging="360"/>
+      </w:pPr>
+    </w:lvl>
+    <w:lvl w:ilvl="8" w:tplc="040C001B" w:tentative="1">
+      <w:start w:val="1"/>
+      <w:numFmt w:val="lowerRoman"/>
+      <w:lvlText w:val="%9."/>
+      <w:lvlJc w:val="right"/>
+      <w:pPr>
+        <w:ind w:left="6480" w:hanging="180"/>
+      </w:pPr>
+    </w:lvl>
+  </w:abstractNum>
+  <w:abstractNum w:abstractNumId="14" w15:restartNumberingAfterBreak="0">
     <w:nsid w:val="40DC6773"/>
     <w:multiLevelType w:val="hybridMultilevel"/>
     <w:tmpl w:val="0C00D578"/>
@@ -9774,7 +11615,7 @@
       </w:rPr>
     </w:lvl>
   </w:abstractNum>
-  <w:abstractNum w:abstractNumId="11" w15:restartNumberingAfterBreak="0">
+  <w:abstractNum w:abstractNumId="15" w15:restartNumberingAfterBreak="0">
     <w:nsid w:val="44663AFC"/>
     <w:multiLevelType w:val="hybridMultilevel"/>
     <w:tmpl w:val="1B446A6E"/>
@@ -9864,7 +11705,7 @@
       </w:pPr>
     </w:lvl>
   </w:abstractNum>
-  <w:abstractNum w:abstractNumId="12" w15:restartNumberingAfterBreak="0">
+  <w:abstractNum w:abstractNumId="16" w15:restartNumberingAfterBreak="0">
     <w:nsid w:val="5488396A"/>
     <w:multiLevelType w:val="multilevel"/>
     <w:tmpl w:val="C322994E"/>
@@ -10013,7 +11854,118 @@
       </w:rPr>
     </w:lvl>
   </w:abstractNum>
-  <w:abstractNum w:abstractNumId="13" w15:restartNumberingAfterBreak="0">
+  <w:abstractNum w:abstractNumId="17" w15:restartNumberingAfterBreak="0">
+    <w:nsid w:val="57897B68"/>
+    <w:multiLevelType w:val="hybridMultilevel"/>
+    <w:tmpl w:val="8C96FFDC"/>
+    <w:lvl w:ilvl="0" w:tplc="0A98E41E">
+      <w:numFmt w:val="bullet"/>
+      <w:lvlText w:val="-"/>
+      <w:lvlJc w:val="left"/>
+      <w:pPr>
+        <w:ind w:left="720" w:hanging="360"/>
+      </w:pPr>
+      <w:rPr>
+        <w:rFonts w:ascii="Arial" w:eastAsiaTheme="minorEastAsia" w:hAnsi="Arial" w:cs="Arial" w:hint="default"/>
+      </w:rPr>
+    </w:lvl>
+    <w:lvl w:ilvl="1" w:tplc="578C0DCE">
+      <w:numFmt w:val="bullet"/>
+      <w:lvlText w:val="·"/>
+      <w:lvlJc w:val="left"/>
+      <w:pPr>
+        <w:ind w:left="1665" w:hanging="585"/>
+      </w:pPr>
+      <w:rPr>
+        <w:rFonts w:ascii="Montserrat Light" w:eastAsiaTheme="minorEastAsia" w:hAnsi="Montserrat Light" w:cstheme="minorBidi" w:hint="default"/>
+      </w:rPr>
+    </w:lvl>
+    <w:lvl w:ilvl="2" w:tplc="040C0005" w:tentative="1">
+      <w:start w:val="1"/>
+      <w:numFmt w:val="bullet"/>
+      <w:lvlText w:val=""/>
+      <w:lvlJc w:val="left"/>
+      <w:pPr>
+        <w:ind w:left="2160" w:hanging="360"/>
+      </w:pPr>
+      <w:rPr>
+        <w:rFonts w:ascii="Wingdings" w:hAnsi="Wingdings" w:hint="default"/>
+      </w:rPr>
+    </w:lvl>
+    <w:lvl w:ilvl="3" w:tplc="040C0001" w:tentative="1">
+      <w:start w:val="1"/>
+      <w:numFmt w:val="bullet"/>
+      <w:lvlText w:val=""/>
+      <w:lvlJc w:val="left"/>
+      <w:pPr>
+        <w:ind w:left="2880" w:hanging="360"/>
+      </w:pPr>
+      <w:rPr>
+        <w:rFonts w:ascii="Symbol" w:hAnsi="Symbol" w:hint="default"/>
+      </w:rPr>
+    </w:lvl>
+    <w:lvl w:ilvl="4" w:tplc="040C0003" w:tentative="1">
+      <w:start w:val="1"/>
+      <w:numFmt w:val="bullet"/>
+      <w:lvlText w:val="o"/>
+      <w:lvlJc w:val="left"/>
+      <w:pPr>
+        <w:ind w:left="3600" w:hanging="360"/>
+      </w:pPr>
+      <w:rPr>
+        <w:rFonts w:ascii="Courier New" w:hAnsi="Courier New" w:cs="Courier New" w:hint="default"/>
+      </w:rPr>
+    </w:lvl>
+    <w:lvl w:ilvl="5" w:tplc="040C0005" w:tentative="1">
+      <w:start w:val="1"/>
+      <w:numFmt w:val="bullet"/>
+      <w:lvlText w:val=""/>
+      <w:lvlJc w:val="left"/>
+      <w:pPr>
+        <w:ind w:left="4320" w:hanging="360"/>
+      </w:pPr>
+      <w:rPr>
+        <w:rFonts w:ascii="Wingdings" w:hAnsi="Wingdings" w:hint="default"/>
+      </w:rPr>
+    </w:lvl>
+    <w:lvl w:ilvl="6" w:tplc="040C0001" w:tentative="1">
+      <w:start w:val="1"/>
+      <w:numFmt w:val="bullet"/>
+      <w:lvlText w:val=""/>
+      <w:lvlJc w:val="left"/>
+      <w:pPr>
+        <w:ind w:left="5040" w:hanging="360"/>
+      </w:pPr>
+      <w:rPr>
+        <w:rFonts w:ascii="Symbol" w:hAnsi="Symbol" w:hint="default"/>
+      </w:rPr>
+    </w:lvl>
+    <w:lvl w:ilvl="7" w:tplc="040C0003" w:tentative="1">
+      <w:start w:val="1"/>
+      <w:numFmt w:val="bullet"/>
+      <w:lvlText w:val="o"/>
+      <w:lvlJc w:val="left"/>
+      <w:pPr>
+        <w:ind w:left="5760" w:hanging="360"/>
+      </w:pPr>
+      <w:rPr>
+        <w:rFonts w:ascii="Courier New" w:hAnsi="Courier New" w:cs="Courier New" w:hint="default"/>
+      </w:rPr>
+    </w:lvl>
+    <w:lvl w:ilvl="8" w:tplc="040C0005" w:tentative="1">
+      <w:start w:val="1"/>
+      <w:numFmt w:val="bullet"/>
+      <w:lvlText w:val=""/>
+      <w:lvlJc w:val="left"/>
+      <w:pPr>
+        <w:ind w:left="6480" w:hanging="360"/>
+      </w:pPr>
+      <w:rPr>
+        <w:rFonts w:ascii="Wingdings" w:hAnsi="Wingdings" w:hint="default"/>
+      </w:rPr>
+    </w:lvl>
+  </w:abstractNum>
+  <w:abstractNum w:abstractNumId="18" w15:restartNumberingAfterBreak="0">
     <w:nsid w:val="5984610E"/>
     <w:multiLevelType w:val="hybridMultilevel"/>
     <w:tmpl w:val="16421FE8"/>
@@ -10125,7 +12077,7 @@
       </w:rPr>
     </w:lvl>
   </w:abstractNum>
-  <w:abstractNum w:abstractNumId="14" w15:restartNumberingAfterBreak="0">
+  <w:abstractNum w:abstractNumId="19" w15:restartNumberingAfterBreak="0">
     <w:nsid w:val="5AA40806"/>
     <w:multiLevelType w:val="multilevel"/>
     <w:tmpl w:val="07DC05A6"/>
@@ -10274,7 +12226,7 @@
       </w:rPr>
     </w:lvl>
   </w:abstractNum>
-  <w:abstractNum w:abstractNumId="15" w15:restartNumberingAfterBreak="0">
+  <w:abstractNum w:abstractNumId="20" w15:restartNumberingAfterBreak="0">
     <w:nsid w:val="61F25419"/>
     <w:multiLevelType w:val="hybridMultilevel"/>
     <w:tmpl w:val="1C3C91DC"/>
@@ -10386,7 +12338,7 @@
       </w:rPr>
     </w:lvl>
   </w:abstractNum>
-  <w:abstractNum w:abstractNumId="16" w15:restartNumberingAfterBreak="0">
+  <w:abstractNum w:abstractNumId="21" w15:restartNumberingAfterBreak="0">
     <w:nsid w:val="64240950"/>
     <w:multiLevelType w:val="hybridMultilevel"/>
     <w:tmpl w:val="DC9E457C"/>
@@ -10498,7 +12450,7 @@
       </w:rPr>
     </w:lvl>
   </w:abstractNum>
-  <w:abstractNum w:abstractNumId="17" w15:restartNumberingAfterBreak="0">
+  <w:abstractNum w:abstractNumId="22" w15:restartNumberingAfterBreak="0">
     <w:nsid w:val="642F3E1C"/>
     <w:multiLevelType w:val="hybridMultilevel"/>
     <w:tmpl w:val="067E8770"/>
@@ -10611,7 +12563,7 @@
       </w:rPr>
     </w:lvl>
   </w:abstractNum>
-  <w:abstractNum w:abstractNumId="18" w15:restartNumberingAfterBreak="0">
+  <w:abstractNum w:abstractNumId="23" w15:restartNumberingAfterBreak="0">
     <w:nsid w:val="66906EFC"/>
     <w:multiLevelType w:val="multilevel"/>
     <w:tmpl w:val="2B0CD144"/>
@@ -10724,7 +12676,7 @@
       </w:pPr>
     </w:lvl>
   </w:abstractNum>
-  <w:abstractNum w:abstractNumId="19" w15:restartNumberingAfterBreak="0">
+  <w:abstractNum w:abstractNumId="24" w15:restartNumberingAfterBreak="0">
     <w:nsid w:val="68F8433B"/>
     <w:multiLevelType w:val="multilevel"/>
     <w:tmpl w:val="C1C40CC0"/>
@@ -10837,7 +12789,156 @@
       </w:pPr>
     </w:lvl>
   </w:abstractNum>
-  <w:abstractNum w:abstractNumId="20" w15:restartNumberingAfterBreak="0">
+  <w:abstractNum w:abstractNumId="25" w15:restartNumberingAfterBreak="0">
+    <w:nsid w:val="71163177"/>
+    <w:multiLevelType w:val="multilevel"/>
+    <w:tmpl w:val="D654FD90"/>
+    <w:lvl w:ilvl="0">
+      <w:start w:val="1"/>
+      <w:numFmt w:val="bullet"/>
+      <w:lvlText w:val=""/>
+      <w:lvlJc w:val="left"/>
+      <w:pPr>
+        <w:tabs>
+          <w:tab w:val="num" w:pos="720"/>
+        </w:tabs>
+        <w:ind w:left="720" w:hanging="360"/>
+      </w:pPr>
+      <w:rPr>
+        <w:rFonts w:ascii="Symbol" w:hAnsi="Symbol" w:hint="default"/>
+        <w:sz w:val="20"/>
+      </w:rPr>
+    </w:lvl>
+    <w:lvl w:ilvl="1" w:tentative="1">
+      <w:start w:val="1"/>
+      <w:numFmt w:val="bullet"/>
+      <w:lvlText w:val="o"/>
+      <w:lvlJc w:val="left"/>
+      <w:pPr>
+        <w:tabs>
+          <w:tab w:val="num" w:pos="1440"/>
+        </w:tabs>
+        <w:ind w:left="1440" w:hanging="360"/>
+      </w:pPr>
+      <w:rPr>
+        <w:rFonts w:ascii="Courier New" w:hAnsi="Courier New" w:hint="default"/>
+        <w:sz w:val="20"/>
+      </w:rPr>
+    </w:lvl>
+    <w:lvl w:ilvl="2" w:tentative="1">
+      <w:start w:val="1"/>
+      <w:numFmt w:val="bullet"/>
+      <w:lvlText w:val=""/>
+      <w:lvlJc w:val="left"/>
+      <w:pPr>
+        <w:tabs>
+          <w:tab w:val="num" w:pos="2160"/>
+        </w:tabs>
+        <w:ind w:left="2160" w:hanging="360"/>
+      </w:pPr>
+      <w:rPr>
+        <w:rFonts w:ascii="Wingdings" w:hAnsi="Wingdings" w:hint="default"/>
+        <w:sz w:val="20"/>
+      </w:rPr>
+    </w:lvl>
+    <w:lvl w:ilvl="3" w:tentative="1">
+      <w:start w:val="1"/>
+      <w:numFmt w:val="bullet"/>
+      <w:lvlText w:val=""/>
+      <w:lvlJc w:val="left"/>
+      <w:pPr>
+        <w:tabs>
+          <w:tab w:val="num" w:pos="2880"/>
+        </w:tabs>
+        <w:ind w:left="2880" w:hanging="360"/>
+      </w:pPr>
+      <w:rPr>
+        <w:rFonts w:ascii="Wingdings" w:hAnsi="Wingdings" w:hint="default"/>
+        <w:sz w:val="20"/>
+      </w:rPr>
+    </w:lvl>
+    <w:lvl w:ilvl="4" w:tentative="1">
+      <w:start w:val="1"/>
+      <w:numFmt w:val="bullet"/>
+      <w:lvlText w:val=""/>
+      <w:lvlJc w:val="left"/>
+      <w:pPr>
+        <w:tabs>
+          <w:tab w:val="num" w:pos="3600"/>
+        </w:tabs>
+        <w:ind w:left="3600" w:hanging="360"/>
+      </w:pPr>
+      <w:rPr>
+        <w:rFonts w:ascii="Wingdings" w:hAnsi="Wingdings" w:hint="default"/>
+        <w:sz w:val="20"/>
+      </w:rPr>
+    </w:lvl>
+    <w:lvl w:ilvl="5" w:tentative="1">
+      <w:start w:val="1"/>
+      <w:numFmt w:val="bullet"/>
+      <w:lvlText w:val=""/>
+      <w:lvlJc w:val="left"/>
+      <w:pPr>
+        <w:tabs>
+          <w:tab w:val="num" w:pos="4320"/>
+        </w:tabs>
+        <w:ind w:left="4320" w:hanging="360"/>
+      </w:pPr>
+      <w:rPr>
+        <w:rFonts w:ascii="Wingdings" w:hAnsi="Wingdings" w:hint="default"/>
+        <w:sz w:val="20"/>
+      </w:rPr>
+    </w:lvl>
+    <w:lvl w:ilvl="6" w:tentative="1">
+      <w:start w:val="1"/>
+      <w:numFmt w:val="bullet"/>
+      <w:lvlText w:val=""/>
+      <w:lvlJc w:val="left"/>
+      <w:pPr>
+        <w:tabs>
+          <w:tab w:val="num" w:pos="5040"/>
+        </w:tabs>
+        <w:ind w:left="5040" w:hanging="360"/>
+      </w:pPr>
+      <w:rPr>
+        <w:rFonts w:ascii="Wingdings" w:hAnsi="Wingdings" w:hint="default"/>
+        <w:sz w:val="20"/>
+      </w:rPr>
+    </w:lvl>
+    <w:lvl w:ilvl="7" w:tentative="1">
+      <w:start w:val="1"/>
+      <w:numFmt w:val="bullet"/>
+      <w:lvlText w:val=""/>
+      <w:lvlJc w:val="left"/>
+      <w:pPr>
+        <w:tabs>
+          <w:tab w:val="num" w:pos="5760"/>
+        </w:tabs>
+        <w:ind w:left="5760" w:hanging="360"/>
+      </w:pPr>
+      <w:rPr>
+        <w:rFonts w:ascii="Wingdings" w:hAnsi="Wingdings" w:hint="default"/>
+        <w:sz w:val="20"/>
+      </w:rPr>
+    </w:lvl>
+    <w:lvl w:ilvl="8" w:tentative="1">
+      <w:start w:val="1"/>
+      <w:numFmt w:val="bullet"/>
+      <w:lvlText w:val=""/>
+      <w:lvlJc w:val="left"/>
+      <w:pPr>
+        <w:tabs>
+          <w:tab w:val="num" w:pos="6480"/>
+        </w:tabs>
+        <w:ind w:left="6480" w:hanging="360"/>
+      </w:pPr>
+      <w:rPr>
+        <w:rFonts w:ascii="Wingdings" w:hAnsi="Wingdings" w:hint="default"/>
+        <w:sz w:val="20"/>
+      </w:rPr>
+    </w:lvl>
+  </w:abstractNum>
+  <w:abstractNum w:abstractNumId="26" w15:restartNumberingAfterBreak="0">
     <w:nsid w:val="772642BB"/>
     <w:multiLevelType w:val="multilevel"/>
     <w:tmpl w:val="9F169F06"/>
@@ -10950,7 +13051,7 @@
       </w:pPr>
     </w:lvl>
   </w:abstractNum>
-  <w:abstractNum w:abstractNumId="21" w15:restartNumberingAfterBreak="0">
+  <w:abstractNum w:abstractNumId="27" w15:restartNumberingAfterBreak="0">
     <w:nsid w:val="78B51BF2"/>
     <w:multiLevelType w:val="hybridMultilevel"/>
     <w:tmpl w:val="9EEE8570"/>
@@ -11036,7 +13137,7 @@
       </w:pPr>
     </w:lvl>
   </w:abstractNum>
-  <w:abstractNum w:abstractNumId="22" w15:restartNumberingAfterBreak="0">
+  <w:abstractNum w:abstractNumId="28" w15:restartNumberingAfterBreak="0">
     <w:nsid w:val="7EB368B7"/>
     <w:multiLevelType w:val="hybridMultilevel"/>
     <w:tmpl w:val="28B87F4E"/>
@@ -11149,10 +13250,10 @@
     </w:lvl>
   </w:abstractNum>
   <w:num w:numId="1">
-    <w:abstractNumId w:val="20"/>
+    <w:abstractNumId w:val="26"/>
   </w:num>
   <w:num w:numId="2">
-    <w:abstractNumId w:val="6"/>
+    <w:abstractNumId w:val="7"/>
     <w:lvlOverride w:ilvl="0">
       <w:lvl w:ilvl="0">
         <w:numFmt w:val="decimal"/>
@@ -11162,7 +13263,7 @@
     </w:lvlOverride>
   </w:num>
   <w:num w:numId="3">
-    <w:abstractNumId w:val="7"/>
+    <w:abstractNumId w:val="9"/>
     <w:lvlOverride w:ilvl="0">
       <w:lvl w:ilvl="0">
         <w:numFmt w:val="decimal"/>
@@ -11172,7 +13273,7 @@
     </w:lvlOverride>
   </w:num>
   <w:num w:numId="4">
-    <w:abstractNumId w:val="18"/>
+    <w:abstractNumId w:val="23"/>
     <w:lvlOverride w:ilvl="0">
       <w:lvl w:ilvl="0">
         <w:numFmt w:val="decimal"/>
@@ -11182,7 +13283,7 @@
     </w:lvlOverride>
   </w:num>
   <w:num w:numId="5">
-    <w:abstractNumId w:val="19"/>
+    <w:abstractNumId w:val="24"/>
     <w:lvlOverride w:ilvl="0">
       <w:lvl w:ilvl="0">
         <w:numFmt w:val="decimal"/>
@@ -11192,58 +13293,76 @@
     </w:lvlOverride>
   </w:num>
   <w:num w:numId="6">
-    <w:abstractNumId w:val="9"/>
+    <w:abstractNumId w:val="11"/>
   </w:num>
   <w:num w:numId="7">
-    <w:abstractNumId w:val="11"/>
+    <w:abstractNumId w:val="15"/>
   </w:num>
   <w:num w:numId="8">
+    <w:abstractNumId w:val="4"/>
+  </w:num>
+  <w:num w:numId="9">
+    <w:abstractNumId w:val="14"/>
+  </w:num>
+  <w:num w:numId="10">
+    <w:abstractNumId w:val="1"/>
+  </w:num>
+  <w:num w:numId="11">
+    <w:abstractNumId w:val="2"/>
+  </w:num>
+  <w:num w:numId="12">
+    <w:abstractNumId w:val="18"/>
+  </w:num>
+  <w:num w:numId="13">
+    <w:abstractNumId w:val="5"/>
+  </w:num>
+  <w:num w:numId="14">
+    <w:abstractNumId w:val="20"/>
+  </w:num>
+  <w:num w:numId="15">
     <w:abstractNumId w:val="3"/>
   </w:num>
-  <w:num w:numId="9">
+  <w:num w:numId="16">
+    <w:abstractNumId w:val="27"/>
+  </w:num>
+  <w:num w:numId="17">
+    <w:abstractNumId w:val="6"/>
+  </w:num>
+  <w:num w:numId="18">
+    <w:abstractNumId w:val="22"/>
+  </w:num>
+  <w:num w:numId="19">
     <w:abstractNumId w:val="10"/>
   </w:num>
-  <w:num w:numId="10">
+  <w:num w:numId="20">
+    <w:abstractNumId w:val="16"/>
+  </w:num>
+  <w:num w:numId="21">
+    <w:abstractNumId w:val="19"/>
+  </w:num>
+  <w:num w:numId="22">
+    <w:abstractNumId w:val="21"/>
+  </w:num>
+  <w:num w:numId="23">
+    <w:abstractNumId w:val="28"/>
+  </w:num>
+  <w:num w:numId="24">
+    <w:abstractNumId w:val="12"/>
+  </w:num>
+  <w:num w:numId="25">
     <w:abstractNumId w:val="0"/>
   </w:num>
-  <w:num w:numId="11">
-    <w:abstractNumId w:val="1"/>
+  <w:num w:numId="26">
+    <w:abstractNumId w:val="17"/>
   </w:num>
-  <w:num w:numId="12">
+  <w:num w:numId="27">
+    <w:abstractNumId w:val="25"/>
+  </w:num>
+  <w:num w:numId="28">
     <w:abstractNumId w:val="13"/>
   </w:num>
-  <w:num w:numId="13">
-    <w:abstractNumId w:val="4"/>
-  </w:num>
-  <w:num w:numId="14">
-    <w:abstractNumId w:val="15"/>
-  </w:num>
-  <w:num w:numId="15">
-    <w:abstractNumId w:val="2"/>
-  </w:num>
-  <w:num w:numId="16">
-    <w:abstractNumId w:val="21"/>
-  </w:num>
-  <w:num w:numId="17">
-    <w:abstractNumId w:val="5"/>
-  </w:num>
-  <w:num w:numId="18">
-    <w:abstractNumId w:val="17"/>
-  </w:num>
-  <w:num w:numId="19">
+  <w:num w:numId="29">
     <w:abstractNumId w:val="8"/>
-  </w:num>
-  <w:num w:numId="20">
-    <w:abstractNumId w:val="12"/>
-  </w:num>
-  <w:num w:numId="21">
-    <w:abstractNumId w:val="14"/>
-  </w:num>
-  <w:num w:numId="22">
-    <w:abstractNumId w:val="16"/>
-  </w:num>
-  <w:num w:numId="23">
-    <w:abstractNumId w:val="22"/>
   </w:num>
 </w:numbering>
 </file>
@@ -12379,6 +14498,37 @@
       <w:sz w:val="20"/>
     </w:rPr>
   </w:style>
+  <w:style w:type="paragraph" w:customStyle="1" w:styleId="Codebloc">
+    <w:name w:val="Code bloc"/>
+    <w:basedOn w:val="Normal"/>
+    <w:link w:val="CodeblocChar"/>
+    <w:qFormat/>
+    <w:rsid w:val="007B0EF5"/>
+    <w:pPr>
+      <w:pBdr>
+        <w:top w:val="dashed" w:sz="4" w:space="1" w:color="A2A2A2"/>
+        <w:left w:val="dashed" w:sz="4" w:space="4" w:color="A2A2A2"/>
+        <w:bottom w:val="dashed" w:sz="4" w:space="1" w:color="A2A2A2"/>
+        <w:right w:val="dashed" w:sz="4" w:space="4" w:color="A2A2A2"/>
+      </w:pBdr>
+      <w:spacing w:before="0"/>
+    </w:pPr>
+    <w:rPr>
+      <w:rFonts w:ascii="Courier New" w:hAnsi="Courier New" w:cs="Courier New"/>
+      <w:lang w:val="en-US"/>
+    </w:rPr>
+  </w:style>
+  <w:style w:type="character" w:customStyle="1" w:styleId="CodeblocChar">
+    <w:name w:val="Code bloc Char"/>
+    <w:basedOn w:val="DefaultParagraphFont"/>
+    <w:link w:val="Codebloc"/>
+    <w:rsid w:val="007B0EF5"/>
+    <w:rPr>
+      <w:rFonts w:ascii="Courier New" w:hAnsi="Courier New" w:cs="Courier New"/>
+      <w:color w:val="212121"/>
+      <w:lang w:val="en-US"/>
+    </w:rPr>
+  </w:style>
 </w:styles>
 </file>
 
@@ -12648,7 +14798,7 @@
 </file>
 
 <file path=customXml/itemProps1.xml><?xml version="1.0" encoding="utf-8"?>
-<ds:datastoreItem xmlns:ds="http://schemas.openxmlformats.org/officeDocument/2006/customXml" ds:itemID="{98425A2D-7997-4974-8BFC-899BC6129BE8}">
+<ds:datastoreItem xmlns:ds="http://schemas.openxmlformats.org/officeDocument/2006/customXml" ds:itemID="{B583DF50-7ACE-424D-B3CC-056A909C27CC}">
   <ds:schemaRefs>
     <ds:schemaRef ds:uri="http://schemas.openxmlformats.org/officeDocument/2006/bibliography"/>
   </ds:schemaRefs>

</xml_diff>